<commit_message>
update MS and bib. Knit MS. dump file
</commit_message>
<xml_diff>
--- a/manuscript/Chapter3-manuscript.docx
+++ b/manuscript/Chapter3-manuscript.docx
@@ -7,31 +7,13 @@
         <w:pStyle w:val="Title"/>
       </w:pPr>
       <w:r>
-        <w:t xml:space="preserve">How</w:t>
-      </w:r>
-      <w:r>
-        <w:t xml:space="preserve"> </w:t>
-      </w:r>
-      <w:r>
-        <w:t xml:space="preserve">hunting</w:t>
-      </w:r>
-      <w:r>
-        <w:t xml:space="preserve"> </w:t>
-      </w:r>
-      <w:r>
-        <w:t xml:space="preserve">experience,</w:t>
-      </w:r>
-      <w:r>
-        <w:t xml:space="preserve"> </w:t>
-      </w:r>
-      <w:r>
-        <w:t xml:space="preserve">habitat</w:t>
-      </w:r>
-      <w:r>
-        <w:t xml:space="preserve"> </w:t>
-      </w:r>
-      <w:r>
-        <w:t xml:space="preserve">structure,</w:t>
+        <w:t xml:space="preserve">Hunting</w:t>
+      </w:r>
+      <w:r>
+        <w:t xml:space="preserve"> </w:t>
+      </w:r>
+      <w:r>
+        <w:t xml:space="preserve">experience</w:t>
       </w:r>
       <w:r>
         <w:t xml:space="preserve"> </w:t>
@@ -73,6 +55,12 @@
         <w:t xml:space="preserve"> </w:t>
       </w:r>
       <w:r>
+        <w:t xml:space="preserve">foraging</w:t>
+      </w:r>
+      <w:r>
+        <w:t xml:space="preserve"> </w:t>
+      </w:r>
+      <w:r>
         <w:t xml:space="preserve">specialisation</w:t>
       </w:r>
       <w:r>
@@ -85,37 +73,13 @@
         <w:t xml:space="preserve"> </w:t>
       </w:r>
       <w:r>
-        <w:t xml:space="preserve">predator</w:t>
-      </w:r>
-      <w:r>
-        <w:t xml:space="preserve"> </w:t>
-      </w:r>
-      <w:r>
-        <w:t xml:space="preserve">foraging</w:t>
-      </w:r>
-      <w:r>
-        <w:t xml:space="preserve"> </w:t>
-      </w:r>
-      <w:r>
-        <w:t xml:space="preserve">mode</w:t>
-      </w:r>
-      <w:r>
-        <w:t xml:space="preserve"> </w:t>
-      </w:r>
-      <w:r>
-        <w:t xml:space="preserve">in</w:t>
-      </w:r>
-      <w:r>
-        <w:t xml:space="preserve"> </w:t>
-      </w:r>
-      <w:r>
-        <w:t xml:space="preserve">an</w:t>
-      </w:r>
-      <w:r>
-        <w:t xml:space="preserve"> </w:t>
-      </w:r>
-      <w:r>
-        <w:t xml:space="preserve">online</w:t>
+        <w:t xml:space="preserve">a</w:t>
+      </w:r>
+      <w:r>
+        <w:t xml:space="preserve"> </w:t>
+      </w:r>
+      <w:r>
+        <w:t xml:space="preserve">predator-prey</w:t>
       </w:r>
       <w:r>
         <w:t xml:space="preserve"> </w:t>
@@ -125,163 +89,172 @@
       </w:r>
     </w:p>
     <w:p>
-      <w:pPr>
-        <w:pStyle w:val="Author"/>
-      </w:pPr>
-      <w:r>
-        <w:t xml:space="preserve">Maxime</w:t>
-      </w:r>
-      <w:r>
-        <w:t xml:space="preserve"> </w:t>
-      </w:r>
-      <w:r>
-        <w:t xml:space="preserve">Fraser</w:t>
-      </w:r>
-      <w:r>
-        <w:t xml:space="preserve"> </w:t>
-      </w:r>
-      <w:r>
-        <w:t xml:space="preserve">Franco</w:t>
+      <w:r>
+        <w:br w:type="page"/>
+      </w:r>
+    </w:p>
+    <w:bookmarkStart w:id="20" w:name="abstract"/>
+    <w:p>
+      <w:pPr>
+        <w:pStyle w:val="Heading1"/>
+      </w:pPr>
+      <w:r>
+        <w:t xml:space="preserve">Abstract</w:t>
+      </w:r>
+    </w:p>
+    <w:p>
+      <w:pPr>
+        <w:pStyle w:val="FirstParagraph"/>
+      </w:pPr>
+      <w:r>
+        <w:t xml:space="preserve">Keywords: foraging behaviour, individual specialization, experience, learning, prey predictability, online videogames</w:t>
+      </w:r>
+    </w:p>
+    <w:p>
+      <w:r>
+        <w:br w:type="page"/>
+      </w:r>
+    </w:p>
+    <w:bookmarkEnd w:id="20"/>
+    <w:bookmarkStart w:id="21" w:name="introduction"/>
+    <w:p>
+      <w:pPr>
+        <w:pStyle w:val="Heading1"/>
+      </w:pPr>
+      <w:r>
+        <w:t xml:space="preserve">Introduction</w:t>
+      </w:r>
+    </w:p>
+    <w:p>
+      <w:pPr>
+        <w:pStyle w:val="FirstParagraph"/>
+      </w:pPr>
+      <w:r>
+        <w:t xml:space="preserve">Individual variation in predator foraging behaviour is increasingly recognized as a major driver of trophic interactions and community dynamics</w:t>
+      </w:r>
+      <w:r>
+        <w:t xml:space="preserve"> </w:t>
+      </w:r>
+      <w:r>
+        <w:t xml:space="preserve">(Lima 2002; Schreiber et al. 2011; Pettorelli et al. 2015; Michalko and Pekár 2016)</w:t>
+      </w:r>
+      <w:r>
+        <w:t xml:space="preserve">. Indeed, predator populations are often composed of an assemblage of individuals that specialize in different foraging strategies or resources</w:t>
+      </w:r>
+      <w:r>
+        <w:t xml:space="preserve"> </w:t>
+      </w:r>
+      <w:r>
+        <w:t xml:space="preserve">(</w:t>
       </w:r>
       <w:r>
         <w:rPr>
-          <w:vertAlign w:val="superscript"/>
+          <w:bCs/>
+          <w:b/>
         </w:rPr>
-        <w:t xml:space="preserve">1</w:t>
-      </w:r>
-      <w:r>
-        <w:t xml:space="preserve">,</w:t>
-      </w:r>
-      <w:r>
-        <w:t xml:space="preserve"> </w:t>
-      </w:r>
-      <w:r>
-        <w:t xml:space="preserve">Francesca</w:t>
-      </w:r>
-      <w:r>
-        <w:t xml:space="preserve"> </w:t>
-      </w:r>
-      <w:r>
-        <w:t xml:space="preserve">Santostefano</w:t>
+        <w:t xml:space="preserve">phillipsCausesConsequencesIndividual2017?</w:t>
+      </w:r>
+      <w:r>
+        <w:t xml:space="preserve">)</w:t>
+      </w:r>
+      <w:r>
+        <w:t xml:space="preserve">. It is now well established that individual foraging specialization cannot be attributed exclusively to instrinsic factors such as sexual, morphological, or age-related differences</w:t>
+      </w:r>
+      <w:r>
+        <w:t xml:space="preserve"> </w:t>
+      </w:r>
+      <w:r>
+        <w:t xml:space="preserve">(Bolnick et al. 2003; Estes et al. 2003; Woo et al. 2008; Bolnick et al. 2011)</w:t>
+      </w:r>
+      <w:r>
+        <w:t xml:space="preserve">. A growing body of evidence suggests that ecological interactions, such as predator-prey interactions, may instead act as the major drivers of individual foraging specialization</w:t>
+      </w:r>
+      <w:r>
+        <w:t xml:space="preserve"> </w:t>
+      </w:r>
+      <w:r>
+        <w:t xml:space="preserve">(Araújo et al. 2011; Toscano et al. 2016)</w:t>
+      </w:r>
+      <w:r>
+        <w:t xml:space="preserve">. Yet, we have very limited knowledge on how intrinsic factors and interactions with prey reciprocally affect predator foraging specialization, and the underlying ecological and fitness consequences of such among-individual differences</w:t>
+      </w:r>
+      <w:r>
+        <w:t xml:space="preserve"> </w:t>
+      </w:r>
+      <w:r>
+        <w:t xml:space="preserve">(</w:t>
       </w:r>
       <w:r>
         <w:rPr>
-          <w:vertAlign w:val="superscript"/>
+          <w:bCs/>
+          <w:b/>
         </w:rPr>
-        <w:t xml:space="preserve">1</w:t>
-      </w:r>
-      <w:r>
-        <w:t xml:space="preserve">,</w:t>
-      </w:r>
-      <w:r>
-        <w:t xml:space="preserve"> </w:t>
-      </w:r>
-      <w:r>
-        <w:t xml:space="preserve">Clint</w:t>
-      </w:r>
-      <w:r>
-        <w:t xml:space="preserve"> </w:t>
-      </w:r>
-      <w:r>
-        <w:t xml:space="preserve">D.</w:t>
-      </w:r>
-      <w:r>
-        <w:t xml:space="preserve"> </w:t>
-      </w:r>
-      <w:r>
-        <w:t xml:space="preserve">Kelly</w:t>
-      </w:r>
+        <w:t xml:space="preserve">phillipsCausesConsequencesIndividual2017?</w:t>
+      </w:r>
+      <w:r>
+        <w:t xml:space="preserve">)</w:t>
+      </w:r>
+      <w:r>
+        <w:t xml:space="preserve">.</w:t>
+      </w:r>
+    </w:p>
+    <w:p>
+      <w:pPr>
+        <w:pStyle w:val="BodyText"/>
+      </w:pPr>
+      <w:r>
+        <w:t xml:space="preserve">sexual, morphological, or age-related differences, while environmental heterogeneity is a prevailing external factor</w:t>
+      </w:r>
+      <w:r>
+        <w:t xml:space="preserve"> </w:t>
+      </w:r>
+      <w:r>
+        <w:t xml:space="preserve">Patrick et al. (2021)</w:t>
+      </w:r>
+      <w:r>
+        <w:t xml:space="preserve">.</w:t>
+      </w:r>
+    </w:p>
+    <w:p>
+      <w:pPr>
+        <w:pStyle w:val="BodyText"/>
+      </w:pPr>
       <w:r>
         <w:rPr>
-          <w:vertAlign w:val="superscript"/>
+          <w:iCs/>
+          <w:i/>
         </w:rPr>
-        <w:t xml:space="preserve">1</w:t>
-      </w:r>
-      <w:r>
-        <w:t xml:space="preserve">,</w:t>
-      </w:r>
-      <w:r>
-        <w:t xml:space="preserve"> </w:t>
-      </w:r>
-      <w:r>
-        <w:t xml:space="preserve">Pierre-Olivier</w:t>
-      </w:r>
-      <w:r>
-        <w:t xml:space="preserve"> </w:t>
-      </w:r>
-      <w:r>
-        <w:t xml:space="preserve">Montiglio</w:t>
+        <w:t xml:space="preserve">Ideas</w:t>
+      </w:r>
+      <w:r>
+        <w:t xml:space="preserve"> </w:t>
+      </w:r>
+      <w:r>
+        <w:t xml:space="preserve">:</w:t>
+      </w:r>
+      <w:r>
+        <w:t xml:space="preserve"> </w:t>
+      </w:r>
+      <w:r>
+        <w:t xml:space="preserve">- * we now have metrics that enable the quantification of individual specialization (cleasby)*</w:t>
+      </w:r>
+    </w:p>
+    <w:p>
+      <w:pPr>
+        <w:pStyle w:val="BodyText"/>
+      </w:pPr>
+      <w:r>
+        <w:t xml:space="preserve">A potential consequence of among-individual differences in foraging behavior is that they can lead to individual differences in the type of prey captured (i.e. individual niche specialization) [Woo et al., 2008, sources]. There may thus exist a functional relationship linking individual foraging specialisation to specialisation in resource consumption [sources: Toscano et al. 2016, etc, michalko et gibbons, Kerr, Tinker, Bowen]. This would imply that predators need to develop foraging tactics that are fine tuned to specific prey attributes or prey types [sources: Phillips, Woo, etc.].</w:t>
+      </w:r>
+      <w:r>
+        <w:t xml:space="preserve"> </w:t>
       </w:r>
       <w:r>
         <w:rPr>
-          <w:vertAlign w:val="superscript"/>
+          <w:iCs/>
+          <w:i/>
         </w:rPr>
-        <w:t xml:space="preserve">1</w:t>
-      </w:r>
-    </w:p>
-    <w:p>
-      <w:pPr>
-        <w:pStyle w:val="Heading6"/>
-      </w:pPr>
-      <w:bookmarkStart w:id="20" w:name="X3b40f9cee42c8c3d86b8ae524132b24d49ec46c"/>
-      <w:r>
-        <w:t xml:space="preserve">Groupe de Recherche en Écologie Comportementale et Animale (GRECA), Département des Sciences Biologiques, Université du Québec à Montréal, Montréal, QC, Canada</w:t>
-      </w:r>
-      <w:bookmarkEnd w:id="20"/>
-    </w:p>
-    <w:p>
-      <w:pPr>
-        <w:pStyle w:val="Heading6"/>
-      </w:pPr>
-      <w:bookmarkStart w:id="21" w:name="Xb918f856b10fdbfad934832081ff483c178f352"/>
-      <w:r>
-        <w:rPr>
-          <w:vertAlign w:val="superscript"/>
-        </w:rPr>
-        <w:t xml:space="preserve">1</w:t>
-      </w:r>
-      <w:r>
-        <w:t xml:space="preserve">Correspondence: Pavillon des Sciences Biologiques (SB) SB-1805, 141 Avenue du Président-Kennedy, Montréal (Québec), Canada, H2X 1Y4</w:t>
-      </w:r>
-      <w:bookmarkEnd w:id="21"/>
-    </w:p>
-    <w:p>
-      <w:pPr>
-        <w:pStyle w:val="Heading6"/>
-      </w:pPr>
-      <w:bookmarkStart w:id="22" w:name="Xbb15f002b7c0aec2ff48d569077f017972f2af3"/>
-      <w:r>
-        <w:rPr>
-          <w:vertAlign w:val="superscript"/>
-        </w:rPr>
-        <w:t xml:space="preserve">1</w:t>
-      </w:r>
-      <w:r>
-        <w:t xml:space="preserve">Corresponding author: maxime(dot)fraser(dot)franco(at)hotmail.com</w:t>
-      </w:r>
-      <w:bookmarkEnd w:id="22"/>
-    </w:p>
-    <w:p>
-      <w:r>
-        <w:br w:type="page"/>
-      </w:r>
-    </w:p>
-    <w:p>
-      <w:pPr>
-        <w:pStyle w:val="Heading1"/>
-      </w:pPr>
-      <w:bookmarkStart w:id="23" w:name="abstract"/>
-      <w:r>
-        <w:t xml:space="preserve">Abstract</w:t>
-      </w:r>
-      <w:bookmarkEnd w:id="23"/>
-    </w:p>
-    <w:p>
-      <w:pPr>
-        <w:pStyle w:val="FirstParagraph"/>
-      </w:pPr>
-      <w:r>
-        <w:t xml:space="preserve">This is my abstract paragraph</w:t>
+        <w:t xml:space="preserve">ICI GARDER LES IDÉES MAIS METTRE L’ACCENT SUR LE FAIT QUE C’EST LES PROIES DISPONIBLES AU LIEU DES PROIES MANGÉES</w:t>
       </w:r>
     </w:p>
     <w:p>
@@ -289,30 +262,7 @@
         <w:pStyle w:val="BodyText"/>
       </w:pPr>
       <w:r>
-        <w:t xml:space="preserve">Keywords: individual variation, hunting success, plasticity, learning, prey predictability, online videogames</w:t>
-      </w:r>
-    </w:p>
-    <w:p>
-      <w:r>
-        <w:br w:type="page"/>
-      </w:r>
-    </w:p>
-    <w:p>
-      <w:pPr>
-        <w:pStyle w:val="Heading1"/>
-      </w:pPr>
-      <w:bookmarkStart w:id="24" w:name="introduction"/>
-      <w:r>
-        <w:t xml:space="preserve">Introduction</w:t>
-      </w:r>
-      <w:bookmarkEnd w:id="24"/>
-    </w:p>
-    <w:p>
-      <w:pPr>
-        <w:pStyle w:val="FirstParagraph"/>
-      </w:pPr>
-      <w:r>
-        <w:t xml:space="preserve">Individual variation in predator foraging behaviour is increasingly recognized as a major driver of trophic interactions and community dynamics [sources]. Recently, ecologists have began to hypothesise that there may be a functional relationship linking individual foraging specialisation to specialisation in resource consumption (i.e. niche specialisation) [sources: Toscano et al. 2016, etc]. One of the postulates of this hypothesis is that predators need to develop specific foraging tactics that are fine tuned to specific prey attributes [sources: Phillips, Woo, etc.]. For instance, predators species often use stereotyped hunting techniques required to capture the type of prey they encounter, such as (dauphins, orcas, etc) [sources : Woo, Estes, tinker, etc]. However, it remains largely unclear how extrinsinc and intrinsinct factors interact to shape these individual-level processes. Therefore, we still have limited knowledge on the ecological consequences of individual foraging and diet specialisation. An important question that remains unanswered is how generalist and specialist individuals can coexist within predator populations. If foraging and resource specialisation can help maintain community stability by promoting species coexistence [sources: bolnick, araujo, wolf, etc], it is crucial that we develop studies that integrate the causes and consequences of these two individual components.</w:t>
+        <w:t xml:space="preserve">For instance, predators species often use stereotyped hunting techniques required to capture the type of prey they encounter, such as (dauphins, orcas, etc) [sources : Woo, Estes, tinker, etc]. However, it remains largely unclear how extrinsinc and intrinsinct factors interact to shape these individual differences. Therefore, we still have limited knowledge on how individual foraging specialisation arises, and its ecological and community consequences.</w:t>
       </w:r>
     </w:p>
     <w:p>
@@ -320,7 +270,31 @@
         <w:pStyle w:val="BodyText"/>
       </w:pPr>
       <w:r>
-        <w:t xml:space="preserve">A number of long-term studies have observed similar fitness related measures generalist and specialist individuals [sources: à partir de Woo]. An emerging explanation is that temporal fluctuations in the predictability of resources (abundance, availability, behaviour) may favor one or the other strategy depending on time scales [sources : Woo, Phillips, Ceia, etc]. The resource-predictability hypothesis advances that when resources are predictable, particularly on short time-scales, individual specialists should benefit from higher fitness returns. The rationale behind this prediction is that individuals should have higher prey delivery rates when they repeatedly employ the same foraging technique as it is easier to assess prey predictability over shorter time-scales. In contrast, individual generalists should be advantaged over longer time scales as resource parameters are expected to fluctuate.</w:t>
+        <w:t xml:space="preserve">Hunting experience has been proposed as a potential major driver of the relationship between foraging specialisation and resource use [sources]. Learning how to hunt is crucial for young predators to reach adulthood and survive. (check Urszan et al)</w:t>
+      </w:r>
+      <w:r>
+        <w:t xml:space="preserve"> </w:t>
+      </w:r>
+      <w:r>
+        <w:t xml:space="preserve">(learning optimises return rates or foraging success)</w:t>
+      </w:r>
+      <w:r>
+        <w:t xml:space="preserve"> </w:t>
+      </w:r>
+      <w:r>
+        <w:t xml:space="preserve">(apprentissage, search images, prior information)</w:t>
+      </w:r>
+      <w:r>
+        <w:t xml:space="preserve"> </w:t>
+      </w:r>
+      <w:r>
+        <w:t xml:space="preserve">(par contre, décomposer l’âge de l’expérience est difficile, et particulièrement chez des espèces sur le terrain puisque ça peut impliquer des techniques invasives)</w:t>
+      </w:r>
+      <w:r>
+        <w:t xml:space="preserve"> </w:t>
+      </w:r>
+      <w:r>
+        <w:t xml:space="preserve">(parler des études qui ont montré que certains spécialistes étaient meilleurs, mais que c’était confondu par l’âge)</w:t>
       </w:r>
     </w:p>
     <w:p>
@@ -328,7 +302,7 @@
         <w:pStyle w:val="BodyText"/>
       </w:pPr>
       <w:r>
-        <w:t xml:space="preserve">Hunting experience and age have been proposed as major potential drivers of the relationship between foraging specialisation and resource use [sources]. Learning how to hunt is crucial for young predators to reach adulthood and survive.</w:t>
+        <w:t xml:space="preserve">A number of long-term studies observed that generalist and specialist individuals can achieve similar fitness [sources: à partir de Woo]. An emerging explanation is that temporal fluctuations in the predictability of resources (abundance, availability, behaviour) may favor one or the other strategy depending on time scales [sources : Woo, Phillips, Ceia, etc, Courbin, Chang]. The resource-predictability hypothesis advances that when resources are predictable, particularly on short time-scales, individual specialists should benefit from higher fitness returns. The rationale is that individuals should have higher prey delivery rates when they repeatedly employ the same foraging technique, as it is easier to assess prey predictability over shorter time-scales. In contrast, individual generalists should be advantaged over longer time scales, as resource parameters are expected to fluctuate. [revoir ceia et ramos pour les sources]</w:t>
       </w:r>
     </w:p>
     <w:p>
@@ -336,27 +310,7 @@
         <w:pStyle w:val="BodyText"/>
       </w:pPr>
       <w:r>
-        <w:t xml:space="preserve">(learning optimises return rates or foraging success)</w:t>
-      </w:r>
-      <w:r>
-        <w:t xml:space="preserve"> </w:t>
-      </w:r>
-      <w:r>
-        <w:t xml:space="preserve">(par contre, décomposer l’âge de l’expérience est difficile, et particulièrement chez des espèces sur le terrain puisque ça peut impliquer des techniques invasives)</w:t>
-      </w:r>
-      <w:r>
-        <w:t xml:space="preserve"> </w:t>
-      </w:r>
-      <w:r>
-        <w:t xml:space="preserve">(parler des études qui ont montré que certains spécialistes étaient meilleurs, mais que c’était confondu par l’âge)</w:t>
-      </w:r>
-    </w:p>
-    <w:p>
-      <w:pPr>
-        <w:pStyle w:val="BodyText"/>
-      </w:pPr>
-      <w:r>
-        <w:t xml:space="preserve">A second important driver of individual differences in predator hunting behaviour is related to habitat-specific features [sources, Kobler, parler de la ideal free distribution?]. Predators are expected to adjust their foraging mode (ambush vs cursorial) to habitat structures that aid/impair (ex. perches, vegetation density) their vision, ability to hide, or energetic/time requirements. For instance, predators who ambush in closed and heterogeneous landscapes often switch to cursorial hunters in open and homogeneous landscapes [sources]. (Donner exemple des orcs)</w:t>
+        <w:t xml:space="preserve">(travailler ceci) An important question that remains unanswered is how can generalist and specialist individuals coexist within predator populations. If foraging and resource specialisation can help maintain community stability by promoting species coexistence [sources: bolnick, araujo, wolf, etc], it is crucial that we develop studies that integrate the causes and consequences of these two individual components.</w:t>
       </w:r>
     </w:p>
     <w:p>
@@ -375,7 +329,7 @@
         </w:numPr>
       </w:pPr>
       <w:r>
-        <w:t xml:space="preserve">Paragraphe 1 (effet de la taille, du sexe, et importance du foraging mode)</w:t>
+        <w:t xml:space="preserve">Paragraphe 1 : Importance of among-individual variation in foraging behaviour</w:t>
       </w:r>
     </w:p>
     <w:p>
@@ -386,7 +340,13 @@
         </w:numPr>
       </w:pPr>
       <w:r>
-        <w:t xml:space="preserve">Paragraphe 2 (importance des proies (woo et al.) et de l’habitat)</w:t>
+        <w:t xml:space="preserve">Paragraphe 2 : Factors shaping individual variation in foraging behaviour - the role of experience</w:t>
+      </w:r>
+      <w:r>
+        <w:t xml:space="preserve"> </w:t>
+      </w:r>
+      <w:r>
+        <w:t xml:space="preserve">(sources Weimerskirch, 2005, 2007) (explain mechanisms). Explain how it may unravel why foraging specialists are often thought to be more succesful.</w:t>
       </w:r>
     </w:p>
     <w:p>
@@ -397,7 +357,7 @@
         </w:numPr>
       </w:pPr>
       <w:r>
-        <w:t xml:space="preserve">Paragraphe 3 (importance de l’expérience et comment c’est un rôle probable mais encore inexploré) (sources Weimerskirch, 2005, 2007)</w:t>
+        <w:t xml:space="preserve">Paragraphe 3: (Linking prey variability to experience (woo et al.)) how trophic interactions are probably the main driver of learning and experience</w:t>
       </w:r>
     </w:p>
     <w:p>
@@ -422,10 +382,759 @@
         <w:t xml:space="preserve">Paragraphe 5 (objectifs et hypotèses)</w:t>
       </w:r>
     </w:p>
+    <w:p>
+      <w:pPr>
+        <w:pStyle w:val="FirstParagraph"/>
+      </w:pPr>
+      <w:r>
+        <w:rPr>
+          <w:iCs/>
+          <w:i/>
+        </w:rPr>
+        <w:t xml:space="preserve">Idéé</w:t>
+      </w:r>
+      <w:r>
+        <w:t xml:space="preserve"> </w:t>
+      </w:r>
+      <w:r>
+        <w:t xml:space="preserve">:</w:t>
+      </w:r>
+      <w:r>
+        <w:t xml:space="preserve"> </w:t>
+      </w:r>
+      <w:r>
+        <w:t xml:space="preserve">- Est-ce que ça se pourrait que les proies déterminent si les prédateurs se spécialize avec l’expérience ou plutôt deviennent flexible? Dans ce cas, j’utiliserais pas la covariance mais le comportement des proies en effet fixe sur la variance? ou il faudrait que je change les covariances?</w:t>
+      </w:r>
+    </w:p>
+    <w:bookmarkEnd w:id="21"/>
+    <w:bookmarkStart w:id="53" w:name="dernier-paragraphe-intro-thèsez-vous"/>
+    <w:p>
+      <w:pPr>
+        <w:pStyle w:val="Heading1"/>
+      </w:pPr>
+      <w:r>
+        <w:t xml:space="preserve">Dernier paragraphe intro (Thèsez-vous)</w:t>
+      </w:r>
+    </w:p>
+    <w:p>
+      <w:pPr>
+        <w:pStyle w:val="FirstParagraph"/>
+      </w:pPr>
+      <w:r>
+        <w:t xml:space="preserve">Here, we collected individual behavioural data from players in</w:t>
+      </w:r>
+      <w:r>
+        <w:t xml:space="preserve"> </w:t>
+      </w:r>
+      <w:r>
+        <w:rPr>
+          <w:iCs/>
+          <w:i/>
+        </w:rPr>
+        <w:t xml:space="preserve">Dead by Daylight</w:t>
+      </w:r>
+      <w:r>
+        <w:t xml:space="preserve"> </w:t>
+      </w:r>
+      <w:r>
+        <w:t xml:space="preserve">to investigate how hunting experience and the behavioural variation in prey encountered shaped predator foraging specialization. This enabled us to have a high degree of precision on the interaction as both the behaviour of the predator and the four prey were measured simultaneously in each trial. First, we hypothesize that individual predator behaviour will change with hunting experience. If experience reduces the costs of switching between hunting tactics, then predators should become more flexible through time. Alternatively, if experience enables the refinement of the hunting tactics, then individuals may instead specialize through time. Second, we hypothesize that prey behaviour will shape the developmental trajectories of the predator hunting tactics. Whether predators specialize or not with experience may depend on the behaviour of their prey, for instance, as it may be harder to specialize on prey that are more variable. Third, if individuals differ in their degree of foraging specialization, then we expect that the success of foraging specialists and generalists will be equal. Specialist hunters should fare better when prey variability is lower, while flexible hunters should fare better when prey variability is higher.</w:t>
+      </w:r>
+    </w:p>
+    <w:bookmarkStart w:id="52" w:name="refs"/>
+    <w:bookmarkStart w:id="23" w:name="ref-araujoEcologicalCausesIndividual2011"/>
+    <w:p>
+      <w:pPr>
+        <w:pStyle w:val="Bibliography"/>
+      </w:pPr>
+      <w:r>
+        <w:t xml:space="preserve">Araújo, M. S., D. I. Bolnick, and C. A. Layman. 2011.</w:t>
+      </w:r>
+      <w:r>
+        <w:t xml:space="preserve"> </w:t>
+      </w:r>
+      <w:hyperlink r:id="rId22">
+        <w:r>
+          <w:rPr>
+            <w:rStyle w:val="Hyperlink"/>
+          </w:rPr>
+          <w:t xml:space="preserve">The ecological causes of individual specialisation</w:t>
+        </w:r>
+      </w:hyperlink>
+      <w:r>
+        <w:t xml:space="preserve">. Ecol. Lett. 14:948–958.</w:t>
+      </w:r>
+    </w:p>
+    <w:bookmarkEnd w:id="23"/>
+    <w:bookmarkStart w:id="25" w:name="ref-bolnickWhyIntraspecificTrait2011"/>
+    <w:p>
+      <w:pPr>
+        <w:pStyle w:val="Bibliography"/>
+      </w:pPr>
+      <w:r>
+        <w:t xml:space="preserve">Bolnick, D. I., P. Amarasekare, M. S. Araújo, R. Bürger, J. M. Levine, M. Novak, V. H. W. Rudolf, et al. 2011.</w:t>
+      </w:r>
+      <w:r>
+        <w:t xml:space="preserve"> </w:t>
+      </w:r>
+      <w:hyperlink r:id="rId24">
+        <w:r>
+          <w:rPr>
+            <w:rStyle w:val="Hyperlink"/>
+          </w:rPr>
+          <w:t xml:space="preserve">Why intraspecific trait variation matters in community ecology</w:t>
+        </w:r>
+      </w:hyperlink>
+      <w:r>
+        <w:t xml:space="preserve">. Trends in Ecology &amp; Evolution 26:183–192.</w:t>
+      </w:r>
+    </w:p>
+    <w:bookmarkEnd w:id="25"/>
+    <w:bookmarkStart w:id="27" w:name="Xa82891c176971a0fb3951b171179ea5c709d90f"/>
+    <w:p>
+      <w:pPr>
+        <w:pStyle w:val="Bibliography"/>
+      </w:pPr>
+      <w:r>
+        <w:t xml:space="preserve">Bolnick, D. I., R. Svanbäck, J. A. Fordyce, L. H. Yang, J. M. Davis, C. D. Hulsey, and M. L. Forister. 2003.</w:t>
+      </w:r>
+      <w:r>
+        <w:t xml:space="preserve"> </w:t>
+      </w:r>
+      <w:hyperlink r:id="rId26">
+        <w:r>
+          <w:rPr>
+            <w:rStyle w:val="Hyperlink"/>
+          </w:rPr>
+          <w:t xml:space="preserve">The</w:t>
+        </w:r>
+        <w:r>
+          <w:rPr>
+            <w:rStyle w:val="Hyperlink"/>
+          </w:rPr>
+          <w:t xml:space="preserve"> </w:t>
+        </w:r>
+        <w:r>
+          <w:rPr>
+            <w:rStyle w:val="Hyperlink"/>
+          </w:rPr>
+          <w:t xml:space="preserve">Ecology</w:t>
+        </w:r>
+        <w:r>
+          <w:rPr>
+            <w:rStyle w:val="Hyperlink"/>
+          </w:rPr>
+          <w:t xml:space="preserve"> </w:t>
+        </w:r>
+        <w:r>
+          <w:rPr>
+            <w:rStyle w:val="Hyperlink"/>
+          </w:rPr>
+          <w:t xml:space="preserve">of</w:t>
+        </w:r>
+        <w:r>
+          <w:rPr>
+            <w:rStyle w:val="Hyperlink"/>
+          </w:rPr>
+          <w:t xml:space="preserve"> </w:t>
+        </w:r>
+        <w:r>
+          <w:rPr>
+            <w:rStyle w:val="Hyperlink"/>
+          </w:rPr>
+          <w:t xml:space="preserve">Individuals</w:t>
+        </w:r>
+        <w:r>
+          <w:rPr>
+            <w:rStyle w:val="Hyperlink"/>
+          </w:rPr>
+          <w:t xml:space="preserve">:</w:t>
+        </w:r>
+        <w:r>
+          <w:rPr>
+            <w:rStyle w:val="Hyperlink"/>
+          </w:rPr>
+          <w:t xml:space="preserve"> </w:t>
+        </w:r>
+        <w:r>
+          <w:rPr>
+            <w:rStyle w:val="Hyperlink"/>
+          </w:rPr>
+          <w:t xml:space="preserve">Incidence</w:t>
+        </w:r>
+        <w:r>
+          <w:rPr>
+            <w:rStyle w:val="Hyperlink"/>
+          </w:rPr>
+          <w:t xml:space="preserve"> </w:t>
+        </w:r>
+        <w:r>
+          <w:rPr>
+            <w:rStyle w:val="Hyperlink"/>
+          </w:rPr>
+          <w:t xml:space="preserve">and</w:t>
+        </w:r>
+        <w:r>
+          <w:rPr>
+            <w:rStyle w:val="Hyperlink"/>
+          </w:rPr>
+          <w:t xml:space="preserve"> </w:t>
+        </w:r>
+        <w:r>
+          <w:rPr>
+            <w:rStyle w:val="Hyperlink"/>
+          </w:rPr>
+          <w:t xml:space="preserve">Implications</w:t>
+        </w:r>
+        <w:r>
+          <w:rPr>
+            <w:rStyle w:val="Hyperlink"/>
+          </w:rPr>
+          <w:t xml:space="preserve"> </w:t>
+        </w:r>
+        <w:r>
+          <w:rPr>
+            <w:rStyle w:val="Hyperlink"/>
+          </w:rPr>
+          <w:t xml:space="preserve">of</w:t>
+        </w:r>
+        <w:r>
+          <w:rPr>
+            <w:rStyle w:val="Hyperlink"/>
+          </w:rPr>
+          <w:t xml:space="preserve"> </w:t>
+        </w:r>
+        <w:r>
+          <w:rPr>
+            <w:rStyle w:val="Hyperlink"/>
+          </w:rPr>
+          <w:t xml:space="preserve">Individual Specialization</w:t>
+        </w:r>
+        <w:r>
+          <w:rPr>
+            <w:rStyle w:val="Hyperlink"/>
+          </w:rPr>
+          <w:t xml:space="preserve">.</w:t>
+        </w:r>
+      </w:hyperlink>
+      <w:r>
+        <w:t xml:space="preserve"> The American Naturalist 161:1–28.</w:t>
+      </w:r>
+    </w:p>
+    <w:bookmarkEnd w:id="27"/>
+    <w:bookmarkStart w:id="29" w:name="X6ce4be46a328e2d0779f76f817f59717380a05b"/>
+    <w:p>
+      <w:pPr>
+        <w:pStyle w:val="Bibliography"/>
+      </w:pPr>
+      <w:r>
+        <w:t xml:space="preserve">Ceia, F. R., and J. A. Ramos. 2015.</w:t>
+      </w:r>
+      <w:r>
+        <w:t xml:space="preserve"> </w:t>
+      </w:r>
+      <w:hyperlink r:id="rId28">
+        <w:r>
+          <w:rPr>
+            <w:rStyle w:val="Hyperlink"/>
+          </w:rPr>
+          <w:t xml:space="preserve">Individual specialization in the foraging and feeding strategies of seabirds: A review</w:t>
+        </w:r>
+      </w:hyperlink>
+      <w:r>
+        <w:t xml:space="preserve">. Mar Biol 162:1923–1938.</w:t>
+      </w:r>
+    </w:p>
+    <w:bookmarkEnd w:id="29"/>
+    <w:bookmarkStart w:id="31" w:name="ref-estesIndividualVariationPrey2003"/>
+    <w:p>
+      <w:pPr>
+        <w:pStyle w:val="Bibliography"/>
+      </w:pPr>
+      <w:r>
+        <w:t xml:space="preserve">Estes, J. A., M. L. Riedman, M. M. Staedler, M. T. Tinker, and B. E. Lyon. 2003.</w:t>
+      </w:r>
+      <w:r>
+        <w:t xml:space="preserve"> </w:t>
+      </w:r>
+      <w:hyperlink r:id="rId30">
+        <w:r>
+          <w:rPr>
+            <w:rStyle w:val="Hyperlink"/>
+          </w:rPr>
+          <w:t xml:space="preserve">Individual variation in prey selection by sea otters: Patterns, causes and implications</w:t>
+        </w:r>
+      </w:hyperlink>
+      <w:r>
+        <w:t xml:space="preserve">. J. Anim. Ecol. 72:144–155.</w:t>
+      </w:r>
+    </w:p>
+    <w:bookmarkEnd w:id="31"/>
+    <w:bookmarkStart w:id="33" w:name="X861472cb300cb4fe47c34b2285e8585ed9d2165"/>
+    <w:p>
+      <w:pPr>
+        <w:pStyle w:val="Bibliography"/>
+      </w:pPr>
+      <w:r>
+        <w:t xml:space="preserve">Kernaléguen, L., J. P. Y. Arnould, C. Guinet, and Y. Cherel. 2015.</w:t>
+      </w:r>
+      <w:r>
+        <w:t xml:space="preserve"> </w:t>
+      </w:r>
+      <w:hyperlink r:id="rId32">
+        <w:r>
+          <w:rPr>
+            <w:rStyle w:val="Hyperlink"/>
+          </w:rPr>
+          <w:t xml:space="preserve">Determinants of individual foraging specialization in large marine vertebrates, the</w:t>
+        </w:r>
+        <w:r>
+          <w:rPr>
+            <w:rStyle w:val="Hyperlink"/>
+          </w:rPr>
+          <w:t xml:space="preserve"> </w:t>
+        </w:r>
+        <w:r>
+          <w:rPr>
+            <w:rStyle w:val="Hyperlink"/>
+          </w:rPr>
+          <w:t xml:space="preserve">Antarctic</w:t>
+        </w:r>
+        <w:r>
+          <w:rPr>
+            <w:rStyle w:val="Hyperlink"/>
+          </w:rPr>
+          <w:t xml:space="preserve"> </w:t>
+        </w:r>
+        <w:r>
+          <w:rPr>
+            <w:rStyle w:val="Hyperlink"/>
+          </w:rPr>
+          <w:t xml:space="preserve">and subantarctic fur seals</w:t>
+        </w:r>
+      </w:hyperlink>
+      <w:r>
+        <w:t xml:space="preserve">. J. Anim. Ecol. 84:1081–1091.</w:t>
+      </w:r>
+    </w:p>
+    <w:bookmarkEnd w:id="33"/>
+    <w:bookmarkStart w:id="35" w:name="ref-limaPuttingPredatorsBack2002"/>
+    <w:p>
+      <w:pPr>
+        <w:pStyle w:val="Bibliography"/>
+      </w:pPr>
+      <w:r>
+        <w:t xml:space="preserve">Lima, S. L. 2002.</w:t>
+      </w:r>
+      <w:r>
+        <w:t xml:space="preserve"> </w:t>
+      </w:r>
+      <w:hyperlink r:id="rId34">
+        <w:r>
+          <w:rPr>
+            <w:rStyle w:val="Hyperlink"/>
+          </w:rPr>
+          <w:t xml:space="preserve">Putting predators back into behavioral predator</w:t>
+        </w:r>
+        <w:r>
+          <w:rPr>
+            <w:rStyle w:val="Hyperlink"/>
+          </w:rPr>
+          <w:t xml:space="preserve">prey interactions</w:t>
+        </w:r>
+      </w:hyperlink>
+      <w:r>
+        <w:t xml:space="preserve">. Trends in Ecology &amp; Evolution 17:70–75.</w:t>
+      </w:r>
+    </w:p>
+    <w:bookmarkEnd w:id="35"/>
+    <w:bookmarkStart w:id="37" w:name="ref-Michalko.Pekar2016"/>
+    <w:p>
+      <w:pPr>
+        <w:pStyle w:val="Bibliography"/>
+      </w:pPr>
+      <w:r>
+        <w:t xml:space="preserve">Michalko, R., and S. Pekár. 2016.</w:t>
+      </w:r>
+      <w:r>
+        <w:t xml:space="preserve"> </w:t>
+      </w:r>
+      <w:hyperlink r:id="rId36">
+        <w:r>
+          <w:rPr>
+            <w:rStyle w:val="Hyperlink"/>
+          </w:rPr>
+          <w:t xml:space="preserve">Different hunting strategies of generalist predators result in functional differences</w:t>
+        </w:r>
+      </w:hyperlink>
+      <w:r>
+        <w:t xml:space="preserve">. Oecologia 181:1187–1197.</w:t>
+      </w:r>
+    </w:p>
+    <w:bookmarkEnd w:id="37"/>
+    <w:bookmarkStart w:id="39" w:name="ref-Patrick.etal2021"/>
+    <w:p>
+      <w:pPr>
+        <w:pStyle w:val="Bibliography"/>
+      </w:pPr>
+      <w:r>
+        <w:t xml:space="preserve">Patrick, S. C., J. G. A. Martin, C. C. Ummenhofer, A. Corbeau, and H. Weimerskirch. 2021.</w:t>
+      </w:r>
+      <w:r>
+        <w:t xml:space="preserve"> </w:t>
+      </w:r>
+      <w:hyperlink r:id="rId38">
+        <w:r>
+          <w:rPr>
+            <w:rStyle w:val="Hyperlink"/>
+          </w:rPr>
+          <w:t xml:space="preserve">Albatrosses respond adaptively to climate variability by changing variance in a foraging trait</w:t>
+        </w:r>
+      </w:hyperlink>
+      <w:r>
+        <w:t xml:space="preserve">. Glob. Change Biol. 27:4564–4574.</w:t>
+      </w:r>
+    </w:p>
+    <w:bookmarkEnd w:id="39"/>
+    <w:bookmarkStart w:id="41" w:name="ref-pettorelliChapterTwoIndividual2015"/>
+    <w:p>
+      <w:pPr>
+        <w:pStyle w:val="Bibliography"/>
+      </w:pPr>
+      <w:r>
+        <w:t xml:space="preserve">Pettorelli, N., A. Hilborn, C. Duncan, and S. M. Durant. 2015.</w:t>
+      </w:r>
+      <w:r>
+        <w:t xml:space="preserve"> </w:t>
+      </w:r>
+      <w:hyperlink r:id="rId40">
+        <w:r>
+          <w:rPr>
+            <w:rStyle w:val="Hyperlink"/>
+          </w:rPr>
+          <w:t xml:space="preserve">Chapter</w:t>
+        </w:r>
+        <w:r>
+          <w:rPr>
+            <w:rStyle w:val="Hyperlink"/>
+          </w:rPr>
+          <w:t xml:space="preserve"> </w:t>
+        </w:r>
+        <w:r>
+          <w:rPr>
+            <w:rStyle w:val="Hyperlink"/>
+          </w:rPr>
+          <w:t xml:space="preserve">Two</w:t>
+        </w:r>
+        <w:r>
+          <w:rPr>
+            <w:rStyle w:val="Hyperlink"/>
+          </w:rPr>
+          <w:t xml:space="preserve"> </w:t>
+        </w:r>
+        <w:r>
+          <w:rPr>
+            <w:rStyle w:val="Hyperlink"/>
+          </w:rPr>
+          <w:t xml:space="preserve">-</w:t>
+        </w:r>
+        <w:r>
+          <w:rPr>
+            <w:rStyle w:val="Hyperlink"/>
+          </w:rPr>
+          <w:t xml:space="preserve"> </w:t>
+        </w:r>
+        <w:r>
+          <w:rPr>
+            <w:rStyle w:val="Hyperlink"/>
+          </w:rPr>
+          <w:t xml:space="preserve">Individual</w:t>
+        </w:r>
+        <w:r>
+          <w:rPr>
+            <w:rStyle w:val="Hyperlink"/>
+          </w:rPr>
+          <w:t xml:space="preserve"> </w:t>
+        </w:r>
+        <w:r>
+          <w:rPr>
+            <w:rStyle w:val="Hyperlink"/>
+          </w:rPr>
+          <w:t xml:space="preserve">variability:</w:t>
+        </w:r>
+        <w:r>
+          <w:rPr>
+            <w:rStyle w:val="Hyperlink"/>
+          </w:rPr>
+          <w:t xml:space="preserve"> </w:t>
+        </w:r>
+        <w:r>
+          <w:rPr>
+            <w:rStyle w:val="Hyperlink"/>
+          </w:rPr>
+          <w:t xml:space="preserve">The</w:t>
+        </w:r>
+        <w:r>
+          <w:rPr>
+            <w:rStyle w:val="Hyperlink"/>
+          </w:rPr>
+          <w:t xml:space="preserve"> </w:t>
+        </w:r>
+        <w:r>
+          <w:rPr>
+            <w:rStyle w:val="Hyperlink"/>
+          </w:rPr>
+          <w:t xml:space="preserve">missing component to our understanding of predator</w:t>
+        </w:r>
+        <w:r>
+          <w:rPr>
+            <w:rStyle w:val="Hyperlink"/>
+          </w:rPr>
+          <w:t xml:space="preserve">prey interactions</w:t>
+        </w:r>
+      </w:hyperlink>
+      <w:r>
+        <w:t xml:space="preserve">. Pages 19–44</w:t>
+      </w:r>
+      <w:r>
+        <w:t xml:space="preserve"> </w:t>
+      </w:r>
+      <w:r>
+        <w:rPr>
+          <w:iCs/>
+          <w:i/>
+        </w:rPr>
+        <w:t xml:space="preserve">in</w:t>
+      </w:r>
+      <w:r>
+        <w:t xml:space="preserve"> </w:t>
+      </w:r>
+      <w:r>
+        <w:t xml:space="preserve">S. Pawar, G. Woodward, and A. I. Dell, eds. Advances in</w:t>
+      </w:r>
+      <w:r>
+        <w:t xml:space="preserve"> </w:t>
+      </w:r>
+      <w:r>
+        <w:t xml:space="preserve">Ecological Research</w:t>
+      </w:r>
+      <w:r>
+        <w:t xml:space="preserve">, Trait-</w:t>
+      </w:r>
+      <w:r>
+        <w:t xml:space="preserve">Based Ecology</w:t>
+      </w:r>
+      <w:r>
+        <w:t xml:space="preserve"> </w:t>
+      </w:r>
+      <w:r>
+        <w:t xml:space="preserve">-</w:t>
+      </w:r>
+      <w:r>
+        <w:t xml:space="preserve"> </w:t>
+      </w:r>
+      <w:r>
+        <w:t xml:space="preserve">From Structure</w:t>
+      </w:r>
+      <w:r>
+        <w:t xml:space="preserve"> </w:t>
+      </w:r>
+      <w:r>
+        <w:t xml:space="preserve">to</w:t>
+      </w:r>
+      <w:r>
+        <w:t xml:space="preserve"> </w:t>
+      </w:r>
+      <w:r>
+        <w:t xml:space="preserve">Function</w:t>
+      </w:r>
+      <w:r>
+        <w:t xml:space="preserve"> </w:t>
+      </w:r>
+      <w:r>
+        <w:t xml:space="preserve">(Vol. 52).</w:t>
+      </w:r>
+      <w:r>
+        <w:t xml:space="preserve"> </w:t>
+      </w:r>
+      <w:r>
+        <w:t xml:space="preserve">Academic Press</w:t>
+      </w:r>
+      <w:r>
+        <w:t xml:space="preserve">.</w:t>
+      </w:r>
+    </w:p>
+    <w:bookmarkEnd w:id="41"/>
+    <w:bookmarkStart w:id="43" w:name="Xe8b1c3c310773d898af0bbeded9e74cfefd3dc5"/>
+    <w:p>
+      <w:pPr>
+        <w:pStyle w:val="Bibliography"/>
+      </w:pPr>
+      <w:r>
+        <w:t xml:space="preserve">Schreiber, S. J., R. Bürger, and D. I. Bolnick. 2011.</w:t>
+      </w:r>
+      <w:r>
+        <w:t xml:space="preserve"> </w:t>
+      </w:r>
+      <w:hyperlink r:id="rId42">
+        <w:r>
+          <w:rPr>
+            <w:rStyle w:val="Hyperlink"/>
+          </w:rPr>
+          <w:t xml:space="preserve">The community effects of phenotypic and genetic variation within a predator population</w:t>
+        </w:r>
+      </w:hyperlink>
+      <w:r>
+        <w:t xml:space="preserve">. Ecology 92:1582–1593.</w:t>
+      </w:r>
+    </w:p>
+    <w:bookmarkEnd w:id="43"/>
+    <w:bookmarkStart w:id="45" w:name="ref-tinkerFoodLimitationLeads2008"/>
+    <w:p>
+      <w:pPr>
+        <w:pStyle w:val="Bibliography"/>
+      </w:pPr>
+      <w:r>
+        <w:t xml:space="preserve">Tinker, M. T., G. Bentall, and J. A. Estes. 2008.</w:t>
+      </w:r>
+      <w:r>
+        <w:t xml:space="preserve"> </w:t>
+      </w:r>
+      <w:hyperlink r:id="rId44">
+        <w:r>
+          <w:rPr>
+            <w:rStyle w:val="Hyperlink"/>
+          </w:rPr>
+          <w:t xml:space="preserve">Food limitation leads to behavioral diversification and dietary specialization in sea otters</w:t>
+        </w:r>
+      </w:hyperlink>
+      <w:r>
+        <w:t xml:space="preserve">. PNAS 105:560–565.</w:t>
+      </w:r>
+    </w:p>
+    <w:bookmarkEnd w:id="45"/>
+    <w:bookmarkStart w:id="47" w:name="Xa9f710354cc886f3275f2724e3e26c0203e8293"/>
+    <w:p>
+      <w:pPr>
+        <w:pStyle w:val="Bibliography"/>
+      </w:pPr>
+      <w:r>
+        <w:t xml:space="preserve">Toscano, B. J., N. J. Gownaris, S. M. Heerhartz, and C. J. Monaco. 2016.</w:t>
+      </w:r>
+      <w:r>
+        <w:t xml:space="preserve"> </w:t>
+      </w:r>
+      <w:hyperlink r:id="rId46">
+        <w:r>
+          <w:rPr>
+            <w:rStyle w:val="Hyperlink"/>
+          </w:rPr>
+          <w:t xml:space="preserve">Personality, foraging behavior and specialization: Integrating behavioral and food web ecology at the individual level</w:t>
+        </w:r>
+      </w:hyperlink>
+      <w:r>
+        <w:t xml:space="preserve">. Oecologia 182:55–69.</w:t>
+      </w:r>
+    </w:p>
+    <w:bookmarkEnd w:id="47"/>
+    <w:bookmarkStart w:id="49" w:name="ref-Weimerskirch2007"/>
+    <w:p>
+      <w:pPr>
+        <w:pStyle w:val="Bibliography"/>
+      </w:pPr>
+      <w:r>
+        <w:t xml:space="preserve">Weimerskirch, H. 2007.</w:t>
+      </w:r>
+      <w:r>
+        <w:t xml:space="preserve"> </w:t>
+      </w:r>
+      <w:hyperlink r:id="rId48">
+        <w:r>
+          <w:rPr>
+            <w:rStyle w:val="Hyperlink"/>
+          </w:rPr>
+          <w:t xml:space="preserve">Are seabirds foraging for unpredictable resources?</w:t>
+        </w:r>
+      </w:hyperlink>
+      <w:r>
+        <w:t xml:space="preserve"> Deep Sea Research Part II: Topical Studies in Oceanography, Bio-logging</w:t>
+      </w:r>
+      <w:r>
+        <w:t xml:space="preserve"> </w:t>
+      </w:r>
+      <w:r>
+        <w:t xml:space="preserve">Science</w:t>
+      </w:r>
+      <w:r>
+        <w:t xml:space="preserve">:</w:t>
+      </w:r>
+      <w:r>
+        <w:t xml:space="preserve"> </w:t>
+      </w:r>
+      <w:r>
+        <w:t xml:space="preserve">Logging</w:t>
+      </w:r>
+      <w:r>
+        <w:t xml:space="preserve"> </w:t>
+      </w:r>
+      <w:r>
+        <w:t xml:space="preserve">and</w:t>
+      </w:r>
+      <w:r>
+        <w:t xml:space="preserve"> </w:t>
+      </w:r>
+      <w:r>
+        <w:t xml:space="preserve">Relaying Physical</w:t>
+      </w:r>
+      <w:r>
+        <w:t xml:space="preserve"> </w:t>
+      </w:r>
+      <w:r>
+        <w:t xml:space="preserve">and</w:t>
+      </w:r>
+      <w:r>
+        <w:t xml:space="preserve"> </w:t>
+      </w:r>
+      <w:r>
+        <w:t xml:space="preserve">Biological Data Using Animal-Attached Tags</w:t>
+      </w:r>
+      <w:r>
+        <w:t xml:space="preserve"> </w:t>
+      </w:r>
+      <w:r>
+        <w:t xml:space="preserve">54:211–223.</w:t>
+      </w:r>
+    </w:p>
+    <w:bookmarkEnd w:id="49"/>
+    <w:bookmarkStart w:id="51" w:name="ref-Woo.etal2008"/>
+    <w:p>
+      <w:pPr>
+        <w:pStyle w:val="Bibliography"/>
+      </w:pPr>
+      <w:r>
+        <w:t xml:space="preserve">Woo, K. J., K. H. Elliott, M. Davidson, A. J. Gaston, and G. K. Davoren. 2008.</w:t>
+      </w:r>
+      <w:r>
+        <w:t xml:space="preserve"> </w:t>
+      </w:r>
+      <w:hyperlink r:id="rId50">
+        <w:r>
+          <w:rPr>
+            <w:rStyle w:val="Hyperlink"/>
+          </w:rPr>
+          <w:t xml:space="preserve">Individual specialization in diet by a generalist marine predator reflects specialization in foraging behaviour</w:t>
+        </w:r>
+      </w:hyperlink>
+      <w:r>
+        <w:t xml:space="preserve">. J. Anim. Ecol. 77:1082–1091.</w:t>
+      </w:r>
+    </w:p>
+    <w:bookmarkEnd w:id="51"/>
+    <w:bookmarkEnd w:id="52"/>
+    <w:bookmarkEnd w:id="53"/>
     <w:sectPr>
-      <w:footerReference w:type="default" r:id="rId9"/>
-      <w:pgSz w:w="12240" w:h="15840"/>
-      <w:pgMar w:top="1417" w:right="1417" w:bottom="1417" w:left="1417" w:header="720" w:footer="720" w:gutter="0"/>
+      <w:footerReference r:id="rId9" w:type="default"/>
+      <w:pgSz w:h="15840" w:w="12240"/>
+      <w:pgMar w:bottom="1417" w:footer="720" w:gutter="0" w:header="720" w:left="1417" w:right="1417" w:top="1417"/>
       <w:lnNumType w:countBy="1" w:restart="continuous"/>
       <w:cols w:space="720"/>
       <w:docGrid w:linePitch="299"/>
@@ -511,8 +1220,8 @@
 </file>
 
 <file path=word/numbering.xml><?xml version="1.0" encoding="utf-8"?>
-<w:numbering xmlns:wpc="http://schemas.microsoft.com/office/word/2010/wordprocessingCanvas" xmlns:cx="http://schemas.microsoft.com/office/drawing/2014/chartex" xmlns:cx1="http://schemas.microsoft.com/office/drawing/2015/9/8/chartex" xmlns:mc="http://schemas.openxmlformats.org/markup-compatibility/2006" xmlns:o="urn:schemas-microsoft-com:office:office" xmlns:r="http://schemas.openxmlformats.org/officeDocument/2006/relationships" xmlns:m="http://schemas.openxmlformats.org/officeDocument/2006/math" xmlns:v="urn:schemas-microsoft-com:vml" xmlns:wp14="http://schemas.microsoft.com/office/word/2010/wordprocessingDrawing" xmlns:wp="http://schemas.openxmlformats.org/drawingml/2006/wordprocessingDrawing" xmlns:w10="urn:schemas-microsoft-com:office:word" xmlns:w="http://schemas.openxmlformats.org/wordprocessingml/2006/main" xmlns:w14="http://schemas.microsoft.com/office/word/2010/wordml" xmlns:w15="http://schemas.microsoft.com/office/word/2012/wordml" xmlns:w16se="http://schemas.microsoft.com/office/word/2015/wordml/symex" xmlns:wpg="http://schemas.microsoft.com/office/word/2010/wordprocessingGroup" xmlns:wpi="http://schemas.microsoft.com/office/word/2010/wordprocessingInk" xmlns:wne="http://schemas.microsoft.com/office/word/2006/wordml" xmlns:wps="http://schemas.microsoft.com/office/word/2010/wordprocessingShape" mc:Ignorable="w14 w15 w16se wp14">
-  <w:abstractNum w:abstractNumId="0" w15:restartNumberingAfterBreak="0">
+<w:numbering xmlns:cx="http://schemas.microsoft.com/office/drawing/2014/chartex" xmlns:cx1="http://schemas.microsoft.com/office/drawing/2015/9/8/chartex" xmlns:m="http://schemas.openxmlformats.org/officeDocument/2006/math" xmlns:mc="http://schemas.openxmlformats.org/markup-compatibility/2006" xmlns:o="urn:schemas-microsoft-com:office:office" xmlns:r="http://schemas.openxmlformats.org/officeDocument/2006/relationships" xmlns:v="urn:schemas-microsoft-com:vml" xmlns:w="http://schemas.openxmlformats.org/wordprocessingml/2006/main" xmlns:w10="urn:schemas-microsoft-com:office:word" xmlns:w14="http://schemas.microsoft.com/office/word/2010/wordml" xmlns:w15="http://schemas.microsoft.com/office/word/2012/wordml" xmlns:w16se="http://schemas.microsoft.com/office/word/2015/wordml/symex" xmlns:wne="http://schemas.microsoft.com/office/word/2006/wordml" xmlns:wp="http://schemas.openxmlformats.org/drawingml/2006/wordprocessingDrawing" xmlns:wp14="http://schemas.microsoft.com/office/word/2010/wordprocessingDrawing" xmlns:wpc="http://schemas.microsoft.com/office/word/2010/wordprocessingCanvas" xmlns:wpg="http://schemas.microsoft.com/office/word/2010/wordprocessingGroup" xmlns:wpi="http://schemas.microsoft.com/office/word/2010/wordprocessingInk" xmlns:wps="http://schemas.microsoft.com/office/word/2010/wordprocessingShape" mc:Ignorable="w14 w15 w16se wp14">
+  <w:abstractNum w15:restartNumberingAfterBreak="0" w:abstractNumId="0">
     <w:nsid w:val="2C1AE401"/>
     <w:multiLevelType w:val="multilevel"/>
     <w:tmpl w:val="5A04E128"/>
@@ -522,9 +1231,9 @@
       <w:lvlJc w:val="left"/>
       <w:pPr>
         <w:tabs>
-          <w:tab w:val="num" w:pos="0"/>
+          <w:tab w:pos="0" w:val="num"/>
         </w:tabs>
-        <w:ind w:left="480" w:hanging="480"/>
+        <w:ind w:hanging="480" w:left="480"/>
       </w:pPr>
     </w:lvl>
     <w:lvl w:ilvl="1">
@@ -533,9 +1242,9 @@
       <w:lvlJc w:val="left"/>
       <w:pPr>
         <w:tabs>
-          <w:tab w:val="num" w:pos="720"/>
+          <w:tab w:pos="720" w:val="num"/>
         </w:tabs>
-        <w:ind w:left="1200" w:hanging="480"/>
+        <w:ind w:hanging="480" w:left="1200"/>
       </w:pPr>
     </w:lvl>
     <w:lvl w:ilvl="2">
@@ -544,9 +1253,9 @@
       <w:lvlJc w:val="left"/>
       <w:pPr>
         <w:tabs>
-          <w:tab w:val="num" w:pos="1440"/>
+          <w:tab w:pos="1440" w:val="num"/>
         </w:tabs>
-        <w:ind w:left="1920" w:hanging="480"/>
+        <w:ind w:hanging="480" w:left="1920"/>
       </w:pPr>
     </w:lvl>
     <w:lvl w:ilvl="3">
@@ -555,9 +1264,9 @@
       <w:lvlJc w:val="left"/>
       <w:pPr>
         <w:tabs>
-          <w:tab w:val="num" w:pos="2160"/>
+          <w:tab w:pos="2160" w:val="num"/>
         </w:tabs>
-        <w:ind w:left="2640" w:hanging="480"/>
+        <w:ind w:hanging="480" w:left="2640"/>
       </w:pPr>
     </w:lvl>
     <w:lvl w:ilvl="4">
@@ -566,9 +1275,9 @@
       <w:lvlJc w:val="left"/>
       <w:pPr>
         <w:tabs>
-          <w:tab w:val="num" w:pos="2880"/>
+          <w:tab w:pos="2880" w:val="num"/>
         </w:tabs>
-        <w:ind w:left="3360" w:hanging="480"/>
+        <w:ind w:hanging="480" w:left="3360"/>
       </w:pPr>
     </w:lvl>
     <w:lvl w:ilvl="5">
@@ -577,9 +1286,9 @@
       <w:lvlJc w:val="left"/>
       <w:pPr>
         <w:tabs>
-          <w:tab w:val="num" w:pos="3600"/>
+          <w:tab w:pos="3600" w:val="num"/>
         </w:tabs>
-        <w:ind w:left="4080" w:hanging="480"/>
+        <w:ind w:hanging="480" w:left="4080"/>
       </w:pPr>
     </w:lvl>
     <w:lvl w:ilvl="6">
@@ -588,9 +1297,9 @@
       <w:lvlJc w:val="left"/>
       <w:pPr>
         <w:tabs>
-          <w:tab w:val="num" w:pos="4320"/>
+          <w:tab w:pos="4320" w:val="num"/>
         </w:tabs>
-        <w:ind w:left="4800" w:hanging="480"/>
+        <w:ind w:hanging="480" w:left="4800"/>
       </w:pPr>
     </w:lvl>
     <w:lvl w:ilvl="7">
@@ -599,9 +1308,9 @@
       <w:lvlJc w:val="left"/>
       <w:pPr>
         <w:tabs>
-          <w:tab w:val="num" w:pos="5040"/>
+          <w:tab w:pos="5040" w:val="num"/>
         </w:tabs>
-        <w:ind w:left="5520" w:hanging="480"/>
+        <w:ind w:hanging="480" w:left="5520"/>
       </w:pPr>
     </w:lvl>
     <w:lvl w:ilvl="8">
@@ -610,24 +1319,21 @@
       <w:lvlJc w:val="left"/>
       <w:pPr>
         <w:tabs>
-          <w:tab w:val="num" w:pos="5760"/>
+          <w:tab w:pos="5760" w:val="num"/>
         </w:tabs>
-        <w:ind w:left="6240" w:hanging="480"/>
+        <w:ind w:hanging="480" w:left="6240"/>
       </w:pPr>
     </w:lvl>
   </w:abstractNum>
   <w:abstractNum w:abstractNumId="990">
-    <w:nsid w:val="2c1ae401"/>
+    <w:nsid w:val="A990"/>
     <w:multiLevelType w:val="multilevel"/>
     <w:lvl w:ilvl="0">
       <w:numFmt w:val="bullet"/>
       <w:lvlText w:val=" "/>
       <w:lvlJc w:val="left"/>
       <w:pPr>
-        <w:tabs>
-          <w:tab w:val="num" w:pos="0"/>
-        </w:tabs>
-        <w:ind w:left="480" w:hanging="480"/>
+        <w:ind w:left="720" w:hanging="480"/>
       </w:pPr>
     </w:lvl>
     <w:lvl w:ilvl="1">
@@ -635,10 +1341,7 @@
       <w:lvlText w:val=" "/>
       <w:lvlJc w:val="left"/>
       <w:pPr>
-        <w:tabs>
-          <w:tab w:val="num" w:pos="720"/>
-        </w:tabs>
-        <w:ind w:left="1200" w:hanging="480"/>
+        <w:ind w:left="1440" w:hanging="480"/>
       </w:pPr>
     </w:lvl>
     <w:lvl w:ilvl="2">
@@ -646,10 +1349,7 @@
       <w:lvlText w:val=" "/>
       <w:lvlJc w:val="left"/>
       <w:pPr>
-        <w:tabs>
-          <w:tab w:val="num" w:pos="1440"/>
-        </w:tabs>
-        <w:ind w:left="1920" w:hanging="480"/>
+        <w:ind w:left="2160" w:hanging="480"/>
       </w:pPr>
     </w:lvl>
     <w:lvl w:ilvl="3">
@@ -657,10 +1357,7 @@
       <w:lvlText w:val=" "/>
       <w:lvlJc w:val="left"/>
       <w:pPr>
-        <w:tabs>
-          <w:tab w:val="num" w:pos="2160"/>
-        </w:tabs>
-        <w:ind w:left="2640" w:hanging="480"/>
+        <w:ind w:left="2880" w:hanging="480"/>
       </w:pPr>
     </w:lvl>
     <w:lvl w:ilvl="4">
@@ -668,10 +1365,7 @@
       <w:lvlText w:val=" "/>
       <w:lvlJc w:val="left"/>
       <w:pPr>
-        <w:tabs>
-          <w:tab w:val="num" w:pos="2880"/>
-        </w:tabs>
-        <w:ind w:left="3360" w:hanging="480"/>
+        <w:ind w:left="3600" w:hanging="480"/>
       </w:pPr>
     </w:lvl>
     <w:lvl w:ilvl="5">
@@ -679,10 +1373,7 @@
       <w:lvlText w:val=" "/>
       <w:lvlJc w:val="left"/>
       <w:pPr>
-        <w:tabs>
-          <w:tab w:val="num" w:pos="3600"/>
-        </w:tabs>
-        <w:ind w:left="4080" w:hanging="480"/>
+        <w:ind w:left="4320" w:hanging="480"/>
       </w:pPr>
     </w:lvl>
     <w:lvl w:ilvl="6">
@@ -690,10 +1381,7 @@
       <w:lvlText w:val=" "/>
       <w:lvlJc w:val="left"/>
       <w:pPr>
-        <w:tabs>
-          <w:tab w:val="num" w:pos="4320"/>
-        </w:tabs>
-        <w:ind w:left="4800" w:hanging="480"/>
+        <w:ind w:left="5040" w:hanging="480"/>
       </w:pPr>
     </w:lvl>
     <w:lvl w:ilvl="7">
@@ -701,10 +1389,7 @@
       <w:lvlText w:val=" "/>
       <w:lvlJc w:val="left"/>
       <w:pPr>
-        <w:tabs>
-          <w:tab w:val="num" w:pos="5040"/>
-        </w:tabs>
-        <w:ind w:left="5520" w:hanging="480"/>
+        <w:ind w:left="5760" w:hanging="480"/>
       </w:pPr>
     </w:lvl>
     <w:lvl w:ilvl="8">
@@ -712,25 +1397,19 @@
       <w:lvlText w:val=" "/>
       <w:lvlJc w:val="left"/>
       <w:pPr>
-        <w:tabs>
-          <w:tab w:val="num" w:pos="5760"/>
-        </w:tabs>
-        <w:ind w:left="6240" w:hanging="480"/>
+        <w:ind w:left="6480" w:hanging="480"/>
       </w:pPr>
     </w:lvl>
   </w:abstractNum>
   <w:abstractNum w:abstractNumId="991">
-    <w:nsid w:val="ea454b4c"/>
+    <w:nsid w:val="A991"/>
     <w:multiLevelType w:val="multilevel"/>
     <w:lvl w:ilvl="0">
       <w:numFmt w:val="bullet"/>
       <w:lvlText w:val="•"/>
       <w:lvlJc w:val="left"/>
       <w:pPr>
-        <w:tabs>
-          <w:tab w:val="num" w:pos="0"/>
-        </w:tabs>
-        <w:ind w:left="480" w:hanging="480"/>
+        <w:ind w:left="720" w:hanging="480"/>
       </w:pPr>
     </w:lvl>
     <w:lvl w:ilvl="1">
@@ -738,10 +1417,7 @@
       <w:lvlText w:val="–"/>
       <w:lvlJc w:val="left"/>
       <w:pPr>
-        <w:tabs>
-          <w:tab w:val="num" w:pos="720"/>
-        </w:tabs>
-        <w:ind w:left="1200" w:hanging="480"/>
+        <w:ind w:left="1440" w:hanging="480"/>
       </w:pPr>
     </w:lvl>
     <w:lvl w:ilvl="2">
@@ -749,10 +1425,7 @@
       <w:lvlText w:val="•"/>
       <w:lvlJc w:val="left"/>
       <w:pPr>
-        <w:tabs>
-          <w:tab w:val="num" w:pos="1440"/>
-        </w:tabs>
-        <w:ind w:left="1920" w:hanging="480"/>
+        <w:ind w:left="2160" w:hanging="480"/>
       </w:pPr>
     </w:lvl>
     <w:lvl w:ilvl="3">
@@ -760,10 +1433,7 @@
       <w:lvlText w:val="–"/>
       <w:lvlJc w:val="left"/>
       <w:pPr>
-        <w:tabs>
-          <w:tab w:val="num" w:pos="2160"/>
-        </w:tabs>
-        <w:ind w:left="2640" w:hanging="480"/>
+        <w:ind w:left="2880" w:hanging="480"/>
       </w:pPr>
     </w:lvl>
     <w:lvl w:ilvl="4">
@@ -771,10 +1441,7 @@
       <w:lvlText w:val="•"/>
       <w:lvlJc w:val="left"/>
       <w:pPr>
-        <w:tabs>
-          <w:tab w:val="num" w:pos="2880"/>
-        </w:tabs>
-        <w:ind w:left="3360" w:hanging="480"/>
+        <w:ind w:left="3600" w:hanging="480"/>
       </w:pPr>
     </w:lvl>
     <w:lvl w:ilvl="5">
@@ -782,10 +1449,7 @@
       <w:lvlText w:val="–"/>
       <w:lvlJc w:val="left"/>
       <w:pPr>
-        <w:tabs>
-          <w:tab w:val="num" w:pos="3600"/>
-        </w:tabs>
-        <w:ind w:left="4080" w:hanging="480"/>
+        <w:ind w:left="4320" w:hanging="480"/>
       </w:pPr>
     </w:lvl>
     <w:lvl w:ilvl="6">
@@ -793,10 +1457,7 @@
       <w:lvlText w:val="•"/>
       <w:lvlJc w:val="left"/>
       <w:pPr>
-        <w:tabs>
-          <w:tab w:val="num" w:pos="4320"/>
-        </w:tabs>
-        <w:ind w:left="4800" w:hanging="480"/>
+        <w:ind w:left="5040" w:hanging="480"/>
       </w:pPr>
     </w:lvl>
     <w:lvl w:ilvl="7">
@@ -804,10 +1465,7 @@
       <w:lvlText w:val="–"/>
       <w:lvlJc w:val="left"/>
       <w:pPr>
-        <w:tabs>
-          <w:tab w:val="num" w:pos="5040"/>
-        </w:tabs>
-        <w:ind w:left="5520" w:hanging="480"/>
+        <w:ind w:left="5760" w:hanging="480"/>
       </w:pPr>
     </w:lvl>
     <w:lvl w:ilvl="8">
@@ -815,10 +1473,7 @@
       <w:lvlText w:val="•"/>
       <w:lvlJc w:val="left"/>
       <w:pPr>
-        <w:tabs>
-          <w:tab w:val="num" w:pos="5760"/>
-        </w:tabs>
-        <w:ind w:left="6240" w:hanging="480"/>
+        <w:ind w:left="6480" w:hanging="480"/>
       </w:pPr>
     </w:lvl>
   </w:abstractNum>
@@ -839,10 +1494,10 @@
   <w:docDefaults>
     <w:rPrDefault>
       <w:rPr>
-        <w:rFonts w:asciiTheme="minorHAnsi" w:eastAsiaTheme="minorHAnsi" w:hAnsiTheme="minorHAnsi" w:cstheme="minorBidi"/>
+        <w:rFonts w:asciiTheme="minorHAnsi" w:cstheme="minorBidi" w:eastAsiaTheme="minorHAnsi" w:hAnsiTheme="minorHAnsi"/>
         <w:sz w:val="24"/>
         <w:szCs w:val="24"/>
-        <w:lang w:val="en-US" w:eastAsia="en-US" w:bidi="ar-SA"/>
+        <w:lang w:bidi="ar-SA" w:eastAsia="en-US" w:val="en-US"/>
       </w:rPr>
     </w:rPrDefault>
     <w:pPrDefault>
@@ -851,7 +1506,7 @@
       </w:pPr>
     </w:pPrDefault>
   </w:docDefaults>
-  <w:latentStyles w:defLockedState="0" w:defUIPriority="0" w:defSemiHidden="0" w:defUnhideWhenUsed="0" w:defQFormat="0" w:count="371">
+  <w:latentStyles w:count="371" w:defLockedState="0" w:defQFormat="0" w:defSemiHidden="0" w:defUIPriority="0" w:defUnhideWhenUsed="0">
     <w:lsdException w:name="index 1" w:semiHidden="1" w:unhideWhenUsed="1"/>
     <w:lsdException w:name="index 7" w:semiHidden="1" w:unhideWhenUsed="1"/>
     <w:lsdException w:name="index 8" w:semiHidden="1" w:unhideWhenUsed="1"/>
@@ -1180,17 +1835,17 @@
     <w:lsdException w:name="List Table 6 Colorful Accent 6" w:uiPriority="51"/>
     <w:lsdException w:name="List Table 7 Colorful Accent 6" w:uiPriority="52"/>
   </w:latentStyles>
-  <w:style w:type="paragraph" w:default="1" w:styleId="Normal">
+  <w:style w:default="1" w:styleId="Normal" w:type="paragraph">
     <w:name w:val="Normal"/>
     <w:qFormat/>
     <w:rsid w:val="00AA7071"/>
     <w:rPr>
       <w:rFonts w:ascii="Times New Roman" w:hAnsi="Times New Roman"/>
-      <w:color w:val="000000" w:themeColor="text1"/>
-      <w:sz w:val="22"/>
-    </w:rPr>
-  </w:style>
-  <w:style w:type="paragraph" w:styleId="Heading1">
+      <w:color w:themeColor="text1" w:val="000000"/>
+      <w:sz w:val="22"/>
+    </w:rPr>
+  </w:style>
+  <w:style w:styleId="Heading1" w:type="paragraph">
     <w:name w:val="heading 1"/>
     <w:basedOn w:val="Normal"/>
     <w:next w:val="BodyText"/>
@@ -1200,18 +1855,18 @@
     <w:pPr>
       <w:keepNext/>
       <w:keepLines/>
-      <w:spacing w:before="480" w:after="0" w:line="360" w:lineRule="auto"/>
+      <w:spacing w:after="0" w:before="480" w:line="360" w:lineRule="auto"/>
       <w:outlineLvl w:val="0"/>
     </w:pPr>
     <w:rPr>
-      <w:rFonts w:eastAsiaTheme="majorEastAsia" w:cstheme="majorBidi"/>
+      <w:rFonts w:cstheme="majorBidi" w:eastAsiaTheme="majorEastAsia"/>
       <w:b/>
       <w:bCs/>
       <w:sz w:val="32"/>
       <w:szCs w:val="32"/>
     </w:rPr>
   </w:style>
-  <w:style w:type="paragraph" w:styleId="Heading2">
+  <w:style w:styleId="Heading2" w:type="paragraph">
     <w:name w:val="heading 2"/>
     <w:basedOn w:val="Normal"/>
     <w:next w:val="BodyText"/>
@@ -1222,18 +1877,18 @@
     <w:pPr>
       <w:keepNext/>
       <w:keepLines/>
-      <w:spacing w:before="200" w:after="0" w:line="360" w:lineRule="auto"/>
+      <w:spacing w:after="0" w:before="200" w:line="360" w:lineRule="auto"/>
       <w:outlineLvl w:val="1"/>
     </w:pPr>
     <w:rPr>
-      <w:rFonts w:eastAsiaTheme="majorEastAsia" w:cstheme="majorBidi"/>
+      <w:rFonts w:cstheme="majorBidi" w:eastAsiaTheme="majorEastAsia"/>
       <w:b/>
       <w:bCs/>
       <w:sz w:val="28"/>
       <w:szCs w:val="28"/>
     </w:rPr>
   </w:style>
-  <w:style w:type="paragraph" w:styleId="Heading3">
+  <w:style w:styleId="Heading3" w:type="paragraph">
     <w:name w:val="heading 3"/>
     <w:basedOn w:val="Normal"/>
     <w:next w:val="BodyText"/>
@@ -1244,17 +1899,17 @@
     <w:pPr>
       <w:keepNext/>
       <w:keepLines/>
-      <w:spacing w:before="200" w:after="0" w:line="360" w:lineRule="auto"/>
+      <w:spacing w:after="0" w:before="200" w:line="360" w:lineRule="auto"/>
       <w:outlineLvl w:val="2"/>
     </w:pPr>
     <w:rPr>
-      <w:rFonts w:eastAsiaTheme="majorEastAsia" w:cstheme="majorBidi"/>
+      <w:rFonts w:cstheme="majorBidi" w:eastAsiaTheme="majorEastAsia"/>
       <w:b/>
       <w:bCs/>
       <w:sz w:val="24"/>
     </w:rPr>
   </w:style>
-  <w:style w:type="paragraph" w:styleId="Heading4">
+  <w:style w:styleId="Heading4" w:type="paragraph">
     <w:name w:val="heading 4"/>
     <w:basedOn w:val="Normal"/>
     <w:next w:val="BodyText"/>
@@ -1264,18 +1919,18 @@
     <w:pPr>
       <w:keepNext/>
       <w:keepLines/>
-      <w:spacing w:before="200" w:after="0"/>
+      <w:spacing w:after="0" w:before="200"/>
       <w:outlineLvl w:val="3"/>
     </w:pPr>
     <w:rPr>
-      <w:rFonts w:asciiTheme="majorHAnsi" w:eastAsiaTheme="majorEastAsia" w:hAnsiTheme="majorHAnsi" w:cstheme="majorBidi"/>
+      <w:rFonts w:asciiTheme="majorHAnsi" w:cstheme="majorBidi" w:eastAsiaTheme="majorEastAsia" w:hAnsiTheme="majorHAnsi"/>
       <w:bCs/>
       <w:i/>
-      <w:color w:val="4F81BD" w:themeColor="accent1"/>
+      <w:color w:themeColor="accent1" w:val="4F81BD"/>
       <w:sz w:val="24"/>
     </w:rPr>
   </w:style>
-  <w:style w:type="paragraph" w:styleId="Heading5">
+  <w:style w:styleId="Heading5" w:type="paragraph">
     <w:name w:val="heading 5"/>
     <w:basedOn w:val="Normal"/>
     <w:next w:val="BodyText"/>
@@ -1285,17 +1940,17 @@
     <w:pPr>
       <w:keepNext/>
       <w:keepLines/>
-      <w:spacing w:before="200" w:after="0"/>
+      <w:spacing w:after="0" w:before="200"/>
       <w:outlineLvl w:val="4"/>
     </w:pPr>
     <w:rPr>
-      <w:rFonts w:asciiTheme="majorHAnsi" w:eastAsiaTheme="majorEastAsia" w:hAnsiTheme="majorHAnsi" w:cstheme="majorBidi"/>
+      <w:rFonts w:asciiTheme="majorHAnsi" w:cstheme="majorBidi" w:eastAsiaTheme="majorEastAsia" w:hAnsiTheme="majorHAnsi"/>
       <w:iCs/>
-      <w:color w:val="4F81BD" w:themeColor="accent1"/>
+      <w:color w:themeColor="accent1" w:val="4F81BD"/>
       <w:sz w:val="24"/>
     </w:rPr>
   </w:style>
-  <w:style w:type="paragraph" w:styleId="Heading6">
+  <w:style w:styleId="Heading6" w:type="paragraph">
     <w:name w:val="heading 6"/>
     <w:basedOn w:val="Normal"/>
     <w:next w:val="BodyText"/>
@@ -1306,17 +1961,17 @@
     <w:pPr>
       <w:keepNext/>
       <w:keepLines/>
-      <w:spacing w:before="200" w:after="0" w:line="360" w:lineRule="auto"/>
+      <w:spacing w:after="0" w:before="200" w:line="360" w:lineRule="auto"/>
       <w:jc w:val="center"/>
       <w:outlineLvl w:val="5"/>
     </w:pPr>
     <w:rPr>
-      <w:rFonts w:eastAsiaTheme="majorEastAsia" w:cstheme="majorBidi"/>
+      <w:rFonts w:cstheme="majorBidi" w:eastAsiaTheme="majorEastAsia"/>
       <w:color w:val="auto"/>
       <w:sz w:val="24"/>
     </w:rPr>
   </w:style>
-  <w:style w:type="paragraph" w:styleId="Heading7">
+  <w:style w:styleId="Heading7" w:type="paragraph">
     <w:name w:val="heading 7"/>
     <w:basedOn w:val="Normal"/>
     <w:next w:val="BodyText"/>
@@ -1326,16 +1981,16 @@
     <w:pPr>
       <w:keepNext/>
       <w:keepLines/>
-      <w:spacing w:before="200" w:after="0"/>
+      <w:spacing w:after="0" w:before="200"/>
       <w:outlineLvl w:val="6"/>
     </w:pPr>
     <w:rPr>
-      <w:rFonts w:asciiTheme="majorHAnsi" w:eastAsiaTheme="majorEastAsia" w:hAnsiTheme="majorHAnsi" w:cstheme="majorBidi"/>
-      <w:color w:val="4F81BD" w:themeColor="accent1"/>
+      <w:rFonts w:asciiTheme="majorHAnsi" w:cstheme="majorBidi" w:eastAsiaTheme="majorEastAsia" w:hAnsiTheme="majorHAnsi"/>
+      <w:color w:themeColor="accent1" w:val="4F81BD"/>
       <w:sz w:val="24"/>
     </w:rPr>
   </w:style>
-  <w:style w:type="paragraph" w:styleId="Heading8">
+  <w:style w:styleId="Heading8" w:type="paragraph">
     <w:name w:val="heading 8"/>
     <w:basedOn w:val="Normal"/>
     <w:next w:val="BodyText"/>
@@ -1345,16 +2000,16 @@
     <w:pPr>
       <w:keepNext/>
       <w:keepLines/>
-      <w:spacing w:before="200" w:after="0"/>
+      <w:spacing w:after="0" w:before="200"/>
       <w:outlineLvl w:val="7"/>
     </w:pPr>
     <w:rPr>
-      <w:rFonts w:asciiTheme="majorHAnsi" w:eastAsiaTheme="majorEastAsia" w:hAnsiTheme="majorHAnsi" w:cstheme="majorBidi"/>
-      <w:color w:val="4F81BD" w:themeColor="accent1"/>
+      <w:rFonts w:asciiTheme="majorHAnsi" w:cstheme="majorBidi" w:eastAsiaTheme="majorEastAsia" w:hAnsiTheme="majorHAnsi"/>
+      <w:color w:themeColor="accent1" w:val="4F81BD"/>
       <w:sz w:val="24"/>
     </w:rPr>
   </w:style>
-  <w:style w:type="paragraph" w:styleId="Heading9">
+  <w:style w:styleId="Heading9" w:type="paragraph">
     <w:name w:val="heading 9"/>
     <w:basedOn w:val="Normal"/>
     <w:next w:val="BodyText"/>
@@ -1364,67 +2019,67 @@
     <w:pPr>
       <w:keepNext/>
       <w:keepLines/>
-      <w:spacing w:before="200" w:after="0"/>
+      <w:spacing w:after="0" w:before="200"/>
       <w:outlineLvl w:val="8"/>
     </w:pPr>
     <w:rPr>
-      <w:rFonts w:asciiTheme="majorHAnsi" w:eastAsiaTheme="majorEastAsia" w:hAnsiTheme="majorHAnsi" w:cstheme="majorBidi"/>
-      <w:color w:val="4F81BD" w:themeColor="accent1"/>
+      <w:rFonts w:asciiTheme="majorHAnsi" w:cstheme="majorBidi" w:eastAsiaTheme="majorEastAsia" w:hAnsiTheme="majorHAnsi"/>
+      <w:color w:themeColor="accent1" w:val="4F81BD"/>
       <w:sz w:val="24"/>
     </w:rPr>
   </w:style>
-  <w:style w:type="character" w:default="1" w:styleId="DefaultParagraphFont">
+  <w:style w:default="1" w:styleId="DefaultParagraphFont" w:type="character">
     <w:name w:val="Default Paragraph Font"/>
     <w:uiPriority w:val="1"/>
     <w:semiHidden/>
     <w:unhideWhenUsed/>
   </w:style>
-  <w:style w:type="table" w:default="1" w:styleId="TableNormal">
+  <w:style w:default="1" w:styleId="TableNormal" w:type="table">
     <w:name w:val="Normal Table"/>
     <w:uiPriority w:val="99"/>
     <w:semiHidden/>
     <w:unhideWhenUsed/>
     <w:tblPr>
-      <w:tblInd w:w="0" w:type="dxa"/>
+      <w:tblInd w:type="dxa" w:w="0"/>
       <w:tblCellMar>
-        <w:top w:w="0" w:type="dxa"/>
-        <w:left w:w="108" w:type="dxa"/>
-        <w:bottom w:w="0" w:type="dxa"/>
-        <w:right w:w="108" w:type="dxa"/>
+        <w:top w:type="dxa" w:w="0"/>
+        <w:left w:type="dxa" w:w="108"/>
+        <w:bottom w:type="dxa" w:w="0"/>
+        <w:right w:type="dxa" w:w="108"/>
       </w:tblCellMar>
     </w:tblPr>
   </w:style>
-  <w:style w:type="numbering" w:default="1" w:styleId="NoList">
+  <w:style w:default="1" w:styleId="NoList" w:type="numbering">
     <w:name w:val="No List"/>
     <w:uiPriority w:val="99"/>
     <w:semiHidden/>
     <w:unhideWhenUsed/>
   </w:style>
-  <w:style w:type="paragraph" w:styleId="BodyText">
+  <w:style w:styleId="BodyText" w:type="paragraph">
     <w:name w:val="Body Text"/>
     <w:basedOn w:val="Normal"/>
     <w:qFormat/>
     <w:rsid w:val="00D2280D"/>
     <w:pPr>
-      <w:spacing w:before="180" w:after="180" w:line="480" w:lineRule="auto"/>
+      <w:spacing w:after="180" w:before="180" w:line="480" w:lineRule="auto"/>
     </w:pPr>
   </w:style>
-  <w:style w:type="paragraph" w:customStyle="1" w:styleId="FirstParagraph">
+  <w:style w:customStyle="1" w:styleId="FirstParagraph" w:type="paragraph">
     <w:name w:val="First Paragraph"/>
     <w:basedOn w:val="BodyText"/>
     <w:next w:val="BodyText"/>
     <w:qFormat/>
     <w:rsid w:val="007A75EF"/>
   </w:style>
-  <w:style w:type="paragraph" w:customStyle="1" w:styleId="Compact">
+  <w:style w:customStyle="1" w:styleId="Compact" w:type="paragraph">
     <w:name w:val="Compact"/>
     <w:basedOn w:val="BodyText"/>
     <w:qFormat/>
     <w:pPr>
-      <w:spacing w:before="36" w:after="36"/>
+      <w:spacing w:after="36" w:before="36"/>
     </w:pPr>
   </w:style>
-  <w:style w:type="paragraph" w:styleId="Title">
+  <w:style w:styleId="Title" w:type="paragraph">
     <w:name w:val="Title"/>
     <w:basedOn w:val="Normal"/>
     <w:next w:val="BodyText"/>
@@ -1433,18 +2088,18 @@
     <w:pPr>
       <w:keepNext/>
       <w:keepLines/>
-      <w:spacing w:before="480" w:after="240" w:line="360" w:lineRule="auto"/>
+      <w:spacing w:after="240" w:before="480" w:line="360" w:lineRule="auto"/>
       <w:jc w:val="center"/>
     </w:pPr>
     <w:rPr>
-      <w:rFonts w:eastAsiaTheme="majorEastAsia" w:cstheme="majorBidi"/>
+      <w:rFonts w:cstheme="majorBidi" w:eastAsiaTheme="majorEastAsia"/>
       <w:b/>
       <w:bCs/>
       <w:sz w:val="36"/>
       <w:szCs w:val="36"/>
     </w:rPr>
   </w:style>
-  <w:style w:type="paragraph" w:styleId="Subtitle">
+  <w:style w:styleId="Subtitle" w:type="paragraph">
     <w:name w:val="Subtitle"/>
     <w:basedOn w:val="Title"/>
     <w:next w:val="BodyText"/>
@@ -1457,7 +2112,7 @@
       <w:szCs w:val="30"/>
     </w:rPr>
   </w:style>
-  <w:style w:type="paragraph" w:customStyle="1" w:styleId="Author">
+  <w:style w:customStyle="1" w:styleId="Author" w:type="paragraph">
     <w:name w:val="Author"/>
     <w:next w:val="BodyText"/>
     <w:qFormat/>
@@ -1470,10 +2125,10 @@
     </w:pPr>
     <w:rPr>
       <w:rFonts w:ascii="Times New Roman" w:hAnsi="Times New Roman"/>
-      <w:color w:val="000000" w:themeColor="text1"/>
-    </w:rPr>
-  </w:style>
-  <w:style w:type="paragraph" w:styleId="Date">
+      <w:color w:themeColor="text1" w:val="000000"/>
+    </w:rPr>
+  </w:style>
+  <w:style w:styleId="Date" w:type="paragraph">
     <w:name w:val="Date"/>
     <w:next w:val="BodyText"/>
     <w:qFormat/>
@@ -1483,7 +2138,7 @@
       <w:jc w:val="center"/>
     </w:pPr>
   </w:style>
-  <w:style w:type="paragraph" w:customStyle="1" w:styleId="Abstract">
+  <w:style w:customStyle="1" w:styleId="Abstract" w:type="paragraph">
     <w:name w:val="Abstract"/>
     <w:basedOn w:val="Normal"/>
     <w:next w:val="BodyText"/>
@@ -1492,18 +2147,18 @@
     <w:pPr>
       <w:keepNext/>
       <w:keepLines/>
-      <w:spacing w:before="300" w:after="300"/>
+      <w:spacing w:after="300" w:before="300"/>
     </w:pPr>
     <w:rPr>
       <w:szCs w:val="20"/>
     </w:rPr>
   </w:style>
-  <w:style w:type="paragraph" w:styleId="Bibliography">
+  <w:style w:styleId="Bibliography" w:type="paragraph">
     <w:name w:val="Bibliography"/>
     <w:basedOn w:val="Normal"/>
     <w:qFormat/>
   </w:style>
-  <w:style w:type="paragraph" w:styleId="BlockText">
+  <w:style w:styleId="BlockText" w:type="paragraph">
     <w:name w:val="Block Text"/>
     <w:basedOn w:val="BodyText"/>
     <w:next w:val="BodyText"/>
@@ -1511,33 +2166,33 @@
     <w:unhideWhenUsed/>
     <w:qFormat/>
     <w:pPr>
-      <w:spacing w:before="100" w:after="100"/>
+      <w:spacing w:after="100" w:before="100"/>
       <w:ind w:left="480" w:right="480"/>
     </w:pPr>
   </w:style>
-  <w:style w:type="paragraph" w:styleId="FootnoteText">
+  <w:style w:styleId="FootnoteText" w:type="paragraph">
     <w:name w:val="footnote text"/>
     <w:basedOn w:val="Normal"/>
     <w:uiPriority w:val="9"/>
     <w:unhideWhenUsed/>
     <w:qFormat/>
   </w:style>
-  <w:style w:type="table" w:customStyle="1" w:styleId="Table">
+  <w:style w:customStyle="1" w:styleId="Table" w:type="table">
     <w:name w:val="Table"/>
     <w:semiHidden/>
     <w:unhideWhenUsed/>
     <w:qFormat/>
     <w:tblPr>
-      <w:tblInd w:w="0" w:type="dxa"/>
+      <w:tblInd w:type="dxa" w:w="0"/>
       <w:tblCellMar>
-        <w:top w:w="0" w:type="dxa"/>
-        <w:left w:w="108" w:type="dxa"/>
-        <w:bottom w:w="0" w:type="dxa"/>
-        <w:right w:w="108" w:type="dxa"/>
+        <w:top w:type="dxa" w:w="0"/>
+        <w:left w:type="dxa" w:w="108"/>
+        <w:bottom w:type="dxa" w:w="0"/>
+        <w:right w:type="dxa" w:w="108"/>
       </w:tblCellMar>
     </w:tblPr>
   </w:style>
-  <w:style w:type="paragraph" w:customStyle="1" w:styleId="DefinitionTerm">
+  <w:style w:customStyle="1" w:styleId="DefinitionTerm" w:type="paragraph">
     <w:name w:val="Definition Term"/>
     <w:basedOn w:val="Normal"/>
     <w:next w:val="Definition"/>
@@ -1550,11 +2205,11 @@
       <w:b/>
     </w:rPr>
   </w:style>
-  <w:style w:type="paragraph" w:customStyle="1" w:styleId="Definition">
+  <w:style w:customStyle="1" w:styleId="Definition" w:type="paragraph">
     <w:name w:val="Definition"/>
     <w:basedOn w:val="Normal"/>
   </w:style>
-  <w:style w:type="paragraph" w:styleId="Caption">
+  <w:style w:styleId="Caption" w:type="paragraph">
     <w:name w:val="caption"/>
     <w:basedOn w:val="Normal"/>
     <w:link w:val="CaptionChar"/>
@@ -1565,34 +2220,34 @@
       <w:i/>
     </w:rPr>
   </w:style>
-  <w:style w:type="paragraph" w:customStyle="1" w:styleId="TableCaption">
+  <w:style w:customStyle="1" w:styleId="TableCaption" w:type="paragraph">
     <w:name w:val="Table Caption"/>
     <w:basedOn w:val="Caption"/>
     <w:pPr>
       <w:keepNext/>
     </w:pPr>
   </w:style>
-  <w:style w:type="paragraph" w:customStyle="1" w:styleId="ImageCaption">
+  <w:style w:customStyle="1" w:styleId="ImageCaption" w:type="paragraph">
     <w:name w:val="Image Caption"/>
     <w:basedOn w:val="Caption"/>
   </w:style>
-  <w:style w:type="paragraph" w:customStyle="1" w:styleId="Figure">
+  <w:style w:customStyle="1" w:styleId="Figure" w:type="paragraph">
     <w:name w:val="Figure"/>
     <w:basedOn w:val="Normal"/>
   </w:style>
-  <w:style w:type="paragraph" w:customStyle="1" w:styleId="CaptionedFigure">
+  <w:style w:customStyle="1" w:styleId="CaptionedFigure" w:type="paragraph">
     <w:name w:val="Captioned Figure"/>
     <w:basedOn w:val="Figure"/>
     <w:pPr>
       <w:keepNext/>
     </w:pPr>
   </w:style>
-  <w:style w:type="character" w:customStyle="1" w:styleId="CaptionChar">
+  <w:style w:customStyle="1" w:styleId="CaptionChar" w:type="character">
     <w:name w:val="Caption Char"/>
     <w:basedOn w:val="DefaultParagraphFont"/>
     <w:link w:val="Caption"/>
   </w:style>
-  <w:style w:type="character" w:customStyle="1" w:styleId="VerbatimChar">
+  <w:style w:customStyle="1" w:styleId="VerbatimChar" w:type="character">
     <w:name w:val="Verbatim Char"/>
     <w:basedOn w:val="CaptionChar"/>
     <w:link w:val="SourceCode"/>
@@ -1601,21 +2256,21 @@
       <w:sz w:val="22"/>
     </w:rPr>
   </w:style>
-  <w:style w:type="character" w:styleId="FootnoteReference">
+  <w:style w:styleId="FootnoteReference" w:type="character">
     <w:name w:val="footnote reference"/>
     <w:basedOn w:val="CaptionChar"/>
     <w:rPr>
       <w:vertAlign w:val="superscript"/>
     </w:rPr>
   </w:style>
-  <w:style w:type="character" w:styleId="Hyperlink">
+  <w:style w:styleId="Hyperlink" w:type="character">
     <w:name w:val="Hyperlink"/>
     <w:basedOn w:val="CaptionChar"/>
     <w:rPr>
-      <w:color w:val="4F81BD" w:themeColor="accent1"/>
-    </w:rPr>
-  </w:style>
-  <w:style w:type="paragraph" w:styleId="TOCHeading">
+      <w:color w:themeColor="accent1" w:val="4F81BD"/>
+    </w:rPr>
+  </w:style>
+  <w:style w:styleId="TOCHeading" w:type="paragraph">
     <w:name w:val="TOC Heading"/>
     <w:basedOn w:val="Heading1"/>
     <w:next w:val="BodyText"/>
@@ -1630,19 +2285,19 @@
       <w:rFonts w:asciiTheme="majorHAnsi" w:hAnsiTheme="majorHAnsi"/>
       <w:b w:val="0"/>
       <w:bCs w:val="0"/>
-      <w:color w:val="365F91" w:themeColor="accent1" w:themeShade="BF"/>
-    </w:rPr>
-  </w:style>
-  <w:style w:type="paragraph" w:customStyle="1" w:styleId="SourceCode">
+      <w:color w:themeColor="accent1" w:themeShade="BF" w:val="365F91"/>
+    </w:rPr>
+  </w:style>
+  <w:style w:customStyle="1" w:styleId="SourceCode" w:type="paragraph">
     <w:name w:val="Source Code"/>
     <w:basedOn w:val="Normal"/>
     <w:link w:val="VerbatimChar"/>
     <w:pPr>
-      <w:shd w:val="clear" w:color="auto" w:fill="F8F8F8"/>
+      <w:shd w:color="auto" w:fill="F8F8F8" w:val="clear"/>
       <w:wordWrap w:val="0"/>
     </w:pPr>
   </w:style>
-  <w:style w:type="character" w:customStyle="1" w:styleId="KeywordTok">
+  <w:style w:customStyle="1" w:styleId="KeywordTok" w:type="character">
     <w:name w:val="KeywordTok"/>
     <w:basedOn w:val="VerbatimChar"/>
     <w:rPr>
@@ -1650,119 +2305,119 @@
       <w:b/>
       <w:color w:val="204A87"/>
       <w:sz w:val="22"/>
-      <w:shd w:val="clear" w:color="auto" w:fill="F8F8F8"/>
-    </w:rPr>
-  </w:style>
-  <w:style w:type="character" w:customStyle="1" w:styleId="DataTypeTok">
+      <w:shd w:color="auto" w:fill="F8F8F8" w:val="clear"/>
+    </w:rPr>
+  </w:style>
+  <w:style w:customStyle="1" w:styleId="DataTypeTok" w:type="character">
     <w:name w:val="DataTypeTok"/>
     <w:basedOn w:val="VerbatimChar"/>
     <w:rPr>
       <w:rFonts w:ascii="Consolas" w:hAnsi="Consolas"/>
       <w:color w:val="204A87"/>
       <w:sz w:val="22"/>
-      <w:shd w:val="clear" w:color="auto" w:fill="F8F8F8"/>
-    </w:rPr>
-  </w:style>
-  <w:style w:type="character" w:customStyle="1" w:styleId="DecValTok">
+      <w:shd w:color="auto" w:fill="F8F8F8" w:val="clear"/>
+    </w:rPr>
+  </w:style>
+  <w:style w:customStyle="1" w:styleId="DecValTok" w:type="character">
     <w:name w:val="DecValTok"/>
     <w:basedOn w:val="VerbatimChar"/>
     <w:rPr>
       <w:rFonts w:ascii="Consolas" w:hAnsi="Consolas"/>
       <w:color w:val="0000CF"/>
       <w:sz w:val="22"/>
-      <w:shd w:val="clear" w:color="auto" w:fill="F8F8F8"/>
-    </w:rPr>
-  </w:style>
-  <w:style w:type="character" w:customStyle="1" w:styleId="BaseNTok">
+      <w:shd w:color="auto" w:fill="F8F8F8" w:val="clear"/>
+    </w:rPr>
+  </w:style>
+  <w:style w:customStyle="1" w:styleId="BaseNTok" w:type="character">
     <w:name w:val="BaseNTok"/>
     <w:basedOn w:val="VerbatimChar"/>
     <w:rPr>
       <w:rFonts w:ascii="Consolas" w:hAnsi="Consolas"/>
       <w:color w:val="0000CF"/>
       <w:sz w:val="22"/>
-      <w:shd w:val="clear" w:color="auto" w:fill="F8F8F8"/>
-    </w:rPr>
-  </w:style>
-  <w:style w:type="character" w:customStyle="1" w:styleId="FloatTok">
+      <w:shd w:color="auto" w:fill="F8F8F8" w:val="clear"/>
+    </w:rPr>
+  </w:style>
+  <w:style w:customStyle="1" w:styleId="FloatTok" w:type="character">
     <w:name w:val="FloatTok"/>
     <w:basedOn w:val="VerbatimChar"/>
     <w:rPr>
       <w:rFonts w:ascii="Consolas" w:hAnsi="Consolas"/>
       <w:color w:val="0000CF"/>
       <w:sz w:val="22"/>
-      <w:shd w:val="clear" w:color="auto" w:fill="F8F8F8"/>
-    </w:rPr>
-  </w:style>
-  <w:style w:type="character" w:customStyle="1" w:styleId="ConstantTok">
+      <w:shd w:color="auto" w:fill="F8F8F8" w:val="clear"/>
+    </w:rPr>
+  </w:style>
+  <w:style w:customStyle="1" w:styleId="ConstantTok" w:type="character">
     <w:name w:val="ConstantTok"/>
     <w:basedOn w:val="VerbatimChar"/>
     <w:rPr>
       <w:rFonts w:ascii="Consolas" w:hAnsi="Consolas"/>
       <w:color w:val="000000"/>
       <w:sz w:val="22"/>
-      <w:shd w:val="clear" w:color="auto" w:fill="F8F8F8"/>
-    </w:rPr>
-  </w:style>
-  <w:style w:type="character" w:customStyle="1" w:styleId="CharTok">
+      <w:shd w:color="auto" w:fill="F8F8F8" w:val="clear"/>
+    </w:rPr>
+  </w:style>
+  <w:style w:customStyle="1" w:styleId="CharTok" w:type="character">
     <w:name w:val="CharTok"/>
     <w:basedOn w:val="VerbatimChar"/>
     <w:rPr>
       <w:rFonts w:ascii="Consolas" w:hAnsi="Consolas"/>
       <w:color w:val="4E9A06"/>
       <w:sz w:val="22"/>
-      <w:shd w:val="clear" w:color="auto" w:fill="F8F8F8"/>
-    </w:rPr>
-  </w:style>
-  <w:style w:type="character" w:customStyle="1" w:styleId="SpecialCharTok">
+      <w:shd w:color="auto" w:fill="F8F8F8" w:val="clear"/>
+    </w:rPr>
+  </w:style>
+  <w:style w:customStyle="1" w:styleId="SpecialCharTok" w:type="character">
     <w:name w:val="SpecialCharTok"/>
     <w:basedOn w:val="VerbatimChar"/>
     <w:rPr>
       <w:rFonts w:ascii="Consolas" w:hAnsi="Consolas"/>
       <w:color w:val="000000"/>
       <w:sz w:val="22"/>
-      <w:shd w:val="clear" w:color="auto" w:fill="F8F8F8"/>
-    </w:rPr>
-  </w:style>
-  <w:style w:type="character" w:customStyle="1" w:styleId="StringTok">
+      <w:shd w:color="auto" w:fill="F8F8F8" w:val="clear"/>
+    </w:rPr>
+  </w:style>
+  <w:style w:customStyle="1" w:styleId="StringTok" w:type="character">
     <w:name w:val="StringTok"/>
     <w:basedOn w:val="VerbatimChar"/>
     <w:rPr>
       <w:rFonts w:ascii="Consolas" w:hAnsi="Consolas"/>
       <w:color w:val="4E9A06"/>
       <w:sz w:val="22"/>
-      <w:shd w:val="clear" w:color="auto" w:fill="F8F8F8"/>
-    </w:rPr>
-  </w:style>
-  <w:style w:type="character" w:customStyle="1" w:styleId="VerbatimStringTok">
+      <w:shd w:color="auto" w:fill="F8F8F8" w:val="clear"/>
+    </w:rPr>
+  </w:style>
+  <w:style w:customStyle="1" w:styleId="VerbatimStringTok" w:type="character">
     <w:name w:val="VerbatimStringTok"/>
     <w:basedOn w:val="VerbatimChar"/>
     <w:rPr>
       <w:rFonts w:ascii="Consolas" w:hAnsi="Consolas"/>
       <w:color w:val="4E9A06"/>
       <w:sz w:val="22"/>
-      <w:shd w:val="clear" w:color="auto" w:fill="F8F8F8"/>
-    </w:rPr>
-  </w:style>
-  <w:style w:type="character" w:customStyle="1" w:styleId="SpecialStringTok">
+      <w:shd w:color="auto" w:fill="F8F8F8" w:val="clear"/>
+    </w:rPr>
+  </w:style>
+  <w:style w:customStyle="1" w:styleId="SpecialStringTok" w:type="character">
     <w:name w:val="SpecialStringTok"/>
     <w:basedOn w:val="VerbatimChar"/>
     <w:rPr>
       <w:rFonts w:ascii="Consolas" w:hAnsi="Consolas"/>
       <w:color w:val="4E9A06"/>
       <w:sz w:val="22"/>
-      <w:shd w:val="clear" w:color="auto" w:fill="F8F8F8"/>
-    </w:rPr>
-  </w:style>
-  <w:style w:type="character" w:customStyle="1" w:styleId="ImportTok">
+      <w:shd w:color="auto" w:fill="F8F8F8" w:val="clear"/>
+    </w:rPr>
+  </w:style>
+  <w:style w:customStyle="1" w:styleId="ImportTok" w:type="character">
     <w:name w:val="ImportTok"/>
     <w:basedOn w:val="VerbatimChar"/>
     <w:rPr>
       <w:rFonts w:ascii="Consolas" w:hAnsi="Consolas"/>
       <w:sz w:val="22"/>
-      <w:shd w:val="clear" w:color="auto" w:fill="F8F8F8"/>
-    </w:rPr>
-  </w:style>
-  <w:style w:type="character" w:customStyle="1" w:styleId="CommentTok">
+      <w:shd w:color="auto" w:fill="F8F8F8" w:val="clear"/>
+    </w:rPr>
+  </w:style>
+  <w:style w:customStyle="1" w:styleId="CommentTok" w:type="character">
     <w:name w:val="CommentTok"/>
     <w:basedOn w:val="VerbatimChar"/>
     <w:rPr>
@@ -1770,10 +2425,10 @@
       <w:i/>
       <w:color w:val="8F5902"/>
       <w:sz w:val="22"/>
-      <w:shd w:val="clear" w:color="auto" w:fill="F8F8F8"/>
-    </w:rPr>
-  </w:style>
-  <w:style w:type="character" w:customStyle="1" w:styleId="DocumentationTok">
+      <w:shd w:color="auto" w:fill="F8F8F8" w:val="clear"/>
+    </w:rPr>
+  </w:style>
+  <w:style w:customStyle="1" w:styleId="DocumentationTok" w:type="character">
     <w:name w:val="DocumentationTok"/>
     <w:basedOn w:val="VerbatimChar"/>
     <w:rPr>
@@ -1782,10 +2437,10 @@
       <w:i/>
       <w:color w:val="8F5902"/>
       <w:sz w:val="22"/>
-      <w:shd w:val="clear" w:color="auto" w:fill="F8F8F8"/>
-    </w:rPr>
-  </w:style>
-  <w:style w:type="character" w:customStyle="1" w:styleId="AnnotationTok">
+      <w:shd w:color="auto" w:fill="F8F8F8" w:val="clear"/>
+    </w:rPr>
+  </w:style>
+  <w:style w:customStyle="1" w:styleId="AnnotationTok" w:type="character">
     <w:name w:val="AnnotationTok"/>
     <w:basedOn w:val="VerbatimChar"/>
     <w:rPr>
@@ -1794,10 +2449,10 @@
       <w:i/>
       <w:color w:val="8F5902"/>
       <w:sz w:val="22"/>
-      <w:shd w:val="clear" w:color="auto" w:fill="F8F8F8"/>
-    </w:rPr>
-  </w:style>
-  <w:style w:type="character" w:customStyle="1" w:styleId="CommentVarTok">
+      <w:shd w:color="auto" w:fill="F8F8F8" w:val="clear"/>
+    </w:rPr>
+  </w:style>
+  <w:style w:customStyle="1" w:styleId="CommentVarTok" w:type="character">
     <w:name w:val="CommentVarTok"/>
     <w:basedOn w:val="VerbatimChar"/>
     <w:rPr>
@@ -1806,40 +2461,40 @@
       <w:i/>
       <w:color w:val="8F5902"/>
       <w:sz w:val="22"/>
-      <w:shd w:val="clear" w:color="auto" w:fill="F8F8F8"/>
-    </w:rPr>
-  </w:style>
-  <w:style w:type="character" w:customStyle="1" w:styleId="OtherTok">
+      <w:shd w:color="auto" w:fill="F8F8F8" w:val="clear"/>
+    </w:rPr>
+  </w:style>
+  <w:style w:customStyle="1" w:styleId="OtherTok" w:type="character">
     <w:name w:val="OtherTok"/>
     <w:basedOn w:val="VerbatimChar"/>
     <w:rPr>
       <w:rFonts w:ascii="Consolas" w:hAnsi="Consolas"/>
       <w:color w:val="8F5902"/>
       <w:sz w:val="22"/>
-      <w:shd w:val="clear" w:color="auto" w:fill="F8F8F8"/>
-    </w:rPr>
-  </w:style>
-  <w:style w:type="character" w:customStyle="1" w:styleId="FunctionTok">
+      <w:shd w:color="auto" w:fill="F8F8F8" w:val="clear"/>
+    </w:rPr>
+  </w:style>
+  <w:style w:customStyle="1" w:styleId="FunctionTok" w:type="character">
     <w:name w:val="FunctionTok"/>
     <w:basedOn w:val="VerbatimChar"/>
     <w:rPr>
       <w:rFonts w:ascii="Consolas" w:hAnsi="Consolas"/>
       <w:color w:val="000000"/>
       <w:sz w:val="22"/>
-      <w:shd w:val="clear" w:color="auto" w:fill="F8F8F8"/>
-    </w:rPr>
-  </w:style>
-  <w:style w:type="character" w:customStyle="1" w:styleId="VariableTok">
+      <w:shd w:color="auto" w:fill="F8F8F8" w:val="clear"/>
+    </w:rPr>
+  </w:style>
+  <w:style w:customStyle="1" w:styleId="VariableTok" w:type="character">
     <w:name w:val="VariableTok"/>
     <w:basedOn w:val="VerbatimChar"/>
     <w:rPr>
       <w:rFonts w:ascii="Consolas" w:hAnsi="Consolas"/>
       <w:color w:val="000000"/>
       <w:sz w:val="22"/>
-      <w:shd w:val="clear" w:color="auto" w:fill="F8F8F8"/>
-    </w:rPr>
-  </w:style>
-  <w:style w:type="character" w:customStyle="1" w:styleId="ControlFlowTok">
+      <w:shd w:color="auto" w:fill="F8F8F8" w:val="clear"/>
+    </w:rPr>
+  </w:style>
+  <w:style w:customStyle="1" w:styleId="ControlFlowTok" w:type="character">
     <w:name w:val="ControlFlowTok"/>
     <w:basedOn w:val="VerbatimChar"/>
     <w:rPr>
@@ -1847,10 +2502,10 @@
       <w:b/>
       <w:color w:val="204A87"/>
       <w:sz w:val="22"/>
-      <w:shd w:val="clear" w:color="auto" w:fill="F8F8F8"/>
-    </w:rPr>
-  </w:style>
-  <w:style w:type="character" w:customStyle="1" w:styleId="OperatorTok">
+      <w:shd w:color="auto" w:fill="F8F8F8" w:val="clear"/>
+    </w:rPr>
+  </w:style>
+  <w:style w:customStyle="1" w:styleId="OperatorTok" w:type="character">
     <w:name w:val="OperatorTok"/>
     <w:basedOn w:val="VerbatimChar"/>
     <w:rPr>
@@ -1858,28 +2513,28 @@
       <w:b/>
       <w:color w:val="CE5C00"/>
       <w:sz w:val="22"/>
-      <w:shd w:val="clear" w:color="auto" w:fill="F8F8F8"/>
-    </w:rPr>
-  </w:style>
-  <w:style w:type="character" w:customStyle="1" w:styleId="BuiltInTok">
+      <w:shd w:color="auto" w:fill="F8F8F8" w:val="clear"/>
+    </w:rPr>
+  </w:style>
+  <w:style w:customStyle="1" w:styleId="BuiltInTok" w:type="character">
     <w:name w:val="BuiltInTok"/>
     <w:basedOn w:val="VerbatimChar"/>
     <w:rPr>
       <w:rFonts w:ascii="Consolas" w:hAnsi="Consolas"/>
       <w:sz w:val="22"/>
-      <w:shd w:val="clear" w:color="auto" w:fill="F8F8F8"/>
-    </w:rPr>
-  </w:style>
-  <w:style w:type="character" w:customStyle="1" w:styleId="ExtensionTok">
+      <w:shd w:color="auto" w:fill="F8F8F8" w:val="clear"/>
+    </w:rPr>
+  </w:style>
+  <w:style w:customStyle="1" w:styleId="ExtensionTok" w:type="character">
     <w:name w:val="ExtensionTok"/>
     <w:basedOn w:val="VerbatimChar"/>
     <w:rPr>
       <w:rFonts w:ascii="Consolas" w:hAnsi="Consolas"/>
       <w:sz w:val="22"/>
-      <w:shd w:val="clear" w:color="auto" w:fill="F8F8F8"/>
-    </w:rPr>
-  </w:style>
-  <w:style w:type="character" w:customStyle="1" w:styleId="PreprocessorTok">
+      <w:shd w:color="auto" w:fill="F8F8F8" w:val="clear"/>
+    </w:rPr>
+  </w:style>
+  <w:style w:customStyle="1" w:styleId="PreprocessorTok" w:type="character">
     <w:name w:val="PreprocessorTok"/>
     <w:basedOn w:val="VerbatimChar"/>
     <w:rPr>
@@ -1887,29 +2542,29 @@
       <w:i/>
       <w:color w:val="8F5902"/>
       <w:sz w:val="22"/>
-      <w:shd w:val="clear" w:color="auto" w:fill="F8F8F8"/>
-    </w:rPr>
-  </w:style>
-  <w:style w:type="character" w:customStyle="1" w:styleId="AttributeTok">
+      <w:shd w:color="auto" w:fill="F8F8F8" w:val="clear"/>
+    </w:rPr>
+  </w:style>
+  <w:style w:customStyle="1" w:styleId="AttributeTok" w:type="character">
     <w:name w:val="AttributeTok"/>
     <w:basedOn w:val="VerbatimChar"/>
     <w:rPr>
       <w:rFonts w:ascii="Consolas" w:hAnsi="Consolas"/>
       <w:color w:val="C4A000"/>
       <w:sz w:val="22"/>
-      <w:shd w:val="clear" w:color="auto" w:fill="F8F8F8"/>
-    </w:rPr>
-  </w:style>
-  <w:style w:type="character" w:customStyle="1" w:styleId="RegionMarkerTok">
+      <w:shd w:color="auto" w:fill="F8F8F8" w:val="clear"/>
+    </w:rPr>
+  </w:style>
+  <w:style w:customStyle="1" w:styleId="RegionMarkerTok" w:type="character">
     <w:name w:val="RegionMarkerTok"/>
     <w:basedOn w:val="VerbatimChar"/>
     <w:rPr>
       <w:rFonts w:ascii="Consolas" w:hAnsi="Consolas"/>
       <w:sz w:val="22"/>
-      <w:shd w:val="clear" w:color="auto" w:fill="F8F8F8"/>
-    </w:rPr>
-  </w:style>
-  <w:style w:type="character" w:customStyle="1" w:styleId="InformationTok">
+      <w:shd w:color="auto" w:fill="F8F8F8" w:val="clear"/>
+    </w:rPr>
+  </w:style>
+  <w:style w:customStyle="1" w:styleId="InformationTok" w:type="character">
     <w:name w:val="InformationTok"/>
     <w:basedOn w:val="VerbatimChar"/>
     <w:rPr>
@@ -1918,10 +2573,10 @@
       <w:i/>
       <w:color w:val="8F5902"/>
       <w:sz w:val="22"/>
-      <w:shd w:val="clear" w:color="auto" w:fill="F8F8F8"/>
-    </w:rPr>
-  </w:style>
-  <w:style w:type="character" w:customStyle="1" w:styleId="WarningTok">
+      <w:shd w:color="auto" w:fill="F8F8F8" w:val="clear"/>
+    </w:rPr>
+  </w:style>
+  <w:style w:customStyle="1" w:styleId="WarningTok" w:type="character">
     <w:name w:val="WarningTok"/>
     <w:basedOn w:val="VerbatimChar"/>
     <w:rPr>
@@ -1930,20 +2585,20 @@
       <w:i/>
       <w:color w:val="8F5902"/>
       <w:sz w:val="22"/>
-      <w:shd w:val="clear" w:color="auto" w:fill="F8F8F8"/>
-    </w:rPr>
-  </w:style>
-  <w:style w:type="character" w:customStyle="1" w:styleId="AlertTok">
+      <w:shd w:color="auto" w:fill="F8F8F8" w:val="clear"/>
+    </w:rPr>
+  </w:style>
+  <w:style w:customStyle="1" w:styleId="AlertTok" w:type="character">
     <w:name w:val="AlertTok"/>
     <w:basedOn w:val="VerbatimChar"/>
     <w:rPr>
       <w:rFonts w:ascii="Consolas" w:hAnsi="Consolas"/>
       <w:color w:val="EF2929"/>
       <w:sz w:val="22"/>
-      <w:shd w:val="clear" w:color="auto" w:fill="F8F8F8"/>
-    </w:rPr>
-  </w:style>
-  <w:style w:type="character" w:customStyle="1" w:styleId="ErrorTok">
+      <w:shd w:color="auto" w:fill="F8F8F8" w:val="clear"/>
+    </w:rPr>
+  </w:style>
+  <w:style w:customStyle="1" w:styleId="ErrorTok" w:type="character">
     <w:name w:val="ErrorTok"/>
     <w:basedOn w:val="VerbatimChar"/>
     <w:rPr>
@@ -1951,26 +2606,26 @@
       <w:b/>
       <w:color w:val="A40000"/>
       <w:sz w:val="22"/>
-      <w:shd w:val="clear" w:color="auto" w:fill="F8F8F8"/>
-    </w:rPr>
-  </w:style>
-  <w:style w:type="character" w:customStyle="1" w:styleId="NormalTok">
+      <w:shd w:color="auto" w:fill="F8F8F8" w:val="clear"/>
+    </w:rPr>
+  </w:style>
+  <w:style w:customStyle="1" w:styleId="NormalTok" w:type="character">
     <w:name w:val="NormalTok"/>
     <w:basedOn w:val="VerbatimChar"/>
     <w:rPr>
       <w:rFonts w:ascii="Consolas" w:hAnsi="Consolas"/>
       <w:sz w:val="22"/>
-      <w:shd w:val="clear" w:color="auto" w:fill="F8F8F8"/>
-    </w:rPr>
-  </w:style>
-  <w:style w:type="character" w:styleId="LineNumber">
+      <w:shd w:color="auto" w:fill="F8F8F8" w:val="clear"/>
+    </w:rPr>
+  </w:style>
+  <w:style w:styleId="LineNumber" w:type="character">
     <w:name w:val="line number"/>
     <w:basedOn w:val="DefaultParagraphFont"/>
     <w:semiHidden/>
     <w:unhideWhenUsed/>
     <w:rsid w:val="00931685"/>
   </w:style>
-  <w:style w:type="paragraph" w:styleId="Header">
+  <w:style w:styleId="Header" w:type="paragraph">
     <w:name w:val="header"/>
     <w:basedOn w:val="Normal"/>
     <w:link w:val="HeaderChar"/>
@@ -1978,24 +2633,24 @@
     <w:rsid w:val="0006249D"/>
     <w:pPr>
       <w:tabs>
-        <w:tab w:val="center" w:pos="4703"/>
-        <w:tab w:val="right" w:pos="9406"/>
+        <w:tab w:pos="4703" w:val="center"/>
+        <w:tab w:pos="9406" w:val="right"/>
       </w:tabs>
       <w:spacing w:after="0"/>
     </w:pPr>
   </w:style>
-  <w:style w:type="character" w:customStyle="1" w:styleId="HeaderChar">
+  <w:style w:customStyle="1" w:styleId="HeaderChar" w:type="character">
     <w:name w:val="Header Char"/>
     <w:basedOn w:val="DefaultParagraphFont"/>
     <w:link w:val="Header"/>
     <w:rsid w:val="0006249D"/>
     <w:rPr>
       <w:rFonts w:ascii="Times New Roman" w:hAnsi="Times New Roman"/>
-      <w:color w:val="000000" w:themeColor="text1"/>
-      <w:sz w:val="22"/>
-    </w:rPr>
-  </w:style>
-  <w:style w:type="paragraph" w:styleId="Footer">
+      <w:color w:themeColor="text1" w:val="000000"/>
+      <w:sz w:val="22"/>
+    </w:rPr>
+  </w:style>
+  <w:style w:styleId="Footer" w:type="paragraph">
     <w:name w:val="footer"/>
     <w:basedOn w:val="Normal"/>
     <w:link w:val="FooterChar"/>
@@ -2004,13 +2659,13 @@
     <w:rsid w:val="0006249D"/>
     <w:pPr>
       <w:tabs>
-        <w:tab w:val="center" w:pos="4703"/>
-        <w:tab w:val="right" w:pos="9406"/>
+        <w:tab w:pos="4703" w:val="center"/>
+        <w:tab w:pos="9406" w:val="right"/>
       </w:tabs>
       <w:spacing w:after="0"/>
     </w:pPr>
   </w:style>
-  <w:style w:type="character" w:customStyle="1" w:styleId="FooterChar">
+  <w:style w:customStyle="1" w:styleId="FooterChar" w:type="character">
     <w:name w:val="Footer Char"/>
     <w:basedOn w:val="DefaultParagraphFont"/>
     <w:link w:val="Footer"/>
@@ -2018,7 +2673,7 @@
     <w:rsid w:val="0006249D"/>
     <w:rPr>
       <w:rFonts w:ascii="Times New Roman" w:hAnsi="Times New Roman"/>
-      <w:color w:val="000000" w:themeColor="text1"/>
+      <w:color w:themeColor="text1" w:val="000000"/>
       <w:sz w:val="22"/>
     </w:rPr>
   </w:style>

</xml_diff>

<commit_message>
start paragraph 2 of intro
</commit_message>
<xml_diff>
--- a/manuscript/Chapter3-manuscript.docx
+++ b/manuscript/Chapter3-manuscript.docx
@@ -139,60 +139,213 @@
         <w:t xml:space="preserve">(Lima 2002; Schreiber et al. 2011; Pettorelli et al. 2015; Michalko and Pekár 2016)</w:t>
       </w:r>
       <w:r>
-        <w:t xml:space="preserve">. Indeed, predator populations are often composed of an assemblage of individuals that specialize in different foraging strategies or resources</w:t>
-      </w:r>
-      <w:r>
-        <w:t xml:space="preserve"> </w:t>
-      </w:r>
-      <w:r>
-        <w:t xml:space="preserve">(</w:t>
+        <w:t xml:space="preserve">. Indeed, predator populations are often composed of assemblages of individuals specializing in different foraging strategies or resources</w:t>
+      </w:r>
+      <w:r>
+        <w:t xml:space="preserve"> </w:t>
+      </w:r>
+      <w:r>
+        <w:t xml:space="preserve">(Estes et al. 2003; Tinker et al. 2008; Kernaléguen et al. 2015; Phillips et al. 2017)</w:t>
+      </w:r>
+      <w:r>
+        <w:t xml:space="preserve">. It is now well established that individual foraging specialization cannot be attributed exclusively to intrinsic factors such as sexual, morphological, or age-related differences</w:t>
+      </w:r>
+      <w:r>
+        <w:t xml:space="preserve"> </w:t>
+      </w:r>
+      <w:r>
+        <w:t xml:space="preserve">(Bolnick et al. 2003; Bolnick et al. 2011)</w:t>
+      </w:r>
+      <w:r>
+        <w:t xml:space="preserve">. A growing body of evidence suggests that ecological interactions, such as predator-prey interactions, may instead act as the major drivers of individual foraging specialization</w:t>
+      </w:r>
+      <w:r>
+        <w:t xml:space="preserve"> </w:t>
+      </w:r>
+      <w:r>
+        <w:t xml:space="preserve">(Araújo et al. 2011; Toscano et al. 2016)</w:t>
+      </w:r>
+      <w:r>
+        <w:t xml:space="preserve">. For instance, predators species often use hunting techniques that are fine-tuned to the type of prey that they encounter</w:t>
+      </w:r>
+      <w:r>
+        <w:t xml:space="preserve"> </w:t>
+      </w:r>
+      <w:r>
+        <w:t xml:space="preserve">(Davoren et al. 2003; Estes et al. 2003; Woo et al. 2008; Courbin et al. 2018)</w:t>
+      </w:r>
+      <w:r>
+        <w:t xml:space="preserve">, and their capacity to learn through experience how to effectively use them is essential to maintain foraging success. Yet, we have very limited knowledge on how predator foraging specialization develops through experience and interactions with prey, and the resulting ecological consequences of such among individual behavioural differences for predator-prey interactions.</w:t>
+      </w:r>
+    </w:p>
+    <w:p>
+      <w:pPr>
+        <w:pStyle w:val="BodyText"/>
+      </w:pPr>
+      <w:r>
+        <w:t xml:space="preserve">Learning how to hunt prey is crucial for young predators to reach adulthood and survive</w:t>
+      </w:r>
+      <w:r>
+        <w:t xml:space="preserve"> </w:t>
+      </w:r>
+      <w:r>
+        <w:t xml:space="preserve">(Phillips et al. 2017; Heithaus et al. 2018)</w:t>
+      </w:r>
+      <w:r>
+        <w:t xml:space="preserve">. Theory predicts that specialization through learning may result from past experiences in handling prey as well as a limited ability to retain complex learned skills for multiple prey types</w:t>
+      </w:r>
+      <w:r>
+        <w:t xml:space="preserve"> </w:t>
+      </w:r>
+      <w:r>
+        <w:t xml:space="preserve">(Tinker et al. 2009)</w:t>
+      </w:r>
+      <w:r>
+        <w:t xml:space="preserve">. Empirical studies shows that learning can optimize the efficiency of foraging strategies (e.g. search and handling times, return rates) potentially via associative images or increased reliance on prey and environmental cues</w:t>
+      </w:r>
+      <w:r>
+        <w:t xml:space="preserve"> </w:t>
+      </w:r>
+      <w:r>
+        <w:t xml:space="preserve">(Edwards and Jackson 1994; Morse 2000; Reid et al. 2010; Wilson-Rankin 2015)</w:t>
+      </w:r>
+      <w:r>
+        <w:t xml:space="preserve">. While this does not directly indicate foraging specialization, such optimization may reinforce the use of the same strategy (i.e. specialization) if its success is constant through repeated attempts.</w:t>
+      </w:r>
+      <w:r>
+        <w:t xml:space="preserve"> </w:t>
       </w:r>
       <w:r>
         <w:rPr>
-          <w:bCs/>
-          <w:b/>
+          <w:iCs/>
+          <w:i/>
         </w:rPr>
-        <w:t xml:space="preserve">phillipsCausesConsequencesIndividual2017?</w:t>
-      </w:r>
-      <w:r>
-        <w:t xml:space="preserve">)</w:t>
-      </w:r>
-      <w:r>
-        <w:t xml:space="preserve">. It is now well established that individual foraging specialization cannot be attributed exclusively to instrinsic factors such as sexual, morphological, or age-related differences</w:t>
-      </w:r>
-      <w:r>
-        <w:t xml:space="preserve"> </w:t>
-      </w:r>
-      <w:r>
-        <w:t xml:space="preserve">(Bolnick et al. 2003; Estes et al. 2003; Woo et al. 2008; Bolnick et al. 2011)</w:t>
-      </w:r>
-      <w:r>
-        <w:t xml:space="preserve">. A growing body of evidence suggests that ecological interactions, such as predator-prey interactions, may instead act as the major drivers of individual foraging specialization</w:t>
-      </w:r>
-      <w:r>
-        <w:t xml:space="preserve"> </w:t>
-      </w:r>
-      <w:r>
-        <w:t xml:space="preserve">(Araújo et al. 2011; Toscano et al. 2016)</w:t>
-      </w:r>
-      <w:r>
-        <w:t xml:space="preserve">. Yet, we have very limited knowledge on how intrinsic factors and interactions with prey reciprocally affect predator foraging specialization, and the underlying ecological and fitness consequences of such among-individual differences</w:t>
-      </w:r>
-      <w:r>
-        <w:t xml:space="preserve"> </w:t>
-      </w:r>
-      <w:r>
-        <w:t xml:space="preserve">(</w:t>
-      </w:r>
+        <w:t xml:space="preserve">parler des couts d’apprendre de quoi d’autre</w:t>
+      </w:r>
+    </w:p>
+    <w:p>
+      <w:pPr>
+        <w:pStyle w:val="BodyText"/>
+      </w:pPr>
       <w:r>
         <w:rPr>
-          <w:bCs/>
-          <w:b/>
+          <w:iCs/>
+          <w:i/>
         </w:rPr>
-        <w:t xml:space="preserve">phillipsCausesConsequencesIndividual2017?</w:t>
-      </w:r>
-      <w:r>
-        <w:t xml:space="preserve">)</w:t>
+        <w:t xml:space="preserve">expliquer comment ça optimise</w:t>
+      </w:r>
+      <w:r>
+        <w:t xml:space="preserve"> </w:t>
+      </w:r>
+      <w:r>
+        <w:rPr>
+          <w:iCs/>
+          <w:i/>
+        </w:rPr>
+        <w:t xml:space="preserve">expliquer comment ça peut mener aussi à de la plasticité</w:t>
+      </w:r>
+      <w:r>
+        <w:t xml:space="preserve"> </w:t>
+      </w:r>
+      <w:r>
+        <w:rPr>
+          <w:iCs/>
+          <w:i/>
+        </w:rPr>
+        <w:t xml:space="preserve">parler des coûts</w:t>
+      </w:r>
+    </w:p>
+    <w:p>
+      <w:pPr>
+        <w:pStyle w:val="BodyText"/>
+      </w:pPr>
+      <w:r>
+        <w:t xml:space="preserve">(apprentissage, search images, prior information)</w:t>
+      </w:r>
+      <w:r>
+        <w:t xml:space="preserve"> </w:t>
+      </w:r>
+      <w:r>
+        <w:t xml:space="preserve">(par contre, décomposer l’âge de l’expérience est difficile, et particulièrement chez des espèces sur le terrain puisque ça peut impliquer des techniques invasives)</w:t>
+      </w:r>
+      <w:r>
+        <w:t xml:space="preserve"> </w:t>
+      </w:r>
+      <w:r>
+        <w:t xml:space="preserve">(parler des études qui ont montré que certains spécialistes étaient meilleurs, mais que c’était confondu par l’âge)</w:t>
+      </w:r>
+      <w:r>
+        <w:t xml:space="preserve"> </w:t>
+      </w:r>
+      <w:r>
+        <w:t xml:space="preserve">[</w:t>
+      </w:r>
+      <w:r>
+        <w:rPr>
+          <w:iCs/>
+          <w:i/>
+        </w:rPr>
+        <w:t xml:space="preserve">références learning : phillips, Haage(minks = learn mène à plasticité), Tinker (théorique), Weimerskirch (only suggest memory)</w:t>
+      </w:r>
+      <w:r>
+        <w:t xml:space="preserve">]</w:t>
+      </w:r>
+      <w:r>
+        <w:t xml:space="preserve"> </w:t>
+      </w:r>
+      <w:r>
+        <w:rPr>
+          <w:iCs/>
+          <w:i/>
+        </w:rPr>
+        <w:t xml:space="preserve">[courbin = switch souvent possiblement avec learn, Zango = suggère, Woo = suggère, Estes = suggère.]</w:t>
+      </w:r>
+    </w:p>
+    <w:p>
+      <w:pPr>
+        <w:pStyle w:val="BodyText"/>
+      </w:pPr>
+      <w:r>
+        <w:rPr>
+          <w:iCs/>
+          <w:i/>
+        </w:rPr>
+        <w:t xml:space="preserve">Wilson-Rankin: Because resources and their distribution vary both in time and space, foraging strategies must allow for the detection and response to fluctuations in resource levels</w:t>
+      </w:r>
+      <w:r>
+        <w:t xml:space="preserve"> </w:t>
+      </w:r>
+      <w:r>
+        <w:t xml:space="preserve">(Ishii et Shimada : learning = plasticity)</w:t>
+      </w:r>
+    </w:p>
+    <w:p>
+      <w:pPr>
+        <w:pStyle w:val="BodyText"/>
+      </w:pPr>
+      <w:r>
+        <w:t xml:space="preserve">A number of long-term studies observed that generalist and specialist individuals can achieve similar fitness [sources: à partir de Woo]. An emerging explanation is that temporal fluctuations in the predictability of resources (abundance, availability, behaviour) may favor one or the other strategy depending on time scales [sources : Woo, Phillips, Ceia, etc, Courbin, Chang]. The resource-predictability hypothesis advances that when resources are predictable, particularly on short time-scales, individual specialists should benefit from higher fitness returns. The rationale is that individuals should have higher prey delivery rates when they repeatedly employ the same foraging technique, as it is easier to assess prey predictability over shorter time-scales. In contrast, individual generalists should be advantaged over longer time scales, as resource parameters are expected to fluctuate. [revoir ceia et ramos pour les sources]</w:t>
+      </w:r>
+      <w:r>
+        <w:t xml:space="preserve"> </w:t>
+      </w:r>
+      <w:r>
+        <w:rPr>
+          <w:iCs/>
+          <w:i/>
+        </w:rPr>
+        <w:t xml:space="preserve">ce qu’il manque, c’est qu’on a aucune idée comment des différences individuelles de variabilité environnementale se traduisent par des différences de stratégies</w:t>
+      </w:r>
+    </w:p>
+    <w:p>
+      <w:pPr>
+        <w:pStyle w:val="BodyText"/>
+      </w:pPr>
+      <w:r>
+        <w:t xml:space="preserve">sources générales sur heterogeneité</w:t>
+      </w:r>
+      <w:r>
+        <w:t xml:space="preserve">(Weimerskirch 2007; Ceia and Ramos 2015; Phillips et al. 2017; Patrick et al. 2021)</w:t>
       </w:r>
       <w:r>
         <w:t xml:space="preserve">.</w:t>
@@ -203,16 +356,134 @@
         <w:pStyle w:val="BodyText"/>
       </w:pPr>
       <w:r>
-        <w:t xml:space="preserve">sexual, morphological, or age-related differences, while environmental heterogeneity is a prevailing external factor</w:t>
-      </w:r>
-      <w:r>
-        <w:t xml:space="preserve"> </w:t>
-      </w:r>
-      <w:r>
-        <w:t xml:space="preserve">Patrick et al. (2021)</w:t>
-      </w:r>
-      <w:r>
-        <w:t xml:space="preserve">.</w:t>
+        <w:t xml:space="preserve">(travailler ceci) An important question that remains unanswered is how can generalist and specialist individuals coexist within predator populations. If foraging and resource specialisation can help maintain community stability by promoting species coexistence [sources: bolnick, araujo, wolf, etc], it is crucial that we develop studies that integrate the causes and consequences of these two individual components.</w:t>
+      </w:r>
+    </w:p>
+    <w:p>
+      <w:pPr>
+        <w:pStyle w:val="BodyText"/>
+      </w:pPr>
+      <w:r>
+        <w:t xml:space="preserve">Several studies have shown that individual specialists can outperform</w:t>
+      </w:r>
+    </w:p>
+    <w:p>
+      <w:pPr>
+        <w:pStyle w:val="BodyText"/>
+      </w:pPr>
+      <w:r>
+        <w:t xml:space="preserve">Here, we collected individual behavioural data from players in</w:t>
+      </w:r>
+      <w:r>
+        <w:t xml:space="preserve"> </w:t>
+      </w:r>
+      <w:r>
+        <w:rPr>
+          <w:iCs/>
+          <w:i/>
+        </w:rPr>
+        <w:t xml:space="preserve">Dead by Daylight</w:t>
+      </w:r>
+      <w:r>
+        <w:t xml:space="preserve"> </w:t>
+      </w:r>
+      <w:r>
+        <w:t xml:space="preserve">to investigate how hunting experience and the behavioural variation in prey encountered shaped predator foraging specialization. This enabled us to have a high degree of precision on the interaction as both the behaviour of the predator and the four prey were measured simultaneously in each trial. First, we hypothesize that individual predator behaviour will change with hunting experience. If experience reduces the costs of switching between hunting tactics, then predators should become more flexible through time. Alternatively, if experience enables the refinement of the hunting tactics, then individuals may instead specialize through time. Second, we hypothesize that prey behaviour will shape the developmental trajectories of the predator hunting tactics. Whether predators specialize or not with experience may depend on the behaviour of their prey, for instance, as it may be harder to specialize on prey that are more variable. Third, if individuals differ in their degree of foraging specialization, then we expect that the success of foraging specialists and generalists will be equal. Specialist hunters should fare better when prey variability is lower, while flexible hunters should fare better when prey variability is higher.</w:t>
+      </w:r>
+    </w:p>
+    <w:bookmarkEnd w:id="21"/>
+    <w:bookmarkStart w:id="70" w:name="squelette-de-lintro"/>
+    <w:p>
+      <w:pPr>
+        <w:pStyle w:val="Heading1"/>
+      </w:pPr>
+      <w:r>
+        <w:t xml:space="preserve">Squelette de l’intro</w:t>
+      </w:r>
+    </w:p>
+    <w:p>
+      <w:pPr>
+        <w:numPr>
+          <w:ilvl w:val="0"/>
+          <w:numId w:val="1001"/>
+        </w:numPr>
+      </w:pPr>
+      <w:r>
+        <w:t xml:space="preserve">Paragraphe 1 : Importance of among-individual variation in foraging behaviour</w:t>
+      </w:r>
+    </w:p>
+    <w:p>
+      <w:pPr>
+        <w:numPr>
+          <w:ilvl w:val="0"/>
+          <w:numId w:val="1001"/>
+        </w:numPr>
+      </w:pPr>
+      <w:r>
+        <w:t xml:space="preserve">Paragraphe 2 : Factors shaping individual variation in foraging behaviour - the role of experience</w:t>
+      </w:r>
+      <w:r>
+        <w:t xml:space="preserve"> </w:t>
+      </w:r>
+      <w:r>
+        <w:t xml:space="preserve">(sources Weimerskirch, 2005, 2007) (explain mechanisms). Explain how it may unravel why foraging specialists are often thought to be more succesful.</w:t>
+      </w:r>
+    </w:p>
+    <w:p>
+      <w:pPr>
+        <w:numPr>
+          <w:ilvl w:val="0"/>
+          <w:numId w:val="1001"/>
+        </w:numPr>
+      </w:pPr>
+      <w:r>
+        <w:t xml:space="preserve">Paragraphe 3: (Linking prey variability to experience (woo et al.)) how trophic interactions are probably the main driver of learning and experience</w:t>
+      </w:r>
+    </w:p>
+    <w:p>
+      <w:pPr>
+        <w:numPr>
+          <w:ilvl w:val="0"/>
+          <w:numId w:val="1001"/>
+        </w:numPr>
+      </w:pPr>
+      <w:r>
+        <w:t xml:space="preserve">Paragraphe 4 (système qu’on utilise) (jeux vidéo : paragraphe le + court possible)</w:t>
+      </w:r>
+    </w:p>
+    <w:p>
+      <w:pPr>
+        <w:numPr>
+          <w:ilvl w:val="0"/>
+          <w:numId w:val="1001"/>
+        </w:numPr>
+      </w:pPr>
+      <w:r>
+        <w:t xml:space="preserve">Paragraphe 5 (objectifs et hypotèses)</w:t>
+      </w:r>
+    </w:p>
+    <w:p>
+      <w:pPr>
+        <w:pStyle w:val="FirstParagraph"/>
+      </w:pPr>
+      <w:r>
+        <w:rPr>
+          <w:iCs/>
+          <w:i/>
+        </w:rPr>
+        <w:t xml:space="preserve">Idéé</w:t>
+      </w:r>
+      <w:r>
+        <w:t xml:space="preserve"> </w:t>
+      </w:r>
+      <w:r>
+        <w:t xml:space="preserve">:</w:t>
+      </w:r>
+      <w:r>
+        <w:t xml:space="preserve"> </w:t>
+      </w:r>
+      <w:r>
+        <w:t xml:space="preserve">- Est-ce que ça se pourrait que les proies déterminent si les prédateurs se spécialize avec l’expérience ou plutôt deviennent flexible? Dans ce cas, j’utiliserais pas la covariance mais le comportement des proies en effet fixe sur la variance? ou il faudrait que je change les covariances?</w:t>
       </w:r>
     </w:p>
     <w:p>
@@ -239,208 +510,7 @@
         <w:t xml:space="preserve">- * we now have metrics that enable the quantification of individual specialization (cleasby)*</w:t>
       </w:r>
     </w:p>
-    <w:p>
-      <w:pPr>
-        <w:pStyle w:val="BodyText"/>
-      </w:pPr>
-      <w:r>
-        <w:t xml:space="preserve">A potential consequence of among-individual differences in foraging behavior is that they can lead to individual differences in the type of prey captured (i.e. individual niche specialization) [Woo et al., 2008, sources]. There may thus exist a functional relationship linking individual foraging specialisation to specialisation in resource consumption [sources: Toscano et al. 2016, etc, michalko et gibbons, Kerr, Tinker, Bowen]. This would imply that predators need to develop foraging tactics that are fine tuned to specific prey attributes or prey types [sources: Phillips, Woo, etc.].</w:t>
-      </w:r>
-      <w:r>
-        <w:t xml:space="preserve"> </w:t>
-      </w:r>
-      <w:r>
-        <w:rPr>
-          <w:iCs/>
-          <w:i/>
-        </w:rPr>
-        <w:t xml:space="preserve">ICI GARDER LES IDÉES MAIS METTRE L’ACCENT SUR LE FAIT QUE C’EST LES PROIES DISPONIBLES AU LIEU DES PROIES MANGÉES</w:t>
-      </w:r>
-    </w:p>
-    <w:p>
-      <w:pPr>
-        <w:pStyle w:val="BodyText"/>
-      </w:pPr>
-      <w:r>
-        <w:t xml:space="preserve">For instance, predators species often use stereotyped hunting techniques required to capture the type of prey they encounter, such as (dauphins, orcas, etc) [sources : Woo, Estes, tinker, etc]. However, it remains largely unclear how extrinsinc and intrinsinct factors interact to shape these individual differences. Therefore, we still have limited knowledge on how individual foraging specialisation arises, and its ecological and community consequences.</w:t>
-      </w:r>
-    </w:p>
-    <w:p>
-      <w:pPr>
-        <w:pStyle w:val="BodyText"/>
-      </w:pPr>
-      <w:r>
-        <w:t xml:space="preserve">Hunting experience has been proposed as a potential major driver of the relationship between foraging specialisation and resource use [sources]. Learning how to hunt is crucial for young predators to reach adulthood and survive. (check Urszan et al)</w:t>
-      </w:r>
-      <w:r>
-        <w:t xml:space="preserve"> </w:t>
-      </w:r>
-      <w:r>
-        <w:t xml:space="preserve">(learning optimises return rates or foraging success)</w:t>
-      </w:r>
-      <w:r>
-        <w:t xml:space="preserve"> </w:t>
-      </w:r>
-      <w:r>
-        <w:t xml:space="preserve">(apprentissage, search images, prior information)</w:t>
-      </w:r>
-      <w:r>
-        <w:t xml:space="preserve"> </w:t>
-      </w:r>
-      <w:r>
-        <w:t xml:space="preserve">(par contre, décomposer l’âge de l’expérience est difficile, et particulièrement chez des espèces sur le terrain puisque ça peut impliquer des techniques invasives)</w:t>
-      </w:r>
-      <w:r>
-        <w:t xml:space="preserve"> </w:t>
-      </w:r>
-      <w:r>
-        <w:t xml:space="preserve">(parler des études qui ont montré que certains spécialistes étaient meilleurs, mais que c’était confondu par l’âge)</w:t>
-      </w:r>
-    </w:p>
-    <w:p>
-      <w:pPr>
-        <w:pStyle w:val="BodyText"/>
-      </w:pPr>
-      <w:r>
-        <w:t xml:space="preserve">A number of long-term studies observed that generalist and specialist individuals can achieve similar fitness [sources: à partir de Woo]. An emerging explanation is that temporal fluctuations in the predictability of resources (abundance, availability, behaviour) may favor one or the other strategy depending on time scales [sources : Woo, Phillips, Ceia, etc, Courbin, Chang]. The resource-predictability hypothesis advances that when resources are predictable, particularly on short time-scales, individual specialists should benefit from higher fitness returns. The rationale is that individuals should have higher prey delivery rates when they repeatedly employ the same foraging technique, as it is easier to assess prey predictability over shorter time-scales. In contrast, individual generalists should be advantaged over longer time scales, as resource parameters are expected to fluctuate. [revoir ceia et ramos pour les sources]</w:t>
-      </w:r>
-    </w:p>
-    <w:p>
-      <w:pPr>
-        <w:pStyle w:val="BodyText"/>
-      </w:pPr>
-      <w:r>
-        <w:t xml:space="preserve">(travailler ceci) An important question that remains unanswered is how can generalist and specialist individuals coexist within predator populations. If foraging and resource specialisation can help maintain community stability by promoting species coexistence [sources: bolnick, araujo, wolf, etc], it is crucial that we develop studies that integrate the causes and consequences of these two individual components.</w:t>
-      </w:r>
-    </w:p>
-    <w:p>
-      <w:pPr>
-        <w:pStyle w:val="BodyText"/>
-      </w:pPr>
-      <w:r>
-        <w:t xml:space="preserve">Several studies have shown that individual specialists can outperform</w:t>
-      </w:r>
-    </w:p>
-    <w:p>
-      <w:pPr>
-        <w:numPr>
-          <w:ilvl w:val="0"/>
-          <w:numId w:val="1001"/>
-        </w:numPr>
-      </w:pPr>
-      <w:r>
-        <w:t xml:space="preserve">Paragraphe 1 : Importance of among-individual variation in foraging behaviour</w:t>
-      </w:r>
-    </w:p>
-    <w:p>
-      <w:pPr>
-        <w:numPr>
-          <w:ilvl w:val="0"/>
-          <w:numId w:val="1001"/>
-        </w:numPr>
-      </w:pPr>
-      <w:r>
-        <w:t xml:space="preserve">Paragraphe 2 : Factors shaping individual variation in foraging behaviour - the role of experience</w:t>
-      </w:r>
-      <w:r>
-        <w:t xml:space="preserve"> </w:t>
-      </w:r>
-      <w:r>
-        <w:t xml:space="preserve">(sources Weimerskirch, 2005, 2007) (explain mechanisms). Explain how it may unravel why foraging specialists are often thought to be more succesful.</w:t>
-      </w:r>
-    </w:p>
-    <w:p>
-      <w:pPr>
-        <w:numPr>
-          <w:ilvl w:val="0"/>
-          <w:numId w:val="1001"/>
-        </w:numPr>
-      </w:pPr>
-      <w:r>
-        <w:t xml:space="preserve">Paragraphe 3: (Linking prey variability to experience (woo et al.)) how trophic interactions are probably the main driver of learning and experience</w:t>
-      </w:r>
-    </w:p>
-    <w:p>
-      <w:pPr>
-        <w:numPr>
-          <w:ilvl w:val="0"/>
-          <w:numId w:val="1001"/>
-        </w:numPr>
-      </w:pPr>
-      <w:r>
-        <w:t xml:space="preserve">Paragraphe 4 (système qu’on utilise) (jeux vidéo : paragraphe le + court possible)</w:t>
-      </w:r>
-    </w:p>
-    <w:p>
-      <w:pPr>
-        <w:numPr>
-          <w:ilvl w:val="0"/>
-          <w:numId w:val="1001"/>
-        </w:numPr>
-      </w:pPr>
-      <w:r>
-        <w:t xml:space="preserve">Paragraphe 5 (objectifs et hypotèses)</w:t>
-      </w:r>
-    </w:p>
-    <w:p>
-      <w:pPr>
-        <w:pStyle w:val="FirstParagraph"/>
-      </w:pPr>
-      <w:r>
-        <w:rPr>
-          <w:iCs/>
-          <w:i/>
-        </w:rPr>
-        <w:t xml:space="preserve">Idéé</w:t>
-      </w:r>
-      <w:r>
-        <w:t xml:space="preserve"> </w:t>
-      </w:r>
-      <w:r>
-        <w:t xml:space="preserve">:</w:t>
-      </w:r>
-      <w:r>
-        <w:t xml:space="preserve"> </w:t>
-      </w:r>
-      <w:r>
-        <w:t xml:space="preserve">- Est-ce que ça se pourrait que les proies déterminent si les prédateurs se spécialize avec l’expérience ou plutôt deviennent flexible? Dans ce cas, j’utiliserais pas la covariance mais le comportement des proies en effet fixe sur la variance? ou il faudrait que je change les covariances?</w:t>
-      </w:r>
-    </w:p>
-    <w:bookmarkEnd w:id="21"/>
-    <w:bookmarkStart w:id="53" w:name="dernier-paragraphe-intro-thèsez-vous"/>
-    <w:p>
-      <w:pPr>
-        <w:pStyle w:val="Heading1"/>
-      </w:pPr>
-      <w:r>
-        <w:t xml:space="preserve">Dernier paragraphe intro (Thèsez-vous)</w:t>
-      </w:r>
-    </w:p>
-    <w:p>
-      <w:pPr>
-        <w:pStyle w:val="FirstParagraph"/>
-      </w:pPr>
-      <w:r>
-        <w:t xml:space="preserve">Here, we collected individual behavioural data from players in</w:t>
-      </w:r>
-      <w:r>
-        <w:t xml:space="preserve"> </w:t>
-      </w:r>
-      <w:r>
-        <w:rPr>
-          <w:iCs/>
-          <w:i/>
-        </w:rPr>
-        <w:t xml:space="preserve">Dead by Daylight</w:t>
-      </w:r>
-      <w:r>
-        <w:t xml:space="preserve"> </w:t>
-      </w:r>
-      <w:r>
-        <w:t xml:space="preserve">to investigate how hunting experience and the behavioural variation in prey encountered shaped predator foraging specialization. This enabled us to have a high degree of precision on the interaction as both the behaviour of the predator and the four prey were measured simultaneously in each trial. First, we hypothesize that individual predator behaviour will change with hunting experience. If experience reduces the costs of switching between hunting tactics, then predators should become more flexible through time. Alternatively, if experience enables the refinement of the hunting tactics, then individuals may instead specialize through time. Second, we hypothesize that prey behaviour will shape the developmental trajectories of the predator hunting tactics. Whether predators specialize or not with experience may depend on the behaviour of their prey, for instance, as it may be harder to specialize on prey that are more variable. Third, if individuals differ in their degree of foraging specialization, then we expect that the success of foraging specialists and generalists will be equal. Specialist hunters should fare better when prey variability is lower, while flexible hunters should fare better when prey variability is higher.</w:t>
-      </w:r>
-    </w:p>
-    <w:bookmarkStart w:id="52" w:name="refs"/>
+    <w:bookmarkStart w:id="69" w:name="refs"/>
     <w:bookmarkStart w:id="23" w:name="ref-araujoEcologicalCausesIndividual2011"/>
     <w:p>
       <w:pPr>
@@ -645,18 +715,240 @@
       </w:r>
     </w:p>
     <w:bookmarkEnd w:id="29"/>
-    <w:bookmarkStart w:id="31" w:name="ref-estesIndividualVariationPrey2003"/>
+    <w:bookmarkStart w:id="31" w:name="ref-courbinShorttermPreyField2018"/>
     <w:p>
       <w:pPr>
         <w:pStyle w:val="Bibliography"/>
       </w:pPr>
       <w:r>
+        <w:t xml:space="preserve">Courbin, N., A. Besnard, C. Péron, C. Saraux, J. Fort, S. Perret, J. Tornos, et al. 2018.</w:t>
+      </w:r>
+      <w:r>
+        <w:t xml:space="preserve"> </w:t>
+      </w:r>
+      <w:hyperlink r:id="rId30">
+        <w:r>
+          <w:rPr>
+            <w:rStyle w:val="Hyperlink"/>
+          </w:rPr>
+          <w:t xml:space="preserve">Short-term prey field lability constrains individual specialisation in resource selection and foraging site fidelity in a marine predator</w:t>
+        </w:r>
+      </w:hyperlink>
+      <w:r>
+        <w:t xml:space="preserve">. Ecol. Lett. 21:1043–1054.</w:t>
+      </w:r>
+    </w:p>
+    <w:bookmarkEnd w:id="31"/>
+    <w:bookmarkStart w:id="33" w:name="ref-Davoren.etal2003"/>
+    <w:p>
+      <w:pPr>
+        <w:pStyle w:val="Bibliography"/>
+      </w:pPr>
+      <w:r>
+        <w:t xml:space="preserve">Davoren, G. K., W. A. Montevecchi, and J. T. Anderson. 2003.</w:t>
+      </w:r>
+      <w:r>
+        <w:t xml:space="preserve"> </w:t>
+      </w:r>
+      <w:hyperlink r:id="rId32">
+        <w:r>
+          <w:rPr>
+            <w:rStyle w:val="Hyperlink"/>
+          </w:rPr>
+          <w:t xml:space="preserve">Search</w:t>
+        </w:r>
+        <w:r>
+          <w:rPr>
+            <w:rStyle w:val="Hyperlink"/>
+          </w:rPr>
+          <w:t xml:space="preserve"> </w:t>
+        </w:r>
+        <w:r>
+          <w:rPr>
+            <w:rStyle w:val="Hyperlink"/>
+          </w:rPr>
+          <w:t xml:space="preserve">Strategies</w:t>
+        </w:r>
+        <w:r>
+          <w:rPr>
+            <w:rStyle w:val="Hyperlink"/>
+          </w:rPr>
+          <w:t xml:space="preserve"> </w:t>
+        </w:r>
+        <w:r>
+          <w:rPr>
+            <w:rStyle w:val="Hyperlink"/>
+          </w:rPr>
+          <w:t xml:space="preserve">of a</w:t>
+        </w:r>
+        <w:r>
+          <w:rPr>
+            <w:rStyle w:val="Hyperlink"/>
+          </w:rPr>
+          <w:t xml:space="preserve"> </w:t>
+        </w:r>
+        <w:r>
+          <w:rPr>
+            <w:rStyle w:val="Hyperlink"/>
+          </w:rPr>
+          <w:t xml:space="preserve">Pursuit-Diving Marine Bird</w:t>
+        </w:r>
+        <w:r>
+          <w:rPr>
+            <w:rStyle w:val="Hyperlink"/>
+          </w:rPr>
+          <w:t xml:space="preserve"> </w:t>
+        </w:r>
+        <w:r>
+          <w:rPr>
+            <w:rStyle w:val="Hyperlink"/>
+          </w:rPr>
+          <w:t xml:space="preserve">and the</w:t>
+        </w:r>
+        <w:r>
+          <w:rPr>
+            <w:rStyle w:val="Hyperlink"/>
+          </w:rPr>
+          <w:t xml:space="preserve"> </w:t>
+        </w:r>
+        <w:r>
+          <w:rPr>
+            <w:rStyle w:val="Hyperlink"/>
+          </w:rPr>
+          <w:t xml:space="preserve">Persistence</w:t>
+        </w:r>
+        <w:r>
+          <w:rPr>
+            <w:rStyle w:val="Hyperlink"/>
+          </w:rPr>
+          <w:t xml:space="preserve"> </w:t>
+        </w:r>
+        <w:r>
+          <w:rPr>
+            <w:rStyle w:val="Hyperlink"/>
+          </w:rPr>
+          <w:t xml:space="preserve">of</w:t>
+        </w:r>
+        <w:r>
+          <w:rPr>
+            <w:rStyle w:val="Hyperlink"/>
+          </w:rPr>
+          <w:t xml:space="preserve"> </w:t>
+        </w:r>
+        <w:r>
+          <w:rPr>
+            <w:rStyle w:val="Hyperlink"/>
+          </w:rPr>
+          <w:t xml:space="preserve">Prey Patches</w:t>
+        </w:r>
+      </w:hyperlink>
+      <w:r>
+        <w:t xml:space="preserve">. Ecol. Monogr. 73:463–481.</w:t>
+      </w:r>
+    </w:p>
+    <w:bookmarkEnd w:id="33"/>
+    <w:bookmarkStart w:id="35" w:name="ref-edwardsRoleExperienceDevelopment1994"/>
+    <w:p>
+      <w:pPr>
+        <w:pStyle w:val="Bibliography"/>
+      </w:pPr>
+      <w:r>
+        <w:t xml:space="preserve">Edwards, G. B., and R. R. Jackson. 1994.</w:t>
+      </w:r>
+      <w:r>
+        <w:t xml:space="preserve"> </w:t>
+      </w:r>
+      <w:hyperlink r:id="rId34">
+        <w:r>
+          <w:rPr>
+            <w:rStyle w:val="Hyperlink"/>
+          </w:rPr>
+          <w:t xml:space="preserve">The role of experience in the development of predatory behaviour in</w:t>
+        </w:r>
+        <w:r>
+          <w:rPr>
+            <w:rStyle w:val="Hyperlink"/>
+          </w:rPr>
+          <w:t xml:space="preserve"> </w:t>
+        </w:r>
+        <w:r>
+          <w:rPr>
+            <w:rStyle w:val="Hyperlink"/>
+          </w:rPr>
+          <w:t xml:space="preserve">Phidippus</w:t>
+        </w:r>
+        <w:r>
+          <w:rPr>
+            <w:rStyle w:val="Hyperlink"/>
+          </w:rPr>
+          <w:t xml:space="preserve"> </w:t>
+        </w:r>
+        <w:r>
+          <w:rPr>
+            <w:rStyle w:val="Hyperlink"/>
+          </w:rPr>
+          <w:t xml:space="preserve">regius, a jumping spider (</w:t>
+        </w:r>
+        <w:r>
+          <w:rPr>
+            <w:rStyle w:val="Hyperlink"/>
+          </w:rPr>
+          <w:t xml:space="preserve">Araneae</w:t>
+        </w:r>
+        <w:r>
+          <w:rPr>
+            <w:rStyle w:val="Hyperlink"/>
+          </w:rPr>
+          <w:t xml:space="preserve">,</w:t>
+        </w:r>
+        <w:r>
+          <w:rPr>
+            <w:rStyle w:val="Hyperlink"/>
+          </w:rPr>
+          <w:t xml:space="preserve"> </w:t>
+        </w:r>
+        <w:r>
+          <w:rPr>
+            <w:rStyle w:val="Hyperlink"/>
+          </w:rPr>
+          <w:t xml:space="preserve">Salticidae</w:t>
+        </w:r>
+        <w:r>
+          <w:rPr>
+            <w:rStyle w:val="Hyperlink"/>
+          </w:rPr>
+          <w:t xml:space="preserve">) from</w:t>
+        </w:r>
+        <w:r>
+          <w:rPr>
+            <w:rStyle w:val="Hyperlink"/>
+          </w:rPr>
+          <w:t xml:space="preserve"> </w:t>
+        </w:r>
+        <w:r>
+          <w:rPr>
+            <w:rStyle w:val="Hyperlink"/>
+          </w:rPr>
+          <w:t xml:space="preserve">Florida</w:t>
+        </w:r>
+      </w:hyperlink>
+      <w:r>
+        <w:t xml:space="preserve">. N. Z. J. Zool. 21:269–277.</w:t>
+      </w:r>
+    </w:p>
+    <w:bookmarkEnd w:id="35"/>
+    <w:bookmarkStart w:id="37" w:name="ref-estesIndividualVariationPrey2003"/>
+    <w:p>
+      <w:pPr>
+        <w:pStyle w:val="Bibliography"/>
+      </w:pPr>
+      <w:r>
         <w:t xml:space="preserve">Estes, J. A., M. L. Riedman, M. M. Staedler, M. T. Tinker, and B. E. Lyon. 2003.</w:t>
       </w:r>
       <w:r>
         <w:t xml:space="preserve"> </w:t>
       </w:r>
-      <w:hyperlink r:id="rId30">
+      <w:hyperlink r:id="rId36">
         <w:r>
           <w:rPr>
             <w:rStyle w:val="Hyperlink"/>
@@ -668,232 +960,28 @@
         <w:t xml:space="preserve">. J. Anim. Ecol. 72:144–155.</w:t>
       </w:r>
     </w:p>
-    <w:bookmarkEnd w:id="31"/>
-    <w:bookmarkStart w:id="33" w:name="X861472cb300cb4fe47c34b2285e8585ed9d2165"/>
+    <w:bookmarkEnd w:id="37"/>
+    <w:bookmarkStart w:id="39" w:name="ref-heithausFeedingStrategiesTactics2018"/>
     <w:p>
       <w:pPr>
         <w:pStyle w:val="Bibliography"/>
       </w:pPr>
       <w:r>
-        <w:t xml:space="preserve">Kernaléguen, L., J. P. Y. Arnould, C. Guinet, and Y. Cherel. 2015.</w:t>
-      </w:r>
-      <w:r>
-        <w:t xml:space="preserve"> </w:t>
-      </w:r>
-      <w:hyperlink r:id="rId32">
-        <w:r>
-          <w:rPr>
-            <w:rStyle w:val="Hyperlink"/>
-          </w:rPr>
-          <w:t xml:space="preserve">Determinants of individual foraging specialization in large marine vertebrates, the</w:t>
-        </w:r>
-        <w:r>
-          <w:rPr>
-            <w:rStyle w:val="Hyperlink"/>
-          </w:rPr>
-          <w:t xml:space="preserve"> </w:t>
-        </w:r>
-        <w:r>
-          <w:rPr>
-            <w:rStyle w:val="Hyperlink"/>
-          </w:rPr>
-          <w:t xml:space="preserve">Antarctic</w:t>
-        </w:r>
-        <w:r>
-          <w:rPr>
-            <w:rStyle w:val="Hyperlink"/>
-          </w:rPr>
-          <w:t xml:space="preserve"> </w:t>
-        </w:r>
-        <w:r>
-          <w:rPr>
-            <w:rStyle w:val="Hyperlink"/>
-          </w:rPr>
-          <w:t xml:space="preserve">and subantarctic fur seals</w:t>
+        <w:t xml:space="preserve">Heithaus, M. R., L. M. Dill, and J. J. Kiszka. 2018.</w:t>
+      </w:r>
+      <w:r>
+        <w:t xml:space="preserve"> </w:t>
+      </w:r>
+      <w:hyperlink r:id="rId38">
+        <w:r>
+          <w:rPr>
+            <w:rStyle w:val="Hyperlink"/>
+          </w:rPr>
+          <w:t xml:space="preserve">Feeding strategies and tactics</w:t>
         </w:r>
       </w:hyperlink>
       <w:r>
-        <w:t xml:space="preserve">. J. Anim. Ecol. 84:1081–1091.</w:t>
-      </w:r>
-    </w:p>
-    <w:bookmarkEnd w:id="33"/>
-    <w:bookmarkStart w:id="35" w:name="ref-limaPuttingPredatorsBack2002"/>
-    <w:p>
-      <w:pPr>
-        <w:pStyle w:val="Bibliography"/>
-      </w:pPr>
-      <w:r>
-        <w:t xml:space="preserve">Lima, S. L. 2002.</w:t>
-      </w:r>
-      <w:r>
-        <w:t xml:space="preserve"> </w:t>
-      </w:r>
-      <w:hyperlink r:id="rId34">
-        <w:r>
-          <w:rPr>
-            <w:rStyle w:val="Hyperlink"/>
-          </w:rPr>
-          <w:t xml:space="preserve">Putting predators back into behavioral predator</w:t>
-        </w:r>
-        <w:r>
-          <w:rPr>
-            <w:rStyle w:val="Hyperlink"/>
-          </w:rPr>
-          <w:t xml:space="preserve">prey interactions</w:t>
-        </w:r>
-      </w:hyperlink>
-      <w:r>
-        <w:t xml:space="preserve">. Trends in Ecology &amp; Evolution 17:70–75.</w:t>
-      </w:r>
-    </w:p>
-    <w:bookmarkEnd w:id="35"/>
-    <w:bookmarkStart w:id="37" w:name="ref-Michalko.Pekar2016"/>
-    <w:p>
-      <w:pPr>
-        <w:pStyle w:val="Bibliography"/>
-      </w:pPr>
-      <w:r>
-        <w:t xml:space="preserve">Michalko, R., and S. Pekár. 2016.</w:t>
-      </w:r>
-      <w:r>
-        <w:t xml:space="preserve"> </w:t>
-      </w:r>
-      <w:hyperlink r:id="rId36">
-        <w:r>
-          <w:rPr>
-            <w:rStyle w:val="Hyperlink"/>
-          </w:rPr>
-          <w:t xml:space="preserve">Different hunting strategies of generalist predators result in functional differences</w:t>
-        </w:r>
-      </w:hyperlink>
-      <w:r>
-        <w:t xml:space="preserve">. Oecologia 181:1187–1197.</w:t>
-      </w:r>
-    </w:p>
-    <w:bookmarkEnd w:id="37"/>
-    <w:bookmarkStart w:id="39" w:name="ref-Patrick.etal2021"/>
-    <w:p>
-      <w:pPr>
-        <w:pStyle w:val="Bibliography"/>
-      </w:pPr>
-      <w:r>
-        <w:t xml:space="preserve">Patrick, S. C., J. G. A. Martin, C. C. Ummenhofer, A. Corbeau, and H. Weimerskirch. 2021.</w:t>
-      </w:r>
-      <w:r>
-        <w:t xml:space="preserve"> </w:t>
-      </w:r>
-      <w:hyperlink r:id="rId38">
-        <w:r>
-          <w:rPr>
-            <w:rStyle w:val="Hyperlink"/>
-          </w:rPr>
-          <w:t xml:space="preserve">Albatrosses respond adaptively to climate variability by changing variance in a foraging trait</w:t>
-        </w:r>
-      </w:hyperlink>
-      <w:r>
-        <w:t xml:space="preserve">. Glob. Change Biol. 27:4564–4574.</w:t>
-      </w:r>
-    </w:p>
-    <w:bookmarkEnd w:id="39"/>
-    <w:bookmarkStart w:id="41" w:name="ref-pettorelliChapterTwoIndividual2015"/>
-    <w:p>
-      <w:pPr>
-        <w:pStyle w:val="Bibliography"/>
-      </w:pPr>
-      <w:r>
-        <w:t xml:space="preserve">Pettorelli, N., A. Hilborn, C. Duncan, and S. M. Durant. 2015.</w:t>
-      </w:r>
-      <w:r>
-        <w:t xml:space="preserve"> </w:t>
-      </w:r>
-      <w:hyperlink r:id="rId40">
-        <w:r>
-          <w:rPr>
-            <w:rStyle w:val="Hyperlink"/>
-          </w:rPr>
-          <w:t xml:space="preserve">Chapter</w:t>
-        </w:r>
-        <w:r>
-          <w:rPr>
-            <w:rStyle w:val="Hyperlink"/>
-          </w:rPr>
-          <w:t xml:space="preserve"> </w:t>
-        </w:r>
-        <w:r>
-          <w:rPr>
-            <w:rStyle w:val="Hyperlink"/>
-          </w:rPr>
-          <w:t xml:space="preserve">Two</w:t>
-        </w:r>
-        <w:r>
-          <w:rPr>
-            <w:rStyle w:val="Hyperlink"/>
-          </w:rPr>
-          <w:t xml:space="preserve"> </w:t>
-        </w:r>
-        <w:r>
-          <w:rPr>
-            <w:rStyle w:val="Hyperlink"/>
-          </w:rPr>
-          <w:t xml:space="preserve">-</w:t>
-        </w:r>
-        <w:r>
-          <w:rPr>
-            <w:rStyle w:val="Hyperlink"/>
-          </w:rPr>
-          <w:t xml:space="preserve"> </w:t>
-        </w:r>
-        <w:r>
-          <w:rPr>
-            <w:rStyle w:val="Hyperlink"/>
-          </w:rPr>
-          <w:t xml:space="preserve">Individual</w:t>
-        </w:r>
-        <w:r>
-          <w:rPr>
-            <w:rStyle w:val="Hyperlink"/>
-          </w:rPr>
-          <w:t xml:space="preserve"> </w:t>
-        </w:r>
-        <w:r>
-          <w:rPr>
-            <w:rStyle w:val="Hyperlink"/>
-          </w:rPr>
-          <w:t xml:space="preserve">variability:</w:t>
-        </w:r>
-        <w:r>
-          <w:rPr>
-            <w:rStyle w:val="Hyperlink"/>
-          </w:rPr>
-          <w:t xml:space="preserve"> </w:t>
-        </w:r>
-        <w:r>
-          <w:rPr>
-            <w:rStyle w:val="Hyperlink"/>
-          </w:rPr>
-          <w:t xml:space="preserve">The</w:t>
-        </w:r>
-        <w:r>
-          <w:rPr>
-            <w:rStyle w:val="Hyperlink"/>
-          </w:rPr>
-          <w:t xml:space="preserve"> </w:t>
-        </w:r>
-        <w:r>
-          <w:rPr>
-            <w:rStyle w:val="Hyperlink"/>
-          </w:rPr>
-          <w:t xml:space="preserve">missing component to our understanding of predator</w:t>
-        </w:r>
-        <w:r>
-          <w:rPr>
-            <w:rStyle w:val="Hyperlink"/>
-          </w:rPr>
-          <w:t xml:space="preserve">prey interactions</w:t>
-        </w:r>
-      </w:hyperlink>
-      <w:r>
-        <w:t xml:space="preserve">. Pages 19–44</w:t>
+        <w:t xml:space="preserve">. Pages 354–363</w:t>
       </w:r>
       <w:r>
         <w:t xml:space="preserve"> </w:t>
@@ -909,6 +997,301 @@
         <w:t xml:space="preserve"> </w:t>
       </w:r>
       <w:r>
+        <w:t xml:space="preserve">B. Würsig, J. G. M. Thewissen, and K. M. Kovacs, eds. Encyclopedia of</w:t>
+      </w:r>
+      <w:r>
+        <w:t xml:space="preserve"> </w:t>
+      </w:r>
+      <w:r>
+        <w:t xml:space="preserve">Marine Mammals</w:t>
+      </w:r>
+      <w:r>
+        <w:t xml:space="preserve"> </w:t>
+      </w:r>
+      <w:r>
+        <w:t xml:space="preserve">(</w:t>
+      </w:r>
+      <w:r>
+        <w:t xml:space="preserve">Third Edition</w:t>
+      </w:r>
+      <w:r>
+        <w:t xml:space="preserve">).</w:t>
+      </w:r>
+      <w:r>
+        <w:t xml:space="preserve"> </w:t>
+      </w:r>
+      <w:r>
+        <w:t xml:space="preserve">Academic Press</w:t>
+      </w:r>
+      <w:r>
+        <w:t xml:space="preserve">.</w:t>
+      </w:r>
+    </w:p>
+    <w:bookmarkEnd w:id="39"/>
+    <w:bookmarkStart w:id="41" w:name="X861472cb300cb4fe47c34b2285e8585ed9d2165"/>
+    <w:p>
+      <w:pPr>
+        <w:pStyle w:val="Bibliography"/>
+      </w:pPr>
+      <w:r>
+        <w:t xml:space="preserve">Kernaléguen, L., J. P. Y. Arnould, C. Guinet, and Y. Cherel. 2015.</w:t>
+      </w:r>
+      <w:r>
+        <w:t xml:space="preserve"> </w:t>
+      </w:r>
+      <w:hyperlink r:id="rId40">
+        <w:r>
+          <w:rPr>
+            <w:rStyle w:val="Hyperlink"/>
+          </w:rPr>
+          <w:t xml:space="preserve">Determinants of individual foraging specialization in large marine vertebrates, the</w:t>
+        </w:r>
+        <w:r>
+          <w:rPr>
+            <w:rStyle w:val="Hyperlink"/>
+          </w:rPr>
+          <w:t xml:space="preserve"> </w:t>
+        </w:r>
+        <w:r>
+          <w:rPr>
+            <w:rStyle w:val="Hyperlink"/>
+          </w:rPr>
+          <w:t xml:space="preserve">Antarctic</w:t>
+        </w:r>
+        <w:r>
+          <w:rPr>
+            <w:rStyle w:val="Hyperlink"/>
+          </w:rPr>
+          <w:t xml:space="preserve"> </w:t>
+        </w:r>
+        <w:r>
+          <w:rPr>
+            <w:rStyle w:val="Hyperlink"/>
+          </w:rPr>
+          <w:t xml:space="preserve">and subantarctic fur seals</w:t>
+        </w:r>
+      </w:hyperlink>
+      <w:r>
+        <w:t xml:space="preserve">. J. Anim. Ecol. 84:1081–1091.</w:t>
+      </w:r>
+    </w:p>
+    <w:bookmarkEnd w:id="41"/>
+    <w:bookmarkStart w:id="43" w:name="ref-limaPuttingPredatorsBack2002"/>
+    <w:p>
+      <w:pPr>
+        <w:pStyle w:val="Bibliography"/>
+      </w:pPr>
+      <w:r>
+        <w:t xml:space="preserve">Lima, S. L. 2002.</w:t>
+      </w:r>
+      <w:r>
+        <w:t xml:space="preserve"> </w:t>
+      </w:r>
+      <w:hyperlink r:id="rId42">
+        <w:r>
+          <w:rPr>
+            <w:rStyle w:val="Hyperlink"/>
+          </w:rPr>
+          <w:t xml:space="preserve">Putting predators back into behavioral predator</w:t>
+        </w:r>
+        <w:r>
+          <w:rPr>
+            <w:rStyle w:val="Hyperlink"/>
+          </w:rPr>
+          <w:t xml:space="preserve">prey interactions</w:t>
+        </w:r>
+      </w:hyperlink>
+      <w:r>
+        <w:t xml:space="preserve">. Trends in Ecology &amp; Evolution 17:70–75.</w:t>
+      </w:r>
+    </w:p>
+    <w:bookmarkEnd w:id="43"/>
+    <w:bookmarkStart w:id="45" w:name="ref-Michalko.Pekar2016"/>
+    <w:p>
+      <w:pPr>
+        <w:pStyle w:val="Bibliography"/>
+      </w:pPr>
+      <w:r>
+        <w:t xml:space="preserve">Michalko, R., and S. Pekár. 2016.</w:t>
+      </w:r>
+      <w:r>
+        <w:t xml:space="preserve"> </w:t>
+      </w:r>
+      <w:hyperlink r:id="rId44">
+        <w:r>
+          <w:rPr>
+            <w:rStyle w:val="Hyperlink"/>
+          </w:rPr>
+          <w:t xml:space="preserve">Different hunting strategies of generalist predators result in functional differences</w:t>
+        </w:r>
+      </w:hyperlink>
+      <w:r>
+        <w:t xml:space="preserve">. Oecologia 181:1187–1197.</w:t>
+      </w:r>
+    </w:p>
+    <w:bookmarkEnd w:id="45"/>
+    <w:bookmarkStart w:id="47" w:name="ref-morseEffectExperienceHunting2000"/>
+    <w:p>
+      <w:pPr>
+        <w:pStyle w:val="Bibliography"/>
+      </w:pPr>
+      <w:r>
+        <w:t xml:space="preserve">Morse, D. H. 2000.</w:t>
+      </w:r>
+      <w:r>
+        <w:t xml:space="preserve"> </w:t>
+      </w:r>
+      <w:hyperlink r:id="rId46">
+        <w:r>
+          <w:rPr>
+            <w:rStyle w:val="Hyperlink"/>
+          </w:rPr>
+          <w:t xml:space="preserve">The effect of experience on the hunting success of newly emerged spiderlings</w:t>
+        </w:r>
+      </w:hyperlink>
+      <w:r>
+        <w:t xml:space="preserve">. Animal Behaviour 60:827–835.</w:t>
+      </w:r>
+    </w:p>
+    <w:bookmarkEnd w:id="47"/>
+    <w:bookmarkStart w:id="49" w:name="ref-Patrick.etal2021"/>
+    <w:p>
+      <w:pPr>
+        <w:pStyle w:val="Bibliography"/>
+      </w:pPr>
+      <w:r>
+        <w:t xml:space="preserve">Patrick, S. C., J. G. A. Martin, C. C. Ummenhofer, A. Corbeau, and H. Weimerskirch. 2021.</w:t>
+      </w:r>
+      <w:r>
+        <w:t xml:space="preserve"> </w:t>
+      </w:r>
+      <w:hyperlink r:id="rId48">
+        <w:r>
+          <w:rPr>
+            <w:rStyle w:val="Hyperlink"/>
+          </w:rPr>
+          <w:t xml:space="preserve">Albatrosses respond adaptively to climate variability by changing variance in a foraging trait</w:t>
+        </w:r>
+      </w:hyperlink>
+      <w:r>
+        <w:t xml:space="preserve">. Glob. Change Biol. 27:4564–4574.</w:t>
+      </w:r>
+    </w:p>
+    <w:bookmarkEnd w:id="49"/>
+    <w:bookmarkStart w:id="51" w:name="ref-pettorelliChapterTwoIndividual2015"/>
+    <w:p>
+      <w:pPr>
+        <w:pStyle w:val="Bibliography"/>
+      </w:pPr>
+      <w:r>
+        <w:t xml:space="preserve">Pettorelli, N., A. Hilborn, C. Duncan, and S. M. Durant. 2015.</w:t>
+      </w:r>
+      <w:r>
+        <w:t xml:space="preserve"> </w:t>
+      </w:r>
+      <w:hyperlink r:id="rId50">
+        <w:r>
+          <w:rPr>
+            <w:rStyle w:val="Hyperlink"/>
+          </w:rPr>
+          <w:t xml:space="preserve">Chapter</w:t>
+        </w:r>
+        <w:r>
+          <w:rPr>
+            <w:rStyle w:val="Hyperlink"/>
+          </w:rPr>
+          <w:t xml:space="preserve"> </w:t>
+        </w:r>
+        <w:r>
+          <w:rPr>
+            <w:rStyle w:val="Hyperlink"/>
+          </w:rPr>
+          <w:t xml:space="preserve">Two</w:t>
+        </w:r>
+        <w:r>
+          <w:rPr>
+            <w:rStyle w:val="Hyperlink"/>
+          </w:rPr>
+          <w:t xml:space="preserve"> </w:t>
+        </w:r>
+        <w:r>
+          <w:rPr>
+            <w:rStyle w:val="Hyperlink"/>
+          </w:rPr>
+          <w:t xml:space="preserve">-</w:t>
+        </w:r>
+        <w:r>
+          <w:rPr>
+            <w:rStyle w:val="Hyperlink"/>
+          </w:rPr>
+          <w:t xml:space="preserve"> </w:t>
+        </w:r>
+        <w:r>
+          <w:rPr>
+            <w:rStyle w:val="Hyperlink"/>
+          </w:rPr>
+          <w:t xml:space="preserve">Individual</w:t>
+        </w:r>
+        <w:r>
+          <w:rPr>
+            <w:rStyle w:val="Hyperlink"/>
+          </w:rPr>
+          <w:t xml:space="preserve"> </w:t>
+        </w:r>
+        <w:r>
+          <w:rPr>
+            <w:rStyle w:val="Hyperlink"/>
+          </w:rPr>
+          <w:t xml:space="preserve">variability:</w:t>
+        </w:r>
+        <w:r>
+          <w:rPr>
+            <w:rStyle w:val="Hyperlink"/>
+          </w:rPr>
+          <w:t xml:space="preserve"> </w:t>
+        </w:r>
+        <w:r>
+          <w:rPr>
+            <w:rStyle w:val="Hyperlink"/>
+          </w:rPr>
+          <w:t xml:space="preserve">The</w:t>
+        </w:r>
+        <w:r>
+          <w:rPr>
+            <w:rStyle w:val="Hyperlink"/>
+          </w:rPr>
+          <w:t xml:space="preserve"> </w:t>
+        </w:r>
+        <w:r>
+          <w:rPr>
+            <w:rStyle w:val="Hyperlink"/>
+          </w:rPr>
+          <w:t xml:space="preserve">missing component to our understanding of predator</w:t>
+        </w:r>
+        <w:r>
+          <w:rPr>
+            <w:rStyle w:val="Hyperlink"/>
+          </w:rPr>
+          <w:t xml:space="preserve">prey interactions</w:t>
+        </w:r>
+      </w:hyperlink>
+      <w:r>
+        <w:t xml:space="preserve">. Pages 19–44</w:t>
+      </w:r>
+      <w:r>
+        <w:t xml:space="preserve"> </w:t>
+      </w:r>
+      <w:r>
+        <w:rPr>
+          <w:iCs/>
+          <w:i/>
+        </w:rPr>
+        <w:t xml:space="preserve">in</w:t>
+      </w:r>
+      <w:r>
+        <w:t xml:space="preserve"> </w:t>
+      </w:r>
+      <w:r>
         <w:t xml:space="preserve">S. Pawar, G. Woodward, and A. I. Dell, eds. Advances in</w:t>
       </w:r>
       <w:r>
@@ -963,19 +1346,67 @@
         <w:t xml:space="preserve">.</w:t>
       </w:r>
     </w:p>
-    <w:bookmarkEnd w:id="41"/>
-    <w:bookmarkStart w:id="43" w:name="Xe8b1c3c310773d898af0bbeded9e74cfefd3dc5"/>
+    <w:bookmarkEnd w:id="51"/>
+    <w:bookmarkStart w:id="53" w:name="ref-Phillips.etal2017"/>
     <w:p>
       <w:pPr>
         <w:pStyle w:val="Bibliography"/>
       </w:pPr>
       <w:r>
+        <w:t xml:space="preserve">Phillips, R. A., S. Lewis, J. González-Solís, and F. Daunt. 2017.</w:t>
+      </w:r>
+      <w:r>
+        <w:t xml:space="preserve"> </w:t>
+      </w:r>
+      <w:hyperlink r:id="rId52">
+        <w:r>
+          <w:rPr>
+            <w:rStyle w:val="Hyperlink"/>
+          </w:rPr>
+          <w:t xml:space="preserve">Causes and consequences of individual variability and specialization in foraging and migration strategies of seabirds</w:t>
+        </w:r>
+      </w:hyperlink>
+      <w:r>
+        <w:t xml:space="preserve">. Mar. Ecol. Prog. Ser. 578:117–150.</w:t>
+      </w:r>
+    </w:p>
+    <w:bookmarkEnd w:id="53"/>
+    <w:bookmarkStart w:id="55" w:name="ref-reidLearningHuntRole2010"/>
+    <w:p>
+      <w:pPr>
+        <w:pStyle w:val="Bibliography"/>
+      </w:pPr>
+      <w:r>
+        <w:t xml:space="preserve">Reid, A., F. Seebacher, and A. Ward. 2010.</w:t>
+      </w:r>
+      <w:r>
+        <w:t xml:space="preserve"> </w:t>
+      </w:r>
+      <w:hyperlink r:id="rId54">
+        <w:r>
+          <w:rPr>
+            <w:rStyle w:val="Hyperlink"/>
+          </w:rPr>
+          <w:t xml:space="preserve">Learning to hunt: The role of experience in predator success</w:t>
+        </w:r>
+      </w:hyperlink>
+      <w:r>
+        <w:t xml:space="preserve">. Behaviour 147:223–233.</w:t>
+      </w:r>
+    </w:p>
+    <w:bookmarkEnd w:id="55"/>
+    <w:bookmarkStart w:id="57" w:name="Xe8b1c3c310773d898af0bbeded9e74cfefd3dc5"/>
+    <w:p>
+      <w:pPr>
+        <w:pStyle w:val="Bibliography"/>
+      </w:pPr>
+      <w:r>
         <w:t xml:space="preserve">Schreiber, S. J., R. Bürger, and D. I. Bolnick. 2011.</w:t>
       </w:r>
       <w:r>
         <w:t xml:space="preserve"> </w:t>
       </w:r>
-      <w:hyperlink r:id="rId42">
+      <w:hyperlink r:id="rId56">
         <w:r>
           <w:rPr>
             <w:rStyle w:val="Hyperlink"/>
@@ -987,8 +1418,8 @@
         <w:t xml:space="preserve">. Ecology 92:1582–1593.</w:t>
       </w:r>
     </w:p>
-    <w:bookmarkEnd w:id="43"/>
-    <w:bookmarkStart w:id="45" w:name="ref-tinkerFoodLimitationLeads2008"/>
+    <w:bookmarkEnd w:id="57"/>
+    <w:bookmarkStart w:id="59" w:name="ref-tinkerFoodLimitationLeads2008"/>
     <w:p>
       <w:pPr>
         <w:pStyle w:val="Bibliography"/>
@@ -999,7 +1430,7 @@
       <w:r>
         <w:t xml:space="preserve"> </w:t>
       </w:r>
-      <w:hyperlink r:id="rId44">
+      <w:hyperlink r:id="rId58">
         <w:r>
           <w:rPr>
             <w:rStyle w:val="Hyperlink"/>
@@ -1011,19 +1442,29 @@
         <w:t xml:space="preserve">. PNAS 105:560–565.</w:t>
       </w:r>
     </w:p>
-    <w:bookmarkEnd w:id="45"/>
-    <w:bookmarkStart w:id="47" w:name="Xa9f710354cc886f3275f2724e3e26c0203e8293"/>
+    <w:bookmarkEnd w:id="59"/>
+    <w:bookmarkStart w:id="60" w:name="ref-Tinker.etal2009"/>
     <w:p>
       <w:pPr>
         <w:pStyle w:val="Bibliography"/>
       </w:pPr>
       <w:r>
+        <w:t xml:space="preserve">Tinker, M. T., M. Mangel, and J. A. Estes. 2009. Learning to be different: Acquired skills, social learning, frequency dependence, and environmental variation can cause behaviourally mediated foraging specializations. Evol. Ecol. Res. 11:841–869.</w:t>
+      </w:r>
+    </w:p>
+    <w:bookmarkEnd w:id="60"/>
+    <w:bookmarkStart w:id="62" w:name="Xa9f710354cc886f3275f2724e3e26c0203e8293"/>
+    <w:p>
+      <w:pPr>
+        <w:pStyle w:val="Bibliography"/>
+      </w:pPr>
+      <w:r>
         <w:t xml:space="preserve">Toscano, B. J., N. J. Gownaris, S. M. Heerhartz, and C. J. Monaco. 2016.</w:t>
       </w:r>
       <w:r>
         <w:t xml:space="preserve"> </w:t>
       </w:r>
-      <w:hyperlink r:id="rId46">
+      <w:hyperlink r:id="rId61">
         <w:r>
           <w:rPr>
             <w:rStyle w:val="Hyperlink"/>
@@ -1035,8 +1476,8 @@
         <w:t xml:space="preserve">. Oecologia 182:55–69.</w:t>
       </w:r>
     </w:p>
-    <w:bookmarkEnd w:id="47"/>
-    <w:bookmarkStart w:id="49" w:name="ref-Weimerskirch2007"/>
+    <w:bookmarkEnd w:id="62"/>
+    <w:bookmarkStart w:id="64" w:name="ref-Weimerskirch2007"/>
     <w:p>
       <w:pPr>
         <w:pStyle w:val="Bibliography"/>
@@ -1047,7 +1488,7 @@
       <w:r>
         <w:t xml:space="preserve"> </w:t>
       </w:r>
-      <w:hyperlink r:id="rId48">
+      <w:hyperlink r:id="rId63">
         <w:r>
           <w:rPr>
             <w:rStyle w:val="Hyperlink"/>
@@ -1104,19 +1545,43 @@
         <w:t xml:space="preserve">54:211–223.</w:t>
       </w:r>
     </w:p>
-    <w:bookmarkEnd w:id="49"/>
-    <w:bookmarkStart w:id="51" w:name="ref-Woo.etal2008"/>
+    <w:bookmarkEnd w:id="64"/>
+    <w:bookmarkStart w:id="66" w:name="X50ceac9cdd0b9fe94dc1dbcba1455fc40eec4d2"/>
     <w:p>
       <w:pPr>
         <w:pStyle w:val="Bibliography"/>
       </w:pPr>
       <w:r>
+        <w:t xml:space="preserve">Wilson-Rankin, E. E. 2015.</w:t>
+      </w:r>
+      <w:r>
+        <w:t xml:space="preserve"> </w:t>
+      </w:r>
+      <w:hyperlink r:id="rId65">
+        <w:r>
+          <w:rPr>
+            <w:rStyle w:val="Hyperlink"/>
+          </w:rPr>
+          <w:t xml:space="preserve">Level of experience modulates individual foraging strategies of an invasive predatory wasp</w:t>
+        </w:r>
+      </w:hyperlink>
+      <w:r>
+        <w:t xml:space="preserve">. Behav Ecol Sociobiol 69:491–499.</w:t>
+      </w:r>
+    </w:p>
+    <w:bookmarkEnd w:id="66"/>
+    <w:bookmarkStart w:id="68" w:name="ref-Woo.etal2008"/>
+    <w:p>
+      <w:pPr>
+        <w:pStyle w:val="Bibliography"/>
+      </w:pPr>
+      <w:r>
         <w:t xml:space="preserve">Woo, K. J., K. H. Elliott, M. Davidson, A. J. Gaston, and G. K. Davoren. 2008.</w:t>
       </w:r>
       <w:r>
         <w:t xml:space="preserve"> </w:t>
       </w:r>
-      <w:hyperlink r:id="rId50">
+      <w:hyperlink r:id="rId67">
         <w:r>
           <w:rPr>
             <w:rStyle w:val="Hyperlink"/>
@@ -1128,9 +1593,9 @@
         <w:t xml:space="preserve">. J. Anim. Ecol. 77:1082–1091.</w:t>
       </w:r>
     </w:p>
-    <w:bookmarkEnd w:id="51"/>
-    <w:bookmarkEnd w:id="52"/>
-    <w:bookmarkEnd w:id="53"/>
+    <w:bookmarkEnd w:id="68"/>
+    <w:bookmarkEnd w:id="69"/>
+    <w:bookmarkEnd w:id="70"/>
     <w:sectPr>
       <w:footerReference r:id="rId9" w:type="default"/>
       <w:pgSz w:h="15840" w:w="12240"/>

</xml_diff>

<commit_message>
update ms intro ideas. update bib file
</commit_message>
<xml_diff>
--- a/manuscript/Chapter3-manuscript.docx
+++ b/manuscript/Chapter3-manuscript.docx
@@ -175,7 +175,7 @@
         <w:t xml:space="preserve">(Davoren et al. 2003; Estes et al. 2003; Woo et al. 2008; Courbin et al. 2018)</w:t>
       </w:r>
       <w:r>
-        <w:t xml:space="preserve">, and their capacity to learn through experience how to effectively use them is essential to maintain foraging success. Yet, we have very limited knowledge on how predator foraging specialization develops through experience and interactions with prey, and the resulting ecological consequences of such among individual behavioural differences for predator-prey interactions.</w:t>
+        <w:t xml:space="preserve">, and their capacity to learn how to effectively use them is essential to maintain foraging success. Yet, we have very limited knowledge on how predator foraging specialization develops through experience and interactions with prey, and the resulting ecological consequences of such among individual behavioural differences for predator-prey interactions.</w:t>
       </w:r>
     </w:p>
     <w:p>
@@ -192,7 +192,7 @@
         <w:t xml:space="preserve">(Phillips et al. 2017; Heithaus et al. 2018)</w:t>
       </w:r>
       <w:r>
-        <w:t xml:space="preserve">. Theory predicts that specialization through learning may result from past experiences in handling prey as well as a limited ability to retain complex learned skills for multiple prey types</w:t>
+        <w:t xml:space="preserve">. Theory predicts that specialization through learning may result from past experiences as well as a limited ability to retain complex learned skills for multiple prey types</w:t>
       </w:r>
       <w:r>
         <w:t xml:space="preserve"> </w:t>

</xml_diff>

<commit_message>
update introduction. second paragraph mostly done.
</commit_message>
<xml_diff>
--- a/manuscript/Chapter3-manuscript.docx
+++ b/manuscript/Chapter3-manuscript.docx
@@ -31,7 +31,7 @@
         <w:t xml:space="preserve"> </w:t>
       </w:r>
       <w:r>
-        <w:t xml:space="preserve">predictability</w:t>
+        <w:t xml:space="preserve">variability</w:t>
       </w:r>
       <w:r>
         <w:t xml:space="preserve"> </w:t>
@@ -136,7 +136,39 @@
         <w:t xml:space="preserve"> </w:t>
       </w:r>
       <w:r>
-        <w:t xml:space="preserve">(Lima 2002; Schreiber et al. 2011; Pettorelli et al. 2015; Michalko and Pekár 2016)</w:t>
+        <w:t xml:space="preserve">(Lima 2002; Schreiber</w:t>
+      </w:r>
+      <w:r>
+        <w:t xml:space="preserve"> </w:t>
+      </w:r>
+      <w:r>
+        <w:rPr>
+          <w:iCs/>
+          <w:i/>
+        </w:rPr>
+        <w:t xml:space="preserve">et al.</w:t>
+      </w:r>
+      <w:r>
+        <w:t xml:space="preserve"> </w:t>
+      </w:r>
+      <w:r>
+        <w:t xml:space="preserve">2011; Pettorelli</w:t>
+      </w:r>
+      <w:r>
+        <w:t xml:space="preserve"> </w:t>
+      </w:r>
+      <w:r>
+        <w:rPr>
+          <w:iCs/>
+          <w:i/>
+        </w:rPr>
+        <w:t xml:space="preserve">et al.</w:t>
+      </w:r>
+      <w:r>
+        <w:t xml:space="preserve"> </w:t>
+      </w:r>
+      <w:r>
+        <w:t xml:space="preserve">2015; Michalko &amp; Pekár 2016)</w:t>
       </w:r>
       <w:r>
         <w:t xml:space="preserve">. Indeed, predator populations are often composed of assemblages of individuals specializing in different foraging strategies or resources</w:t>
@@ -145,7 +177,71 @@
         <w:t xml:space="preserve"> </w:t>
       </w:r>
       <w:r>
-        <w:t xml:space="preserve">(Estes et al. 2003; Tinker et al. 2008; Kernaléguen et al. 2015; Phillips et al. 2017)</w:t>
+        <w:t xml:space="preserve">(Estes</w:t>
+      </w:r>
+      <w:r>
+        <w:t xml:space="preserve"> </w:t>
+      </w:r>
+      <w:r>
+        <w:rPr>
+          <w:iCs/>
+          <w:i/>
+        </w:rPr>
+        <w:t xml:space="preserve">et al.</w:t>
+      </w:r>
+      <w:r>
+        <w:t xml:space="preserve"> </w:t>
+      </w:r>
+      <w:r>
+        <w:t xml:space="preserve">2003; Tinker</w:t>
+      </w:r>
+      <w:r>
+        <w:t xml:space="preserve"> </w:t>
+      </w:r>
+      <w:r>
+        <w:rPr>
+          <w:iCs/>
+          <w:i/>
+        </w:rPr>
+        <w:t xml:space="preserve">et al.</w:t>
+      </w:r>
+      <w:r>
+        <w:t xml:space="preserve"> </w:t>
+      </w:r>
+      <w:r>
+        <w:t xml:space="preserve">2008; Kernaléguen</w:t>
+      </w:r>
+      <w:r>
+        <w:t xml:space="preserve"> </w:t>
+      </w:r>
+      <w:r>
+        <w:rPr>
+          <w:iCs/>
+          <w:i/>
+        </w:rPr>
+        <w:t xml:space="preserve">et al.</w:t>
+      </w:r>
+      <w:r>
+        <w:t xml:space="preserve"> </w:t>
+      </w:r>
+      <w:r>
+        <w:t xml:space="preserve">2015; Phillips</w:t>
+      </w:r>
+      <w:r>
+        <w:t xml:space="preserve"> </w:t>
+      </w:r>
+      <w:r>
+        <w:rPr>
+          <w:iCs/>
+          <w:i/>
+        </w:rPr>
+        <w:t xml:space="preserve">et al.</w:t>
+      </w:r>
+      <w:r>
+        <w:t xml:space="preserve"> </w:t>
+      </w:r>
+      <w:r>
+        <w:t xml:space="preserve">2017)</w:t>
       </w:r>
       <w:r>
         <w:t xml:space="preserve">. It is now well established that individual foraging specialization cannot be attributed exclusively to intrinsic factors such as sexual, morphological, or age-related differences</w:t>
@@ -154,7 +250,39 @@
         <w:t xml:space="preserve"> </w:t>
       </w:r>
       <w:r>
-        <w:t xml:space="preserve">(Bolnick et al. 2003; Bolnick et al. 2011)</w:t>
+        <w:t xml:space="preserve">(Bolnick</w:t>
+      </w:r>
+      <w:r>
+        <w:t xml:space="preserve"> </w:t>
+      </w:r>
+      <w:r>
+        <w:rPr>
+          <w:iCs/>
+          <w:i/>
+        </w:rPr>
+        <w:t xml:space="preserve">et al.</w:t>
+      </w:r>
+      <w:r>
+        <w:t xml:space="preserve"> </w:t>
+      </w:r>
+      <w:r>
+        <w:t xml:space="preserve">2003; Bolnick</w:t>
+      </w:r>
+      <w:r>
+        <w:t xml:space="preserve"> </w:t>
+      </w:r>
+      <w:r>
+        <w:rPr>
+          <w:iCs/>
+          <w:i/>
+        </w:rPr>
+        <w:t xml:space="preserve">et al.</w:t>
+      </w:r>
+      <w:r>
+        <w:t xml:space="preserve"> </w:t>
+      </w:r>
+      <w:r>
+        <w:t xml:space="preserve">2011)</w:t>
       </w:r>
       <w:r>
         <w:t xml:space="preserve">. A growing body of evidence suggests that ecological interactions, such as predator-prey interactions, may instead act as the major drivers of individual foraging specialization</w:t>
@@ -163,7 +291,39 @@
         <w:t xml:space="preserve"> </w:t>
       </w:r>
       <w:r>
-        <w:t xml:space="preserve">(Araújo et al. 2011; Toscano et al. 2016)</w:t>
+        <w:t xml:space="preserve">(Araújo</w:t>
+      </w:r>
+      <w:r>
+        <w:t xml:space="preserve"> </w:t>
+      </w:r>
+      <w:r>
+        <w:rPr>
+          <w:iCs/>
+          <w:i/>
+        </w:rPr>
+        <w:t xml:space="preserve">et al.</w:t>
+      </w:r>
+      <w:r>
+        <w:t xml:space="preserve"> </w:t>
+      </w:r>
+      <w:r>
+        <w:t xml:space="preserve">2011; Toscano</w:t>
+      </w:r>
+      <w:r>
+        <w:t xml:space="preserve"> </w:t>
+      </w:r>
+      <w:r>
+        <w:rPr>
+          <w:iCs/>
+          <w:i/>
+        </w:rPr>
+        <w:t xml:space="preserve">et al.</w:t>
+      </w:r>
+      <w:r>
+        <w:t xml:space="preserve"> </w:t>
+      </w:r>
+      <w:r>
+        <w:t xml:space="preserve">2016)</w:t>
       </w:r>
       <w:r>
         <w:t xml:space="preserve">. For instance, predators species often use hunting techniques that are fine-tuned to the type of prey that they encounter</w:t>
@@ -172,7 +332,71 @@
         <w:t xml:space="preserve"> </w:t>
       </w:r>
       <w:r>
-        <w:t xml:space="preserve">(Davoren et al. 2003; Estes et al. 2003; Woo et al. 2008; Courbin et al. 2018)</w:t>
+        <w:t xml:space="preserve">(Davoren</w:t>
+      </w:r>
+      <w:r>
+        <w:t xml:space="preserve"> </w:t>
+      </w:r>
+      <w:r>
+        <w:rPr>
+          <w:iCs/>
+          <w:i/>
+        </w:rPr>
+        <w:t xml:space="preserve">et al.</w:t>
+      </w:r>
+      <w:r>
+        <w:t xml:space="preserve"> </w:t>
+      </w:r>
+      <w:r>
+        <w:t xml:space="preserve">2003; Estes</w:t>
+      </w:r>
+      <w:r>
+        <w:t xml:space="preserve"> </w:t>
+      </w:r>
+      <w:r>
+        <w:rPr>
+          <w:iCs/>
+          <w:i/>
+        </w:rPr>
+        <w:t xml:space="preserve">et al.</w:t>
+      </w:r>
+      <w:r>
+        <w:t xml:space="preserve"> </w:t>
+      </w:r>
+      <w:r>
+        <w:t xml:space="preserve">2003; Woo</w:t>
+      </w:r>
+      <w:r>
+        <w:t xml:space="preserve"> </w:t>
+      </w:r>
+      <w:r>
+        <w:rPr>
+          <w:iCs/>
+          <w:i/>
+        </w:rPr>
+        <w:t xml:space="preserve">et al.</w:t>
+      </w:r>
+      <w:r>
+        <w:t xml:space="preserve"> </w:t>
+      </w:r>
+      <w:r>
+        <w:t xml:space="preserve">2008; Courbin</w:t>
+      </w:r>
+      <w:r>
+        <w:t xml:space="preserve"> </w:t>
+      </w:r>
+      <w:r>
+        <w:rPr>
+          <w:iCs/>
+          <w:i/>
+        </w:rPr>
+        <w:t xml:space="preserve">et al.</w:t>
+      </w:r>
+      <w:r>
+        <w:t xml:space="preserve"> </w:t>
+      </w:r>
+      <w:r>
+        <w:t xml:space="preserve">2018)</w:t>
       </w:r>
       <w:r>
         <w:t xml:space="preserve">, and their capacity to learn how to effectively use them is essential to maintain foraging success. Yet, we have very limited knowledge on how predator foraging specialization develops through experience and interactions with prey, and the resulting ecological consequences of such among individual behavioural differences for predator-prey interactions.</w:t>
@@ -189,38 +413,170 @@
         <w:t xml:space="preserve"> </w:t>
       </w:r>
       <w:r>
-        <w:t xml:space="preserve">(Phillips et al. 2017; Heithaus et al. 2018)</w:t>
-      </w:r>
-      <w:r>
-        <w:t xml:space="preserve">. Theory predicts that specialization through learning may result from past experiences as well as a limited ability to retain complex learned skills for multiple prey types</w:t>
-      </w:r>
-      <w:r>
-        <w:t xml:space="preserve"> </w:t>
-      </w:r>
-      <w:r>
-        <w:t xml:space="preserve">(Tinker et al. 2009)</w:t>
-      </w:r>
-      <w:r>
-        <w:t xml:space="preserve">. Empirical studies shows that learning can optimize the efficiency of foraging strategies (e.g. search and handling times, return rates) potentially via associative images or increased reliance on prey and environmental cues</w:t>
-      </w:r>
-      <w:r>
-        <w:t xml:space="preserve"> </w:t>
-      </w:r>
-      <w:r>
-        <w:t xml:space="preserve">(Edwards and Jackson 1994; Morse 2000; Reid et al. 2010; Wilson-Rankin 2015)</w:t>
-      </w:r>
-      <w:r>
-        <w:t xml:space="preserve">. While this does not directly indicate foraging specialization, such optimization may reinforce the use of the same strategy (i.e. specialization) if its success is constant through repeated attempts.</w:t>
-      </w:r>
-      <w:r>
-        <w:t xml:space="preserve"> </w:t>
-      </w:r>
-      <w:r>
-        <w:rPr>
-          <w:iCs/>
-          <w:i/>
-        </w:rPr>
-        <w:t xml:space="preserve">parler des couts d’apprendre de quoi d’autre</w:t>
+        <w:t xml:space="preserve">(Phillips</w:t>
+      </w:r>
+      <w:r>
+        <w:t xml:space="preserve"> </w:t>
+      </w:r>
+      <w:r>
+        <w:rPr>
+          <w:iCs/>
+          <w:i/>
+        </w:rPr>
+        <w:t xml:space="preserve">et al.</w:t>
+      </w:r>
+      <w:r>
+        <w:t xml:space="preserve"> </w:t>
+      </w:r>
+      <w:r>
+        <w:t xml:space="preserve">2017; Heithaus</w:t>
+      </w:r>
+      <w:r>
+        <w:t xml:space="preserve"> </w:t>
+      </w:r>
+      <w:r>
+        <w:rPr>
+          <w:iCs/>
+          <w:i/>
+        </w:rPr>
+        <w:t xml:space="preserve">et al.</w:t>
+      </w:r>
+      <w:r>
+        <w:t xml:space="preserve"> </w:t>
+      </w:r>
+      <w:r>
+        <w:t xml:space="preserve">2018)</w:t>
+      </w:r>
+      <w:r>
+        <w:t xml:space="preserve">. Theory predicts that learning may promote foraging specialization via past experiences, extensive practice, as well as a limited ability to retain multiple complex hunting skills</w:t>
+      </w:r>
+      <w:r>
+        <w:t xml:space="preserve"> </w:t>
+      </w:r>
+      <w:r>
+        <w:t xml:space="preserve">(Tinker</w:t>
+      </w:r>
+      <w:r>
+        <w:t xml:space="preserve"> </w:t>
+      </w:r>
+      <w:r>
+        <w:rPr>
+          <w:iCs/>
+          <w:i/>
+        </w:rPr>
+        <w:t xml:space="preserve">et al.</w:t>
+      </w:r>
+      <w:r>
+        <w:t xml:space="preserve"> </w:t>
+      </w:r>
+      <w:r>
+        <w:t xml:space="preserve">2009; Dukas 2019)</w:t>
+      </w:r>
+      <w:r>
+        <w:t xml:space="preserve">. From this perspective, learning is an optimizing process that enables foraging specialization. Empirical studies show that learning allows predators to optimize the efficiency (e.g. search and handling times, return rates) of their foraging tactics potentially via associative images or reliance on prey and environmental cues</w:t>
+      </w:r>
+      <w:r>
+        <w:t xml:space="preserve"> </w:t>
+      </w:r>
+      <w:r>
+        <w:t xml:space="preserve">(Edwards &amp; Jackson 1994; Morse 2000; Reid</w:t>
+      </w:r>
+      <w:r>
+        <w:t xml:space="preserve"> </w:t>
+      </w:r>
+      <w:r>
+        <w:rPr>
+          <w:iCs/>
+          <w:i/>
+        </w:rPr>
+        <w:t xml:space="preserve">et al.</w:t>
+      </w:r>
+      <w:r>
+        <w:t xml:space="preserve"> </w:t>
+      </w:r>
+      <w:r>
+        <w:t xml:space="preserve">2010; Wilson-Rankin 2015)</w:t>
+      </w:r>
+      <w:r>
+        <w:t xml:space="preserve">. Such optimization may thus reinforce the use of the same tactic (i.e. specialization) if its success is constant each time a prey is encountered. It may also be costly to attempt different hunting tactics when prey are scarce or highly unpredictable</w:t>
+      </w:r>
+      <w:r>
+        <w:t xml:space="preserve"> </w:t>
+      </w:r>
+      <w:r>
+        <w:t xml:space="preserve">(Estes</w:t>
+      </w:r>
+      <w:r>
+        <w:t xml:space="preserve"> </w:t>
+      </w:r>
+      <w:r>
+        <w:rPr>
+          <w:iCs/>
+          <w:i/>
+        </w:rPr>
+        <w:t xml:space="preserve">et al.</w:t>
+      </w:r>
+      <w:r>
+        <w:t xml:space="preserve"> </w:t>
+      </w:r>
+      <w:r>
+        <w:t xml:space="preserve">2003; Mery &amp; Burns 2010)</w:t>
+      </w:r>
+      <w:r>
+        <w:t xml:space="preserve">. An alternative mechanism is that learning may offset the costs/risks of switching foraging tactics as individuals gain experience and information on their prey or their environment, leading to increased individual foraging flexibility</w:t>
+      </w:r>
+      <w:r>
+        <w:t xml:space="preserve"> </w:t>
+      </w:r>
+      <w:r>
+        <w:t xml:space="preserve">(Ishii &amp; Shimada 2010; Mery &amp; Burns 2010; Snell-Rood 2013)</w:t>
+      </w:r>
+      <w:r>
+        <w:t xml:space="preserve">. In this case, switching between foraging tactics would be advantageous when resources are variable, as behavioural flexibility is often key for survival in novel environments</w:t>
+      </w:r>
+      <w:r>
+        <w:t xml:space="preserve"> </w:t>
+      </w:r>
+      <w:r>
+        <w:t xml:space="preserve">(reviewed in Snell-Rood 2013)</w:t>
+      </w:r>
+      <w:r>
+        <w:t xml:space="preserve">. If learning is the mechanism leading to individual specialization, then it wouldn’t explain why field studies often find that foraging specialists and generalists have similar hunting success irrespective of their age</w:t>
+      </w:r>
+      <w:r>
+        <w:t xml:space="preserve"> </w:t>
+      </w:r>
+      <w:r>
+        <w:t xml:space="preserve">(Woo</w:t>
+      </w:r>
+      <w:r>
+        <w:t xml:space="preserve"> </w:t>
+      </w:r>
+      <w:r>
+        <w:rPr>
+          <w:iCs/>
+          <w:i/>
+        </w:rPr>
+        <w:t xml:space="preserve">et al.</w:t>
+      </w:r>
+      <w:r>
+        <w:t xml:space="preserve"> </w:t>
+      </w:r>
+      <w:r>
+        <w:t xml:space="preserve">2008)</w:t>
+      </w:r>
+      <w:r>
+        <w:t xml:space="preserve">.</w:t>
+      </w:r>
+      <w:r>
+        <w:t xml:space="preserve"> </w:t>
+      </w:r>
+      <w:r>
+        <w:rPr>
+          <w:iCs/>
+          <w:i/>
+        </w:rPr>
+        <w:t xml:space="preserve">(ne peut pas être séparé de l’interaction car c’ets ce qui drive l’apprentissage)</w:t>
       </w:r>
     </w:p>
     <w:p>
@@ -232,27 +588,7 @@
           <w:iCs/>
           <w:i/>
         </w:rPr>
-        <w:t xml:space="preserve">expliquer comment ça optimise</w:t>
-      </w:r>
-      <w:r>
-        <w:t xml:space="preserve"> </w:t>
-      </w:r>
-      <w:r>
-        <w:rPr>
-          <w:iCs/>
-          <w:i/>
-        </w:rPr>
-        <w:t xml:space="preserve">expliquer comment ça peut mener aussi à de la plasticité</w:t>
-      </w:r>
-      <w:r>
-        <w:t xml:space="preserve"> </w:t>
-      </w:r>
-      <w:r>
-        <w:rPr>
-          <w:iCs/>
-          <w:i/>
-        </w:rPr>
-        <w:t xml:space="preserve">parler des coûts</w:t>
+        <w:t xml:space="preserve">un autre truc que je pourrais parler est le fait que si on assume que les individus deviennent meilleurs avec l’expertise (Dukas), on voit pourtant dans les études marines que les individus de groupes d’âges variés performent souvent de manière similaire. Ça amènerait bien l’autre paragraphe pour montrer que les interactions écologiques ont un rôle clé!!</w:t>
       </w:r>
     </w:p>
     <w:p>
@@ -260,45 +596,17 @@
         <w:pStyle w:val="BodyText"/>
       </w:pPr>
       <w:r>
-        <w:t xml:space="preserve">(apprentissage, search images, prior information)</w:t>
-      </w:r>
-      <w:r>
-        <w:t xml:space="preserve"> </w:t>
-      </w:r>
-      <w:r>
-        <w:t xml:space="preserve">(par contre, décomposer l’âge de l’expérience est difficile, et particulièrement chez des espèces sur le terrain puisque ça peut impliquer des techniques invasives)</w:t>
-      </w:r>
-      <w:r>
-        <w:t xml:space="preserve"> </w:t>
-      </w:r>
-      <w:r>
-        <w:t xml:space="preserve">(parler des études qui ont montré que certains spécialistes étaient meilleurs, mais que c’était confondu par l’âge)</w:t>
-      </w:r>
-      <w:r>
-        <w:t xml:space="preserve"> </w:t>
-      </w:r>
-      <w:r>
-        <w:t xml:space="preserve">[</w:t>
-      </w:r>
-      <w:r>
-        <w:rPr>
-          <w:iCs/>
-          <w:i/>
-        </w:rPr>
-        <w:t xml:space="preserve">références learning : phillips, Haage(minks = learn mène à plasticité), Tinker (théorique), Weimerskirch (only suggest memory)</w:t>
-      </w:r>
-      <w:r>
-        <w:t xml:space="preserve">]</w:t>
-      </w:r>
-      <w:r>
-        <w:t xml:space="preserve"> </w:t>
-      </w:r>
-      <w:r>
-        <w:rPr>
-          <w:iCs/>
-          <w:i/>
-        </w:rPr>
-        <w:t xml:space="preserve">[courbin = switch souvent possiblement avec learn, Zango = suggère, Woo = suggère, Estes = suggère.]</w:t>
+        <w:t xml:space="preserve">A number of long-term studies observed that generalist and specialist individuals can achieve similar fitness [sources: à partir de Woo]. An emerging explanation is that temporal fluctuations in the predictability of resources (abundance, availability, behaviour) may favor one or the other strategy depending on time scales [sources : Woo, Phillips, Ceia, etc, Courbin, Chang]. The resource-predictability hypothesis advances that when resources are predictable, particularly on short time-scales, individual specialists should benefit from higher fitness returns. The rationale is that individuals should have higher prey delivery rates when they repeatedly employ the same foraging technique, as it is easier to assess prey predictability over shorter time-scales. In contrast, individual generalists should be advantaged over longer time scales, as resource parameters are expected to fluctuate. [revoir ceia et ramos pour les sources]</w:t>
+      </w:r>
+      <w:r>
+        <w:t xml:space="preserve"> </w:t>
+      </w:r>
+      <w:r>
+        <w:rPr>
+          <w:iCs/>
+          <w:i/>
+        </w:rPr>
+        <w:t xml:space="preserve">ce qu’il manque, c’est qu’on a aucune idée comment des différences individuelles de variabilité environnementale se traduisent par des différences de stratégies</w:t>
       </w:r>
     </w:p>
     <w:p>
@@ -306,17 +614,45 @@
         <w:pStyle w:val="BodyText"/>
       </w:pPr>
       <w:r>
-        <w:rPr>
-          <w:iCs/>
-          <w:i/>
-        </w:rPr>
-        <w:t xml:space="preserve">Wilson-Rankin: Because resources and their distribution vary both in time and space, foraging strategies must allow for the detection and response to fluctuations in resource levels</w:t>
-      </w:r>
-      <w:r>
-        <w:t xml:space="preserve"> </w:t>
-      </w:r>
-      <w:r>
-        <w:t xml:space="preserve">(Ishii et Shimada : learning = plasticity)</w:t>
+        <w:t xml:space="preserve">sources générales sur heterogeneité</w:t>
+      </w:r>
+      <w:r>
+        <w:t xml:space="preserve">(Weimerskirch 2007; Ceia &amp; Ramos 2015; Phillips</w:t>
+      </w:r>
+      <w:r>
+        <w:t xml:space="preserve"> </w:t>
+      </w:r>
+      <w:r>
+        <w:rPr>
+          <w:iCs/>
+          <w:i/>
+        </w:rPr>
+        <w:t xml:space="preserve">et al.</w:t>
+      </w:r>
+      <w:r>
+        <w:t xml:space="preserve"> </w:t>
+      </w:r>
+      <w:r>
+        <w:t xml:space="preserve">2017; Patrick</w:t>
+      </w:r>
+      <w:r>
+        <w:t xml:space="preserve"> </w:t>
+      </w:r>
+      <w:r>
+        <w:rPr>
+          <w:iCs/>
+          <w:i/>
+        </w:rPr>
+        <w:t xml:space="preserve">et al.</w:t>
+      </w:r>
+      <w:r>
+        <w:t xml:space="preserve"> </w:t>
+      </w:r>
+      <w:r>
+        <w:t xml:space="preserve">2021)</w:t>
+      </w:r>
+      <w:r>
+        <w:t xml:space="preserve">.</w:t>
       </w:r>
     </w:p>
     <w:p>
@@ -324,17 +660,37 @@
         <w:pStyle w:val="BodyText"/>
       </w:pPr>
       <w:r>
-        <w:t xml:space="preserve">A number of long-term studies observed that generalist and specialist individuals can achieve similar fitness [sources: à partir de Woo]. An emerging explanation is that temporal fluctuations in the predictability of resources (abundance, availability, behaviour) may favor one or the other strategy depending on time scales [sources : Woo, Phillips, Ceia, etc, Courbin, Chang]. The resource-predictability hypothesis advances that when resources are predictable, particularly on short time-scales, individual specialists should benefit from higher fitness returns. The rationale is that individuals should have higher prey delivery rates when they repeatedly employ the same foraging technique, as it is easier to assess prey predictability over shorter time-scales. In contrast, individual generalists should be advantaged over longer time scales, as resource parameters are expected to fluctuate. [revoir ceia et ramos pour les sources]</w:t>
-      </w:r>
-      <w:r>
-        <w:t xml:space="preserve"> </w:t>
-      </w:r>
-      <w:r>
-        <w:rPr>
-          <w:iCs/>
-          <w:i/>
-        </w:rPr>
-        <w:t xml:space="preserve">ce qu’il manque, c’est qu’on a aucune idée comment des différences individuelles de variabilité environnementale se traduisent par des différences de stratégies</w:t>
+        <w:t xml:space="preserve">(travailler ceci) An important question that remains unanswered is how can generalist and specialist individuals coexist within predator populations. If foraging and resource specialisation can help maintain community stability by promoting species coexistence [sources: bolnick, araujo, wolf, etc], it is crucial that we develop studies that integrate the causes and consequences of these two individual components. Several studies have shown that individual specialists can outperform.</w:t>
+      </w:r>
+      <w:r>
+        <w:t xml:space="preserve"> </w:t>
+      </w:r>
+      <w:r>
+        <w:rPr>
+          <w:iCs/>
+          <w:i/>
+        </w:rPr>
+        <w:t xml:space="preserve">[ici je crois que je vais changer un peu cela. C’est surtout des idées. Ici on veut souligner l’importance des deux mais rappeler comme d’habitude que c’est difficile à mesurer à travers le temps blabla. J’introduis ensuite le jeu vidéo]</w:t>
+      </w:r>
+      <w:r>
+        <w:t xml:space="preserve"> </w:t>
+      </w:r>
+      <w:r>
+        <w:rPr>
+          <w:iCs/>
+          <w:i/>
+        </w:rPr>
+        <w:t xml:space="preserve">vidfeogames offer a good alternative to lab studies because proche de wild = observational</w:t>
+      </w:r>
+      <w:r>
+        <w:t xml:space="preserve"> </w:t>
+      </w:r>
+      <w:r>
+        <w:rPr>
+          <w:iCs/>
+          <w:i/>
+        </w:rPr>
+        <w:t xml:space="preserve">(idéee: par contre, décomposer l’âge de l’expérience est difficile, et particulièrement chez des espèces sur le terrain puisque ça peut impliquer des techniques invasives)</w:t>
       </w:r>
     </w:p>
     <w:p>
@@ -342,36 +698,6 @@
         <w:pStyle w:val="BodyText"/>
       </w:pPr>
       <w:r>
-        <w:t xml:space="preserve">sources générales sur heterogeneité</w:t>
-      </w:r>
-      <w:r>
-        <w:t xml:space="preserve">(Weimerskirch 2007; Ceia and Ramos 2015; Phillips et al. 2017; Patrick et al. 2021)</w:t>
-      </w:r>
-      <w:r>
-        <w:t xml:space="preserve">.</w:t>
-      </w:r>
-    </w:p>
-    <w:p>
-      <w:pPr>
-        <w:pStyle w:val="BodyText"/>
-      </w:pPr>
-      <w:r>
-        <w:t xml:space="preserve">(travailler ceci) An important question that remains unanswered is how can generalist and specialist individuals coexist within predator populations. If foraging and resource specialisation can help maintain community stability by promoting species coexistence [sources: bolnick, araujo, wolf, etc], it is crucial that we develop studies that integrate the causes and consequences of these two individual components.</w:t>
-      </w:r>
-    </w:p>
-    <w:p>
-      <w:pPr>
-        <w:pStyle w:val="BodyText"/>
-      </w:pPr>
-      <w:r>
-        <w:t xml:space="preserve">Several studies have shown that individual specialists can outperform</w:t>
-      </w:r>
-    </w:p>
-    <w:p>
-      <w:pPr>
-        <w:pStyle w:val="BodyText"/>
-      </w:pPr>
-      <w:r>
         <w:t xml:space="preserve">Here, we collected individual behavioural data from players in</w:t>
       </w:r>
       <w:r>
@@ -388,11 +714,11 @@
         <w:t xml:space="preserve"> </w:t>
       </w:r>
       <w:r>
-        <w:t xml:space="preserve">to investigate how hunting experience and the behavioural variation in prey encountered shaped predator foraging specialization. This enabled us to have a high degree of precision on the interaction as both the behaviour of the predator and the four prey were measured simultaneously in each trial. First, we hypothesize that individual predator behaviour will change with hunting experience. If experience reduces the costs of switching between hunting tactics, then predators should become more flexible through time. Alternatively, if experience enables the refinement of the hunting tactics, then individuals may instead specialize through time. Second, we hypothesize that prey behaviour will shape the developmental trajectories of the predator hunting tactics. Whether predators specialize or not with experience may depend on the behaviour of their prey, for instance, as it may be harder to specialize on prey that are more variable. Third, if individuals differ in their degree of foraging specialization, then we expect that the success of foraging specialists and generalists will be equal. Specialist hunters should fare better when prey variability is lower, while flexible hunters should fare better when prey variability is higher.</w:t>
+        <w:t xml:space="preserve">to investigate how hunting experience and the behavioural variation in prey encountered shaped predator foraging specialization. This enabled us to have a high degree of precision on the interaction as both the behaviour of the predator and the four prey were measured simultaneously in each trial. First, we hypothesize that individual predator behaviour will change with hunting experience. If experience reduces the costs of switching between hunting tactics, then predators should become more flexible through time. Alternatively, if experience enables the refinement of the hunting tactics, then individuals may instead specialize through time. Second, we hypothesize that prey behaviour will shape the developmental trajectories of the predator hunting tactics. Whether predators specialize or not with experience may depend on the behaviour of their prey, for instance, as it may be harder to specialize when encounters with prey are more variable. Third, if individuals differ in their degree of foraging specialization, then we expect that the success of foraging specialists and generalists will be equal. Specialist hunters should fare better when prey variability is lower, while flexible hunters should fare better when prey variability is higher.</w:t>
       </w:r>
     </w:p>
     <w:bookmarkEnd w:id="21"/>
-    <w:bookmarkStart w:id="70" w:name="squelette-de-lintro"/>
+    <w:bookmarkStart w:id="22" w:name="squelette-de-lintro"/>
     <w:p>
       <w:pPr>
         <w:pStyle w:val="Heading1"/>
@@ -510,19 +836,52 @@
         <w:t xml:space="preserve">- * we now have metrics that enable the quantification of individual specialization (cleasby)*</w:t>
       </w:r>
     </w:p>
-    <w:bookmarkStart w:id="69" w:name="refs"/>
-    <w:bookmarkStart w:id="23" w:name="ref-araujoEcologicalCausesIndividual2011"/>
+    <w:p>
+      <w:pPr>
+        <w:pStyle w:val="BodyText"/>
+      </w:pPr>
+      <w:r>
+        <w:rPr>
+          <w:iCs/>
+          <w:i/>
+        </w:rPr>
+        <w:t xml:space="preserve">Ideas</w:t>
+      </w:r>
+      <w:r>
+        <w:t xml:space="preserve"> </w:t>
+      </w:r>
+      <w:r>
+        <w:t xml:space="preserve">: integrate the hypotheses of Glaudas et al. ?????</w:t>
+      </w:r>
+    </w:p>
+    <w:p>
+      <w:r>
+        <w:br w:type="page"/>
+      </w:r>
+    </w:p>
+    <w:bookmarkEnd w:id="22"/>
+    <w:bookmarkStart w:id="79" w:name="litterature-cited"/>
+    <w:p>
+      <w:pPr>
+        <w:pStyle w:val="Heading1"/>
+      </w:pPr>
+      <w:r>
+        <w:t xml:space="preserve">Litterature cited</w:t>
+      </w:r>
+    </w:p>
+    <w:bookmarkStart w:id="78" w:name="refs"/>
+    <w:bookmarkStart w:id="24" w:name="ref-araujoEcologicalCausesIndividual2011"/>
     <w:p>
       <w:pPr>
         <w:pStyle w:val="Bibliography"/>
       </w:pPr>
       <w:r>
-        <w:t xml:space="preserve">Araújo, M. S., D. I. Bolnick, and C. A. Layman. 2011.</w:t>
-      </w:r>
-      <w:r>
-        <w:t xml:space="preserve"> </w:t>
-      </w:r>
-      <w:hyperlink r:id="rId22">
+        <w:t xml:space="preserve">Araújo, M.S., Bolnick, D.I. &amp; Layman, C.A. (2011).</w:t>
+      </w:r>
+      <w:r>
+        <w:t xml:space="preserve"> </w:t>
+      </w:r>
+      <w:hyperlink r:id="rId23">
         <w:r>
           <w:rPr>
             <w:rStyle w:val="Hyperlink"/>
@@ -531,22 +890,48 @@
         </w:r>
       </w:hyperlink>
       <w:r>
-        <w:t xml:space="preserve">. Ecol. Lett. 14:948–958.</w:t>
-      </w:r>
-    </w:p>
-    <w:bookmarkEnd w:id="23"/>
-    <w:bookmarkStart w:id="25" w:name="ref-bolnickWhyIntraspecificTrait2011"/>
+        <w:t xml:space="preserve">.</w:t>
+      </w:r>
+      <w:r>
+        <w:t xml:space="preserve"> </w:t>
+      </w:r>
+      <w:r>
+        <w:rPr>
+          <w:iCs/>
+          <w:i/>
+        </w:rPr>
+        <w:t xml:space="preserve">Ecol. Lett.</w:t>
+      </w:r>
+      <w:r>
+        <w:t xml:space="preserve">, 14, 948–958.</w:t>
+      </w:r>
+    </w:p>
+    <w:bookmarkEnd w:id="24"/>
+    <w:bookmarkStart w:id="26" w:name="ref-bolnickWhyIntraspecificTrait2011"/>
     <w:p>
       <w:pPr>
         <w:pStyle w:val="Bibliography"/>
       </w:pPr>
       <w:r>
-        <w:t xml:space="preserve">Bolnick, D. I., P. Amarasekare, M. S. Araújo, R. Bürger, J. M. Levine, M. Novak, V. H. W. Rudolf, et al. 2011.</w:t>
-      </w:r>
-      <w:r>
-        <w:t xml:space="preserve"> </w:t>
-      </w:r>
-      <w:hyperlink r:id="rId24">
+        <w:t xml:space="preserve">Bolnick, D.I., Amarasekare, P., Araújo, M.S., Bürger, R., Levine, J.M., Novak, M.,</w:t>
+      </w:r>
+      <w:r>
+        <w:t xml:space="preserve"> </w:t>
+      </w:r>
+      <w:r>
+        <w:rPr>
+          <w:iCs/>
+          <w:i/>
+        </w:rPr>
+        <w:t xml:space="preserve">et al.</w:t>
+      </w:r>
+      <w:r>
+        <w:t xml:space="preserve"> (2011).</w:t>
+      </w:r>
+      <w:r>
+        <w:t xml:space="preserve"> </w:t>
+      </w:r>
+      <w:hyperlink r:id="rId25">
         <w:r>
           <w:rPr>
             <w:rStyle w:val="Hyperlink"/>
@@ -555,22 +940,48 @@
         </w:r>
       </w:hyperlink>
       <w:r>
-        <w:t xml:space="preserve">. Trends in Ecology &amp; Evolution 26:183–192.</w:t>
-      </w:r>
-    </w:p>
-    <w:bookmarkEnd w:id="25"/>
-    <w:bookmarkStart w:id="27" w:name="Xa82891c176971a0fb3951b171179ea5c709d90f"/>
+        <w:t xml:space="preserve">.</w:t>
+      </w:r>
+      <w:r>
+        <w:t xml:space="preserve"> </w:t>
+      </w:r>
+      <w:r>
+        <w:rPr>
+          <w:iCs/>
+          <w:i/>
+        </w:rPr>
+        <w:t xml:space="preserve">Trends in Ecology &amp; Evolution</w:t>
+      </w:r>
+      <w:r>
+        <w:t xml:space="preserve">, 26, 183–192.</w:t>
+      </w:r>
+    </w:p>
+    <w:bookmarkEnd w:id="26"/>
+    <w:bookmarkStart w:id="28" w:name="Xa82891c176971a0fb3951b171179ea5c709d90f"/>
     <w:p>
       <w:pPr>
         <w:pStyle w:val="Bibliography"/>
       </w:pPr>
       <w:r>
-        <w:t xml:space="preserve">Bolnick, D. I., R. Svanbäck, J. A. Fordyce, L. H. Yang, J. M. Davis, C. D. Hulsey, and M. L. Forister. 2003.</w:t>
-      </w:r>
-      <w:r>
-        <w:t xml:space="preserve"> </w:t>
-      </w:r>
-      <w:hyperlink r:id="rId26">
+        <w:t xml:space="preserve">Bolnick, D.I., Svanbäck, R., Fordyce, J.A., Yang, L.H., Davis, J.M., Hulsey, C.D.,</w:t>
+      </w:r>
+      <w:r>
+        <w:t xml:space="preserve"> </w:t>
+      </w:r>
+      <w:r>
+        <w:rPr>
+          <w:iCs/>
+          <w:i/>
+        </w:rPr>
+        <w:t xml:space="preserve">et al.</w:t>
+      </w:r>
+      <w:r>
+        <w:t xml:space="preserve"> (2003).</w:t>
+      </w:r>
+      <w:r>
+        <w:t xml:space="preserve"> </w:t>
+      </w:r>
+      <w:hyperlink r:id="rId27">
         <w:r>
           <w:rPr>
             <w:rStyle w:val="Hyperlink"/>
@@ -687,22 +1098,32 @@
         </w:r>
       </w:hyperlink>
       <w:r>
-        <w:t xml:space="preserve"> The American Naturalist 161:1–28.</w:t>
-      </w:r>
-    </w:p>
-    <w:bookmarkEnd w:id="27"/>
-    <w:bookmarkStart w:id="29" w:name="X6ce4be46a328e2d0779f76f817f59717380a05b"/>
+        <w:t xml:space="preserve"> </w:t>
+      </w:r>
+      <w:r>
+        <w:rPr>
+          <w:iCs/>
+          <w:i/>
+        </w:rPr>
+        <w:t xml:space="preserve">The American Naturalist</w:t>
+      </w:r>
+      <w:r>
+        <w:t xml:space="preserve">, 161, 1–28.</w:t>
+      </w:r>
+    </w:p>
+    <w:bookmarkEnd w:id="28"/>
+    <w:bookmarkStart w:id="30" w:name="X6ce4be46a328e2d0779f76f817f59717380a05b"/>
     <w:p>
       <w:pPr>
         <w:pStyle w:val="Bibliography"/>
       </w:pPr>
       <w:r>
-        <w:t xml:space="preserve">Ceia, F. R., and J. A. Ramos. 2015.</w:t>
-      </w:r>
-      <w:r>
-        <w:t xml:space="preserve"> </w:t>
-      </w:r>
-      <w:hyperlink r:id="rId28">
+        <w:t xml:space="preserve">Ceia, F.R. &amp; Ramos, J.A. (2015).</w:t>
+      </w:r>
+      <w:r>
+        <w:t xml:space="preserve"> </w:t>
+      </w:r>
+      <w:hyperlink r:id="rId29">
         <w:r>
           <w:rPr>
             <w:rStyle w:val="Hyperlink"/>
@@ -711,22 +1132,48 @@
         </w:r>
       </w:hyperlink>
       <w:r>
-        <w:t xml:space="preserve">. Mar Biol 162:1923–1938.</w:t>
-      </w:r>
-    </w:p>
-    <w:bookmarkEnd w:id="29"/>
-    <w:bookmarkStart w:id="31" w:name="ref-courbinShorttermPreyField2018"/>
+        <w:t xml:space="preserve">.</w:t>
+      </w:r>
+      <w:r>
+        <w:t xml:space="preserve"> </w:t>
+      </w:r>
+      <w:r>
+        <w:rPr>
+          <w:iCs/>
+          <w:i/>
+        </w:rPr>
+        <w:t xml:space="preserve">Mar Biol</w:t>
+      </w:r>
+      <w:r>
+        <w:t xml:space="preserve">, 162, 1923–1938.</w:t>
+      </w:r>
+    </w:p>
+    <w:bookmarkEnd w:id="30"/>
+    <w:bookmarkStart w:id="32" w:name="ref-courbinShorttermPreyField2018"/>
     <w:p>
       <w:pPr>
         <w:pStyle w:val="Bibliography"/>
       </w:pPr>
       <w:r>
-        <w:t xml:space="preserve">Courbin, N., A. Besnard, C. Péron, C. Saraux, J. Fort, S. Perret, J. Tornos, et al. 2018.</w:t>
-      </w:r>
-      <w:r>
-        <w:t xml:space="preserve"> </w:t>
-      </w:r>
-      <w:hyperlink r:id="rId30">
+        <w:t xml:space="preserve">Courbin, N., Besnard, A., Péron, C., Saraux, C., Fort, J., Perret, S.,</w:t>
+      </w:r>
+      <w:r>
+        <w:t xml:space="preserve"> </w:t>
+      </w:r>
+      <w:r>
+        <w:rPr>
+          <w:iCs/>
+          <w:i/>
+        </w:rPr>
+        <w:t xml:space="preserve">et al.</w:t>
+      </w:r>
+      <w:r>
+        <w:t xml:space="preserve"> (2018).</w:t>
+      </w:r>
+      <w:r>
+        <w:t xml:space="preserve"> </w:t>
+      </w:r>
+      <w:hyperlink r:id="rId31">
         <w:r>
           <w:rPr>
             <w:rStyle w:val="Hyperlink"/>
@@ -735,22 +1182,35 @@
         </w:r>
       </w:hyperlink>
       <w:r>
-        <w:t xml:space="preserve">. Ecol. Lett. 21:1043–1054.</w:t>
-      </w:r>
-    </w:p>
-    <w:bookmarkEnd w:id="31"/>
-    <w:bookmarkStart w:id="33" w:name="ref-Davoren.etal2003"/>
+        <w:t xml:space="preserve">.</w:t>
+      </w:r>
+      <w:r>
+        <w:t xml:space="preserve"> </w:t>
+      </w:r>
+      <w:r>
+        <w:rPr>
+          <w:iCs/>
+          <w:i/>
+        </w:rPr>
+        <w:t xml:space="preserve">Ecol. Lett.</w:t>
+      </w:r>
+      <w:r>
+        <w:t xml:space="preserve">, 21, 1043–1054.</w:t>
+      </w:r>
+    </w:p>
+    <w:bookmarkEnd w:id="32"/>
+    <w:bookmarkStart w:id="34" w:name="ref-Davoren.etal2003"/>
     <w:p>
       <w:pPr>
         <w:pStyle w:val="Bibliography"/>
       </w:pPr>
       <w:r>
-        <w:t xml:space="preserve">Davoren, G. K., W. A. Montevecchi, and J. T. Anderson. 2003.</w:t>
-      </w:r>
-      <w:r>
-        <w:t xml:space="preserve"> </w:t>
-      </w:r>
-      <w:hyperlink r:id="rId32">
+        <w:t xml:space="preserve">Davoren, G.K., Montevecchi, W.A. &amp; Anderson, J.T. (2003).</w:t>
+      </w:r>
+      <w:r>
+        <w:t xml:space="preserve"> </w:t>
+      </w:r>
+      <w:hyperlink r:id="rId33">
         <w:r>
           <w:rPr>
             <w:rStyle w:val="Hyperlink"/>
@@ -843,22 +1303,72 @@
         </w:r>
       </w:hyperlink>
       <w:r>
-        <w:t xml:space="preserve">. Ecol. Monogr. 73:463–481.</w:t>
-      </w:r>
-    </w:p>
-    <w:bookmarkEnd w:id="33"/>
-    <w:bookmarkStart w:id="35" w:name="ref-edwardsRoleExperienceDevelopment1994"/>
+        <w:t xml:space="preserve">.</w:t>
+      </w:r>
+      <w:r>
+        <w:t xml:space="preserve"> </w:t>
+      </w:r>
+      <w:r>
+        <w:rPr>
+          <w:iCs/>
+          <w:i/>
+        </w:rPr>
+        <w:t xml:space="preserve">Ecol. Monogr.</w:t>
+      </w:r>
+      <w:r>
+        <w:t xml:space="preserve">, 73, 463–481.</w:t>
+      </w:r>
+    </w:p>
+    <w:bookmarkEnd w:id="34"/>
+    <w:bookmarkStart w:id="36" w:name="ref-Dukas2019"/>
     <w:p>
       <w:pPr>
         <w:pStyle w:val="Bibliography"/>
       </w:pPr>
       <w:r>
-        <w:t xml:space="preserve">Edwards, G. B., and R. R. Jackson. 1994.</w:t>
-      </w:r>
-      <w:r>
-        <w:t xml:space="preserve"> </w:t>
-      </w:r>
-      <w:hyperlink r:id="rId34">
+        <w:t xml:space="preserve">Dukas, R. (2019).</w:t>
+      </w:r>
+      <w:r>
+        <w:t xml:space="preserve"> </w:t>
+      </w:r>
+      <w:hyperlink r:id="rId35">
+        <w:r>
+          <w:rPr>
+            <w:rStyle w:val="Hyperlink"/>
+          </w:rPr>
+          <w:t xml:space="preserve">Animal expertise: Mechanisms, ecology and evolution</w:t>
+        </w:r>
+      </w:hyperlink>
+      <w:r>
+        <w:t xml:space="preserve">.</w:t>
+      </w:r>
+      <w:r>
+        <w:t xml:space="preserve"> </w:t>
+      </w:r>
+      <w:r>
+        <w:rPr>
+          <w:iCs/>
+          <w:i/>
+        </w:rPr>
+        <w:t xml:space="preserve">Animal Behaviour</w:t>
+      </w:r>
+      <w:r>
+        <w:t xml:space="preserve">, 147, 199–210.</w:t>
+      </w:r>
+    </w:p>
+    <w:bookmarkEnd w:id="36"/>
+    <w:bookmarkStart w:id="38" w:name="ref-edwardsRoleExperienceDevelopment1994"/>
+    <w:p>
+      <w:pPr>
+        <w:pStyle w:val="Bibliography"/>
+      </w:pPr>
+      <w:r>
+        <w:t xml:space="preserve">Edwards, G.B. &amp; Jackson, R.R. (1994).</w:t>
+      </w:r>
+      <w:r>
+        <w:t xml:space="preserve"> </w:t>
+      </w:r>
+      <w:hyperlink r:id="rId37">
         <w:r>
           <w:rPr>
             <w:rStyle w:val="Hyperlink"/>
@@ -933,22 +1443,35 @@
         </w:r>
       </w:hyperlink>
       <w:r>
-        <w:t xml:space="preserve">. N. Z. J. Zool. 21:269–277.</w:t>
-      </w:r>
-    </w:p>
-    <w:bookmarkEnd w:id="35"/>
-    <w:bookmarkStart w:id="37" w:name="ref-estesIndividualVariationPrey2003"/>
+        <w:t xml:space="preserve">.</w:t>
+      </w:r>
+      <w:r>
+        <w:t xml:space="preserve"> </w:t>
+      </w:r>
+      <w:r>
+        <w:rPr>
+          <w:iCs/>
+          <w:i/>
+        </w:rPr>
+        <w:t xml:space="preserve">N. Z. J. Zool.</w:t>
+      </w:r>
+      <w:r>
+        <w:t xml:space="preserve">, 21, 269–277.</w:t>
+      </w:r>
+    </w:p>
+    <w:bookmarkEnd w:id="38"/>
+    <w:bookmarkStart w:id="40" w:name="ref-estesIndividualVariationPrey2003"/>
     <w:p>
       <w:pPr>
         <w:pStyle w:val="Bibliography"/>
       </w:pPr>
       <w:r>
-        <w:t xml:space="preserve">Estes, J. A., M. L. Riedman, M. M. Staedler, M. T. Tinker, and B. E. Lyon. 2003.</w:t>
-      </w:r>
-      <w:r>
-        <w:t xml:space="preserve"> </w:t>
-      </w:r>
-      <w:hyperlink r:id="rId36">
+        <w:t xml:space="preserve">Estes, J.A., Riedman, M.L., Staedler, M.M., Tinker, M.T. &amp; Lyon, B.E. (2003).</w:t>
+      </w:r>
+      <w:r>
+        <w:t xml:space="preserve"> </w:t>
+      </w:r>
+      <w:hyperlink r:id="rId39">
         <w:r>
           <w:rPr>
             <w:rStyle w:val="Hyperlink"/>
@@ -957,22 +1480,35 @@
         </w:r>
       </w:hyperlink>
       <w:r>
-        <w:t xml:space="preserve">. J. Anim. Ecol. 72:144–155.</w:t>
-      </w:r>
-    </w:p>
-    <w:bookmarkEnd w:id="37"/>
-    <w:bookmarkStart w:id="39" w:name="ref-heithausFeedingStrategiesTactics2018"/>
+        <w:t xml:space="preserve">.</w:t>
+      </w:r>
+      <w:r>
+        <w:t xml:space="preserve"> </w:t>
+      </w:r>
+      <w:r>
+        <w:rPr>
+          <w:iCs/>
+          <w:i/>
+        </w:rPr>
+        <w:t xml:space="preserve">J. Anim. Ecol.</w:t>
+      </w:r>
+      <w:r>
+        <w:t xml:space="preserve">, 72, 144–155.</w:t>
+      </w:r>
+    </w:p>
+    <w:bookmarkEnd w:id="40"/>
+    <w:bookmarkStart w:id="42" w:name="ref-heithausFeedingStrategiesTactics2018"/>
     <w:p>
       <w:pPr>
         <w:pStyle w:val="Bibliography"/>
       </w:pPr>
       <w:r>
-        <w:t xml:space="preserve">Heithaus, M. R., L. M. Dill, and J. J. Kiszka. 2018.</w:t>
-      </w:r>
-      <w:r>
-        <w:t xml:space="preserve"> </w:t>
-      </w:r>
-      <w:hyperlink r:id="rId38">
+        <w:t xml:space="preserve">Heithaus, M.R., Dill, L.M. &amp; Kiszka, J.J. (2018).</w:t>
+      </w:r>
+      <w:r>
+        <w:t xml:space="preserve"> </w:t>
+      </w:r>
+      <w:hyperlink r:id="rId41">
         <w:r>
           <w:rPr>
             <w:rStyle w:val="Hyperlink"/>
@@ -981,41 +1517,65 @@
         </w:r>
       </w:hyperlink>
       <w:r>
-        <w:t xml:space="preserve">. Pages 354–363</w:t>
-      </w:r>
-      <w:r>
-        <w:t xml:space="preserve"> </w:t>
-      </w:r>
-      <w:r>
-        <w:rPr>
-          <w:iCs/>
-          <w:i/>
-        </w:rPr>
-        <w:t xml:space="preserve">in</w:t>
-      </w:r>
-      <w:r>
-        <w:t xml:space="preserve"> </w:t>
-      </w:r>
-      <w:r>
-        <w:t xml:space="preserve">B. Würsig, J. G. M. Thewissen, and K. M. Kovacs, eds. Encyclopedia of</w:t>
-      </w:r>
-      <w:r>
-        <w:t xml:space="preserve"> </w:t>
-      </w:r>
-      <w:r>
+        <w:t xml:space="preserve">. In:</w:t>
+      </w:r>
+      <w:r>
+        <w:t xml:space="preserve"> </w:t>
+      </w:r>
+      <w:r>
+        <w:rPr>
+          <w:iCs/>
+          <w:i/>
+        </w:rPr>
+        <w:t xml:space="preserve">Encyclopedia of</w:t>
+      </w:r>
+      <w:r>
+        <w:rPr>
+          <w:iCs/>
+          <w:i/>
+        </w:rPr>
+        <w:t xml:space="preserve"> </w:t>
+      </w:r>
+      <w:r>
+        <w:rPr>
+          <w:iCs/>
+          <w:i/>
+        </w:rPr>
         <w:t xml:space="preserve">Marine Mammals</w:t>
       </w:r>
       <w:r>
-        <w:t xml:space="preserve"> </w:t>
-      </w:r>
-      <w:r>
+        <w:rPr>
+          <w:iCs/>
+          <w:i/>
+        </w:rPr>
+        <w:t xml:space="preserve"> </w:t>
+      </w:r>
+      <w:r>
+        <w:rPr>
+          <w:iCs/>
+          <w:i/>
+        </w:rPr>
         <w:t xml:space="preserve">(</w:t>
       </w:r>
       <w:r>
+        <w:rPr>
+          <w:iCs/>
+          <w:i/>
+        </w:rPr>
         <w:t xml:space="preserve">Third Edition</w:t>
       </w:r>
       <w:r>
-        <w:t xml:space="preserve">).</w:t>
+        <w:rPr>
+          <w:iCs/>
+          <w:i/>
+        </w:rPr>
+        <w:t xml:space="preserve">)</w:t>
+      </w:r>
+      <w:r>
+        <w:t xml:space="preserve"> </w:t>
+      </w:r>
+      <w:r>
+        <w:t xml:space="preserve">(eds. Würsig, B., Thewissen, J.G.M. &amp; Kovacs, K.M.).</w:t>
       </w:r>
       <w:r>
         <w:t xml:space="preserve"> </w:t>
@@ -1024,22 +1584,65 @@
         <w:t xml:space="preserve">Academic Press</w:t>
       </w:r>
       <w:r>
+        <w:t xml:space="preserve">, pp. 354–363.</w:t>
+      </w:r>
+    </w:p>
+    <w:bookmarkEnd w:id="42"/>
+    <w:bookmarkStart w:id="44" w:name="ref-Ishii.Shimada2010"/>
+    <w:p>
+      <w:pPr>
+        <w:pStyle w:val="Bibliography"/>
+      </w:pPr>
+      <w:r>
+        <w:t xml:space="preserve">Ishii, Y. &amp; Shimada, M. (2010).</w:t>
+      </w:r>
+      <w:r>
+        <w:t xml:space="preserve"> </w:t>
+      </w:r>
+      <w:hyperlink r:id="rId43">
+        <w:r>
+          <w:rPr>
+            <w:rStyle w:val="Hyperlink"/>
+          </w:rPr>
+          <w:t xml:space="preserve">The effect of learning and search images on predator</w:t>
+        </w:r>
+        <w:r>
+          <w:rPr>
+            <w:rStyle w:val="Hyperlink"/>
+          </w:rPr>
+          <w:t xml:space="preserve">prey interactions</w:t>
+        </w:r>
+      </w:hyperlink>
+      <w:r>
         <w:t xml:space="preserve">.</w:t>
       </w:r>
-    </w:p>
-    <w:bookmarkEnd w:id="39"/>
-    <w:bookmarkStart w:id="41" w:name="X861472cb300cb4fe47c34b2285e8585ed9d2165"/>
+      <w:r>
+        <w:t xml:space="preserve"> </w:t>
+      </w:r>
+      <w:r>
+        <w:rPr>
+          <w:iCs/>
+          <w:i/>
+        </w:rPr>
+        <w:t xml:space="preserve">Popul. Ecol.</w:t>
+      </w:r>
+      <w:r>
+        <w:t xml:space="preserve">, 52, 27.</w:t>
+      </w:r>
+    </w:p>
+    <w:bookmarkEnd w:id="44"/>
+    <w:bookmarkStart w:id="46" w:name="X861472cb300cb4fe47c34b2285e8585ed9d2165"/>
     <w:p>
       <w:pPr>
         <w:pStyle w:val="Bibliography"/>
       </w:pPr>
       <w:r>
-        <w:t xml:space="preserve">Kernaléguen, L., J. P. Y. Arnould, C. Guinet, and Y. Cherel. 2015.</w:t>
-      </w:r>
-      <w:r>
-        <w:t xml:space="preserve"> </w:t>
-      </w:r>
-      <w:hyperlink r:id="rId40">
+        <w:t xml:space="preserve">Kernaléguen, L., Arnould, J.P.Y., Guinet, C. &amp; Cherel, Y. (2015).</w:t>
+      </w:r>
+      <w:r>
+        <w:t xml:space="preserve"> </w:t>
+      </w:r>
+      <w:hyperlink r:id="rId45">
         <w:r>
           <w:rPr>
             <w:rStyle w:val="Hyperlink"/>
@@ -1072,22 +1675,35 @@
         </w:r>
       </w:hyperlink>
       <w:r>
-        <w:t xml:space="preserve">. J. Anim. Ecol. 84:1081–1091.</w:t>
-      </w:r>
-    </w:p>
-    <w:bookmarkEnd w:id="41"/>
-    <w:bookmarkStart w:id="43" w:name="ref-limaPuttingPredatorsBack2002"/>
+        <w:t xml:space="preserve">.</w:t>
+      </w:r>
+      <w:r>
+        <w:t xml:space="preserve"> </w:t>
+      </w:r>
+      <w:r>
+        <w:rPr>
+          <w:iCs/>
+          <w:i/>
+        </w:rPr>
+        <w:t xml:space="preserve">J. Anim. Ecol.</w:t>
+      </w:r>
+      <w:r>
+        <w:t xml:space="preserve">, 84, 1081–1091.</w:t>
+      </w:r>
+    </w:p>
+    <w:bookmarkEnd w:id="46"/>
+    <w:bookmarkStart w:id="48" w:name="ref-limaPuttingPredatorsBack2002"/>
     <w:p>
       <w:pPr>
         <w:pStyle w:val="Bibliography"/>
       </w:pPr>
       <w:r>
-        <w:t xml:space="preserve">Lima, S. L. 2002.</w:t>
-      </w:r>
-      <w:r>
-        <w:t xml:space="preserve"> </w:t>
-      </w:r>
-      <w:hyperlink r:id="rId42">
+        <w:t xml:space="preserve">Lima, S.L. (2002).</w:t>
+      </w:r>
+      <w:r>
+        <w:t xml:space="preserve"> </w:t>
+      </w:r>
+      <w:hyperlink r:id="rId47">
         <w:r>
           <w:rPr>
             <w:rStyle w:val="Hyperlink"/>
@@ -1102,22 +1718,72 @@
         </w:r>
       </w:hyperlink>
       <w:r>
-        <w:t xml:space="preserve">. Trends in Ecology &amp; Evolution 17:70–75.</w:t>
-      </w:r>
-    </w:p>
-    <w:bookmarkEnd w:id="43"/>
-    <w:bookmarkStart w:id="45" w:name="ref-Michalko.Pekar2016"/>
+        <w:t xml:space="preserve">.</w:t>
+      </w:r>
+      <w:r>
+        <w:t xml:space="preserve"> </w:t>
+      </w:r>
+      <w:r>
+        <w:rPr>
+          <w:iCs/>
+          <w:i/>
+        </w:rPr>
+        <w:t xml:space="preserve">Trends in Ecology &amp; Evolution</w:t>
+      </w:r>
+      <w:r>
+        <w:t xml:space="preserve">, 17, 70–75.</w:t>
+      </w:r>
+    </w:p>
+    <w:bookmarkEnd w:id="48"/>
+    <w:bookmarkStart w:id="50" w:name="ref-Mery.Burns2010"/>
     <w:p>
       <w:pPr>
         <w:pStyle w:val="Bibliography"/>
       </w:pPr>
       <w:r>
-        <w:t xml:space="preserve">Michalko, R., and S. Pekár. 2016.</w:t>
-      </w:r>
-      <w:r>
-        <w:t xml:space="preserve"> </w:t>
-      </w:r>
-      <w:hyperlink r:id="rId44">
+        <w:t xml:space="preserve">Mery, F. &amp; Burns, J.G. (2010).</w:t>
+      </w:r>
+      <w:r>
+        <w:t xml:space="preserve"> </w:t>
+      </w:r>
+      <w:hyperlink r:id="rId49">
+        <w:r>
+          <w:rPr>
+            <w:rStyle w:val="Hyperlink"/>
+          </w:rPr>
+          <w:t xml:space="preserve">Behavioural plasticity: An interaction between evolution and experience</w:t>
+        </w:r>
+      </w:hyperlink>
+      <w:r>
+        <w:t xml:space="preserve">.</w:t>
+      </w:r>
+      <w:r>
+        <w:t xml:space="preserve"> </w:t>
+      </w:r>
+      <w:r>
+        <w:rPr>
+          <w:iCs/>
+          <w:i/>
+        </w:rPr>
+        <w:t xml:space="preserve">Evol. Ecol.</w:t>
+      </w:r>
+      <w:r>
+        <w:t xml:space="preserve">, 24, 571–583.</w:t>
+      </w:r>
+    </w:p>
+    <w:bookmarkEnd w:id="50"/>
+    <w:bookmarkStart w:id="52" w:name="ref-Michalko.Pekar2016"/>
+    <w:p>
+      <w:pPr>
+        <w:pStyle w:val="Bibliography"/>
+      </w:pPr>
+      <w:r>
+        <w:t xml:space="preserve">Michalko, R. &amp; Pekár, S. (2016).</w:t>
+      </w:r>
+      <w:r>
+        <w:t xml:space="preserve"> </w:t>
+      </w:r>
+      <w:hyperlink r:id="rId51">
         <w:r>
           <w:rPr>
             <w:rStyle w:val="Hyperlink"/>
@@ -1126,22 +1792,35 @@
         </w:r>
       </w:hyperlink>
       <w:r>
-        <w:t xml:space="preserve">. Oecologia 181:1187–1197.</w:t>
-      </w:r>
-    </w:p>
-    <w:bookmarkEnd w:id="45"/>
-    <w:bookmarkStart w:id="47" w:name="ref-morseEffectExperienceHunting2000"/>
+        <w:t xml:space="preserve">.</w:t>
+      </w:r>
+      <w:r>
+        <w:t xml:space="preserve"> </w:t>
+      </w:r>
+      <w:r>
+        <w:rPr>
+          <w:iCs/>
+          <w:i/>
+        </w:rPr>
+        <w:t xml:space="preserve">Oecologia</w:t>
+      </w:r>
+      <w:r>
+        <w:t xml:space="preserve">, 181, 1187–1197.</w:t>
+      </w:r>
+    </w:p>
+    <w:bookmarkEnd w:id="52"/>
+    <w:bookmarkStart w:id="54" w:name="ref-morseEffectExperienceHunting2000"/>
     <w:p>
       <w:pPr>
         <w:pStyle w:val="Bibliography"/>
       </w:pPr>
       <w:r>
-        <w:t xml:space="preserve">Morse, D. H. 2000.</w:t>
-      </w:r>
-      <w:r>
-        <w:t xml:space="preserve"> </w:t>
-      </w:r>
-      <w:hyperlink r:id="rId46">
+        <w:t xml:space="preserve">Morse, D.H. (2000).</w:t>
+      </w:r>
+      <w:r>
+        <w:t xml:space="preserve"> </w:t>
+      </w:r>
+      <w:hyperlink r:id="rId53">
         <w:r>
           <w:rPr>
             <w:rStyle w:val="Hyperlink"/>
@@ -1150,22 +1829,35 @@
         </w:r>
       </w:hyperlink>
       <w:r>
-        <w:t xml:space="preserve">. Animal Behaviour 60:827–835.</w:t>
-      </w:r>
-    </w:p>
-    <w:bookmarkEnd w:id="47"/>
-    <w:bookmarkStart w:id="49" w:name="ref-Patrick.etal2021"/>
+        <w:t xml:space="preserve">.</w:t>
+      </w:r>
+      <w:r>
+        <w:t xml:space="preserve"> </w:t>
+      </w:r>
+      <w:r>
+        <w:rPr>
+          <w:iCs/>
+          <w:i/>
+        </w:rPr>
+        <w:t xml:space="preserve">Animal Behaviour</w:t>
+      </w:r>
+      <w:r>
+        <w:t xml:space="preserve">, 60, 827–835.</w:t>
+      </w:r>
+    </w:p>
+    <w:bookmarkEnd w:id="54"/>
+    <w:bookmarkStart w:id="56" w:name="ref-Patrick.etal2021"/>
     <w:p>
       <w:pPr>
         <w:pStyle w:val="Bibliography"/>
       </w:pPr>
       <w:r>
-        <w:t xml:space="preserve">Patrick, S. C., J. G. A. Martin, C. C. Ummenhofer, A. Corbeau, and H. Weimerskirch. 2021.</w:t>
-      </w:r>
-      <w:r>
-        <w:t xml:space="preserve"> </w:t>
-      </w:r>
-      <w:hyperlink r:id="rId48">
+        <w:t xml:space="preserve">Patrick, S.C., Martin, J.G.A., Ummenhofer, C.C., Corbeau, A. &amp; Weimerskirch, H. (2021).</w:t>
+      </w:r>
+      <w:r>
+        <w:t xml:space="preserve"> </w:t>
+      </w:r>
+      <w:hyperlink r:id="rId55">
         <w:r>
           <w:rPr>
             <w:rStyle w:val="Hyperlink"/>
@@ -1174,22 +1866,35 @@
         </w:r>
       </w:hyperlink>
       <w:r>
-        <w:t xml:space="preserve">. Glob. Change Biol. 27:4564–4574.</w:t>
-      </w:r>
-    </w:p>
-    <w:bookmarkEnd w:id="49"/>
-    <w:bookmarkStart w:id="51" w:name="ref-pettorelliChapterTwoIndividual2015"/>
+        <w:t xml:space="preserve">.</w:t>
+      </w:r>
+      <w:r>
+        <w:t xml:space="preserve"> </w:t>
+      </w:r>
+      <w:r>
+        <w:rPr>
+          <w:iCs/>
+          <w:i/>
+        </w:rPr>
+        <w:t xml:space="preserve">Glob. Change Biol.</w:t>
+      </w:r>
+      <w:r>
+        <w:t xml:space="preserve">, 27, 4564–4574.</w:t>
+      </w:r>
+    </w:p>
+    <w:bookmarkEnd w:id="56"/>
+    <w:bookmarkStart w:id="58" w:name="ref-pettorelliChapterTwoIndividual2015"/>
     <w:p>
       <w:pPr>
         <w:pStyle w:val="Bibliography"/>
       </w:pPr>
       <w:r>
-        <w:t xml:space="preserve">Pettorelli, N., A. Hilborn, C. Duncan, and S. M. Durant. 2015.</w:t>
-      </w:r>
-      <w:r>
-        <w:t xml:space="preserve"> </w:t>
-      </w:r>
-      <w:hyperlink r:id="rId50">
+        <w:t xml:space="preserve">Pettorelli, N., Hilborn, A., Duncan, C. &amp; Durant, S.M. (2015).</w:t>
+      </w:r>
+      <w:r>
+        <w:t xml:space="preserve"> </w:t>
+      </w:r>
+      <w:hyperlink r:id="rId57">
         <w:r>
           <w:rPr>
             <w:rStyle w:val="Hyperlink"/>
@@ -1276,28 +1981,30 @@
         </w:r>
       </w:hyperlink>
       <w:r>
-        <w:t xml:space="preserve">. Pages 19–44</w:t>
-      </w:r>
-      <w:r>
-        <w:t xml:space="preserve"> </w:t>
-      </w:r>
-      <w:r>
-        <w:rPr>
-          <w:iCs/>
-          <w:i/>
-        </w:rPr>
-        <w:t xml:space="preserve">in</w:t>
-      </w:r>
-      <w:r>
-        <w:t xml:space="preserve"> </w:t>
-      </w:r>
-      <w:r>
-        <w:t xml:space="preserve">S. Pawar, G. Woodward, and A. I. Dell, eds. Advances in</w:t>
-      </w:r>
-      <w:r>
-        <w:t xml:space="preserve"> </w:t>
-      </w:r>
-      <w:r>
+        <w:t xml:space="preserve">. In:</w:t>
+      </w:r>
+      <w:r>
+        <w:t xml:space="preserve"> </w:t>
+      </w:r>
+      <w:r>
+        <w:rPr>
+          <w:iCs/>
+          <w:i/>
+        </w:rPr>
+        <w:t xml:space="preserve">Advances in</w:t>
+      </w:r>
+      <w:r>
+        <w:rPr>
+          <w:iCs/>
+          <w:i/>
+        </w:rPr>
+        <w:t xml:space="preserve"> </w:t>
+      </w:r>
+      <w:r>
+        <w:rPr>
+          <w:iCs/>
+          <w:i/>
+        </w:rPr>
         <w:t xml:space="preserve">Ecological Research</w:t>
       </w:r>
       <w:r>
@@ -1334,7 +2041,7 @@
         <w:t xml:space="preserve"> </w:t>
       </w:r>
       <w:r>
-        <w:t xml:space="preserve">(Vol. 52).</w:t>
+        <w:t xml:space="preserve">(eds. Pawar, S., Woodward, G. &amp; Dell, A.I.).</w:t>
       </w:r>
       <w:r>
         <w:t xml:space="preserve"> </w:t>
@@ -1343,94 +2050,200 @@
         <w:t xml:space="preserve">Academic Press</w:t>
       </w:r>
       <w:r>
+        <w:t xml:space="preserve">, pp. 19–44.</w:t>
+      </w:r>
+    </w:p>
+    <w:bookmarkEnd w:id="58"/>
+    <w:bookmarkStart w:id="60" w:name="ref-Phillips.etal2017"/>
+    <w:p>
+      <w:pPr>
+        <w:pStyle w:val="Bibliography"/>
+      </w:pPr>
+      <w:r>
+        <w:t xml:space="preserve">Phillips, R.A., Lewis, S., González-Solís, J. &amp; Daunt, F. (2017).</w:t>
+      </w:r>
+      <w:r>
+        <w:t xml:space="preserve"> </w:t>
+      </w:r>
+      <w:hyperlink r:id="rId59">
+        <w:r>
+          <w:rPr>
+            <w:rStyle w:val="Hyperlink"/>
+          </w:rPr>
+          <w:t xml:space="preserve">Causes and consequences of individual variability and specialization in foraging and migration strategies of seabirds</w:t>
+        </w:r>
+      </w:hyperlink>
+      <w:r>
         <w:t xml:space="preserve">.</w:t>
       </w:r>
-    </w:p>
-    <w:bookmarkEnd w:id="51"/>
-    <w:bookmarkStart w:id="53" w:name="ref-Phillips.etal2017"/>
+      <w:r>
+        <w:t xml:space="preserve"> </w:t>
+      </w:r>
+      <w:r>
+        <w:rPr>
+          <w:iCs/>
+          <w:i/>
+        </w:rPr>
+        <w:t xml:space="preserve">Mar. Ecol. Prog. Ser.</w:t>
+      </w:r>
+      <w:r>
+        <w:t xml:space="preserve">, 578, 117–150.</w:t>
+      </w:r>
+    </w:p>
+    <w:bookmarkEnd w:id="60"/>
+    <w:bookmarkStart w:id="62" w:name="ref-reidLearningHuntRole2010"/>
     <w:p>
       <w:pPr>
         <w:pStyle w:val="Bibliography"/>
       </w:pPr>
       <w:r>
-        <w:t xml:space="preserve">Phillips, R. A., S. Lewis, J. González-Solís, and F. Daunt. 2017.</w:t>
-      </w:r>
-      <w:r>
-        <w:t xml:space="preserve"> </w:t>
-      </w:r>
-      <w:hyperlink r:id="rId52">
-        <w:r>
-          <w:rPr>
-            <w:rStyle w:val="Hyperlink"/>
-          </w:rPr>
-          <w:t xml:space="preserve">Causes and consequences of individual variability and specialization in foraging and migration strategies of seabirds</w:t>
+        <w:t xml:space="preserve">Reid, A., Seebacher, F. &amp; Ward, A. (2010).</w:t>
+      </w:r>
+      <w:r>
+        <w:t xml:space="preserve"> </w:t>
+      </w:r>
+      <w:hyperlink r:id="rId61">
+        <w:r>
+          <w:rPr>
+            <w:rStyle w:val="Hyperlink"/>
+          </w:rPr>
+          <w:t xml:space="preserve">Learning to hunt: The role of experience in predator success</w:t>
         </w:r>
       </w:hyperlink>
       <w:r>
-        <w:t xml:space="preserve">. Mar. Ecol. Prog. Ser. 578:117–150.</w:t>
-      </w:r>
-    </w:p>
-    <w:bookmarkEnd w:id="53"/>
-    <w:bookmarkStart w:id="55" w:name="ref-reidLearningHuntRole2010"/>
+        <w:t xml:space="preserve">.</w:t>
+      </w:r>
+      <w:r>
+        <w:t xml:space="preserve"> </w:t>
+      </w:r>
+      <w:r>
+        <w:rPr>
+          <w:iCs/>
+          <w:i/>
+        </w:rPr>
+        <w:t xml:space="preserve">Behaviour</w:t>
+      </w:r>
+      <w:r>
+        <w:t xml:space="preserve">, 147, 223–233.</w:t>
+      </w:r>
+    </w:p>
+    <w:bookmarkEnd w:id="62"/>
+    <w:bookmarkStart w:id="64" w:name="Xe8b1c3c310773d898af0bbeded9e74cfefd3dc5"/>
     <w:p>
       <w:pPr>
         <w:pStyle w:val="Bibliography"/>
       </w:pPr>
       <w:r>
-        <w:t xml:space="preserve">Reid, A., F. Seebacher, and A. Ward. 2010.</w:t>
-      </w:r>
-      <w:r>
-        <w:t xml:space="preserve"> </w:t>
-      </w:r>
-      <w:hyperlink r:id="rId54">
-        <w:r>
-          <w:rPr>
-            <w:rStyle w:val="Hyperlink"/>
-          </w:rPr>
-          <w:t xml:space="preserve">Learning to hunt: The role of experience in predator success</w:t>
+        <w:t xml:space="preserve">Schreiber, S.J., Bürger, R. &amp; Bolnick, D.I. (2011).</w:t>
+      </w:r>
+      <w:r>
+        <w:t xml:space="preserve"> </w:t>
+      </w:r>
+      <w:hyperlink r:id="rId63">
+        <w:r>
+          <w:rPr>
+            <w:rStyle w:val="Hyperlink"/>
+          </w:rPr>
+          <w:t xml:space="preserve">The community effects of phenotypic and genetic variation within a predator population</w:t>
         </w:r>
       </w:hyperlink>
       <w:r>
-        <w:t xml:space="preserve">. Behaviour 147:223–233.</w:t>
-      </w:r>
-    </w:p>
-    <w:bookmarkEnd w:id="55"/>
-    <w:bookmarkStart w:id="57" w:name="Xe8b1c3c310773d898af0bbeded9e74cfefd3dc5"/>
+        <w:t xml:space="preserve">.</w:t>
+      </w:r>
+      <w:r>
+        <w:t xml:space="preserve"> </w:t>
+      </w:r>
+      <w:r>
+        <w:rPr>
+          <w:iCs/>
+          <w:i/>
+        </w:rPr>
+        <w:t xml:space="preserve">Ecology</w:t>
+      </w:r>
+      <w:r>
+        <w:t xml:space="preserve">, 92, 1582–1593.</w:t>
+      </w:r>
+    </w:p>
+    <w:bookmarkEnd w:id="64"/>
+    <w:bookmarkStart w:id="66" w:name="ref-Snell-Rood2013"/>
     <w:p>
       <w:pPr>
         <w:pStyle w:val="Bibliography"/>
       </w:pPr>
       <w:r>
-        <w:t xml:space="preserve">Schreiber, S. J., R. Bürger, and D. I. Bolnick. 2011.</w:t>
-      </w:r>
-      <w:r>
-        <w:t xml:space="preserve"> </w:t>
-      </w:r>
-      <w:hyperlink r:id="rId56">
-        <w:r>
-          <w:rPr>
-            <w:rStyle w:val="Hyperlink"/>
-          </w:rPr>
-          <w:t xml:space="preserve">The community effects of phenotypic and genetic variation within a predator population</w:t>
+        <w:t xml:space="preserve">Snell-Rood, E.C. (2013).</w:t>
+      </w:r>
+      <w:r>
+        <w:t xml:space="preserve"> </w:t>
+      </w:r>
+      <w:hyperlink r:id="rId65">
+        <w:r>
+          <w:rPr>
+            <w:rStyle w:val="Hyperlink"/>
+          </w:rPr>
+          <w:t xml:space="preserve">An overview of the evolutionary causes and consequences of behavioural plasticity</w:t>
         </w:r>
       </w:hyperlink>
       <w:r>
-        <w:t xml:space="preserve">. Ecology 92:1582–1593.</w:t>
-      </w:r>
-    </w:p>
-    <w:bookmarkEnd w:id="57"/>
-    <w:bookmarkStart w:id="59" w:name="ref-tinkerFoodLimitationLeads2008"/>
+        <w:t xml:space="preserve">.</w:t>
+      </w:r>
+      <w:r>
+        <w:t xml:space="preserve"> </w:t>
+      </w:r>
+      <w:r>
+        <w:rPr>
+          <w:iCs/>
+          <w:i/>
+        </w:rPr>
+        <w:t xml:space="preserve">Anim. Behav.</w:t>
+      </w:r>
+      <w:r>
+        <w:t xml:space="preserve">, Including</w:t>
+      </w:r>
+      <w:r>
+        <w:t xml:space="preserve"> </w:t>
+      </w:r>
+      <w:r>
+        <w:t xml:space="preserve">Special Section</w:t>
+      </w:r>
+      <w:r>
+        <w:t xml:space="preserve">:</w:t>
+      </w:r>
+      <w:r>
+        <w:t xml:space="preserve"> </w:t>
+      </w:r>
+      <w:r>
+        <w:t xml:space="preserve">Behavioural Plasticity</w:t>
+      </w:r>
+      <w:r>
+        <w:t xml:space="preserve"> </w:t>
+      </w:r>
+      <w:r>
+        <w:t xml:space="preserve">and</w:t>
+      </w:r>
+      <w:r>
+        <w:t xml:space="preserve"> </w:t>
+      </w:r>
+      <w:r>
+        <w:t xml:space="preserve">Evolution</w:t>
+      </w:r>
+      <w:r>
+        <w:t xml:space="preserve">, 85, 1004–1011.</w:t>
+      </w:r>
+    </w:p>
+    <w:bookmarkEnd w:id="66"/>
+    <w:bookmarkStart w:id="68" w:name="ref-tinkerFoodLimitationLeads2008"/>
     <w:p>
       <w:pPr>
         <w:pStyle w:val="Bibliography"/>
       </w:pPr>
       <w:r>
-        <w:t xml:space="preserve">Tinker, M. T., G. Bentall, and J. A. Estes. 2008.</w:t>
-      </w:r>
-      <w:r>
-        <w:t xml:space="preserve"> </w:t>
-      </w:r>
-      <w:hyperlink r:id="rId58">
+        <w:t xml:space="preserve">Tinker, M.T., Bentall, G. &amp; Estes, J.A. (2008).</w:t>
+      </w:r>
+      <w:r>
+        <w:t xml:space="preserve"> </w:t>
+      </w:r>
+      <w:hyperlink r:id="rId67">
         <w:r>
           <w:rPr>
             <w:rStyle w:val="Hyperlink"/>
@@ -1439,32 +2252,58 @@
         </w:r>
       </w:hyperlink>
       <w:r>
-        <w:t xml:space="preserve">. PNAS 105:560–565.</w:t>
-      </w:r>
-    </w:p>
-    <w:bookmarkEnd w:id="59"/>
-    <w:bookmarkStart w:id="60" w:name="ref-Tinker.etal2009"/>
+        <w:t xml:space="preserve">.</w:t>
+      </w:r>
+      <w:r>
+        <w:t xml:space="preserve"> </w:t>
+      </w:r>
+      <w:r>
+        <w:rPr>
+          <w:iCs/>
+          <w:i/>
+        </w:rPr>
+        <w:t xml:space="preserve">PNAS</w:t>
+      </w:r>
+      <w:r>
+        <w:t xml:space="preserve">, 105, 560–565.</w:t>
+      </w:r>
+    </w:p>
+    <w:bookmarkEnd w:id="68"/>
+    <w:bookmarkStart w:id="69" w:name="ref-Tinker.etal2009"/>
     <w:p>
       <w:pPr>
         <w:pStyle w:val="Bibliography"/>
       </w:pPr>
       <w:r>
-        <w:t xml:space="preserve">Tinker, M. T., M. Mangel, and J. A. Estes. 2009. Learning to be different: Acquired skills, social learning, frequency dependence, and environmental variation can cause behaviourally mediated foraging specializations. Evol. Ecol. Res. 11:841–869.</w:t>
-      </w:r>
-    </w:p>
-    <w:bookmarkEnd w:id="60"/>
-    <w:bookmarkStart w:id="62" w:name="Xa9f710354cc886f3275f2724e3e26c0203e8293"/>
+        <w:t xml:space="preserve">Tinker, M.T., Mangel, M. &amp; Estes, J.A. (2009). Learning to be different: Acquired skills, social learning, frequency dependence, and environmental variation can cause behaviourally mediated foraging specializations.</w:t>
+      </w:r>
+      <w:r>
+        <w:t xml:space="preserve"> </w:t>
+      </w:r>
+      <w:r>
+        <w:rPr>
+          <w:iCs/>
+          <w:i/>
+        </w:rPr>
+        <w:t xml:space="preserve">Evol. Ecol. Res.</w:t>
+      </w:r>
+      <w:r>
+        <w:t xml:space="preserve">, 11, 841–869.</w:t>
+      </w:r>
+    </w:p>
+    <w:bookmarkEnd w:id="69"/>
+    <w:bookmarkStart w:id="71" w:name="Xa9f710354cc886f3275f2724e3e26c0203e8293"/>
     <w:p>
       <w:pPr>
         <w:pStyle w:val="Bibliography"/>
       </w:pPr>
       <w:r>
-        <w:t xml:space="preserve">Toscano, B. J., N. J. Gownaris, S. M. Heerhartz, and C. J. Monaco. 2016.</w:t>
-      </w:r>
-      <w:r>
-        <w:t xml:space="preserve"> </w:t>
-      </w:r>
-      <w:hyperlink r:id="rId61">
+        <w:t xml:space="preserve">Toscano, B.J., Gownaris, N.J., Heerhartz, S.M. &amp; Monaco, C.J. (2016).</w:t>
+      </w:r>
+      <w:r>
+        <w:t xml:space="preserve"> </w:t>
+      </w:r>
+      <w:hyperlink r:id="rId70">
         <w:r>
           <w:rPr>
             <w:rStyle w:val="Hyperlink"/>
@@ -1473,22 +2312,35 @@
         </w:r>
       </w:hyperlink>
       <w:r>
-        <w:t xml:space="preserve">. Oecologia 182:55–69.</w:t>
-      </w:r>
-    </w:p>
-    <w:bookmarkEnd w:id="62"/>
-    <w:bookmarkStart w:id="64" w:name="ref-Weimerskirch2007"/>
+        <w:t xml:space="preserve">.</w:t>
+      </w:r>
+      <w:r>
+        <w:t xml:space="preserve"> </w:t>
+      </w:r>
+      <w:r>
+        <w:rPr>
+          <w:iCs/>
+          <w:i/>
+        </w:rPr>
+        <w:t xml:space="preserve">Oecologia</w:t>
+      </w:r>
+      <w:r>
+        <w:t xml:space="preserve">, 182, 55–69.</w:t>
+      </w:r>
+    </w:p>
+    <w:bookmarkEnd w:id="71"/>
+    <w:bookmarkStart w:id="73" w:name="ref-Weimerskirch2007"/>
     <w:p>
       <w:pPr>
         <w:pStyle w:val="Bibliography"/>
       </w:pPr>
       <w:r>
-        <w:t xml:space="preserve">Weimerskirch, H. 2007.</w:t>
-      </w:r>
-      <w:r>
-        <w:t xml:space="preserve"> </w:t>
-      </w:r>
-      <w:hyperlink r:id="rId63">
+        <w:t xml:space="preserve">Weimerskirch, H. (2007).</w:t>
+      </w:r>
+      <w:r>
+        <w:t xml:space="preserve"> </w:t>
+      </w:r>
+      <w:hyperlink r:id="rId72">
         <w:r>
           <w:rPr>
             <w:rStyle w:val="Hyperlink"/>
@@ -1497,7 +2349,17 @@
         </w:r>
       </w:hyperlink>
       <w:r>
-        <w:t xml:space="preserve"> Deep Sea Research Part II: Topical Studies in Oceanography, Bio-logging</w:t>
+        <w:t xml:space="preserve"> </w:t>
+      </w:r>
+      <w:r>
+        <w:rPr>
+          <w:iCs/>
+          <w:i/>
+        </w:rPr>
+        <w:t xml:space="preserve">Deep Sea Research Part II: Topical Studies in Oceanography</w:t>
+      </w:r>
+      <w:r>
+        <w:t xml:space="preserve">, Bio-logging</w:t>
       </w:r>
       <w:r>
         <w:t xml:space="preserve"> </w:t>
@@ -1539,25 +2401,22 @@
         <w:t xml:space="preserve">Biological Data Using Animal-Attached Tags</w:t>
       </w:r>
       <w:r>
-        <w:t xml:space="preserve"> </w:t>
-      </w:r>
-      <w:r>
-        <w:t xml:space="preserve">54:211–223.</w:t>
-      </w:r>
-    </w:p>
-    <w:bookmarkEnd w:id="64"/>
-    <w:bookmarkStart w:id="66" w:name="X50ceac9cdd0b9fe94dc1dbcba1455fc40eec4d2"/>
+        <w:t xml:space="preserve">, 54, 211–223.</w:t>
+      </w:r>
+    </w:p>
+    <w:bookmarkEnd w:id="73"/>
+    <w:bookmarkStart w:id="75" w:name="X50ceac9cdd0b9fe94dc1dbcba1455fc40eec4d2"/>
     <w:p>
       <w:pPr>
         <w:pStyle w:val="Bibliography"/>
       </w:pPr>
       <w:r>
-        <w:t xml:space="preserve">Wilson-Rankin, E. E. 2015.</w:t>
-      </w:r>
-      <w:r>
-        <w:t xml:space="preserve"> </w:t>
-      </w:r>
-      <w:hyperlink r:id="rId65">
+        <w:t xml:space="preserve">Wilson-Rankin, E.E. (2015).</w:t>
+      </w:r>
+      <w:r>
+        <w:t xml:space="preserve"> </w:t>
+      </w:r>
+      <w:hyperlink r:id="rId74">
         <w:r>
           <w:rPr>
             <w:rStyle w:val="Hyperlink"/>
@@ -1566,22 +2425,35 @@
         </w:r>
       </w:hyperlink>
       <w:r>
-        <w:t xml:space="preserve">. Behav Ecol Sociobiol 69:491–499.</w:t>
-      </w:r>
-    </w:p>
-    <w:bookmarkEnd w:id="66"/>
-    <w:bookmarkStart w:id="68" w:name="ref-Woo.etal2008"/>
+        <w:t xml:space="preserve">.</w:t>
+      </w:r>
+      <w:r>
+        <w:t xml:space="preserve"> </w:t>
+      </w:r>
+      <w:r>
+        <w:rPr>
+          <w:iCs/>
+          <w:i/>
+        </w:rPr>
+        <w:t xml:space="preserve">Behav Ecol Sociobiol</w:t>
+      </w:r>
+      <w:r>
+        <w:t xml:space="preserve">, 69, 491–499.</w:t>
+      </w:r>
+    </w:p>
+    <w:bookmarkEnd w:id="75"/>
+    <w:bookmarkStart w:id="77" w:name="ref-Woo.etal2008"/>
     <w:p>
       <w:pPr>
         <w:pStyle w:val="Bibliography"/>
       </w:pPr>
       <w:r>
-        <w:t xml:space="preserve">Woo, K. J., K. H. Elliott, M. Davidson, A. J. Gaston, and G. K. Davoren. 2008.</w:t>
-      </w:r>
-      <w:r>
-        <w:t xml:space="preserve"> </w:t>
-      </w:r>
-      <w:hyperlink r:id="rId67">
+        <w:t xml:space="preserve">Woo, K.J., Elliott, K.H., Davidson, M., Gaston, A.J. &amp; Davoren, G.K. (2008).</w:t>
+      </w:r>
+      <w:r>
+        <w:t xml:space="preserve"> </w:t>
+      </w:r>
+      <w:hyperlink r:id="rId76">
         <w:r>
           <w:rPr>
             <w:rStyle w:val="Hyperlink"/>
@@ -1590,12 +2462,25 @@
         </w:r>
       </w:hyperlink>
       <w:r>
-        <w:t xml:space="preserve">. J. Anim. Ecol. 77:1082–1091.</w:t>
-      </w:r>
-    </w:p>
-    <w:bookmarkEnd w:id="68"/>
-    <w:bookmarkEnd w:id="69"/>
-    <w:bookmarkEnd w:id="70"/>
+        <w:t xml:space="preserve">.</w:t>
+      </w:r>
+      <w:r>
+        <w:t xml:space="preserve"> </w:t>
+      </w:r>
+      <w:r>
+        <w:rPr>
+          <w:iCs/>
+          <w:i/>
+        </w:rPr>
+        <w:t xml:space="preserve">J. Anim. Ecol.</w:t>
+      </w:r>
+      <w:r>
+        <w:t xml:space="preserve">, 77, 1082–1091.</w:t>
+      </w:r>
+    </w:p>
+    <w:bookmarkEnd w:id="77"/>
+    <w:bookmarkEnd w:id="78"/>
+    <w:bookmarkEnd w:id="79"/>
     <w:sectPr>
       <w:footerReference r:id="rId9" w:type="default"/>
       <w:pgSz w:h="15840" w:w="12240"/>

</xml_diff>

<commit_message>
update intro and references. Intro almost done.
</commit_message>
<xml_diff>
--- a/manuscript/Chapter3-manuscript.docx
+++ b/manuscript/Chapter3-manuscript.docx
@@ -99,7 +99,7 @@
         <w:pStyle w:val="Heading1"/>
       </w:pPr>
       <w:r>
-        <w:t xml:space="preserve">Abstract</w:t>
+        <w:t xml:space="preserve">ABSTRACT</w:t>
       </w:r>
     </w:p>
     <w:p>
@@ -107,7 +107,7 @@
         <w:pStyle w:val="FirstParagraph"/>
       </w:pPr>
       <w:r>
-        <w:t xml:space="preserve">Keywords: foraging behaviour, individual specialization, experience, learning, prey predictability, online videogames</w:t>
+        <w:t xml:space="preserve">Keywords: foraging behavior, individual specialization, experience, learning, prey predictability, online videogames</w:t>
       </w:r>
     </w:p>
     <w:p>
@@ -122,7 +122,7 @@
         <w:pStyle w:val="Heading1"/>
       </w:pPr>
       <w:r>
-        <w:t xml:space="preserve">Introduction</w:t>
+        <w:t xml:space="preserve">INTRODUCTION</w:t>
       </w:r>
     </w:p>
     <w:p>
@@ -130,13 +130,13 @@
         <w:pStyle w:val="FirstParagraph"/>
       </w:pPr>
       <w:r>
-        <w:t xml:space="preserve">Individual variation in predator foraging behaviour is increasingly recognized as a major driver of trophic interactions and community dynamics</w:t>
-      </w:r>
-      <w:r>
-        <w:t xml:space="preserve"> </w:t>
-      </w:r>
-      <w:r>
-        <w:t xml:space="preserve">(Lima 2002; Schreiber</w:t>
+        <w:t xml:space="preserve">Individual variation in predator foraging behavior is increasingly recognized as a major driver of trophic interactions and community dynamics</w:t>
+      </w:r>
+      <w:r>
+        <w:t xml:space="preserve"> </w:t>
+      </w:r>
+      <w:r>
+        <w:t xml:space="preserve">(Griffen</w:t>
       </w:r>
       <w:r>
         <w:t xml:space="preserve"> </w:t>
@@ -152,7 +152,7 @@
         <w:t xml:space="preserve"> </w:t>
       </w:r>
       <w:r>
-        <w:t xml:space="preserve">2011; Pettorelli</w:t>
+        <w:t xml:space="preserve">2012; Michalko &amp; Pekár 2016; Moran</w:t>
       </w:r>
       <w:r>
         <w:t xml:space="preserve"> </w:t>
@@ -168,7 +168,23 @@
         <w:t xml:space="preserve"> </w:t>
       </w:r>
       <w:r>
-        <w:t xml:space="preserve">2015; Michalko &amp; Pekár 2016)</w:t>
+        <w:t xml:space="preserve">2017; Michalko</w:t>
+      </w:r>
+      <w:r>
+        <w:t xml:space="preserve"> </w:t>
+      </w:r>
+      <w:r>
+        <w:rPr>
+          <w:iCs/>
+          <w:i/>
+        </w:rPr>
+        <w:t xml:space="preserve">et al.</w:t>
+      </w:r>
+      <w:r>
+        <w:t xml:space="preserve"> </w:t>
+      </w:r>
+      <w:r>
+        <w:t xml:space="preserve">2021)</w:t>
       </w:r>
       <w:r>
         <w:t xml:space="preserve">. Indeed, predator populations are often composed of assemblages of individuals specializing in different foraging strategies or resources irrespective of sexual, morphological, or age-related differences</w:t>
@@ -244,10 +260,7 @@
         <w:t xml:space="preserve">2017)</w:t>
       </w:r>
       <w:r>
-        <w:t xml:space="preserve"> </w:t>
-      </w:r>
-      <w:r>
-        <w:t xml:space="preserve">(FIND SOME TERRESTRIAL ANIMAL REFS). A growing body of evidence suggests that ecological interactions, such as predator-prey interactions, can be major drivers of such individual foraging specialization</w:t>
+        <w:t xml:space="preserve">. A growing body of evidence suggests that ecological interactions, such as predator-prey interactions, can be major drivers of such individual foraging specialization</w:t>
       </w:r>
       <w:r>
         <w:t xml:space="preserve"> </w:t>
@@ -288,7 +301,7 @@
         <w:t xml:space="preserve">2016)</w:t>
       </w:r>
       <w:r>
-        <w:t xml:space="preserve">. When hunting, predators often use hunting techniques that are fine-tuned to the type of prey that they encounter</w:t>
+        <w:t xml:space="preserve">. When they hunt, predators often use techniques that are fine-tuned to the type of prey that they encounter</w:t>
       </w:r>
       <w:r>
         <w:t xml:space="preserve"> </w:t>
@@ -361,7 +374,7 @@
         <w:t xml:space="preserve">2018)</w:t>
       </w:r>
       <w:r>
-        <w:t xml:space="preserve">, and their capacity to use them effectively is contingent on periods of extensive practice (i.e. expertise). While the development of hunting expertise may be essential to maintain foraging success, we have have limited evidence for its role in predator foraging specialization, and the ecological/fitness consequences of such among individual behavioural differences for predator-prey interactions.</w:t>
+        <w:t xml:space="preserve">, and their capacity to use them effectively is contingent on periods of extensive practice (i.e. expertise). While the development of hunting expertise may be essential to maintain foraging success, we have have limited evidence for its role in predator foraging specialization, and the ecological/fitness consequences of such among individual behavioral differences for predator-prey interactions.</w:t>
       </w:r>
     </w:p>
     <w:p>
@@ -369,7 +382,32 @@
         <w:pStyle w:val="BodyText"/>
       </w:pPr>
       <w:r>
-        <w:t xml:space="preserve">The integration of individual behavioral variation into studies of predator-prey interactions has gained traction in recent years, with a series of empirical papers revealing important consequences for functional responses, habitat use, and prey choice (REFS). However, an important and recurring challenge impeding empirical studies of predator-prey behavioral interactions, at the individual level, is the need of collecting data simultaneously on both the predator and prey. We have recently demonstrated with behavioural data from an online predator-prey videogame that virtual systems can uncover subtle details on the mechanisms shaping these interactions</w:t>
+        <w:t xml:space="preserve">The integration of individual behavioral variation in the study of predator-prey interactions has gained traction in recent years, with empirical studies revealing important consequences for habitat use, functional responses, prey choice, and foraging rate</w:t>
+      </w:r>
+      <w:r>
+        <w:t xml:space="preserve"> </w:t>
+      </w:r>
+      <w:r>
+        <w:t xml:space="preserve">(Kobler</w:t>
+      </w:r>
+      <w:r>
+        <w:t xml:space="preserve"> </w:t>
+      </w:r>
+      <w:r>
+        <w:rPr>
+          <w:iCs/>
+          <w:i/>
+        </w:rPr>
+        <w:t xml:space="preserve">et al.</w:t>
+      </w:r>
+      <w:r>
+        <w:t xml:space="preserve"> </w:t>
+      </w:r>
+      <w:r>
+        <w:t xml:space="preserve">2009; Patrick &amp; Weimerskirch 2014b; Toscano &amp; Griffen 2014; Matsumura &amp; Miyatake 2022)</w:t>
+      </w:r>
+      <w:r>
+        <w:t xml:space="preserve">. However, an important and recurring challenge impeding research on predator-prey behavioral interactions, at the individual level, is the need of collecting data simultaneously on both the predator and prey. We have recently demonstrated with behavioral data from an online predator-prey videogame that virtual systems can help in overcoming this challenge, and uncover subtle details on the mechanisms shaping these interactions</w:t>
       </w:r>
       <w:r>
         <w:t xml:space="preserve"> </w:t>
@@ -412,7 +450,7 @@
         <w:t xml:space="preserve">(Matsumura &amp; Miyatake 2022)</w:t>
       </w:r>
       <w:r>
-        <w:t xml:space="preserve">. Thus, general ecological patterns can potentially be derived from these virtual systems and may help in advacing the current gaps in predator-prey research. Other examples of virtual ecological studies show that predation regimes can drive individual variation in risk perception</w:t>
+        <w:t xml:space="preserve">. Thus, general ecological patterns can potentially be derived from these virtual systems and may help in advancing the current gaps in predator-prey research. Other examples of virtual ecological studies show that predation regimes can drive individual variation in risk perception</w:t>
       </w:r>
       <w:r>
         <w:t xml:space="preserve"> </w:t>
@@ -446,7 +484,7 @@
         <w:t xml:space="preserve">2021)</w:t>
       </w:r>
       <w:r>
-        <w:t xml:space="preserve">, and that prey face contrasting natural and social selection regimes [Santostefano et al. in prep]. Because these systems generate large volumes of data on prey and predators simultaneously throughout their lifetime in the game, they offer the opportunity of uncovering how expertise and prey behavior shape individual predator foraging specialization and its potential fitness consequences.</w:t>
+        <w:t xml:space="preserve">, and that prey face contrasting natural and social selection regimes (Santostefano et al. in prep). Because virtual systems generate large volumes of data on prey and predators simultaneously throughout their lifetime in the game, they offer the opportunity to tackle fundamental questions about the role of expertise and prey behavior on individual predator foraging specialization, and its potential fitness consequences.</w:t>
       </w:r>
     </w:p>
     <w:p>
@@ -532,13 +570,13 @@
         <w:t xml:space="preserve"> </w:t>
       </w:r>
       <w:r>
-        <w:t xml:space="preserve">defines expertise as the characteristics, skills, and knowledge allowing individuals with extensive experience to outperform novices on complex tasks. This body of work suggests that the development of expertise is an optimizing process that promotes foraging specialization. Empirical studies show that expertise allows predators to optimize the efficiency (e.g. search and handling times, return rates) of their foraging tactics potentially via associative images or reliance on prey and environmental cues</w:t>
-      </w:r>
-      <w:r>
-        <w:t xml:space="preserve"> </w:t>
-      </w:r>
-      <w:r>
-        <w:t xml:space="preserve">(Edwards &amp; Jackson 1994; Morse 2000; Reid</w:t>
+        <w:t xml:space="preserve">defines expertise as the characteristics, skills, and knowledge allowing individuals with extensive experience to outperform novices on complex tasks. This body of work suggests that the development of expertise is an optimizing process that promotes foraging specialization. Empirical studies on human and non-human hunters show that expertise allows them to optimize the efficiency (e.g. search and handling times, return rates) of their foraging tactics potentially via associative images or reliance on prey and environmental cues</w:t>
+      </w:r>
+      <w:r>
+        <w:t xml:space="preserve"> </w:t>
+      </w:r>
+      <w:r>
+        <w:t xml:space="preserve">(Edwards &amp; Jackson 1994; Morse 2000; MacDonald 2007; Reid</w:t>
       </w:r>
       <w:r>
         <w:t xml:space="preserve"> </w:t>
@@ -591,7 +629,7 @@
         <w:t xml:space="preserve">(Ishii &amp; Shimada 2010; Mery &amp; Burns 2010; Snell-Rood 2013)</w:t>
       </w:r>
       <w:r>
-        <w:t xml:space="preserve">. In this case, switching between foraging tactics would be advantageous when resources are variable, as behavioural flexibility is often key for survival in novel environments</w:t>
+        <w:t xml:space="preserve">. In this case, switching between foraging tactics would be advantageous when resources are variable, as behavioral flexibility is often key for survival in novel environments</w:t>
       </w:r>
       <w:r>
         <w:t xml:space="preserve"> </w:t>
@@ -600,10 +638,7 @@
         <w:t xml:space="preserve">(reviewed in Snell-Rood 2013)</w:t>
       </w:r>
       <w:r>
-        <w:t xml:space="preserve"> </w:t>
-      </w:r>
-      <w:r>
-        <w:t xml:space="preserve">(FIND OTHER REFS TO SUPPORT THIS MAYBE DAN SOL?).</w:t>
+        <w:t xml:space="preserve">.</w:t>
       </w:r>
     </w:p>
     <w:p>
@@ -611,27 +646,138 @@
         <w:pStyle w:val="BodyText"/>
       </w:pPr>
       <w:r>
-        <w:rPr>
-          <w:iCs/>
-          <w:i/>
-        </w:rPr>
-        <w:t xml:space="preserve">ou juste dire que pour comprendre le role de l’expertise, il faut s’attarder à l’étudier avec la specialisation et voir les consequences pour la fitness ou issue des interactions predateur proie. ca introduit mieux je crois. dire genre que une théorie prédit que spécialisation est avantage quand proies peu variable, et ensuite ça lie bien l’hypothèse de variabilité que je décris en bas. faire ressortir qu’il n’y a pas de consencus. There is right now no concencus as to whether blabla, (examples)</w:t>
-      </w:r>
-      <w:r>
-        <w:t xml:space="preserve"> </w:t>
-      </w:r>
-      <w:r>
-        <w:t xml:space="preserve">Some long-term studies show that generalist and specialist individuals can achieve similar fitness [sources: à partir de Woo]. An emerging explanation is that temporal fluctuations in the predictability of resources (abundance, availability, behaviour) may favor one or the other strategy depending on time scales [sources : Woo, Phillips, Ceia, etc, Courbin, Chang]. The resource-predictability hypothesis advances that when resources are predictable, particularly on short time-scales, individual specialists should benefit from higher fitness returns. The rationale is that individuals should have higher prey delivery rates when they repeatedly employ the same foraging technique, as it is easier to assess prey predictability over shorter time-scales. In contrast, individual generalists should be advantaged over longer time scales, as resource parameters are expected to fluctuate. [revoir ceia et ramos pour les sources]</w:t>
-      </w:r>
-      <w:r>
-        <w:t xml:space="preserve"> </w:t>
-      </w:r>
-      <w:r>
-        <w:rPr>
-          <w:iCs/>
-          <w:i/>
-        </w:rPr>
-        <w:t xml:space="preserve">ce qu’il manque, c’est qu’on a aucune idée comment des différences individuelles de variabilité environnementale se traduisent par des différences de stratégies</w:t>
+        <w:t xml:space="preserve">There currently is a lack of consensus on whether specializing or flexible foraging is best in nature along with the ecological contexts favoring one strategy over the other. Studies investigating the fitness benefits of specialization show contrasting results; some report increasing benefits of specializing</w:t>
+      </w:r>
+      <w:r>
+        <w:t xml:space="preserve"> </w:t>
+      </w:r>
+      <w:r>
+        <w:t xml:space="preserve">(Patrick &amp; Weimerskirch 2014a; van den Bosch</w:t>
+      </w:r>
+      <w:r>
+        <w:t xml:space="preserve"> </w:t>
+      </w:r>
+      <w:r>
+        <w:rPr>
+          <w:iCs/>
+          <w:i/>
+        </w:rPr>
+        <w:t xml:space="preserve">et al.</w:t>
+      </w:r>
+      <w:r>
+        <w:t xml:space="preserve"> </w:t>
+      </w:r>
+      <w:r>
+        <w:t xml:space="preserve">2019)</w:t>
+      </w:r>
+      <w:r>
+        <w:t xml:space="preserve">, some report that flexible foraging has greater benefits</w:t>
+      </w:r>
+      <w:r>
+        <w:t xml:space="preserve"> </w:t>
+      </w:r>
+      <w:r>
+        <w:t xml:space="preserve">(Paull</w:t>
+      </w:r>
+      <w:r>
+        <w:t xml:space="preserve"> </w:t>
+      </w:r>
+      <w:r>
+        <w:rPr>
+          <w:iCs/>
+          <w:i/>
+        </w:rPr>
+        <w:t xml:space="preserve">et al.</w:t>
+      </w:r>
+      <w:r>
+        <w:t xml:space="preserve"> </w:t>
+      </w:r>
+      <w:r>
+        <w:t xml:space="preserve">2012; Manlick</w:t>
+      </w:r>
+      <w:r>
+        <w:t xml:space="preserve"> </w:t>
+      </w:r>
+      <w:r>
+        <w:rPr>
+          <w:iCs/>
+          <w:i/>
+        </w:rPr>
+        <w:t xml:space="preserve">et al.</w:t>
+      </w:r>
+      <w:r>
+        <w:t xml:space="preserve"> </w:t>
+      </w:r>
+      <w:r>
+        <w:t xml:space="preserve">2021)</w:t>
+      </w:r>
+      <w:r>
+        <w:t xml:space="preserve">, and others find equal benefits depending on timescales</w:t>
+      </w:r>
+      <w:r>
+        <w:t xml:space="preserve"> </w:t>
+      </w:r>
+      <w:r>
+        <w:t xml:space="preserve">(Woo</w:t>
+      </w:r>
+      <w:r>
+        <w:t xml:space="preserve"> </w:t>
+      </w:r>
+      <w:r>
+        <w:rPr>
+          <w:iCs/>
+          <w:i/>
+        </w:rPr>
+        <w:t xml:space="preserve">et al.</w:t>
+      </w:r>
+      <w:r>
+        <w:t xml:space="preserve"> </w:t>
+      </w:r>
+      <w:r>
+        <w:t xml:space="preserve">2008; Potier</w:t>
+      </w:r>
+      <w:r>
+        <w:t xml:space="preserve"> </w:t>
+      </w:r>
+      <w:r>
+        <w:rPr>
+          <w:iCs/>
+          <w:i/>
+        </w:rPr>
+        <w:t xml:space="preserve">et al.</w:t>
+      </w:r>
+      <w:r>
+        <w:t xml:space="preserve"> </w:t>
+      </w:r>
+      <w:r>
+        <w:t xml:space="preserve">2015)</w:t>
+      </w:r>
+      <w:r>
+        <w:t xml:space="preserve">. ici, essayer de poser la question de genre cela nous fait se demander pourquoi se spécialiser?? um peu comme woo a fait. ça va lier au fait ensuite que je parle des proies</w:t>
+      </w:r>
+    </w:p>
+    <w:p>
+      <w:pPr>
+        <w:pStyle w:val="BodyText"/>
+      </w:pPr>
+      <w:r>
+        <w:t xml:space="preserve">In predator-prey systems, some clues indicate that it may be intrinsically linked to the variability in prey that predators encounter throughout their lifetime. For instance,</w:t>
+      </w:r>
+    </w:p>
+    <w:p>
+      <w:pPr>
+        <w:pStyle w:val="BodyText"/>
+      </w:pPr>
+      <w:r>
+        <w:t xml:space="preserve">An emerging explanation is that temporal fluctuations in the predictability of resources (abundance, availability, behavior) may favor one or the other strategy depending on time scales [sources : Woo, Phillips, Ceia, etc, Courbin, Chang]. The resource-predictability hypothesis advances that when resources are predictable, particularly on short time-scales, individual specialists should benefit from higher fitness returns. The rationale is that individuals should have higher prey delivery rates when they repeatedly employ the same foraging technique, as it is easier to assess prey predictability over shorter time-scales. In contrast, individual generalists should be advantaged over longer time scales, as resource parameters are expected to fluctuate. [revoir ceia et ramos pour les sources]</w:t>
+      </w:r>
+    </w:p>
+    <w:p>
+      <w:pPr>
+        <w:pStyle w:val="BodyText"/>
+      </w:pPr>
+      <w:r>
+        <w:t xml:space="preserve">the capacity of ajusting to prey behavior may be key in a predator’s success and survival</w:t>
       </w:r>
       <w:r>
         <w:t xml:space="preserve"> </w:t>
@@ -683,7 +829,7 @@
         <w:pStyle w:val="BodyText"/>
       </w:pPr>
       <w:r>
-        <w:t xml:space="preserve">Here, we analyze individual behavioural data provided by a videogame company from players in</w:t>
+        <w:t xml:space="preserve">In this study, we analyze individual behavioral data from players in</w:t>
       </w:r>
       <w:r>
         <w:t xml:space="preserve"> </w:t>
@@ -699,7 +845,7 @@
         <w:t xml:space="preserve"> </w:t>
       </w:r>
       <w:r>
-        <w:t xml:space="preserve">to test how hunting expertise and prey behaviour shape predator foraging specialization.</w:t>
+        <w:t xml:space="preserve">to test how hunting expertise and prey behavior shape predator foraging specialization.</w:t>
       </w:r>
       <w:r>
         <w:t xml:space="preserve"> </w:t>
@@ -715,7 +861,7 @@
         <w:t xml:space="preserve"> </w:t>
       </w:r>
       <w:r>
-        <w:t xml:space="preserve">is an online videogame simulating a predator-prey interaction, where one predator player hunts four prey players in different virtual environments. The data grants a high degree of precision on the behavioural interaction as both the predator and the four prey were measured simultaneously in each trial. First, we investigate how predators developped their individual hunting expertise. We hypothesize that predators should differ in the development of their expertise because they encounter varying levels of difficulty with the prey that they hunt. Second, we test the hypothesis that individual variation in foraging behaviour will change with expertise. If expertise reduces the costs of switching between hunting tactics, we predict that individual predators should become more flexible with time. Alternatively, if expertise enables the refinement of the hunting tactics, then individuals may instead specialize. Third, we evaluate how predator foraging specialization interacts with variation in prey behaviour. Whether predators specialize or not with expertise may depend on the behaviour of their prey, for instance, as it may be harder to specialize when encounters are less predictable. Lastly, if individuals differ in their degree of foraging specialization, then we expect that the success of specialists and generalists will be equal. Specialist hunters should fare better when prey variability is lower, while flexible hunters should fare better when prey variability is higher.</w:t>
+        <w:t xml:space="preserve">is an online videogame simulating a predator-prey interaction, where one predator player hunts four prey players in different virtual environments. The data grants a high degree of precision on the behavioral interaction as both the predator and the four prey were measured simultaneously in each trial. First, we investigate how predators developed their individual hunting expertise. We hypothesize that predators should differ in the development of their expertise because they encounter varying levels of difficulty with the prey that they hunt. Second, we test the hypothesis that individual variation in foraging behavior will change with expertise. If expertise reduces the costs of switching between hunting tactics, we predict that individual predators should become more flexible with time. Alternatively, if expertise enables the refinement of the hunting tactics, then individuals may instead specialize. Third, we evaluate how predator foraging specialization interacts with variation in prey behavior. Whether predators specialize or not with expertise may depend on the behavior of their prey, for instance, as it may be harder to specialize when encounters are less predictable. Lastly, if individuals differ in their degree of foraging specialization, then we expect that the success of specialists and generalists will be equal. Specialist hunters should fare better when prey variability is lower, while flexible hunters should fare better when prey variability is higher.</w:t>
       </w:r>
     </w:p>
     <w:p>
@@ -724,17 +870,57 @@
       </w:r>
     </w:p>
     <w:bookmarkEnd w:id="21"/>
-    <w:bookmarkStart w:id="84" w:name="litterature-cited"/>
+    <w:bookmarkStart w:id="22" w:name="materials-and-methods"/>
     <w:p>
       <w:pPr>
         <w:pStyle w:val="Heading1"/>
       </w:pPr>
       <w:r>
-        <w:t xml:space="preserve">Litterature cited</w:t>
-      </w:r>
-    </w:p>
-    <w:bookmarkStart w:id="83" w:name="refs"/>
-    <w:bookmarkStart w:id="23" w:name="ref-Araujo.etal2011"/>
+        <w:t xml:space="preserve">MATERIALS AND METHODS</w:t>
+      </w:r>
+    </w:p>
+    <w:p>
+      <w:r>
+        <w:br w:type="page"/>
+      </w:r>
+    </w:p>
+    <w:bookmarkEnd w:id="22"/>
+    <w:bookmarkStart w:id="24" w:name="results"/>
+    <w:p>
+      <w:pPr>
+        <w:pStyle w:val="Heading1"/>
+      </w:pPr>
+      <w:r>
+        <w:t xml:space="preserve">RESULTS</w:t>
+      </w:r>
+    </w:p>
+    <w:bookmarkStart w:id="23" w:name="X88b949e24e36f52e849e535b6f7c011bd7918df"/>
+    <w:p>
+      <w:pPr>
+        <w:pStyle w:val="Heading2"/>
+      </w:pPr>
+      <w:r>
+        <w:t xml:space="preserve">The role of experience in the development of expertise</w:t>
+      </w:r>
+    </w:p>
+    <w:p>
+      <w:r>
+        <w:br w:type="page"/>
+      </w:r>
+    </w:p>
+    <w:bookmarkEnd w:id="23"/>
+    <w:bookmarkEnd w:id="24"/>
+    <w:bookmarkStart w:id="105" w:name="litterature-cited"/>
+    <w:p>
+      <w:pPr>
+        <w:pStyle w:val="Heading1"/>
+      </w:pPr>
+      <w:r>
+        <w:t xml:space="preserve">LITTERATURE CITED</w:t>
+      </w:r>
+    </w:p>
+    <w:bookmarkStart w:id="104" w:name="refs"/>
+    <w:bookmarkStart w:id="26" w:name="ref-Araujo.etal2011"/>
     <w:p>
       <w:pPr>
         <w:pStyle w:val="Bibliography"/>
@@ -745,7 +931,7 @@
       <w:r>
         <w:t xml:space="preserve"> </w:t>
       </w:r>
-      <w:hyperlink r:id="rId22">
+      <w:hyperlink r:id="rId25">
         <w:r>
           <w:rPr>
             <w:rStyle w:val="Hyperlink"/>
@@ -770,8 +956,8 @@
         <w:t xml:space="preserve">, 14, 948–958.</w:t>
       </w:r>
     </w:p>
-    <w:bookmarkEnd w:id="23"/>
-    <w:bookmarkStart w:id="25" w:name="ref-Beauchamp2020"/>
+    <w:bookmarkEnd w:id="26"/>
+    <w:bookmarkStart w:id="28" w:name="ref-Beauchamp2020"/>
     <w:p>
       <w:pPr>
         <w:pStyle w:val="Bibliography"/>
@@ -782,7 +968,7 @@
       <w:r>
         <w:t xml:space="preserve"> </w:t>
       </w:r>
-      <w:hyperlink r:id="rId24">
+      <w:hyperlink r:id="rId27">
         <w:r>
           <w:rPr>
             <w:rStyle w:val="Hyperlink"/>
@@ -807,8 +993,8 @@
         <w:t xml:space="preserve">, 74, 49.</w:t>
       </w:r>
     </w:p>
-    <w:bookmarkEnd w:id="25"/>
-    <w:bookmarkStart w:id="27" w:name="ref-Ceia.Ramos2015"/>
+    <w:bookmarkEnd w:id="28"/>
+    <w:bookmarkStart w:id="30" w:name="ref-Ceia.Ramos2015"/>
     <w:p>
       <w:pPr>
         <w:pStyle w:val="Bibliography"/>
@@ -819,7 +1005,7 @@
       <w:r>
         <w:t xml:space="preserve"> </w:t>
       </w:r>
-      <w:hyperlink r:id="rId26">
+      <w:hyperlink r:id="rId29">
         <w:r>
           <w:rPr>
             <w:rStyle w:val="Hyperlink"/>
@@ -844,8 +1030,8 @@
         <w:t xml:space="preserve">, 162, 1923–1938.</w:t>
       </w:r>
     </w:p>
-    <w:bookmarkEnd w:id="27"/>
-    <w:bookmarkStart w:id="29" w:name="ref-Cere.etal2021"/>
+    <w:bookmarkEnd w:id="30"/>
+    <w:bookmarkStart w:id="32" w:name="ref-Cere.etal2021"/>
     <w:p>
       <w:pPr>
         <w:pStyle w:val="Bibliography"/>
@@ -856,7 +1042,7 @@
       <w:r>
         <w:t xml:space="preserve"> </w:t>
       </w:r>
-      <w:hyperlink r:id="rId28">
+      <w:hyperlink r:id="rId31">
         <w:r>
           <w:rPr>
             <w:rStyle w:val="Hyperlink"/>
@@ -881,8 +1067,8 @@
         <w:t xml:space="preserve">, 181, 105–116.</w:t>
       </w:r>
     </w:p>
-    <w:bookmarkEnd w:id="29"/>
-    <w:bookmarkStart w:id="31" w:name="ref-Courbin.etal2018"/>
+    <w:bookmarkEnd w:id="32"/>
+    <w:bookmarkStart w:id="34" w:name="ref-Courbin.etal2018"/>
     <w:p>
       <w:pPr>
         <w:pStyle w:val="Bibliography"/>
@@ -906,7 +1092,7 @@
       <w:r>
         <w:t xml:space="preserve"> </w:t>
       </w:r>
-      <w:hyperlink r:id="rId30">
+      <w:hyperlink r:id="rId33">
         <w:r>
           <w:rPr>
             <w:rStyle w:val="Hyperlink"/>
@@ -931,8 +1117,8 @@
         <w:t xml:space="preserve">, 21, 1043–1054.</w:t>
       </w:r>
     </w:p>
-    <w:bookmarkEnd w:id="31"/>
-    <w:bookmarkStart w:id="33" w:name="ref-Davoren.etal2003"/>
+    <w:bookmarkEnd w:id="34"/>
+    <w:bookmarkStart w:id="36" w:name="ref-Davoren.etal2003"/>
     <w:p>
       <w:pPr>
         <w:pStyle w:val="Bibliography"/>
@@ -943,7 +1129,7 @@
       <w:r>
         <w:t xml:space="preserve"> </w:t>
       </w:r>
-      <w:hyperlink r:id="rId32">
+      <w:hyperlink r:id="rId35">
         <w:r>
           <w:rPr>
             <w:rStyle w:val="Hyperlink"/>
@@ -1052,8 +1238,8 @@
         <w:t xml:space="preserve">, 73, 463–481.</w:t>
       </w:r>
     </w:p>
-    <w:bookmarkEnd w:id="33"/>
-    <w:bookmarkStart w:id="35" w:name="ref-Dukas2019"/>
+    <w:bookmarkEnd w:id="36"/>
+    <w:bookmarkStart w:id="38" w:name="ref-Dukas2019"/>
     <w:p>
       <w:pPr>
         <w:pStyle w:val="Bibliography"/>
@@ -1064,7 +1250,7 @@
       <w:r>
         <w:t xml:space="preserve"> </w:t>
       </w:r>
-      <w:hyperlink r:id="rId34">
+      <w:hyperlink r:id="rId37">
         <w:r>
           <w:rPr>
             <w:rStyle w:val="Hyperlink"/>
@@ -1089,8 +1275,8 @@
         <w:t xml:space="preserve">, 147, 199–210.</w:t>
       </w:r>
     </w:p>
-    <w:bookmarkEnd w:id="35"/>
-    <w:bookmarkStart w:id="37" w:name="ref-Edwards.Jackson1994"/>
+    <w:bookmarkEnd w:id="38"/>
+    <w:bookmarkStart w:id="40" w:name="ref-Edwards.Jackson1994"/>
     <w:p>
       <w:pPr>
         <w:pStyle w:val="Bibliography"/>
@@ -1101,7 +1287,7 @@
       <w:r>
         <w:t xml:space="preserve"> </w:t>
       </w:r>
-      <w:hyperlink r:id="rId36">
+      <w:hyperlink r:id="rId39">
         <w:r>
           <w:rPr>
             <w:rStyle w:val="Hyperlink"/>
@@ -1192,8 +1378,8 @@
         <w:t xml:space="preserve">, 21, 269–277.</w:t>
       </w:r>
     </w:p>
-    <w:bookmarkEnd w:id="37"/>
-    <w:bookmarkStart w:id="39" w:name="ref-Estes.etal2003"/>
+    <w:bookmarkEnd w:id="40"/>
+    <w:bookmarkStart w:id="42" w:name="ref-Estes.etal2003"/>
     <w:p>
       <w:pPr>
         <w:pStyle w:val="Bibliography"/>
@@ -1204,7 +1390,7 @@
       <w:r>
         <w:t xml:space="preserve"> </w:t>
       </w:r>
-      <w:hyperlink r:id="rId38">
+      <w:hyperlink r:id="rId41">
         <w:r>
           <w:rPr>
             <w:rStyle w:val="Hyperlink"/>
@@ -1229,8 +1415,8 @@
         <w:t xml:space="preserve">, 72, 144–155.</w:t>
       </w:r>
     </w:p>
-    <w:bookmarkEnd w:id="39"/>
-    <w:bookmarkStart w:id="41" w:name="ref-FraserFranco.etal2022"/>
+    <w:bookmarkEnd w:id="42"/>
+    <w:bookmarkStart w:id="44" w:name="ref-FraserFranco.etal2022"/>
     <w:p>
       <w:pPr>
         <w:pStyle w:val="Bibliography"/>
@@ -1241,7 +1427,7 @@
       <w:r>
         <w:t xml:space="preserve"> </w:t>
       </w:r>
-      <w:hyperlink r:id="rId40">
+      <w:hyperlink r:id="rId43">
         <w:r>
           <w:rPr>
             <w:rStyle w:val="Hyperlink"/>
@@ -1266,19 +1452,56 @@
         <w:t xml:space="preserve">, arac063.</w:t>
       </w:r>
     </w:p>
-    <w:bookmarkEnd w:id="41"/>
-    <w:bookmarkStart w:id="43" w:name="ref-Heithaus.etal2018"/>
+    <w:bookmarkEnd w:id="44"/>
+    <w:bookmarkStart w:id="46" w:name="ref-Griffen.etal2012"/>
     <w:p>
       <w:pPr>
         <w:pStyle w:val="Bibliography"/>
       </w:pPr>
       <w:r>
+        <w:t xml:space="preserve">Griffen, B.D., Toscano, B.J. &amp; Gatto, J. (2012).</w:t>
+      </w:r>
+      <w:r>
+        <w:t xml:space="preserve"> </w:t>
+      </w:r>
+      <w:hyperlink r:id="rId45">
+        <w:r>
+          <w:rPr>
+            <w:rStyle w:val="Hyperlink"/>
+          </w:rPr>
+          <w:t xml:space="preserve">The role of individual behavior type in mediating indirect interactions</w:t>
+        </w:r>
+      </w:hyperlink>
+      <w:r>
+        <w:t xml:space="preserve">.</w:t>
+      </w:r>
+      <w:r>
+        <w:t xml:space="preserve"> </w:t>
+      </w:r>
+      <w:r>
+        <w:rPr>
+          <w:iCs/>
+          <w:i/>
+        </w:rPr>
+        <w:t xml:space="preserve">Ecology</w:t>
+      </w:r>
+      <w:r>
+        <w:t xml:space="preserve">, 93, 1935–1943.</w:t>
+      </w:r>
+    </w:p>
+    <w:bookmarkEnd w:id="46"/>
+    <w:bookmarkStart w:id="48" w:name="ref-Heithaus.etal2018"/>
+    <w:p>
+      <w:pPr>
+        <w:pStyle w:val="Bibliography"/>
+      </w:pPr>
+      <w:r>
         <w:t xml:space="preserve">Heithaus, M.R., Dill, L.M. &amp; Kiszka, J.J. (2018).</w:t>
       </w:r>
       <w:r>
         <w:t xml:space="preserve"> </w:t>
       </w:r>
-      <w:hyperlink r:id="rId42">
+      <w:hyperlink r:id="rId47">
         <w:r>
           <w:rPr>
             <w:rStyle w:val="Hyperlink"/>
@@ -1357,8 +1580,8 @@
         <w:t xml:space="preserve">, pp. 354–363.</w:t>
       </w:r>
     </w:p>
-    <w:bookmarkEnd w:id="43"/>
-    <w:bookmarkStart w:id="45" w:name="ref-Huey.Pianka1981"/>
+    <w:bookmarkEnd w:id="48"/>
+    <w:bookmarkStart w:id="50" w:name="ref-Huey.Pianka1981"/>
     <w:p>
       <w:pPr>
         <w:pStyle w:val="Bibliography"/>
@@ -1369,7 +1592,7 @@
       <w:r>
         <w:t xml:space="preserve"> </w:t>
       </w:r>
-      <w:hyperlink r:id="rId44">
+      <w:hyperlink r:id="rId49">
         <w:r>
           <w:rPr>
             <w:rStyle w:val="Hyperlink"/>
@@ -1394,8 +1617,8 @@
         <w:t xml:space="preserve">, 62, 991–999.</w:t>
       </w:r>
     </w:p>
-    <w:bookmarkEnd w:id="45"/>
-    <w:bookmarkStart w:id="47" w:name="ref-Ishii.Shimada2010"/>
+    <w:bookmarkEnd w:id="50"/>
+    <w:bookmarkStart w:id="52" w:name="ref-Ishii.Shimada2010"/>
     <w:p>
       <w:pPr>
         <w:pStyle w:val="Bibliography"/>
@@ -1406,7 +1629,7 @@
       <w:r>
         <w:t xml:space="preserve"> </w:t>
       </w:r>
-      <w:hyperlink r:id="rId46">
+      <w:hyperlink r:id="rId51">
         <w:r>
           <w:rPr>
             <w:rStyle w:val="Hyperlink"/>
@@ -1437,8 +1660,8 @@
         <w:t xml:space="preserve">, 52, 27.</w:t>
       </w:r>
     </w:p>
-    <w:bookmarkEnd w:id="47"/>
-    <w:bookmarkStart w:id="49" w:name="X861472cb300cb4fe47c34b2285e8585ed9d2165"/>
+    <w:bookmarkEnd w:id="52"/>
+    <w:bookmarkStart w:id="54" w:name="X861472cb300cb4fe47c34b2285e8585ed9d2165"/>
     <w:p>
       <w:pPr>
         <w:pStyle w:val="Bibliography"/>
@@ -1449,7 +1672,7 @@
       <w:r>
         <w:t xml:space="preserve"> </w:t>
       </w:r>
-      <w:hyperlink r:id="rId48">
+      <w:hyperlink r:id="rId53">
         <w:r>
           <w:rPr>
             <w:rStyle w:val="Hyperlink"/>
@@ -1498,24 +1721,192 @@
         <w:t xml:space="preserve">, 84, 1081–1091.</w:t>
       </w:r>
     </w:p>
-    <w:bookmarkEnd w:id="49"/>
-    <w:bookmarkStart w:id="51" w:name="ref-Lima2002"/>
+    <w:bookmarkEnd w:id="54"/>
+    <w:bookmarkStart w:id="56" w:name="ref-Kobler.etal2009"/>
     <w:p>
       <w:pPr>
         <w:pStyle w:val="Bibliography"/>
       </w:pPr>
       <w:r>
-        <w:t xml:space="preserve">Lima, S.L. (2002).</w:t>
-      </w:r>
-      <w:r>
-        <w:t xml:space="preserve"> </w:t>
-      </w:r>
-      <w:hyperlink r:id="rId50">
-        <w:r>
-          <w:rPr>
-            <w:rStyle w:val="Hyperlink"/>
-          </w:rPr>
-          <w:t xml:space="preserve">Putting predators back into behavioral predator</w:t>
+        <w:t xml:space="preserve">Kobler, A., Klefoth, T., Mehner, T. &amp; Arlinghaus, R. (2009).</w:t>
+      </w:r>
+      <w:r>
+        <w:t xml:space="preserve"> </w:t>
+      </w:r>
+      <w:hyperlink r:id="rId55">
+        <w:r>
+          <w:rPr>
+            <w:rStyle w:val="Hyperlink"/>
+          </w:rPr>
+          <w:t xml:space="preserve">Coexistence of behavioural types in an aquatic top predator: A response to resource limitation?</w:t>
+        </w:r>
+      </w:hyperlink>
+      <w:r>
+        <w:t xml:space="preserve"> </w:t>
+      </w:r>
+      <w:r>
+        <w:rPr>
+          <w:iCs/>
+          <w:i/>
+        </w:rPr>
+        <w:t xml:space="preserve">Oecologia</w:t>
+      </w:r>
+      <w:r>
+        <w:t xml:space="preserve">, 161, 837–847.</w:t>
+      </w:r>
+    </w:p>
+    <w:bookmarkEnd w:id="56"/>
+    <w:bookmarkStart w:id="58" w:name="X6c7e3aeb277c8347e9da059dcf5014bc78fbbe9"/>
+    <w:p>
+      <w:pPr>
+        <w:pStyle w:val="Bibliography"/>
+      </w:pPr>
+      <w:r>
+        <w:t xml:space="preserve">MacDonald, K. (2007).</w:t>
+      </w:r>
+      <w:r>
+        <w:t xml:space="preserve"> </w:t>
+      </w:r>
+      <w:hyperlink r:id="rId57">
+        <w:r>
+          <w:rPr>
+            <w:rStyle w:val="Hyperlink"/>
+          </w:rPr>
+          <w:t xml:space="preserve">Cross-cultural</w:t>
+        </w:r>
+        <w:r>
+          <w:rPr>
+            <w:rStyle w:val="Hyperlink"/>
+          </w:rPr>
+          <w:t xml:space="preserve"> </w:t>
+        </w:r>
+        <w:r>
+          <w:rPr>
+            <w:rStyle w:val="Hyperlink"/>
+          </w:rPr>
+          <w:t xml:space="preserve">Comparison</w:t>
+        </w:r>
+        <w:r>
+          <w:rPr>
+            <w:rStyle w:val="Hyperlink"/>
+          </w:rPr>
+          <w:t xml:space="preserve"> </w:t>
+        </w:r>
+        <w:r>
+          <w:rPr>
+            <w:rStyle w:val="Hyperlink"/>
+          </w:rPr>
+          <w:t xml:space="preserve">of</w:t>
+        </w:r>
+        <w:r>
+          <w:rPr>
+            <w:rStyle w:val="Hyperlink"/>
+          </w:rPr>
+          <w:t xml:space="preserve"> </w:t>
+        </w:r>
+        <w:r>
+          <w:rPr>
+            <w:rStyle w:val="Hyperlink"/>
+          </w:rPr>
+          <w:t xml:space="preserve">Learning</w:t>
+        </w:r>
+        <w:r>
+          <w:rPr>
+            <w:rStyle w:val="Hyperlink"/>
+          </w:rPr>
+          <w:t xml:space="preserve"> </w:t>
+        </w:r>
+        <w:r>
+          <w:rPr>
+            <w:rStyle w:val="Hyperlink"/>
+          </w:rPr>
+          <w:t xml:space="preserve">in</w:t>
+        </w:r>
+        <w:r>
+          <w:rPr>
+            <w:rStyle w:val="Hyperlink"/>
+          </w:rPr>
+          <w:t xml:space="preserve"> </w:t>
+        </w:r>
+        <w:r>
+          <w:rPr>
+            <w:rStyle w:val="Hyperlink"/>
+          </w:rPr>
+          <w:t xml:space="preserve">Human Hunting</w:t>
+        </w:r>
+      </w:hyperlink>
+      <w:r>
+        <w:t xml:space="preserve">.</w:t>
+      </w:r>
+      <w:r>
+        <w:t xml:space="preserve"> </w:t>
+      </w:r>
+      <w:r>
+        <w:rPr>
+          <w:iCs/>
+          <w:i/>
+        </w:rPr>
+        <w:t xml:space="preserve">Hum Nat</w:t>
+      </w:r>
+      <w:r>
+        <w:t xml:space="preserve">, 18, 386–402.</w:t>
+      </w:r>
+    </w:p>
+    <w:bookmarkEnd w:id="58"/>
+    <w:bookmarkStart w:id="60" w:name="ref-Manlick.etal2021"/>
+    <w:p>
+      <w:pPr>
+        <w:pStyle w:val="Bibliography"/>
+      </w:pPr>
+      <w:r>
+        <w:t xml:space="preserve">Manlick, P.J., Maldonado, K. &amp; Newsome, S.D. (2021).</w:t>
+      </w:r>
+      <w:r>
+        <w:t xml:space="preserve"> </w:t>
+      </w:r>
+      <w:hyperlink r:id="rId59">
+        <w:r>
+          <w:rPr>
+            <w:rStyle w:val="Hyperlink"/>
+          </w:rPr>
+          <w:t xml:space="preserve">Competition shapes individual foraging and survival in a desert rodent ensemble</w:t>
+        </w:r>
+      </w:hyperlink>
+      <w:r>
+        <w:t xml:space="preserve">.</w:t>
+      </w:r>
+      <w:r>
+        <w:t xml:space="preserve"> </w:t>
+      </w:r>
+      <w:r>
+        <w:rPr>
+          <w:iCs/>
+          <w:i/>
+        </w:rPr>
+        <w:t xml:space="preserve">J. Anim. Ecol.</w:t>
+      </w:r>
+      <w:r>
+        <w:t xml:space="preserve">, 90, 2806–2818.</w:t>
+      </w:r>
+    </w:p>
+    <w:bookmarkEnd w:id="60"/>
+    <w:bookmarkStart w:id="62" w:name="ref-Matsumura.Miyatake2022a"/>
+    <w:p>
+      <w:pPr>
+        <w:pStyle w:val="Bibliography"/>
+      </w:pPr>
+      <w:r>
+        <w:t xml:space="preserve">Matsumura, K. &amp; Miyatake, T. (2022).</w:t>
+      </w:r>
+      <w:r>
+        <w:t xml:space="preserve"> </w:t>
+      </w:r>
+      <w:hyperlink r:id="rId61">
+        <w:r>
+          <w:rPr>
+            <w:rStyle w:val="Hyperlink"/>
+          </w:rPr>
+          <w:t xml:space="preserve">Effects of individual differences in the locomotor activity of assassin bugs on predator</w:t>
         </w:r>
         <w:r>
           <w:rPr>
@@ -1535,36 +1926,30 @@
           <w:iCs/>
           <w:i/>
         </w:rPr>
-        <w:t xml:space="preserve">Trends in Ecology &amp; Evolution</w:t>
-      </w:r>
-      <w:r>
-        <w:t xml:space="preserve">, 17, 70–75.</w:t>
-      </w:r>
-    </w:p>
-    <w:bookmarkEnd w:id="51"/>
-    <w:bookmarkStart w:id="53" w:name="ref-Matsumura.Miyatake2022a"/>
+        <w:t xml:space="preserve">Ethology</w:t>
+      </w:r>
+      <w:r>
+        <w:t xml:space="preserve">, 128, 395–401.</w:t>
+      </w:r>
+    </w:p>
+    <w:bookmarkEnd w:id="62"/>
+    <w:bookmarkStart w:id="64" w:name="ref-Mery.Burns2010"/>
     <w:p>
       <w:pPr>
         <w:pStyle w:val="Bibliography"/>
       </w:pPr>
       <w:r>
-        <w:t xml:space="preserve">Matsumura, K. &amp; Miyatake, T. (2022).</w:t>
-      </w:r>
-      <w:r>
-        <w:t xml:space="preserve"> </w:t>
-      </w:r>
-      <w:hyperlink r:id="rId52">
-        <w:r>
-          <w:rPr>
-            <w:rStyle w:val="Hyperlink"/>
-          </w:rPr>
-          <w:t xml:space="preserve">Effects of individual differences in the locomotor activity of assassin bugs on predator</w:t>
-        </w:r>
-        <w:r>
-          <w:rPr>
-            <w:rStyle w:val="Hyperlink"/>
-          </w:rPr>
-          <w:t xml:space="preserve">prey interactions</w:t>
+        <w:t xml:space="preserve">Mery, F. &amp; Burns, J.G. (2010).</w:t>
+      </w:r>
+      <w:r>
+        <w:t xml:space="preserve"> </w:t>
+      </w:r>
+      <w:hyperlink r:id="rId63">
+        <w:r>
+          <w:rPr>
+            <w:rStyle w:val="Hyperlink"/>
+          </w:rPr>
+          <w:t xml:space="preserve">Behavioural plasticity: An interaction between evolution and experience</w:t>
         </w:r>
       </w:hyperlink>
       <w:r>
@@ -1578,30 +1963,30 @@
           <w:iCs/>
           <w:i/>
         </w:rPr>
-        <w:t xml:space="preserve">Ethology</w:t>
-      </w:r>
-      <w:r>
-        <w:t xml:space="preserve">, 128, 395–401.</w:t>
-      </w:r>
-    </w:p>
-    <w:bookmarkEnd w:id="53"/>
-    <w:bookmarkStart w:id="55" w:name="ref-Mery.Burns2010"/>
+        <w:t xml:space="preserve">Evol. Ecol.</w:t>
+      </w:r>
+      <w:r>
+        <w:t xml:space="preserve">, 24, 571–583.</w:t>
+      </w:r>
+    </w:p>
+    <w:bookmarkEnd w:id="64"/>
+    <w:bookmarkStart w:id="66" w:name="ref-Michalko.etal2021"/>
     <w:p>
       <w:pPr>
         <w:pStyle w:val="Bibliography"/>
       </w:pPr>
       <w:r>
-        <w:t xml:space="preserve">Mery, F. &amp; Burns, J.G. (2010).</w:t>
-      </w:r>
-      <w:r>
-        <w:t xml:space="preserve"> </w:t>
-      </w:r>
-      <w:hyperlink r:id="rId54">
-        <w:r>
-          <w:rPr>
-            <w:rStyle w:val="Hyperlink"/>
-          </w:rPr>
-          <w:t xml:space="preserve">Behavioural plasticity: An interaction between evolution and experience</w:t>
+        <w:t xml:space="preserve">Michalko, R., Gibbons, A.T., Goodacre, S.L. &amp; Pekár, S. (2021).</w:t>
+      </w:r>
+      <w:r>
+        <w:t xml:space="preserve"> </w:t>
+      </w:r>
+      <w:hyperlink r:id="rId65">
+        <w:r>
+          <w:rPr>
+            <w:rStyle w:val="Hyperlink"/>
+          </w:rPr>
+          <w:t xml:space="preserve">Foraging aggressiveness determines trophic niche in a generalist biological control species</w:t>
         </w:r>
       </w:hyperlink>
       <w:r>
@@ -1615,14 +2000,14 @@
           <w:iCs/>
           <w:i/>
         </w:rPr>
-        <w:t xml:space="preserve">Evol. Ecol.</w:t>
-      </w:r>
-      <w:r>
-        <w:t xml:space="preserve">, 24, 571–583.</w:t>
-      </w:r>
-    </w:p>
-    <w:bookmarkEnd w:id="55"/>
-    <w:bookmarkStart w:id="57" w:name="ref-Michalko.Pekar2016"/>
+        <w:t xml:space="preserve">Behavioral Ecology</w:t>
+      </w:r>
+      <w:r>
+        <w:t xml:space="preserve">, 32, 257–264.</w:t>
+      </w:r>
+    </w:p>
+    <w:bookmarkEnd w:id="66"/>
+    <w:bookmarkStart w:id="68" w:name="ref-Michalko.Pekar2016"/>
     <w:p>
       <w:pPr>
         <w:pStyle w:val="Bibliography"/>
@@ -1633,7 +2018,7 @@
       <w:r>
         <w:t xml:space="preserve"> </w:t>
       </w:r>
-      <w:hyperlink r:id="rId56">
+      <w:hyperlink r:id="rId67">
         <w:r>
           <w:rPr>
             <w:rStyle w:val="Hyperlink"/>
@@ -1658,19 +2043,56 @@
         <w:t xml:space="preserve">, 181, 1187–1197.</w:t>
       </w:r>
     </w:p>
-    <w:bookmarkEnd w:id="57"/>
-    <w:bookmarkStart w:id="59" w:name="ref-Morse2000"/>
+    <w:bookmarkEnd w:id="68"/>
+    <w:bookmarkStart w:id="70" w:name="ref-Moran.etal2017"/>
     <w:p>
       <w:pPr>
         <w:pStyle w:val="Bibliography"/>
       </w:pPr>
       <w:r>
+        <w:t xml:space="preserve">Moran, N.P., Wong, B.B.M. &amp; Thompson, R.M. (2017).</w:t>
+      </w:r>
+      <w:r>
+        <w:t xml:space="preserve"> </w:t>
+      </w:r>
+      <w:hyperlink r:id="rId69">
+        <w:r>
+          <w:rPr>
+            <w:rStyle w:val="Hyperlink"/>
+          </w:rPr>
+          <w:t xml:space="preserve">Weaving animal temperament into food webs: Implications for biodiversity</w:t>
+        </w:r>
+      </w:hyperlink>
+      <w:r>
+        <w:t xml:space="preserve">.</w:t>
+      </w:r>
+      <w:r>
+        <w:t xml:space="preserve"> </w:t>
+      </w:r>
+      <w:r>
+        <w:rPr>
+          <w:iCs/>
+          <w:i/>
+        </w:rPr>
+        <w:t xml:space="preserve">Oikos</w:t>
+      </w:r>
+      <w:r>
+        <w:t xml:space="preserve">, 126, 917–930.</w:t>
+      </w:r>
+    </w:p>
+    <w:bookmarkEnd w:id="70"/>
+    <w:bookmarkStart w:id="72" w:name="ref-Morse2000"/>
+    <w:p>
+      <w:pPr>
+        <w:pStyle w:val="Bibliography"/>
+      </w:pPr>
+      <w:r>
         <w:t xml:space="preserve">Morse, D.H. (2000).</w:t>
       </w:r>
       <w:r>
         <w:t xml:space="preserve"> </w:t>
       </w:r>
-      <w:hyperlink r:id="rId58">
+      <w:hyperlink r:id="rId71">
         <w:r>
           <w:rPr>
             <w:rStyle w:val="Hyperlink"/>
@@ -1695,8 +2117,8 @@
         <w:t xml:space="preserve">, 60, 827–835.</w:t>
       </w:r>
     </w:p>
-    <w:bookmarkEnd w:id="59"/>
-    <w:bookmarkStart w:id="61" w:name="ref-Patrick.etal2021"/>
+    <w:bookmarkEnd w:id="72"/>
+    <w:bookmarkStart w:id="74" w:name="ref-Patrick.etal2021"/>
     <w:p>
       <w:pPr>
         <w:pStyle w:val="Bibliography"/>
@@ -1707,7 +2129,7 @@
       <w:r>
         <w:t xml:space="preserve"> </w:t>
       </w:r>
-      <w:hyperlink r:id="rId60">
+      <w:hyperlink r:id="rId73">
         <w:r>
           <w:rPr>
             <w:rStyle w:val="Hyperlink"/>
@@ -1732,24 +2154,61 @@
         <w:t xml:space="preserve">, 27, 4564–4574.</w:t>
       </w:r>
     </w:p>
-    <w:bookmarkEnd w:id="61"/>
-    <w:bookmarkStart w:id="63" w:name="ref-Pettorelli.etal2015"/>
+    <w:bookmarkEnd w:id="74"/>
+    <w:bookmarkStart w:id="76" w:name="ref-Patrick.Weimerskirch2014a"/>
     <w:p>
       <w:pPr>
         <w:pStyle w:val="Bibliography"/>
       </w:pPr>
       <w:r>
-        <w:t xml:space="preserve">Pettorelli, N., Hilborn, A., Duncan, C. &amp; Durant, S.M. (2015).</w:t>
-      </w:r>
-      <w:r>
-        <w:t xml:space="preserve"> </w:t>
-      </w:r>
-      <w:hyperlink r:id="rId62">
-        <w:r>
-          <w:rPr>
-            <w:rStyle w:val="Hyperlink"/>
-          </w:rPr>
-          <w:t xml:space="preserve">Chapter</w:t>
+        <w:t xml:space="preserve">Patrick, S.C. &amp; Weimerskirch, H. (2014a).</w:t>
+      </w:r>
+      <w:r>
+        <w:t xml:space="preserve"> </w:t>
+      </w:r>
+      <w:hyperlink r:id="rId75">
+        <w:r>
+          <w:rPr>
+            <w:rStyle w:val="Hyperlink"/>
+          </w:rPr>
+          <w:t xml:space="preserve">Consistency pays: Sex differences and fitness consequences of behavioural specialization in a wide-ranging seabird</w:t>
+        </w:r>
+      </w:hyperlink>
+      <w:r>
+        <w:t xml:space="preserve">.</w:t>
+      </w:r>
+      <w:r>
+        <w:t xml:space="preserve"> </w:t>
+      </w:r>
+      <w:r>
+        <w:rPr>
+          <w:iCs/>
+          <w:i/>
+        </w:rPr>
+        <w:t xml:space="preserve">Biol. Lett.</w:t>
+      </w:r>
+      <w:r>
+        <w:t xml:space="preserve">, 10, 20140630.</w:t>
+      </w:r>
+    </w:p>
+    <w:bookmarkEnd w:id="76"/>
+    <w:bookmarkStart w:id="78" w:name="ref-Patrick.Weimerskirch2014"/>
+    <w:p>
+      <w:pPr>
+        <w:pStyle w:val="Bibliography"/>
+      </w:pPr>
+      <w:r>
+        <w:t xml:space="preserve">Patrick, S.C. &amp; Weimerskirch, H. (2014b).</w:t>
+      </w:r>
+      <w:r>
+        <w:t xml:space="preserve"> </w:t>
+      </w:r>
+      <w:hyperlink r:id="rId77">
+        <w:r>
+          <w:rPr>
+            <w:rStyle w:val="Hyperlink"/>
+          </w:rPr>
+          <w:t xml:space="preserve">Personality,</w:t>
         </w:r>
         <w:r>
           <w:rPr>
@@ -1761,7 +2220,7 @@
           <w:rPr>
             <w:rStyle w:val="Hyperlink"/>
           </w:rPr>
-          <w:t xml:space="preserve">Two</w:t>
+          <w:t xml:space="preserve">Foraging</w:t>
         </w:r>
         <w:r>
           <w:rPr>
@@ -1773,7 +2232,7 @@
           <w:rPr>
             <w:rStyle w:val="Hyperlink"/>
           </w:rPr>
-          <w:t xml:space="preserve">-</w:t>
+          <w:t xml:space="preserve">and</w:t>
         </w:r>
         <w:r>
           <w:rPr>
@@ -1785,7 +2244,7 @@
           <w:rPr>
             <w:rStyle w:val="Hyperlink"/>
           </w:rPr>
-          <w:t xml:space="preserve">Individual</w:t>
+          <w:t xml:space="preserve">Fitness Consequences</w:t>
         </w:r>
         <w:r>
           <w:rPr>
@@ -1797,7 +2256,7 @@
           <w:rPr>
             <w:rStyle w:val="Hyperlink"/>
           </w:rPr>
-          <w:t xml:space="preserve">variability:</w:t>
+          <w:t xml:space="preserve">in a</w:t>
         </w:r>
         <w:r>
           <w:rPr>
@@ -1809,7 +2268,118 @@
           <w:rPr>
             <w:rStyle w:val="Hyperlink"/>
           </w:rPr>
-          <w:t xml:space="preserve">The</w:t>
+          <w:t xml:space="preserve">Long Lived Seabird</w:t>
+        </w:r>
+      </w:hyperlink>
+      <w:r>
+        <w:t xml:space="preserve">.</w:t>
+      </w:r>
+      <w:r>
+        <w:t xml:space="preserve"> </w:t>
+      </w:r>
+      <w:r>
+        <w:rPr>
+          <w:iCs/>
+          <w:i/>
+        </w:rPr>
+        <w:t xml:space="preserve">PLOS ONE</w:t>
+      </w:r>
+      <w:r>
+        <w:t xml:space="preserve">, 9, e87269.</w:t>
+      </w:r>
+    </w:p>
+    <w:bookmarkEnd w:id="78"/>
+    <w:bookmarkStart w:id="80" w:name="ref-Paull.etal2012"/>
+    <w:p>
+      <w:pPr>
+        <w:pStyle w:val="Bibliography"/>
+      </w:pPr>
+      <w:r>
+        <w:t xml:space="preserve">Paull, J.S., Martin, R.A. &amp; Pfennig, D.W. (2012).</w:t>
+      </w:r>
+      <w:r>
+        <w:t xml:space="preserve"> </w:t>
+      </w:r>
+      <w:hyperlink r:id="rId79">
+        <w:r>
+          <w:rPr>
+            <w:rStyle w:val="Hyperlink"/>
+          </w:rPr>
+          <w:t xml:space="preserve">Increased competition as a cost of specialization during the evolution of resource polymorphism</w:t>
+        </w:r>
+      </w:hyperlink>
+      <w:r>
+        <w:t xml:space="preserve">.</w:t>
+      </w:r>
+      <w:r>
+        <w:t xml:space="preserve"> </w:t>
+      </w:r>
+      <w:r>
+        <w:rPr>
+          <w:iCs/>
+          <w:i/>
+        </w:rPr>
+        <w:t xml:space="preserve">Biological Journal of the Linnean Society</w:t>
+      </w:r>
+      <w:r>
+        <w:t xml:space="preserve">, 107, 845–853.</w:t>
+      </w:r>
+    </w:p>
+    <w:bookmarkEnd w:id="80"/>
+    <w:bookmarkStart w:id="82" w:name="ref-Phillips.etal2017"/>
+    <w:p>
+      <w:pPr>
+        <w:pStyle w:val="Bibliography"/>
+      </w:pPr>
+      <w:r>
+        <w:t xml:space="preserve">Phillips, R.A., Lewis, S., González-Solís, J. &amp; Daunt, F. (2017).</w:t>
+      </w:r>
+      <w:r>
+        <w:t xml:space="preserve"> </w:t>
+      </w:r>
+      <w:hyperlink r:id="rId81">
+        <w:r>
+          <w:rPr>
+            <w:rStyle w:val="Hyperlink"/>
+          </w:rPr>
+          <w:t xml:space="preserve">Causes and consequences of individual variability and specialization in foraging and migration strategies of seabirds</w:t>
+        </w:r>
+      </w:hyperlink>
+      <w:r>
+        <w:t xml:space="preserve">.</w:t>
+      </w:r>
+      <w:r>
+        <w:t xml:space="preserve"> </w:t>
+      </w:r>
+      <w:r>
+        <w:rPr>
+          <w:iCs/>
+          <w:i/>
+        </w:rPr>
+        <w:t xml:space="preserve">Mar. Ecol. Prog. Ser.</w:t>
+      </w:r>
+      <w:r>
+        <w:t xml:space="preserve">, 578, 117–150.</w:t>
+      </w:r>
+    </w:p>
+    <w:bookmarkEnd w:id="82"/>
+    <w:bookmarkStart w:id="84" w:name="ref-Potier.etal2015"/>
+    <w:p>
+      <w:pPr>
+        <w:pStyle w:val="Bibliography"/>
+      </w:pPr>
+      <w:r>
+        <w:t xml:space="preserve">Potier, S., Carpentier, A., Grémillet, D., Leroy, B. &amp; Lescroël, A. (2015).</w:t>
+      </w:r>
+      <w:r>
+        <w:t xml:space="preserve"> </w:t>
+      </w:r>
+      <w:hyperlink r:id="rId83">
+        <w:r>
+          <w:rPr>
+            <w:rStyle w:val="Hyperlink"/>
+          </w:rPr>
+          <w:t xml:space="preserve">Individual repeatability of foraging behaviour in a marine predator, the great cormorant,</w:t>
         </w:r>
         <w:r>
           <w:rPr>
@@ -1821,106 +2391,56 @@
           <w:rPr>
             <w:rStyle w:val="Hyperlink"/>
           </w:rPr>
-          <w:t xml:space="preserve">missing component to our understanding of predator</w:t>
-        </w:r>
-        <w:r>
-          <w:rPr>
-            <w:rStyle w:val="Hyperlink"/>
-          </w:rPr>
-          <w:t xml:space="preserve">prey interactions</w:t>
+          <w:t xml:space="preserve">Phalacrocorax</w:t>
+        </w:r>
+        <w:r>
+          <w:rPr>
+            <w:rStyle w:val="Hyperlink"/>
+          </w:rPr>
+          <w:t xml:space="preserve"> </w:t>
+        </w:r>
+        <w:r>
+          <w:rPr>
+            <w:rStyle w:val="Hyperlink"/>
+          </w:rPr>
+          <w:t xml:space="preserve">carbo</w:t>
         </w:r>
       </w:hyperlink>
       <w:r>
-        <w:t xml:space="preserve">. In:</w:t>
-      </w:r>
-      <w:r>
-        <w:t xml:space="preserve"> </w:t>
-      </w:r>
-      <w:r>
-        <w:rPr>
-          <w:iCs/>
-          <w:i/>
-        </w:rPr>
-        <w:t xml:space="preserve">Advances in</w:t>
-      </w:r>
-      <w:r>
-        <w:rPr>
-          <w:iCs/>
-          <w:i/>
-        </w:rPr>
-        <w:t xml:space="preserve"> </w:t>
-      </w:r>
-      <w:r>
-        <w:rPr>
-          <w:iCs/>
-          <w:i/>
-        </w:rPr>
-        <w:t xml:space="preserve">Ecological Research</w:t>
-      </w:r>
-      <w:r>
-        <w:t xml:space="preserve">, Trait-</w:t>
-      </w:r>
-      <w:r>
-        <w:t xml:space="preserve">Based Ecology</w:t>
-      </w:r>
-      <w:r>
-        <w:t xml:space="preserve"> </w:t>
-      </w:r>
-      <w:r>
-        <w:t xml:space="preserve">-</w:t>
-      </w:r>
-      <w:r>
-        <w:t xml:space="preserve"> </w:t>
-      </w:r>
-      <w:r>
-        <w:t xml:space="preserve">From Structure</w:t>
-      </w:r>
-      <w:r>
-        <w:t xml:space="preserve"> </w:t>
-      </w:r>
-      <w:r>
-        <w:t xml:space="preserve">to</w:t>
-      </w:r>
-      <w:r>
-        <w:t xml:space="preserve"> </w:t>
-      </w:r>
-      <w:r>
-        <w:t xml:space="preserve">Function</w:t>
-      </w:r>
-      <w:r>
-        <w:t xml:space="preserve"> </w:t>
-      </w:r>
-      <w:r>
-        <w:t xml:space="preserve">(eds. Pawar, S., Woodward, G. &amp; Dell, A.I.).</w:t>
-      </w:r>
-      <w:r>
-        <w:t xml:space="preserve"> </w:t>
-      </w:r>
-      <w:r>
-        <w:t xml:space="preserve">Academic Press</w:t>
-      </w:r>
-      <w:r>
-        <w:t xml:space="preserve">, pp. 19–44.</w:t>
-      </w:r>
-    </w:p>
-    <w:bookmarkEnd w:id="63"/>
-    <w:bookmarkStart w:id="65" w:name="ref-Phillips.etal2017"/>
+        <w:t xml:space="preserve">.</w:t>
+      </w:r>
+      <w:r>
+        <w:t xml:space="preserve"> </w:t>
+      </w:r>
+      <w:r>
+        <w:rPr>
+          <w:iCs/>
+          <w:i/>
+        </w:rPr>
+        <w:t xml:space="preserve">Animal Behaviour</w:t>
+      </w:r>
+      <w:r>
+        <w:t xml:space="preserve">, 103, 83–90.</w:t>
+      </w:r>
+    </w:p>
+    <w:bookmarkEnd w:id="84"/>
+    <w:bookmarkStart w:id="86" w:name="ref-Reid.etal2010"/>
     <w:p>
       <w:pPr>
         <w:pStyle w:val="Bibliography"/>
       </w:pPr>
       <w:r>
-        <w:t xml:space="preserve">Phillips, R.A., Lewis, S., González-Solís, J. &amp; Daunt, F. (2017).</w:t>
-      </w:r>
-      <w:r>
-        <w:t xml:space="preserve"> </w:t>
-      </w:r>
-      <w:hyperlink r:id="rId64">
-        <w:r>
-          <w:rPr>
-            <w:rStyle w:val="Hyperlink"/>
-          </w:rPr>
-          <w:t xml:space="preserve">Causes and consequences of individual variability and specialization in foraging and migration strategies of seabirds</w:t>
+        <w:t xml:space="preserve">Reid, A., Seebacher, F. &amp; Ward, A. (2010).</w:t>
+      </w:r>
+      <w:r>
+        <w:t xml:space="preserve"> </w:t>
+      </w:r>
+      <w:hyperlink r:id="rId85">
+        <w:r>
+          <w:rPr>
+            <w:rStyle w:val="Hyperlink"/>
+          </w:rPr>
+          <w:t xml:space="preserve">Learning to hunt: The role of experience in predator success</w:t>
         </w:r>
       </w:hyperlink>
       <w:r>
@@ -1934,30 +2454,30 @@
           <w:iCs/>
           <w:i/>
         </w:rPr>
-        <w:t xml:space="preserve">Mar. Ecol. Prog. Ser.</w:t>
-      </w:r>
-      <w:r>
-        <w:t xml:space="preserve">, 578, 117–150.</w:t>
-      </w:r>
-    </w:p>
-    <w:bookmarkEnd w:id="65"/>
-    <w:bookmarkStart w:id="67" w:name="ref-Reid.etal2010"/>
+        <w:t xml:space="preserve">Behaviour</w:t>
+      </w:r>
+      <w:r>
+        <w:t xml:space="preserve">, 147, 223–233.</w:t>
+      </w:r>
+    </w:p>
+    <w:bookmarkEnd w:id="86"/>
+    <w:bookmarkStart w:id="88" w:name="ref-Snell-Rood2013"/>
     <w:p>
       <w:pPr>
         <w:pStyle w:val="Bibliography"/>
       </w:pPr>
       <w:r>
-        <w:t xml:space="preserve">Reid, A., Seebacher, F. &amp; Ward, A. (2010).</w:t>
-      </w:r>
-      <w:r>
-        <w:t xml:space="preserve"> </w:t>
-      </w:r>
-      <w:hyperlink r:id="rId66">
-        <w:r>
-          <w:rPr>
-            <w:rStyle w:val="Hyperlink"/>
-          </w:rPr>
-          <w:t xml:space="preserve">Learning to hunt: The role of experience in predator success</w:t>
+        <w:t xml:space="preserve">Snell-Rood, E.C. (2013).</w:t>
+      </w:r>
+      <w:r>
+        <w:t xml:space="preserve"> </w:t>
+      </w:r>
+      <w:hyperlink r:id="rId87">
+        <w:r>
+          <w:rPr>
+            <w:rStyle w:val="Hyperlink"/>
+          </w:rPr>
+          <w:t xml:space="preserve">An overview of the evolutionary causes and consequences of behavioural plasticity</w:t>
         </w:r>
       </w:hyperlink>
       <w:r>
@@ -1971,30 +2491,60 @@
           <w:iCs/>
           <w:i/>
         </w:rPr>
-        <w:t xml:space="preserve">Behaviour</w:t>
-      </w:r>
-      <w:r>
-        <w:t xml:space="preserve">, 147, 223–233.</w:t>
-      </w:r>
-    </w:p>
-    <w:bookmarkEnd w:id="67"/>
-    <w:bookmarkStart w:id="69" w:name="Xe8b1c3c310773d898af0bbeded9e74cfefd3dc5"/>
+        <w:t xml:space="preserve">Anim. Behav.</w:t>
+      </w:r>
+      <w:r>
+        <w:t xml:space="preserve">, Including</w:t>
+      </w:r>
+      <w:r>
+        <w:t xml:space="preserve"> </w:t>
+      </w:r>
+      <w:r>
+        <w:t xml:space="preserve">Special Section</w:t>
+      </w:r>
+      <w:r>
+        <w:t xml:space="preserve">:</w:t>
+      </w:r>
+      <w:r>
+        <w:t xml:space="preserve"> </w:t>
+      </w:r>
+      <w:r>
+        <w:t xml:space="preserve">Behavioural Plasticity</w:t>
+      </w:r>
+      <w:r>
+        <w:t xml:space="preserve"> </w:t>
+      </w:r>
+      <w:r>
+        <w:t xml:space="preserve">and</w:t>
+      </w:r>
+      <w:r>
+        <w:t xml:space="preserve"> </w:t>
+      </w:r>
+      <w:r>
+        <w:t xml:space="preserve">Evolution</w:t>
+      </w:r>
+      <w:r>
+        <w:t xml:space="preserve">, 85, 1004–1011.</w:t>
+      </w:r>
+    </w:p>
+    <w:bookmarkEnd w:id="88"/>
+    <w:bookmarkStart w:id="90" w:name="ref-Tinker.etal2008"/>
     <w:p>
       <w:pPr>
         <w:pStyle w:val="Bibliography"/>
       </w:pPr>
       <w:r>
-        <w:t xml:space="preserve">Schreiber, S.J., Bürger, R. &amp; Bolnick, D.I. (2011).</w:t>
-      </w:r>
-      <w:r>
-        <w:t xml:space="preserve"> </w:t>
-      </w:r>
-      <w:hyperlink r:id="rId68">
-        <w:r>
-          <w:rPr>
-            <w:rStyle w:val="Hyperlink"/>
-          </w:rPr>
-          <w:t xml:space="preserve">The community effects of phenotypic and genetic variation within a predator population</w:t>
+        <w:t xml:space="preserve">Tinker, M.T., Bentall, G. &amp; Estes, J.A. (2008).</w:t>
+      </w:r>
+      <w:r>
+        <w:t xml:space="preserve"> </w:t>
+      </w:r>
+      <w:hyperlink r:id="rId89">
+        <w:r>
+          <w:rPr>
+            <w:rStyle w:val="Hyperlink"/>
+          </w:rPr>
+          <w:t xml:space="preserve">Food limitation leads to behavioral diversification and dietary specialization in sea otters</w:t>
         </w:r>
       </w:hyperlink>
       <w:r>
@@ -2008,30 +2558,53 @@
           <w:iCs/>
           <w:i/>
         </w:rPr>
-        <w:t xml:space="preserve">Ecology</w:t>
-      </w:r>
-      <w:r>
-        <w:t xml:space="preserve">, 92, 1582–1593.</w:t>
-      </w:r>
-    </w:p>
-    <w:bookmarkEnd w:id="69"/>
-    <w:bookmarkStart w:id="71" w:name="ref-Snell-Rood2013"/>
+        <w:t xml:space="preserve">PNAS</w:t>
+      </w:r>
+      <w:r>
+        <w:t xml:space="preserve">, 105, 560–565.</w:t>
+      </w:r>
+    </w:p>
+    <w:bookmarkEnd w:id="90"/>
+    <w:bookmarkStart w:id="91" w:name="ref-Tinker.etal2009"/>
     <w:p>
       <w:pPr>
         <w:pStyle w:val="Bibliography"/>
       </w:pPr>
       <w:r>
-        <w:t xml:space="preserve">Snell-Rood, E.C. (2013).</w:t>
-      </w:r>
-      <w:r>
-        <w:t xml:space="preserve"> </w:t>
-      </w:r>
-      <w:hyperlink r:id="rId70">
-        <w:r>
-          <w:rPr>
-            <w:rStyle w:val="Hyperlink"/>
-          </w:rPr>
-          <w:t xml:space="preserve">An overview of the evolutionary causes and consequences of behavioural plasticity</w:t>
+        <w:t xml:space="preserve">Tinker, M.T., Mangel, M. &amp; Estes, J.A. (2009). Learning to be different: Acquired skills, social learning, frequency dependence, and environmental variation can cause behaviourally mediated foraging specializations.</w:t>
+      </w:r>
+      <w:r>
+        <w:t xml:space="preserve"> </w:t>
+      </w:r>
+      <w:r>
+        <w:rPr>
+          <w:iCs/>
+          <w:i/>
+        </w:rPr>
+        <w:t xml:space="preserve">Evol. Ecol. Res.</w:t>
+      </w:r>
+      <w:r>
+        <w:t xml:space="preserve">, 11, 841–869.</w:t>
+      </w:r>
+    </w:p>
+    <w:bookmarkEnd w:id="91"/>
+    <w:bookmarkStart w:id="93" w:name="Xa9f710354cc886f3275f2724e3e26c0203e8293"/>
+    <w:p>
+      <w:pPr>
+        <w:pStyle w:val="Bibliography"/>
+      </w:pPr>
+      <w:r>
+        <w:t xml:space="preserve">Toscano, B.J., Gownaris, N.J., Heerhartz, S.M. &amp; Monaco, C.J. (2016).</w:t>
+      </w:r>
+      <w:r>
+        <w:t xml:space="preserve"> </w:t>
+      </w:r>
+      <w:hyperlink r:id="rId92">
+        <w:r>
+          <w:rPr>
+            <w:rStyle w:val="Hyperlink"/>
+          </w:rPr>
+          <w:t xml:space="preserve">Personality, foraging behavior and specialization: Integrating behavioral and food web ecology at the individual level</w:t>
         </w:r>
       </w:hyperlink>
       <w:r>
@@ -2045,16 +2618,124 @@
           <w:iCs/>
           <w:i/>
         </w:rPr>
-        <w:t xml:space="preserve">Anim. Behav.</w:t>
-      </w:r>
-      <w:r>
-        <w:t xml:space="preserve">, Including</w:t>
-      </w:r>
-      <w:r>
-        <w:t xml:space="preserve"> </w:t>
-      </w:r>
-      <w:r>
-        <w:t xml:space="preserve">Special Section</w:t>
+        <w:t xml:space="preserve">Oecologia</w:t>
+      </w:r>
+      <w:r>
+        <w:t xml:space="preserve">, 182, 55–69.</w:t>
+      </w:r>
+    </w:p>
+    <w:bookmarkEnd w:id="93"/>
+    <w:bookmarkStart w:id="95" w:name="X2d34a8037745a9f1e9ed0eb47d31f23e92657a6"/>
+    <w:p>
+      <w:pPr>
+        <w:pStyle w:val="Bibliography"/>
+      </w:pPr>
+      <w:r>
+        <w:t xml:space="preserve">Toscano, B.J. &amp; Griffen, B.D. (2014).</w:t>
+      </w:r>
+      <w:r>
+        <w:t xml:space="preserve"> </w:t>
+      </w:r>
+      <w:hyperlink r:id="rId94">
+        <w:r>
+          <w:rPr>
+            <w:rStyle w:val="Hyperlink"/>
+          </w:rPr>
+          <w:t xml:space="preserve">Trait-mediated functional responses: Predator behavioural type mediates prey consumption</w:t>
+        </w:r>
+      </w:hyperlink>
+      <w:r>
+        <w:t xml:space="preserve">.</w:t>
+      </w:r>
+      <w:r>
+        <w:t xml:space="preserve"> </w:t>
+      </w:r>
+      <w:r>
+        <w:rPr>
+          <w:iCs/>
+          <w:i/>
+        </w:rPr>
+        <w:t xml:space="preserve">J. Anim. Ecol.</w:t>
+      </w:r>
+      <w:r>
+        <w:t xml:space="preserve">, 83, 1469–1477.</w:t>
+      </w:r>
+    </w:p>
+    <w:bookmarkEnd w:id="95"/>
+    <w:bookmarkStart w:id="97" w:name="ref-vandenBosch.etal2019"/>
+    <w:p>
+      <w:pPr>
+        <w:pStyle w:val="Bibliography"/>
+      </w:pPr>
+      <w:r>
+        <w:t xml:space="preserve">van den Bosch, M., Baert, J.M., Müller, W., Lens, L. &amp; Stienen, E.W.M. (2019).</w:t>
+      </w:r>
+      <w:r>
+        <w:t xml:space="preserve"> </w:t>
+      </w:r>
+      <w:hyperlink r:id="rId96">
+        <w:r>
+          <w:rPr>
+            <w:rStyle w:val="Hyperlink"/>
+          </w:rPr>
+          <w:t xml:space="preserve">Specialization reduces foraging effort and improves breeding performance in a generalist bird</w:t>
+        </w:r>
+      </w:hyperlink>
+      <w:r>
+        <w:t xml:space="preserve">.</w:t>
+      </w:r>
+      <w:r>
+        <w:t xml:space="preserve"> </w:t>
+      </w:r>
+      <w:r>
+        <w:rPr>
+          <w:iCs/>
+          <w:i/>
+        </w:rPr>
+        <w:t xml:space="preserve">Behavioral Ecology</w:t>
+      </w:r>
+      <w:r>
+        <w:t xml:space="preserve">, 30, 792–800.</w:t>
+      </w:r>
+    </w:p>
+    <w:bookmarkEnd w:id="97"/>
+    <w:bookmarkStart w:id="99" w:name="ref-Weimerskirch2007"/>
+    <w:p>
+      <w:pPr>
+        <w:pStyle w:val="Bibliography"/>
+      </w:pPr>
+      <w:r>
+        <w:t xml:space="preserve">Weimerskirch, H. (2007).</w:t>
+      </w:r>
+      <w:r>
+        <w:t xml:space="preserve"> </w:t>
+      </w:r>
+      <w:hyperlink r:id="rId98">
+        <w:r>
+          <w:rPr>
+            <w:rStyle w:val="Hyperlink"/>
+          </w:rPr>
+          <w:t xml:space="preserve">Are seabirds foraging for unpredictable resources?</w:t>
+        </w:r>
+      </w:hyperlink>
+      <w:r>
+        <w:t xml:space="preserve"> </w:t>
+      </w:r>
+      <w:r>
+        <w:rPr>
+          <w:iCs/>
+          <w:i/>
+        </w:rPr>
+        <w:t xml:space="preserve">Deep Sea Research Part II: Topical Studies in Oceanography</w:t>
+      </w:r>
+      <w:r>
+        <w:t xml:space="preserve">, Bio-logging</w:t>
+      </w:r>
+      <w:r>
+        <w:t xml:space="preserve"> </w:t>
+      </w:r>
+      <w:r>
+        <w:t xml:space="preserve">Science</w:t>
       </w:r>
       <w:r>
         <w:t xml:space="preserve">:</w:t>
@@ -2063,7 +2744,7 @@
         <w:t xml:space="preserve"> </w:t>
       </w:r>
       <w:r>
-        <w:t xml:space="preserve">Behavioural Plasticity</w:t>
+        <w:t xml:space="preserve">Logging</w:t>
       </w:r>
       <w:r>
         <w:t xml:space="preserve"> </w:t>
@@ -2075,30 +2756,42 @@
         <w:t xml:space="preserve"> </w:t>
       </w:r>
       <w:r>
-        <w:t xml:space="preserve">Evolution</w:t>
-      </w:r>
-      <w:r>
-        <w:t xml:space="preserve">, 85, 1004–1011.</w:t>
-      </w:r>
-    </w:p>
-    <w:bookmarkEnd w:id="71"/>
-    <w:bookmarkStart w:id="73" w:name="ref-Tinker.etal2008"/>
+        <w:t xml:space="preserve">Relaying Physical</w:t>
+      </w:r>
+      <w:r>
+        <w:t xml:space="preserve"> </w:t>
+      </w:r>
+      <w:r>
+        <w:t xml:space="preserve">and</w:t>
+      </w:r>
+      <w:r>
+        <w:t xml:space="preserve"> </w:t>
+      </w:r>
+      <w:r>
+        <w:t xml:space="preserve">Biological Data Using Animal-Attached Tags</w:t>
+      </w:r>
+      <w:r>
+        <w:t xml:space="preserve">, 54, 211–223.</w:t>
+      </w:r>
+    </w:p>
+    <w:bookmarkEnd w:id="99"/>
+    <w:bookmarkStart w:id="101" w:name="ref-Wilson-Rankin2015"/>
     <w:p>
       <w:pPr>
         <w:pStyle w:val="Bibliography"/>
       </w:pPr>
       <w:r>
-        <w:t xml:space="preserve">Tinker, M.T., Bentall, G. &amp; Estes, J.A. (2008).</w:t>
-      </w:r>
-      <w:r>
-        <w:t xml:space="preserve"> </w:t>
-      </w:r>
-      <w:hyperlink r:id="rId72">
-        <w:r>
-          <w:rPr>
-            <w:rStyle w:val="Hyperlink"/>
-          </w:rPr>
-          <w:t xml:space="preserve">Food limitation leads to behavioral diversification and dietary specialization in sea otters</w:t>
+        <w:t xml:space="preserve">Wilson-Rankin, E.E. (2015).</w:t>
+      </w:r>
+      <w:r>
+        <w:t xml:space="preserve"> </w:t>
+      </w:r>
+      <w:hyperlink r:id="rId100">
+        <w:r>
+          <w:rPr>
+            <w:rStyle w:val="Hyperlink"/>
+          </w:rPr>
+          <w:t xml:space="preserve">Level of experience modulates individual foraging strategies of an invasive predatory wasp</w:t>
         </w:r>
       </w:hyperlink>
       <w:r>
@@ -2112,53 +2805,30 @@
           <w:iCs/>
           <w:i/>
         </w:rPr>
-        <w:t xml:space="preserve">PNAS</w:t>
-      </w:r>
-      <w:r>
-        <w:t xml:space="preserve">, 105, 560–565.</w:t>
-      </w:r>
-    </w:p>
-    <w:bookmarkEnd w:id="73"/>
-    <w:bookmarkStart w:id="74" w:name="ref-Tinker.etal2009"/>
+        <w:t xml:space="preserve">Behav Ecol Sociobiol</w:t>
+      </w:r>
+      <w:r>
+        <w:t xml:space="preserve">, 69, 491–499.</w:t>
+      </w:r>
+    </w:p>
+    <w:bookmarkEnd w:id="101"/>
+    <w:bookmarkStart w:id="103" w:name="ref-Woo.etal2008"/>
     <w:p>
       <w:pPr>
         <w:pStyle w:val="Bibliography"/>
       </w:pPr>
       <w:r>
-        <w:t xml:space="preserve">Tinker, M.T., Mangel, M. &amp; Estes, J.A. (2009). Learning to be different: Acquired skills, social learning, frequency dependence, and environmental variation can cause behaviourally mediated foraging specializations.</w:t>
-      </w:r>
-      <w:r>
-        <w:t xml:space="preserve"> </w:t>
-      </w:r>
-      <w:r>
-        <w:rPr>
-          <w:iCs/>
-          <w:i/>
-        </w:rPr>
-        <w:t xml:space="preserve">Evol. Ecol. Res.</w:t>
-      </w:r>
-      <w:r>
-        <w:t xml:space="preserve">, 11, 841–869.</w:t>
-      </w:r>
-    </w:p>
-    <w:bookmarkEnd w:id="74"/>
-    <w:bookmarkStart w:id="76" w:name="Xa9f710354cc886f3275f2724e3e26c0203e8293"/>
-    <w:p>
-      <w:pPr>
-        <w:pStyle w:val="Bibliography"/>
-      </w:pPr>
-      <w:r>
-        <w:t xml:space="preserve">Toscano, B.J., Gownaris, N.J., Heerhartz, S.M. &amp; Monaco, C.J. (2016).</w:t>
-      </w:r>
-      <w:r>
-        <w:t xml:space="preserve"> </w:t>
-      </w:r>
-      <w:hyperlink r:id="rId75">
-        <w:r>
-          <w:rPr>
-            <w:rStyle w:val="Hyperlink"/>
-          </w:rPr>
-          <w:t xml:space="preserve">Personality, foraging behavior and specialization: Integrating behavioral and food web ecology at the individual level</w:t>
+        <w:t xml:space="preserve">Woo, K.J., Elliott, K.H., Davidson, M., Gaston, A.J. &amp; Davoren, G.K. (2008).</w:t>
+      </w:r>
+      <w:r>
+        <w:t xml:space="preserve"> </w:t>
+      </w:r>
+      <w:hyperlink r:id="rId102">
+        <w:r>
+          <w:rPr>
+            <w:rStyle w:val="Hyperlink"/>
+          </w:rPr>
+          <w:t xml:space="preserve">Individual specialization in diet by a generalist marine predator reflects specialization in foraging behaviour</w:t>
         </w:r>
       </w:hyperlink>
       <w:r>
@@ -2172,165 +2842,15 @@
           <w:iCs/>
           <w:i/>
         </w:rPr>
-        <w:t xml:space="preserve">Oecologia</w:t>
-      </w:r>
-      <w:r>
-        <w:t xml:space="preserve">, 182, 55–69.</w:t>
-      </w:r>
-    </w:p>
-    <w:bookmarkEnd w:id="76"/>
-    <w:bookmarkStart w:id="78" w:name="ref-Weimerskirch2007"/>
-    <w:p>
-      <w:pPr>
-        <w:pStyle w:val="Bibliography"/>
-      </w:pPr>
-      <w:r>
-        <w:t xml:space="preserve">Weimerskirch, H. (2007).</w:t>
-      </w:r>
-      <w:r>
-        <w:t xml:space="preserve"> </w:t>
-      </w:r>
-      <w:hyperlink r:id="rId77">
-        <w:r>
-          <w:rPr>
-            <w:rStyle w:val="Hyperlink"/>
-          </w:rPr>
-          <w:t xml:space="preserve">Are seabirds foraging for unpredictable resources?</w:t>
-        </w:r>
-      </w:hyperlink>
-      <w:r>
-        <w:t xml:space="preserve"> </w:t>
-      </w:r>
-      <w:r>
-        <w:rPr>
-          <w:iCs/>
-          <w:i/>
-        </w:rPr>
-        <w:t xml:space="preserve">Deep Sea Research Part II: Topical Studies in Oceanography</w:t>
-      </w:r>
-      <w:r>
-        <w:t xml:space="preserve">, Bio-logging</w:t>
-      </w:r>
-      <w:r>
-        <w:t xml:space="preserve"> </w:t>
-      </w:r>
-      <w:r>
-        <w:t xml:space="preserve">Science</w:t>
-      </w:r>
-      <w:r>
-        <w:t xml:space="preserve">:</w:t>
-      </w:r>
-      <w:r>
-        <w:t xml:space="preserve"> </w:t>
-      </w:r>
-      <w:r>
-        <w:t xml:space="preserve">Logging</w:t>
-      </w:r>
-      <w:r>
-        <w:t xml:space="preserve"> </w:t>
-      </w:r>
-      <w:r>
-        <w:t xml:space="preserve">and</w:t>
-      </w:r>
-      <w:r>
-        <w:t xml:space="preserve"> </w:t>
-      </w:r>
-      <w:r>
-        <w:t xml:space="preserve">Relaying Physical</w:t>
-      </w:r>
-      <w:r>
-        <w:t xml:space="preserve"> </w:t>
-      </w:r>
-      <w:r>
-        <w:t xml:space="preserve">and</w:t>
-      </w:r>
-      <w:r>
-        <w:t xml:space="preserve"> </w:t>
-      </w:r>
-      <w:r>
-        <w:t xml:space="preserve">Biological Data Using Animal-Attached Tags</w:t>
-      </w:r>
-      <w:r>
-        <w:t xml:space="preserve">, 54, 211–223.</w:t>
-      </w:r>
-    </w:p>
-    <w:bookmarkEnd w:id="78"/>
-    <w:bookmarkStart w:id="80" w:name="ref-Wilson-Rankin2015"/>
-    <w:p>
-      <w:pPr>
-        <w:pStyle w:val="Bibliography"/>
-      </w:pPr>
-      <w:r>
-        <w:t xml:space="preserve">Wilson-Rankin, E.E. (2015).</w:t>
-      </w:r>
-      <w:r>
-        <w:t xml:space="preserve"> </w:t>
-      </w:r>
-      <w:hyperlink r:id="rId79">
-        <w:r>
-          <w:rPr>
-            <w:rStyle w:val="Hyperlink"/>
-          </w:rPr>
-          <w:t xml:space="preserve">Level of experience modulates individual foraging strategies of an invasive predatory wasp</w:t>
-        </w:r>
-      </w:hyperlink>
-      <w:r>
-        <w:t xml:space="preserve">.</w:t>
-      </w:r>
-      <w:r>
-        <w:t xml:space="preserve"> </w:t>
-      </w:r>
-      <w:r>
-        <w:rPr>
-          <w:iCs/>
-          <w:i/>
-        </w:rPr>
-        <w:t xml:space="preserve">Behav Ecol Sociobiol</w:t>
-      </w:r>
-      <w:r>
-        <w:t xml:space="preserve">, 69, 491–499.</w:t>
-      </w:r>
-    </w:p>
-    <w:bookmarkEnd w:id="80"/>
-    <w:bookmarkStart w:id="82" w:name="ref-Woo.etal2008"/>
-    <w:p>
-      <w:pPr>
-        <w:pStyle w:val="Bibliography"/>
-      </w:pPr>
-      <w:r>
-        <w:t xml:space="preserve">Woo, K.J., Elliott, K.H., Davidson, M., Gaston, A.J. &amp; Davoren, G.K. (2008).</w:t>
-      </w:r>
-      <w:r>
-        <w:t xml:space="preserve"> </w:t>
-      </w:r>
-      <w:hyperlink r:id="rId81">
-        <w:r>
-          <w:rPr>
-            <w:rStyle w:val="Hyperlink"/>
-          </w:rPr>
-          <w:t xml:space="preserve">Individual specialization in diet by a generalist marine predator reflects specialization in foraging behaviour</w:t>
-        </w:r>
-      </w:hyperlink>
-      <w:r>
-        <w:t xml:space="preserve">.</w:t>
-      </w:r>
-      <w:r>
-        <w:t xml:space="preserve"> </w:t>
-      </w:r>
-      <w:r>
-        <w:rPr>
-          <w:iCs/>
-          <w:i/>
-        </w:rPr>
         <w:t xml:space="preserve">J. Anim. Ecol.</w:t>
       </w:r>
       <w:r>
         <w:t xml:space="preserve">, 77, 1082–1091.</w:t>
       </w:r>
     </w:p>
-    <w:bookmarkEnd w:id="82"/>
-    <w:bookmarkEnd w:id="83"/>
-    <w:bookmarkEnd w:id="84"/>
+    <w:bookmarkEnd w:id="103"/>
+    <w:bookmarkEnd w:id="104"/>
+    <w:bookmarkEnd w:id="105"/>
     <w:sectPr>
       <w:footerReference r:id="rId9" w:type="default"/>
       <w:pgSz w:h="15840" w:w="12240"/>

</xml_diff>

<commit_message>
update MS based on changes in fig1
</commit_message>
<xml_diff>
--- a/manuscript/Chapter3-manuscript.docx
+++ b/manuscript/Chapter3-manuscript.docx
@@ -1014,7 +1014,7 @@
           <wp:inline>
             <wp:extent cx="5969000" cy="3069771"/>
             <wp:effectExtent b="0" l="0" r="0" t="0"/>
-            <wp:docPr descr="Figure 1. Results from the Bayesian generalized additive mixed model. (A) Fitted (solid) line displaying the posterior predicted values relating the predators’ hunting success to their cumulative experience. Here, we transformed the hunting success and cumulative experience back to their original scale (i.e. the amount of prey captured and the number of matches played respectively). The band around the solid line represents the 95% credible intervals. (B) The estimated posterior predicted mean hunting success of each predator player. We display the hunting success back-transformed to its original scale." title="" id="31" name="Picture"/>
+            <wp:docPr descr="Figure 1. Results from the Bayesian generalized mixed mixed model. (A) Fitted (solid) line displaying the posterior predicted values relating the predators’ hunting success to their cumulative experience. Here, we transformed the hunting success and cumulative experience back to their original scale (i.e. the amount of prey captured and the number of matches played respectively). The band around the solid line represents the 95% credible intervals. (B) The estimated posterior predicted mean hunting success of each predator player. We display the hunting success back-transformed to its original scale." title="" id="31" name="Picture"/>
             <a:graphic>
               <a:graphicData uri="http://schemas.openxmlformats.org/drawingml/2006/picture">
                 <pic:pic>
@@ -1067,7 +1067,7 @@
         <w:t xml:space="preserve"> </w:t>
       </w:r>
       <w:r>
-        <w:t xml:space="preserve">Results from the Bayesian generalized additive mixed model. (A) Fitted (solid) line displaying the posterior predicted values relating the predators’ hunting success to their cumulative experience. Here, we transformed the hunting success and cumulative experience back to their original scale (i.e. the amount of prey captured and the number of matches played respectively). The band around the solid line represents the 95% credible intervals. (B) The estimated posterior predicted mean hunting success of each predator player. We display the hunting success back-transformed to its original scale.</w:t>
+        <w:t xml:space="preserve">Results from the Bayesian generalized mixed mixed model. (A) Fitted (solid) line displaying the posterior predicted values relating the predators’ hunting success to their cumulative experience. Here, we transformed the hunting success and cumulative experience back to their original scale (i.e. the amount of prey captured and the number of matches played respectively). The band around the solid line represents the 95% credible intervals. (B) The estimated posterior predicted mean hunting success of each predator player. We display the hunting success back-transformed to its original scale.</w:t>
       </w:r>
     </w:p>
     <w:p>

</xml_diff>

<commit_message>
updated fig1. added fig2. update with MS
</commit_message>
<xml_diff>
--- a/manuscript/Chapter3-manuscript.docx
+++ b/manuscript/Chapter3-manuscript.docx
@@ -979,7 +979,7 @@
     <w:bookmarkEnd w:id="27"/>
     <w:bookmarkEnd w:id="28"/>
     <w:bookmarkEnd w:id="29"/>
-    <w:bookmarkStart w:id="34" w:name="results"/>
+    <w:bookmarkStart w:id="37" w:name="results"/>
     <w:p>
       <w:pPr>
         <w:pStyle w:val="Heading1"/>
@@ -988,7 +988,7 @@
         <w:t xml:space="preserve">RESULTS</w:t>
       </w:r>
     </w:p>
-    <w:bookmarkStart w:id="33" w:name="X49e34d012182956988a00f0ff153f675c48b853"/>
+    <w:bookmarkStart w:id="36" w:name="X49e34d012182956988a00f0ff153f675c48b853"/>
     <w:p>
       <w:pPr>
         <w:pStyle w:val="Heading2"/>
@@ -1014,7 +1014,7 @@
           <wp:inline>
             <wp:extent cx="5969000" cy="3069771"/>
             <wp:effectExtent b="0" l="0" r="0" t="0"/>
-            <wp:docPr descr="Figure 1. Results from the Bayesian generalized mixed mixed model. (A) Fitted (solid) line displaying the posterior predicted values relating the predators’ hunting success to their cumulative experience. Here, we transformed the hunting success and cumulative experience back to their original scale (i.e. the amount of prey captured and the number of matches played respectively). The band around the solid line represents the 95% credible intervals. (B) The estimated posterior predicted mean hunting success of each predator player. We display the hunting success back-transformed to its original scale." title="" id="31" name="Picture"/>
+            <wp:docPr descr="Figure 1. Results from the Bayesian generalized linear mixed model. (A) Fitted (solid) line displaying the posterior predicted values relating the predators’ hunting success to their cumulative experience. Here, we transformed the hunting success and cumulative experience back to their original scale (i.e. the amount of prey captured and the number of matches played respectively). The band around the solid line represents the 95% credible intervals. (B) The estimated posterior predicted mean hunting success of each predator player. We display the hunting success back-transformed to its original scale." title="" id="31" name="Picture"/>
             <a:graphic>
               <a:graphicData uri="http://schemas.openxmlformats.org/drawingml/2006/picture">
                 <pic:pic>
@@ -1067,7 +1067,80 @@
         <w:t xml:space="preserve"> </w:t>
       </w:r>
       <w:r>
-        <w:t xml:space="preserve">Results from the Bayesian generalized mixed mixed model. (A) Fitted (solid) line displaying the posterior predicted values relating the predators’ hunting success to their cumulative experience. Here, we transformed the hunting success and cumulative experience back to their original scale (i.e. the amount of prey captured and the number of matches played respectively). The band around the solid line represents the 95% credible intervals. (B) The estimated posterior predicted mean hunting success of each predator player. We display the hunting success back-transformed to its original scale.</w:t>
+        <w:t xml:space="preserve">Results from the Bayesian generalized linear mixed model. (A) Fitted (solid) line displaying the posterior predicted values relating the predators’ hunting success to their cumulative experience. Here, we transformed the hunting success and cumulative experience back to their original scale (i.e. the amount of prey captured and the number of matches played respectively). The band around the solid line represents the 95% credible intervals. (B) The estimated posterior predicted mean hunting success of each predator player. We display the hunting success back-transformed to its original scale.</w:t>
+      </w:r>
+    </w:p>
+    <w:p>
+      <w:pPr>
+        <w:pStyle w:val="BodyText"/>
+      </w:pPr>
+      <w:r>
+        <w:t xml:space="preserve">blablabla figure 2</w:t>
+      </w:r>
+    </w:p>
+    <w:p>
+      <w:pPr>
+        <w:pStyle w:val="CaptionedFigure"/>
+      </w:pPr>
+      <w:r>
+        <w:drawing>
+          <wp:inline>
+            <wp:extent cx="5969000" cy="2728685"/>
+            <wp:effectExtent b="0" l="0" r="0" t="0"/>
+            <wp:docPr descr="Figure 2. Coefficient of variation for the predator’s speed and for the speed of the prey encountered at each level of experience. (A) Coefficient of variation for the among individual differences in average behavior (B) Coefficient fo variation for the among individual differences in within individual variance" title="" id="34" name="Picture"/>
+            <a:graphic>
+              <a:graphicData uri="http://schemas.openxmlformats.org/drawingml/2006/picture">
+                <pic:pic>
+                  <pic:nvPicPr>
+                    <pic:cNvPr descr="C:/Users/maxim/OneDrive/Documents/GitHub/Chapter3/outputs/05_outputs_figures/05_figure2.png" id="35" name="Picture"/>
+                    <pic:cNvPicPr>
+                      <a:picLocks noChangeArrowheads="1" noChangeAspect="1"/>
+                    </pic:cNvPicPr>
+                  </pic:nvPicPr>
+                  <pic:blipFill>
+                    <a:blip r:embed="rId33"/>
+                    <a:stretch>
+                      <a:fillRect/>
+                    </a:stretch>
+                  </pic:blipFill>
+                  <pic:spPr bwMode="auto">
+                    <a:xfrm>
+                      <a:off x="0" y="0"/>
+                      <a:ext cx="5969000" cy="2728685"/>
+                    </a:xfrm>
+                    <a:prstGeom prst="rect">
+                      <a:avLst/>
+                    </a:prstGeom>
+                    <a:noFill/>
+                    <a:ln w="9525">
+                      <a:noFill/>
+                      <a:headEnd/>
+                      <a:tailEnd/>
+                    </a:ln>
+                  </pic:spPr>
+                </pic:pic>
+              </a:graphicData>
+            </a:graphic>
+          </wp:inline>
+        </w:drawing>
+      </w:r>
+    </w:p>
+    <w:p>
+      <w:pPr>
+        <w:pStyle w:val="ImageCaption"/>
+      </w:pPr>
+      <w:r>
+        <w:rPr>
+          <w:bCs/>
+          <w:b/>
+        </w:rPr>
+        <w:t xml:space="preserve">Figure 2.</w:t>
+      </w:r>
+      <w:r>
+        <w:t xml:space="preserve"> </w:t>
+      </w:r>
+      <w:r>
+        <w:t xml:space="preserve">Coefficient of variation for the predator’s speed and for the speed of the prey encountered at each level of experience. (A) Coefficient of variation for the among individual differences in average behavior (B) Coefficient fo variation for the among individual differences in within individual variance</w:t>
       </w:r>
     </w:p>
     <w:p>
@@ -1075,9 +1148,9 @@
         <w:br w:type="page"/>
       </w:r>
     </w:p>
-    <w:bookmarkEnd w:id="33"/>
-    <w:bookmarkEnd w:id="34"/>
-    <w:bookmarkStart w:id="113" w:name="litterature-cited"/>
+    <w:bookmarkEnd w:id="36"/>
+    <w:bookmarkEnd w:id="37"/>
+    <w:bookmarkStart w:id="116" w:name="litterature-cited"/>
     <w:p>
       <w:pPr>
         <w:pStyle w:val="Heading1"/>
@@ -1086,8 +1159,8 @@
         <w:t xml:space="preserve">LITTERATURE CITED</w:t>
       </w:r>
     </w:p>
-    <w:bookmarkStart w:id="112" w:name="refs"/>
-    <w:bookmarkStart w:id="36" w:name="ref-Araujo.etal2011"/>
+    <w:bookmarkStart w:id="115" w:name="refs"/>
+    <w:bookmarkStart w:id="39" w:name="ref-Araujo.etal2011"/>
     <w:p>
       <w:pPr>
         <w:pStyle w:val="Bibliography"/>
@@ -1098,7 +1171,7 @@
       <w:r>
         <w:t xml:space="preserve"> </w:t>
       </w:r>
-      <w:hyperlink r:id="rId35">
+      <w:hyperlink r:id="rId38">
         <w:r>
           <w:rPr>
             <w:rStyle w:val="Hyperlink"/>
@@ -1123,8 +1196,8 @@
         <w:t xml:space="preserve">, 14, 948–958.</w:t>
       </w:r>
     </w:p>
-    <w:bookmarkEnd w:id="36"/>
-    <w:bookmarkStart w:id="38" w:name="ref-Beauchamp2020"/>
+    <w:bookmarkEnd w:id="39"/>
+    <w:bookmarkStart w:id="41" w:name="ref-Beauchamp2020"/>
     <w:p>
       <w:pPr>
         <w:pStyle w:val="Bibliography"/>
@@ -1135,7 +1208,7 @@
       <w:r>
         <w:t xml:space="preserve"> </w:t>
       </w:r>
-      <w:hyperlink r:id="rId37">
+      <w:hyperlink r:id="rId40">
         <w:r>
           <w:rPr>
             <w:rStyle w:val="Hyperlink"/>
@@ -1160,8 +1233,8 @@
         <w:t xml:space="preserve">, 74, 49.</w:t>
       </w:r>
     </w:p>
-    <w:bookmarkEnd w:id="38"/>
-    <w:bookmarkStart w:id="40" w:name="ref-Cere.etal2021"/>
+    <w:bookmarkEnd w:id="41"/>
+    <w:bookmarkStart w:id="43" w:name="ref-Cere.etal2021"/>
     <w:p>
       <w:pPr>
         <w:pStyle w:val="Bibliography"/>
@@ -1172,7 +1245,7 @@
       <w:r>
         <w:t xml:space="preserve"> </w:t>
       </w:r>
-      <w:hyperlink r:id="rId39">
+      <w:hyperlink r:id="rId42">
         <w:r>
           <w:rPr>
             <w:rStyle w:val="Hyperlink"/>
@@ -1197,8 +1270,8 @@
         <w:t xml:space="preserve">, 181, 105–116.</w:t>
       </w:r>
     </w:p>
-    <w:bookmarkEnd w:id="40"/>
-    <w:bookmarkStart w:id="42" w:name="ref-Chang.etal2017"/>
+    <w:bookmarkEnd w:id="43"/>
+    <w:bookmarkStart w:id="45" w:name="ref-Chang.etal2017"/>
     <w:p>
       <w:pPr>
         <w:pStyle w:val="Bibliography"/>
@@ -1209,7 +1282,7 @@
       <w:r>
         <w:t xml:space="preserve"> </w:t>
       </w:r>
-      <w:hyperlink r:id="rId41">
+      <w:hyperlink r:id="rId44">
         <w:r>
           <w:rPr>
             <w:rStyle w:val="Hyperlink"/>
@@ -1234,8 +1307,8 @@
         <w:t xml:space="preserve">, 7, 40734.</w:t>
       </w:r>
     </w:p>
-    <w:bookmarkEnd w:id="42"/>
-    <w:bookmarkStart w:id="44" w:name="ref-Courbin.etal2018"/>
+    <w:bookmarkEnd w:id="45"/>
+    <w:bookmarkStart w:id="47" w:name="ref-Courbin.etal2018"/>
     <w:p>
       <w:pPr>
         <w:pStyle w:val="Bibliography"/>
@@ -1259,7 +1332,7 @@
       <w:r>
         <w:t xml:space="preserve"> </w:t>
       </w:r>
-      <w:hyperlink r:id="rId43">
+      <w:hyperlink r:id="rId46">
         <w:r>
           <w:rPr>
             <w:rStyle w:val="Hyperlink"/>
@@ -1284,8 +1357,8 @@
         <w:t xml:space="preserve">, 21, 1043–1054.</w:t>
       </w:r>
     </w:p>
-    <w:bookmarkEnd w:id="44"/>
-    <w:bookmarkStart w:id="46" w:name="ref-Davoren.etal2003"/>
+    <w:bookmarkEnd w:id="47"/>
+    <w:bookmarkStart w:id="49" w:name="ref-Davoren.etal2003"/>
     <w:p>
       <w:pPr>
         <w:pStyle w:val="Bibliography"/>
@@ -1296,7 +1369,7 @@
       <w:r>
         <w:t xml:space="preserve"> </w:t>
       </w:r>
-      <w:hyperlink r:id="rId45">
+      <w:hyperlink r:id="rId48">
         <w:r>
           <w:rPr>
             <w:rStyle w:val="Hyperlink"/>
@@ -1405,8 +1478,8 @@
         <w:t xml:space="preserve">, 73, 463–481.</w:t>
       </w:r>
     </w:p>
-    <w:bookmarkEnd w:id="46"/>
-    <w:bookmarkStart w:id="48" w:name="ref-Dukas2019"/>
+    <w:bookmarkEnd w:id="49"/>
+    <w:bookmarkStart w:id="51" w:name="ref-Dukas2019"/>
     <w:p>
       <w:pPr>
         <w:pStyle w:val="Bibliography"/>
@@ -1417,7 +1490,7 @@
       <w:r>
         <w:t xml:space="preserve"> </w:t>
       </w:r>
-      <w:hyperlink r:id="rId47">
+      <w:hyperlink r:id="rId50">
         <w:r>
           <w:rPr>
             <w:rStyle w:val="Hyperlink"/>
@@ -1442,8 +1515,8 @@
         <w:t xml:space="preserve">, 147, 199–210.</w:t>
       </w:r>
     </w:p>
-    <w:bookmarkEnd w:id="48"/>
-    <w:bookmarkStart w:id="50" w:name="ref-Edwards.Jackson1994"/>
+    <w:bookmarkEnd w:id="51"/>
+    <w:bookmarkStart w:id="53" w:name="ref-Edwards.Jackson1994"/>
     <w:p>
       <w:pPr>
         <w:pStyle w:val="Bibliography"/>
@@ -1454,7 +1527,7 @@
       <w:r>
         <w:t xml:space="preserve"> </w:t>
       </w:r>
-      <w:hyperlink r:id="rId49">
+      <w:hyperlink r:id="rId52">
         <w:r>
           <w:rPr>
             <w:rStyle w:val="Hyperlink"/>
@@ -1545,8 +1618,8 @@
         <w:t xml:space="preserve">, 21, 269–277.</w:t>
       </w:r>
     </w:p>
-    <w:bookmarkEnd w:id="50"/>
-    <w:bookmarkStart w:id="52" w:name="ref-Estes.etal2003"/>
+    <w:bookmarkEnd w:id="53"/>
+    <w:bookmarkStart w:id="55" w:name="ref-Estes.etal2003"/>
     <w:p>
       <w:pPr>
         <w:pStyle w:val="Bibliography"/>
@@ -1557,7 +1630,7 @@
       <w:r>
         <w:t xml:space="preserve"> </w:t>
       </w:r>
-      <w:hyperlink r:id="rId51">
+      <w:hyperlink r:id="rId54">
         <w:r>
           <w:rPr>
             <w:rStyle w:val="Hyperlink"/>
@@ -1582,8 +1655,8 @@
         <w:t xml:space="preserve">, 72, 144–155.</w:t>
       </w:r>
     </w:p>
-    <w:bookmarkEnd w:id="52"/>
-    <w:bookmarkStart w:id="54" w:name="ref-FraserFranco.etal2022"/>
+    <w:bookmarkEnd w:id="55"/>
+    <w:bookmarkStart w:id="57" w:name="ref-FraserFranco.etal2022"/>
     <w:p>
       <w:pPr>
         <w:pStyle w:val="Bibliography"/>
@@ -1594,7 +1667,7 @@
       <w:r>
         <w:t xml:space="preserve"> </w:t>
       </w:r>
-      <w:hyperlink r:id="rId53">
+      <w:hyperlink r:id="rId56">
         <w:r>
           <w:rPr>
             <w:rStyle w:val="Hyperlink"/>
@@ -1619,8 +1692,8 @@
         <w:t xml:space="preserve">, arac063.</w:t>
       </w:r>
     </w:p>
-    <w:bookmarkEnd w:id="54"/>
-    <w:bookmarkStart w:id="56" w:name="ref-Griffen.etal2012"/>
+    <w:bookmarkEnd w:id="57"/>
+    <w:bookmarkStart w:id="59" w:name="ref-Griffen.etal2012"/>
     <w:p>
       <w:pPr>
         <w:pStyle w:val="Bibliography"/>
@@ -1631,7 +1704,7 @@
       <w:r>
         <w:t xml:space="preserve"> </w:t>
       </w:r>
-      <w:hyperlink r:id="rId55">
+      <w:hyperlink r:id="rId58">
         <w:r>
           <w:rPr>
             <w:rStyle w:val="Hyperlink"/>
@@ -1656,8 +1729,8 @@
         <w:t xml:space="preserve">, 93, 1935–1943.</w:t>
       </w:r>
     </w:p>
-    <w:bookmarkEnd w:id="56"/>
-    <w:bookmarkStart w:id="58" w:name="ref-Heithaus.etal2018"/>
+    <w:bookmarkEnd w:id="59"/>
+    <w:bookmarkStart w:id="61" w:name="ref-Heithaus.etal2018"/>
     <w:p>
       <w:pPr>
         <w:pStyle w:val="Bibliography"/>
@@ -1668,7 +1741,7 @@
       <w:r>
         <w:t xml:space="preserve"> </w:t>
       </w:r>
-      <w:hyperlink r:id="rId57">
+      <w:hyperlink r:id="rId60">
         <w:r>
           <w:rPr>
             <w:rStyle w:val="Hyperlink"/>
@@ -1747,8 +1820,8 @@
         <w:t xml:space="preserve">, pp. 354–363.</w:t>
       </w:r>
     </w:p>
-    <w:bookmarkEnd w:id="58"/>
-    <w:bookmarkStart w:id="60" w:name="ref-Huey.Pianka1981"/>
+    <w:bookmarkEnd w:id="61"/>
+    <w:bookmarkStart w:id="63" w:name="ref-Huey.Pianka1981"/>
     <w:p>
       <w:pPr>
         <w:pStyle w:val="Bibliography"/>
@@ -1759,7 +1832,7 @@
       <w:r>
         <w:t xml:space="preserve"> </w:t>
       </w:r>
-      <w:hyperlink r:id="rId59">
+      <w:hyperlink r:id="rId62">
         <w:r>
           <w:rPr>
             <w:rStyle w:val="Hyperlink"/>
@@ -1784,8 +1857,8 @@
         <w:t xml:space="preserve">, 62, 991–999.</w:t>
       </w:r>
     </w:p>
-    <w:bookmarkEnd w:id="60"/>
-    <w:bookmarkStart w:id="62" w:name="ref-Ishii.Shimada2010"/>
+    <w:bookmarkEnd w:id="63"/>
+    <w:bookmarkStart w:id="65" w:name="ref-Ishii.Shimada2010"/>
     <w:p>
       <w:pPr>
         <w:pStyle w:val="Bibliography"/>
@@ -1796,7 +1869,7 @@
       <w:r>
         <w:t xml:space="preserve"> </w:t>
       </w:r>
-      <w:hyperlink r:id="rId61">
+      <w:hyperlink r:id="rId64">
         <w:r>
           <w:rPr>
             <w:rStyle w:val="Hyperlink"/>
@@ -1827,8 +1900,8 @@
         <w:t xml:space="preserve">, 52, 27.</w:t>
       </w:r>
     </w:p>
-    <w:bookmarkEnd w:id="62"/>
-    <w:bookmarkStart w:id="64" w:name="X861472cb300cb4fe47c34b2285e8585ed9d2165"/>
+    <w:bookmarkEnd w:id="65"/>
+    <w:bookmarkStart w:id="67" w:name="X861472cb300cb4fe47c34b2285e8585ed9d2165"/>
     <w:p>
       <w:pPr>
         <w:pStyle w:val="Bibliography"/>
@@ -1839,7 +1912,7 @@
       <w:r>
         <w:t xml:space="preserve"> </w:t>
       </w:r>
-      <w:hyperlink r:id="rId63">
+      <w:hyperlink r:id="rId66">
         <w:r>
           <w:rPr>
             <w:rStyle w:val="Hyperlink"/>
@@ -1888,8 +1961,8 @@
         <w:t xml:space="preserve">, 84, 1081–1091.</w:t>
       </w:r>
     </w:p>
-    <w:bookmarkEnd w:id="64"/>
-    <w:bookmarkStart w:id="66" w:name="ref-Kobler.etal2009"/>
+    <w:bookmarkEnd w:id="67"/>
+    <w:bookmarkStart w:id="69" w:name="ref-Kobler.etal2009"/>
     <w:p>
       <w:pPr>
         <w:pStyle w:val="Bibliography"/>
@@ -1900,7 +1973,7 @@
       <w:r>
         <w:t xml:space="preserve"> </w:t>
       </w:r>
-      <w:hyperlink r:id="rId65">
+      <w:hyperlink r:id="rId68">
         <w:r>
           <w:rPr>
             <w:rStyle w:val="Hyperlink"/>
@@ -1922,8 +1995,8 @@
         <w:t xml:space="preserve">, 161, 837–847.</w:t>
       </w:r>
     </w:p>
-    <w:bookmarkEnd w:id="66"/>
-    <w:bookmarkStart w:id="68" w:name="X6c7e3aeb277c8347e9da059dcf5014bc78fbbe9"/>
+    <w:bookmarkEnd w:id="69"/>
+    <w:bookmarkStart w:id="71" w:name="X6c7e3aeb277c8347e9da059dcf5014bc78fbbe9"/>
     <w:p>
       <w:pPr>
         <w:pStyle w:val="Bibliography"/>
@@ -1934,7 +2007,7 @@
       <w:r>
         <w:t xml:space="preserve"> </w:t>
       </w:r>
-      <w:hyperlink r:id="rId67">
+      <w:hyperlink r:id="rId70">
         <w:r>
           <w:rPr>
             <w:rStyle w:val="Hyperlink"/>
@@ -2019,8 +2092,8 @@
         <w:t xml:space="preserve">, 18, 386–402.</w:t>
       </w:r>
     </w:p>
-    <w:bookmarkEnd w:id="68"/>
-    <w:bookmarkStart w:id="70" w:name="ref-Manlick.etal2021"/>
+    <w:bookmarkEnd w:id="71"/>
+    <w:bookmarkStart w:id="73" w:name="ref-Manlick.etal2021"/>
     <w:p>
       <w:pPr>
         <w:pStyle w:val="Bibliography"/>
@@ -2031,7 +2104,7 @@
       <w:r>
         <w:t xml:space="preserve"> </w:t>
       </w:r>
-      <w:hyperlink r:id="rId69">
+      <w:hyperlink r:id="rId72">
         <w:r>
           <w:rPr>
             <w:rStyle w:val="Hyperlink"/>
@@ -2056,8 +2129,8 @@
         <w:t xml:space="preserve">, 90, 2806–2818.</w:t>
       </w:r>
     </w:p>
-    <w:bookmarkEnd w:id="70"/>
-    <w:bookmarkStart w:id="72" w:name="ref-Matsumura.Miyatake2022a"/>
+    <w:bookmarkEnd w:id="73"/>
+    <w:bookmarkStart w:id="75" w:name="ref-Matsumura.Miyatake2022a"/>
     <w:p>
       <w:pPr>
         <w:pStyle w:val="Bibliography"/>
@@ -2068,7 +2141,7 @@
       <w:r>
         <w:t xml:space="preserve"> </w:t>
       </w:r>
-      <w:hyperlink r:id="rId71">
+      <w:hyperlink r:id="rId74">
         <w:r>
           <w:rPr>
             <w:rStyle w:val="Hyperlink"/>
@@ -2099,8 +2172,8 @@
         <w:t xml:space="preserve">, 128, 395–401.</w:t>
       </w:r>
     </w:p>
-    <w:bookmarkEnd w:id="72"/>
-    <w:bookmarkStart w:id="74" w:name="ref-Mery.Burns2010"/>
+    <w:bookmarkEnd w:id="75"/>
+    <w:bookmarkStart w:id="77" w:name="ref-Mery.Burns2010"/>
     <w:p>
       <w:pPr>
         <w:pStyle w:val="Bibliography"/>
@@ -2111,7 +2184,7 @@
       <w:r>
         <w:t xml:space="preserve"> </w:t>
       </w:r>
-      <w:hyperlink r:id="rId73">
+      <w:hyperlink r:id="rId76">
         <w:r>
           <w:rPr>
             <w:rStyle w:val="Hyperlink"/>
@@ -2136,8 +2209,8 @@
         <w:t xml:space="preserve">, 24, 571–583.</w:t>
       </w:r>
     </w:p>
-    <w:bookmarkEnd w:id="74"/>
-    <w:bookmarkStart w:id="76" w:name="ref-Michalko.etal2021"/>
+    <w:bookmarkEnd w:id="77"/>
+    <w:bookmarkStart w:id="79" w:name="ref-Michalko.etal2021"/>
     <w:p>
       <w:pPr>
         <w:pStyle w:val="Bibliography"/>
@@ -2148,7 +2221,7 @@
       <w:r>
         <w:t xml:space="preserve"> </w:t>
       </w:r>
-      <w:hyperlink r:id="rId75">
+      <w:hyperlink r:id="rId78">
         <w:r>
           <w:rPr>
             <w:rStyle w:val="Hyperlink"/>
@@ -2173,8 +2246,8 @@
         <w:t xml:space="preserve">, 32, 257–264.</w:t>
       </w:r>
     </w:p>
-    <w:bookmarkEnd w:id="76"/>
-    <w:bookmarkStart w:id="78" w:name="ref-Michalko.Pekar2016"/>
+    <w:bookmarkEnd w:id="79"/>
+    <w:bookmarkStart w:id="81" w:name="ref-Michalko.Pekar2016"/>
     <w:p>
       <w:pPr>
         <w:pStyle w:val="Bibliography"/>
@@ -2185,7 +2258,7 @@
       <w:r>
         <w:t xml:space="preserve"> </w:t>
       </w:r>
-      <w:hyperlink r:id="rId77">
+      <w:hyperlink r:id="rId80">
         <w:r>
           <w:rPr>
             <w:rStyle w:val="Hyperlink"/>
@@ -2210,8 +2283,8 @@
         <w:t xml:space="preserve">, 181, 1187–1197.</w:t>
       </w:r>
     </w:p>
-    <w:bookmarkEnd w:id="78"/>
-    <w:bookmarkStart w:id="80" w:name="ref-Moran.etal2017"/>
+    <w:bookmarkEnd w:id="81"/>
+    <w:bookmarkStart w:id="83" w:name="ref-Moran.etal2017"/>
     <w:p>
       <w:pPr>
         <w:pStyle w:val="Bibliography"/>
@@ -2222,7 +2295,7 @@
       <w:r>
         <w:t xml:space="preserve"> </w:t>
       </w:r>
-      <w:hyperlink r:id="rId79">
+      <w:hyperlink r:id="rId82">
         <w:r>
           <w:rPr>
             <w:rStyle w:val="Hyperlink"/>
@@ -2247,8 +2320,8 @@
         <w:t xml:space="preserve">, 126, 917–930.</w:t>
       </w:r>
     </w:p>
-    <w:bookmarkEnd w:id="80"/>
-    <w:bookmarkStart w:id="82" w:name="ref-Morse2000"/>
+    <w:bookmarkEnd w:id="83"/>
+    <w:bookmarkStart w:id="85" w:name="ref-Morse2000"/>
     <w:p>
       <w:pPr>
         <w:pStyle w:val="Bibliography"/>
@@ -2259,7 +2332,7 @@
       <w:r>
         <w:t xml:space="preserve"> </w:t>
       </w:r>
-      <w:hyperlink r:id="rId81">
+      <w:hyperlink r:id="rId84">
         <w:r>
           <w:rPr>
             <w:rStyle w:val="Hyperlink"/>
@@ -2284,8 +2357,8 @@
         <w:t xml:space="preserve">, 60, 827–835.</w:t>
       </w:r>
     </w:p>
-    <w:bookmarkEnd w:id="82"/>
-    <w:bookmarkStart w:id="84" w:name="ref-Patrick.Weimerskirch2014a"/>
+    <w:bookmarkEnd w:id="85"/>
+    <w:bookmarkStart w:id="87" w:name="ref-Patrick.Weimerskirch2014a"/>
     <w:p>
       <w:pPr>
         <w:pStyle w:val="Bibliography"/>
@@ -2296,7 +2369,7 @@
       <w:r>
         <w:t xml:space="preserve"> </w:t>
       </w:r>
-      <w:hyperlink r:id="rId83">
+      <w:hyperlink r:id="rId86">
         <w:r>
           <w:rPr>
             <w:rStyle w:val="Hyperlink"/>
@@ -2321,8 +2394,8 @@
         <w:t xml:space="preserve">, 10, 20140630.</w:t>
       </w:r>
     </w:p>
-    <w:bookmarkEnd w:id="84"/>
-    <w:bookmarkStart w:id="86" w:name="ref-Patrick.Weimerskirch2014"/>
+    <w:bookmarkEnd w:id="87"/>
+    <w:bookmarkStart w:id="89" w:name="ref-Patrick.Weimerskirch2014"/>
     <w:p>
       <w:pPr>
         <w:pStyle w:val="Bibliography"/>
@@ -2333,7 +2406,7 @@
       <w:r>
         <w:t xml:space="preserve"> </w:t>
       </w:r>
-      <w:hyperlink r:id="rId85">
+      <w:hyperlink r:id="rId88">
         <w:r>
           <w:rPr>
             <w:rStyle w:val="Hyperlink"/>
@@ -2418,8 +2491,8 @@
         <w:t xml:space="preserve">, 9, e87269.</w:t>
       </w:r>
     </w:p>
-    <w:bookmarkEnd w:id="86"/>
-    <w:bookmarkStart w:id="88" w:name="ref-Paull.etal2012"/>
+    <w:bookmarkEnd w:id="89"/>
+    <w:bookmarkStart w:id="91" w:name="ref-Paull.etal2012"/>
     <w:p>
       <w:pPr>
         <w:pStyle w:val="Bibliography"/>
@@ -2430,7 +2503,7 @@
       <w:r>
         <w:t xml:space="preserve"> </w:t>
       </w:r>
-      <w:hyperlink r:id="rId87">
+      <w:hyperlink r:id="rId90">
         <w:r>
           <w:rPr>
             <w:rStyle w:val="Hyperlink"/>
@@ -2455,8 +2528,8 @@
         <w:t xml:space="preserve">, 107, 845–853.</w:t>
       </w:r>
     </w:p>
-    <w:bookmarkEnd w:id="88"/>
-    <w:bookmarkStart w:id="90" w:name="ref-Phillips.etal2017"/>
+    <w:bookmarkEnd w:id="91"/>
+    <w:bookmarkStart w:id="93" w:name="ref-Phillips.etal2017"/>
     <w:p>
       <w:pPr>
         <w:pStyle w:val="Bibliography"/>
@@ -2467,7 +2540,7 @@
       <w:r>
         <w:t xml:space="preserve"> </w:t>
       </w:r>
-      <w:hyperlink r:id="rId89">
+      <w:hyperlink r:id="rId92">
         <w:r>
           <w:rPr>
             <w:rStyle w:val="Hyperlink"/>
@@ -2492,8 +2565,8 @@
         <w:t xml:space="preserve">, 578, 117–150.</w:t>
       </w:r>
     </w:p>
-    <w:bookmarkEnd w:id="90"/>
-    <w:bookmarkStart w:id="92" w:name="ref-Potier.etal2015"/>
+    <w:bookmarkEnd w:id="93"/>
+    <w:bookmarkStart w:id="95" w:name="ref-Potier.etal2015"/>
     <w:p>
       <w:pPr>
         <w:pStyle w:val="Bibliography"/>
@@ -2504,7 +2577,7 @@
       <w:r>
         <w:t xml:space="preserve"> </w:t>
       </w:r>
-      <w:hyperlink r:id="rId91">
+      <w:hyperlink r:id="rId94">
         <w:r>
           <w:rPr>
             <w:rStyle w:val="Hyperlink"/>
@@ -2553,8 +2626,8 @@
         <w:t xml:space="preserve">, 103, 83–90.</w:t>
       </w:r>
     </w:p>
-    <w:bookmarkEnd w:id="92"/>
-    <w:bookmarkStart w:id="94" w:name="ref-Reid.etal2010"/>
+    <w:bookmarkEnd w:id="95"/>
+    <w:bookmarkStart w:id="97" w:name="ref-Reid.etal2010"/>
     <w:p>
       <w:pPr>
         <w:pStyle w:val="Bibliography"/>
@@ -2565,7 +2638,7 @@
       <w:r>
         <w:t xml:space="preserve"> </w:t>
       </w:r>
-      <w:hyperlink r:id="rId93">
+      <w:hyperlink r:id="rId96">
         <w:r>
           <w:rPr>
             <w:rStyle w:val="Hyperlink"/>
@@ -2590,8 +2663,8 @@
         <w:t xml:space="preserve">, 147, 223–233.</w:t>
       </w:r>
     </w:p>
-    <w:bookmarkEnd w:id="94"/>
-    <w:bookmarkStart w:id="96" w:name="ref-Snell-Rood2013"/>
+    <w:bookmarkEnd w:id="97"/>
+    <w:bookmarkStart w:id="99" w:name="ref-Snell-Rood2013"/>
     <w:p>
       <w:pPr>
         <w:pStyle w:val="Bibliography"/>
@@ -2602,7 +2675,7 @@
       <w:r>
         <w:t xml:space="preserve"> </w:t>
       </w:r>
-      <w:hyperlink r:id="rId95">
+      <w:hyperlink r:id="rId98">
         <w:r>
           <w:rPr>
             <w:rStyle w:val="Hyperlink"/>
@@ -2657,8 +2730,8 @@
         <w:t xml:space="preserve">, 85, 1004–1011.</w:t>
       </w:r>
     </w:p>
-    <w:bookmarkEnd w:id="96"/>
-    <w:bookmarkStart w:id="98" w:name="ref-Tinker.etal2008"/>
+    <w:bookmarkEnd w:id="99"/>
+    <w:bookmarkStart w:id="101" w:name="ref-Tinker.etal2008"/>
     <w:p>
       <w:pPr>
         <w:pStyle w:val="Bibliography"/>
@@ -2669,7 +2742,7 @@
       <w:r>
         <w:t xml:space="preserve"> </w:t>
       </w:r>
-      <w:hyperlink r:id="rId97">
+      <w:hyperlink r:id="rId100">
         <w:r>
           <w:rPr>
             <w:rStyle w:val="Hyperlink"/>
@@ -2694,8 +2767,8 @@
         <w:t xml:space="preserve">, 105, 560–565.</w:t>
       </w:r>
     </w:p>
-    <w:bookmarkEnd w:id="98"/>
-    <w:bookmarkStart w:id="99" w:name="ref-Tinker.etal2009"/>
+    <w:bookmarkEnd w:id="101"/>
+    <w:bookmarkStart w:id="102" w:name="ref-Tinker.etal2009"/>
     <w:p>
       <w:pPr>
         <w:pStyle w:val="Bibliography"/>
@@ -2717,8 +2790,8 @@
         <w:t xml:space="preserve">, 11, 841–869.</w:t>
       </w:r>
     </w:p>
-    <w:bookmarkEnd w:id="99"/>
-    <w:bookmarkStart w:id="101" w:name="Xa9f710354cc886f3275f2724e3e26c0203e8293"/>
+    <w:bookmarkEnd w:id="102"/>
+    <w:bookmarkStart w:id="104" w:name="Xa9f710354cc886f3275f2724e3e26c0203e8293"/>
     <w:p>
       <w:pPr>
         <w:pStyle w:val="Bibliography"/>
@@ -2729,7 +2802,7 @@
       <w:r>
         <w:t xml:space="preserve"> </w:t>
       </w:r>
-      <w:hyperlink r:id="rId100">
+      <w:hyperlink r:id="rId103">
         <w:r>
           <w:rPr>
             <w:rStyle w:val="Hyperlink"/>
@@ -2754,8 +2827,8 @@
         <w:t xml:space="preserve">, 182, 55–69.</w:t>
       </w:r>
     </w:p>
-    <w:bookmarkEnd w:id="101"/>
-    <w:bookmarkStart w:id="103" w:name="X2d34a8037745a9f1e9ed0eb47d31f23e92657a6"/>
+    <w:bookmarkEnd w:id="104"/>
+    <w:bookmarkStart w:id="106" w:name="X2d34a8037745a9f1e9ed0eb47d31f23e92657a6"/>
     <w:p>
       <w:pPr>
         <w:pStyle w:val="Bibliography"/>
@@ -2766,7 +2839,7 @@
       <w:r>
         <w:t xml:space="preserve"> </w:t>
       </w:r>
-      <w:hyperlink r:id="rId102">
+      <w:hyperlink r:id="rId105">
         <w:r>
           <w:rPr>
             <w:rStyle w:val="Hyperlink"/>
@@ -2791,8 +2864,8 @@
         <w:t xml:space="preserve">, 83, 1469–1477.</w:t>
       </w:r>
     </w:p>
-    <w:bookmarkEnd w:id="103"/>
-    <w:bookmarkStart w:id="105" w:name="ref-vandenBosch.etal2019"/>
+    <w:bookmarkEnd w:id="106"/>
+    <w:bookmarkStart w:id="108" w:name="ref-vandenBosch.etal2019"/>
     <w:p>
       <w:pPr>
         <w:pStyle w:val="Bibliography"/>
@@ -2803,7 +2876,7 @@
       <w:r>
         <w:t xml:space="preserve"> </w:t>
       </w:r>
-      <w:hyperlink r:id="rId104">
+      <w:hyperlink r:id="rId107">
         <w:r>
           <w:rPr>
             <w:rStyle w:val="Hyperlink"/>
@@ -2828,8 +2901,8 @@
         <w:t xml:space="preserve">, 30, 792–800.</w:t>
       </w:r>
     </w:p>
-    <w:bookmarkEnd w:id="105"/>
-    <w:bookmarkStart w:id="107" w:name="ref-Weimerskirch2007"/>
+    <w:bookmarkEnd w:id="108"/>
+    <w:bookmarkStart w:id="110" w:name="ref-Weimerskirch2007"/>
     <w:p>
       <w:pPr>
         <w:pStyle w:val="Bibliography"/>
@@ -2840,7 +2913,7 @@
       <w:r>
         <w:t xml:space="preserve"> </w:t>
       </w:r>
-      <w:hyperlink r:id="rId106">
+      <w:hyperlink r:id="rId109">
         <w:r>
           <w:rPr>
             <w:rStyle w:val="Hyperlink"/>
@@ -2904,8 +2977,8 @@
         <w:t xml:space="preserve">, 54, 211–223.</w:t>
       </w:r>
     </w:p>
-    <w:bookmarkEnd w:id="107"/>
-    <w:bookmarkStart w:id="109" w:name="ref-Wilson-Rankin2015"/>
+    <w:bookmarkEnd w:id="110"/>
+    <w:bookmarkStart w:id="112" w:name="ref-Wilson-Rankin2015"/>
     <w:p>
       <w:pPr>
         <w:pStyle w:val="Bibliography"/>
@@ -2916,7 +2989,7 @@
       <w:r>
         <w:t xml:space="preserve"> </w:t>
       </w:r>
-      <w:hyperlink r:id="rId108">
+      <w:hyperlink r:id="rId111">
         <w:r>
           <w:rPr>
             <w:rStyle w:val="Hyperlink"/>
@@ -2941,8 +3014,8 @@
         <w:t xml:space="preserve">, 69, 491–499.</w:t>
       </w:r>
     </w:p>
-    <w:bookmarkEnd w:id="109"/>
-    <w:bookmarkStart w:id="111" w:name="ref-Woo.etal2008"/>
+    <w:bookmarkEnd w:id="112"/>
+    <w:bookmarkStart w:id="114" w:name="ref-Woo.etal2008"/>
     <w:p>
       <w:pPr>
         <w:pStyle w:val="Bibliography"/>
@@ -2953,7 +3026,7 @@
       <w:r>
         <w:t xml:space="preserve"> </w:t>
       </w:r>
-      <w:hyperlink r:id="rId110">
+      <w:hyperlink r:id="rId113">
         <w:r>
           <w:rPr>
             <w:rStyle w:val="Hyperlink"/>
@@ -2978,9 +3051,9 @@
         <w:t xml:space="preserve">, 77, 1082–1091.</w:t>
       </w:r>
     </w:p>
-    <w:bookmarkEnd w:id="111"/>
-    <w:bookmarkEnd w:id="112"/>
-    <w:bookmarkEnd w:id="113"/>
+    <w:bookmarkEnd w:id="114"/>
+    <w:bookmarkEnd w:id="115"/>
+    <w:bookmarkEnd w:id="116"/>
     <w:sectPr>
       <w:footerReference r:id="rId9" w:type="default"/>
       <w:pgSz w:h="15840" w:w="12240"/>

</xml_diff>

<commit_message>
added figure 3 to MS. might delete later
</commit_message>
<xml_diff>
--- a/manuscript/Chapter3-manuscript.docx
+++ b/manuscript/Chapter3-manuscript.docx
@@ -979,7 +979,7 @@
     <w:bookmarkEnd w:id="27"/>
     <w:bookmarkEnd w:id="28"/>
     <w:bookmarkEnd w:id="29"/>
-    <w:bookmarkStart w:id="37" w:name="results"/>
+    <w:bookmarkStart w:id="40" w:name="results"/>
     <w:p>
       <w:pPr>
         <w:pStyle w:val="Heading1"/>
@@ -988,7 +988,7 @@
         <w:t xml:space="preserve">RESULTS</w:t>
       </w:r>
     </w:p>
-    <w:bookmarkStart w:id="36" w:name="X49e34d012182956988a00f0ff153f675c48b853"/>
+    <w:bookmarkStart w:id="39" w:name="X49e34d012182956988a00f0ff153f675c48b853"/>
     <w:p>
       <w:pPr>
         <w:pStyle w:val="Heading2"/>
@@ -1087,7 +1087,7 @@
           <wp:inline>
             <wp:extent cx="5969000" cy="2728685"/>
             <wp:effectExtent b="0" l="0" r="0" t="0"/>
-            <wp:docPr descr="Figure 2. Coefficient of variation for the predator’s speed and for the speed of the prey encountered at each level of experience. (A) Coefficient of variation for the among individual differences in average behavior (B) Coefficient fo variation for the among individual differences in within individual variance" title="" id="34" name="Picture"/>
+            <wp:docPr descr="Figure 2. Coefficient of variation for the predator’s speed and for the speed of the prey encountered at each level of experience. (A) Coefficient of variation for the among individual differences in average behavior. (B) Coefficient fo variation for the among individual differences in within individual variance (i.e. specialization)." title="" id="34" name="Picture"/>
             <a:graphic>
               <a:graphicData uri="http://schemas.openxmlformats.org/drawingml/2006/picture">
                 <pic:pic>
@@ -1140,7 +1140,80 @@
         <w:t xml:space="preserve"> </w:t>
       </w:r>
       <w:r>
-        <w:t xml:space="preserve">Coefficient of variation for the predator’s speed and for the speed of the prey encountered at each level of experience. (A) Coefficient of variation for the among individual differences in average behavior (B) Coefficient fo variation for the among individual differences in within individual variance</w:t>
+        <w:t xml:space="preserve">Coefficient of variation for the predator’s speed and for the speed of the prey encountered at each level of experience. (A) Coefficient of variation for the among individual differences in average behavior. (B) Coefficient fo variation for the among individual differences in within individual variance (i.e. specialization).</w:t>
+      </w:r>
+    </w:p>
+    <w:p>
+      <w:pPr>
+        <w:pStyle w:val="BodyText"/>
+      </w:pPr>
+      <w:r>
+        <w:t xml:space="preserve">blablabla figure 3</w:t>
+      </w:r>
+    </w:p>
+    <w:p>
+      <w:pPr>
+        <w:pStyle w:val="CaptionedFigure"/>
+      </w:pPr>
+      <w:r>
+        <w:drawing>
+          <wp:inline>
+            <wp:extent cx="5969000" cy="3069771"/>
+            <wp:effectExtent b="0" l="0" r="0" t="0"/>
+            <wp:docPr descr="Figure 3. Title (A) Novice. (B) Advanced." title="" id="37" name="Picture"/>
+            <a:graphic>
+              <a:graphicData uri="http://schemas.openxmlformats.org/drawingml/2006/picture">
+                <pic:pic>
+                  <pic:nvPicPr>
+                    <pic:cNvPr descr="C:/Users/maxim/OneDrive/Documents/GitHub/Chapter3/outputs/05_outputs_figures/05_figure3.png" id="38" name="Picture"/>
+                    <pic:cNvPicPr>
+                      <a:picLocks noChangeArrowheads="1" noChangeAspect="1"/>
+                    </pic:cNvPicPr>
+                  </pic:nvPicPr>
+                  <pic:blipFill>
+                    <a:blip r:embed="rId36"/>
+                    <a:stretch>
+                      <a:fillRect/>
+                    </a:stretch>
+                  </pic:blipFill>
+                  <pic:spPr bwMode="auto">
+                    <a:xfrm>
+                      <a:off x="0" y="0"/>
+                      <a:ext cx="5969000" cy="3069771"/>
+                    </a:xfrm>
+                    <a:prstGeom prst="rect">
+                      <a:avLst/>
+                    </a:prstGeom>
+                    <a:noFill/>
+                    <a:ln w="9525">
+                      <a:noFill/>
+                      <a:headEnd/>
+                      <a:tailEnd/>
+                    </a:ln>
+                  </pic:spPr>
+                </pic:pic>
+              </a:graphicData>
+            </a:graphic>
+          </wp:inline>
+        </w:drawing>
+      </w:r>
+    </w:p>
+    <w:p>
+      <w:pPr>
+        <w:pStyle w:val="ImageCaption"/>
+      </w:pPr>
+      <w:r>
+        <w:rPr>
+          <w:bCs/>
+          <w:b/>
+        </w:rPr>
+        <w:t xml:space="preserve">Figure 3.</w:t>
+      </w:r>
+      <w:r>
+        <w:t xml:space="preserve"> </w:t>
+      </w:r>
+      <w:r>
+        <w:t xml:space="preserve">Title (A) Novice. (B) Advanced.</w:t>
       </w:r>
     </w:p>
     <w:p>
@@ -1148,9 +1221,9 @@
         <w:br w:type="page"/>
       </w:r>
     </w:p>
-    <w:bookmarkEnd w:id="36"/>
-    <w:bookmarkEnd w:id="37"/>
-    <w:bookmarkStart w:id="116" w:name="litterature-cited"/>
+    <w:bookmarkEnd w:id="39"/>
+    <w:bookmarkEnd w:id="40"/>
+    <w:bookmarkStart w:id="119" w:name="litterature-cited"/>
     <w:p>
       <w:pPr>
         <w:pStyle w:val="Heading1"/>
@@ -1159,8 +1232,8 @@
         <w:t xml:space="preserve">LITTERATURE CITED</w:t>
       </w:r>
     </w:p>
-    <w:bookmarkStart w:id="115" w:name="refs"/>
-    <w:bookmarkStart w:id="39" w:name="ref-Araujo.etal2011"/>
+    <w:bookmarkStart w:id="118" w:name="refs"/>
+    <w:bookmarkStart w:id="42" w:name="ref-Araujo.etal2011"/>
     <w:p>
       <w:pPr>
         <w:pStyle w:val="Bibliography"/>
@@ -1171,7 +1244,7 @@
       <w:r>
         <w:t xml:space="preserve"> </w:t>
       </w:r>
-      <w:hyperlink r:id="rId38">
+      <w:hyperlink r:id="rId41">
         <w:r>
           <w:rPr>
             <w:rStyle w:val="Hyperlink"/>
@@ -1196,8 +1269,8 @@
         <w:t xml:space="preserve">, 14, 948–958.</w:t>
       </w:r>
     </w:p>
-    <w:bookmarkEnd w:id="39"/>
-    <w:bookmarkStart w:id="41" w:name="ref-Beauchamp2020"/>
+    <w:bookmarkEnd w:id="42"/>
+    <w:bookmarkStart w:id="44" w:name="ref-Beauchamp2020"/>
     <w:p>
       <w:pPr>
         <w:pStyle w:val="Bibliography"/>
@@ -1208,7 +1281,7 @@
       <w:r>
         <w:t xml:space="preserve"> </w:t>
       </w:r>
-      <w:hyperlink r:id="rId40">
+      <w:hyperlink r:id="rId43">
         <w:r>
           <w:rPr>
             <w:rStyle w:val="Hyperlink"/>
@@ -1233,8 +1306,8 @@
         <w:t xml:space="preserve">, 74, 49.</w:t>
       </w:r>
     </w:p>
-    <w:bookmarkEnd w:id="41"/>
-    <w:bookmarkStart w:id="43" w:name="ref-Cere.etal2021"/>
+    <w:bookmarkEnd w:id="44"/>
+    <w:bookmarkStart w:id="46" w:name="ref-Cere.etal2021"/>
     <w:p>
       <w:pPr>
         <w:pStyle w:val="Bibliography"/>
@@ -1245,7 +1318,7 @@
       <w:r>
         <w:t xml:space="preserve"> </w:t>
       </w:r>
-      <w:hyperlink r:id="rId42">
+      <w:hyperlink r:id="rId45">
         <w:r>
           <w:rPr>
             <w:rStyle w:val="Hyperlink"/>
@@ -1270,8 +1343,8 @@
         <w:t xml:space="preserve">, 181, 105–116.</w:t>
       </w:r>
     </w:p>
-    <w:bookmarkEnd w:id="43"/>
-    <w:bookmarkStart w:id="45" w:name="ref-Chang.etal2017"/>
+    <w:bookmarkEnd w:id="46"/>
+    <w:bookmarkStart w:id="48" w:name="ref-Chang.etal2017"/>
     <w:p>
       <w:pPr>
         <w:pStyle w:val="Bibliography"/>
@@ -1282,7 +1355,7 @@
       <w:r>
         <w:t xml:space="preserve"> </w:t>
       </w:r>
-      <w:hyperlink r:id="rId44">
+      <w:hyperlink r:id="rId47">
         <w:r>
           <w:rPr>
             <w:rStyle w:val="Hyperlink"/>
@@ -1307,8 +1380,8 @@
         <w:t xml:space="preserve">, 7, 40734.</w:t>
       </w:r>
     </w:p>
-    <w:bookmarkEnd w:id="45"/>
-    <w:bookmarkStart w:id="47" w:name="ref-Courbin.etal2018"/>
+    <w:bookmarkEnd w:id="48"/>
+    <w:bookmarkStart w:id="50" w:name="ref-Courbin.etal2018"/>
     <w:p>
       <w:pPr>
         <w:pStyle w:val="Bibliography"/>
@@ -1332,7 +1405,7 @@
       <w:r>
         <w:t xml:space="preserve"> </w:t>
       </w:r>
-      <w:hyperlink r:id="rId46">
+      <w:hyperlink r:id="rId49">
         <w:r>
           <w:rPr>
             <w:rStyle w:val="Hyperlink"/>
@@ -1357,8 +1430,8 @@
         <w:t xml:space="preserve">, 21, 1043–1054.</w:t>
       </w:r>
     </w:p>
-    <w:bookmarkEnd w:id="47"/>
-    <w:bookmarkStart w:id="49" w:name="ref-Davoren.etal2003"/>
+    <w:bookmarkEnd w:id="50"/>
+    <w:bookmarkStart w:id="52" w:name="ref-Davoren.etal2003"/>
     <w:p>
       <w:pPr>
         <w:pStyle w:val="Bibliography"/>
@@ -1369,7 +1442,7 @@
       <w:r>
         <w:t xml:space="preserve"> </w:t>
       </w:r>
-      <w:hyperlink r:id="rId48">
+      <w:hyperlink r:id="rId51">
         <w:r>
           <w:rPr>
             <w:rStyle w:val="Hyperlink"/>
@@ -1478,8 +1551,8 @@
         <w:t xml:space="preserve">, 73, 463–481.</w:t>
       </w:r>
     </w:p>
-    <w:bookmarkEnd w:id="49"/>
-    <w:bookmarkStart w:id="51" w:name="ref-Dukas2019"/>
+    <w:bookmarkEnd w:id="52"/>
+    <w:bookmarkStart w:id="54" w:name="ref-Dukas2019"/>
     <w:p>
       <w:pPr>
         <w:pStyle w:val="Bibliography"/>
@@ -1490,7 +1563,7 @@
       <w:r>
         <w:t xml:space="preserve"> </w:t>
       </w:r>
-      <w:hyperlink r:id="rId50">
+      <w:hyperlink r:id="rId53">
         <w:r>
           <w:rPr>
             <w:rStyle w:val="Hyperlink"/>
@@ -1515,8 +1588,8 @@
         <w:t xml:space="preserve">, 147, 199–210.</w:t>
       </w:r>
     </w:p>
-    <w:bookmarkEnd w:id="51"/>
-    <w:bookmarkStart w:id="53" w:name="ref-Edwards.Jackson1994"/>
+    <w:bookmarkEnd w:id="54"/>
+    <w:bookmarkStart w:id="56" w:name="ref-Edwards.Jackson1994"/>
     <w:p>
       <w:pPr>
         <w:pStyle w:val="Bibliography"/>
@@ -1527,7 +1600,7 @@
       <w:r>
         <w:t xml:space="preserve"> </w:t>
       </w:r>
-      <w:hyperlink r:id="rId52">
+      <w:hyperlink r:id="rId55">
         <w:r>
           <w:rPr>
             <w:rStyle w:val="Hyperlink"/>
@@ -1618,8 +1691,8 @@
         <w:t xml:space="preserve">, 21, 269–277.</w:t>
       </w:r>
     </w:p>
-    <w:bookmarkEnd w:id="53"/>
-    <w:bookmarkStart w:id="55" w:name="ref-Estes.etal2003"/>
+    <w:bookmarkEnd w:id="56"/>
+    <w:bookmarkStart w:id="58" w:name="ref-Estes.etal2003"/>
     <w:p>
       <w:pPr>
         <w:pStyle w:val="Bibliography"/>
@@ -1630,7 +1703,7 @@
       <w:r>
         <w:t xml:space="preserve"> </w:t>
       </w:r>
-      <w:hyperlink r:id="rId54">
+      <w:hyperlink r:id="rId57">
         <w:r>
           <w:rPr>
             <w:rStyle w:val="Hyperlink"/>
@@ -1655,8 +1728,8 @@
         <w:t xml:space="preserve">, 72, 144–155.</w:t>
       </w:r>
     </w:p>
-    <w:bookmarkEnd w:id="55"/>
-    <w:bookmarkStart w:id="57" w:name="ref-FraserFranco.etal2022"/>
+    <w:bookmarkEnd w:id="58"/>
+    <w:bookmarkStart w:id="60" w:name="ref-FraserFranco.etal2022"/>
     <w:p>
       <w:pPr>
         <w:pStyle w:val="Bibliography"/>
@@ -1667,7 +1740,7 @@
       <w:r>
         <w:t xml:space="preserve"> </w:t>
       </w:r>
-      <w:hyperlink r:id="rId56">
+      <w:hyperlink r:id="rId59">
         <w:r>
           <w:rPr>
             <w:rStyle w:val="Hyperlink"/>
@@ -1692,8 +1765,8 @@
         <w:t xml:space="preserve">, arac063.</w:t>
       </w:r>
     </w:p>
-    <w:bookmarkEnd w:id="57"/>
-    <w:bookmarkStart w:id="59" w:name="ref-Griffen.etal2012"/>
+    <w:bookmarkEnd w:id="60"/>
+    <w:bookmarkStart w:id="62" w:name="ref-Griffen.etal2012"/>
     <w:p>
       <w:pPr>
         <w:pStyle w:val="Bibliography"/>
@@ -1704,7 +1777,7 @@
       <w:r>
         <w:t xml:space="preserve"> </w:t>
       </w:r>
-      <w:hyperlink r:id="rId58">
+      <w:hyperlink r:id="rId61">
         <w:r>
           <w:rPr>
             <w:rStyle w:val="Hyperlink"/>
@@ -1729,8 +1802,8 @@
         <w:t xml:space="preserve">, 93, 1935–1943.</w:t>
       </w:r>
     </w:p>
-    <w:bookmarkEnd w:id="59"/>
-    <w:bookmarkStart w:id="61" w:name="ref-Heithaus.etal2018"/>
+    <w:bookmarkEnd w:id="62"/>
+    <w:bookmarkStart w:id="64" w:name="ref-Heithaus.etal2018"/>
     <w:p>
       <w:pPr>
         <w:pStyle w:val="Bibliography"/>
@@ -1741,7 +1814,7 @@
       <w:r>
         <w:t xml:space="preserve"> </w:t>
       </w:r>
-      <w:hyperlink r:id="rId60">
+      <w:hyperlink r:id="rId63">
         <w:r>
           <w:rPr>
             <w:rStyle w:val="Hyperlink"/>
@@ -1820,8 +1893,8 @@
         <w:t xml:space="preserve">, pp. 354–363.</w:t>
       </w:r>
     </w:p>
-    <w:bookmarkEnd w:id="61"/>
-    <w:bookmarkStart w:id="63" w:name="ref-Huey.Pianka1981"/>
+    <w:bookmarkEnd w:id="64"/>
+    <w:bookmarkStart w:id="66" w:name="ref-Huey.Pianka1981"/>
     <w:p>
       <w:pPr>
         <w:pStyle w:val="Bibliography"/>
@@ -1832,7 +1905,7 @@
       <w:r>
         <w:t xml:space="preserve"> </w:t>
       </w:r>
-      <w:hyperlink r:id="rId62">
+      <w:hyperlink r:id="rId65">
         <w:r>
           <w:rPr>
             <w:rStyle w:val="Hyperlink"/>
@@ -1857,8 +1930,8 @@
         <w:t xml:space="preserve">, 62, 991–999.</w:t>
       </w:r>
     </w:p>
-    <w:bookmarkEnd w:id="63"/>
-    <w:bookmarkStart w:id="65" w:name="ref-Ishii.Shimada2010"/>
+    <w:bookmarkEnd w:id="66"/>
+    <w:bookmarkStart w:id="68" w:name="ref-Ishii.Shimada2010"/>
     <w:p>
       <w:pPr>
         <w:pStyle w:val="Bibliography"/>
@@ -1869,7 +1942,7 @@
       <w:r>
         <w:t xml:space="preserve"> </w:t>
       </w:r>
-      <w:hyperlink r:id="rId64">
+      <w:hyperlink r:id="rId67">
         <w:r>
           <w:rPr>
             <w:rStyle w:val="Hyperlink"/>
@@ -1900,8 +1973,8 @@
         <w:t xml:space="preserve">, 52, 27.</w:t>
       </w:r>
     </w:p>
-    <w:bookmarkEnd w:id="65"/>
-    <w:bookmarkStart w:id="67" w:name="X861472cb300cb4fe47c34b2285e8585ed9d2165"/>
+    <w:bookmarkEnd w:id="68"/>
+    <w:bookmarkStart w:id="70" w:name="X861472cb300cb4fe47c34b2285e8585ed9d2165"/>
     <w:p>
       <w:pPr>
         <w:pStyle w:val="Bibliography"/>
@@ -1912,7 +1985,7 @@
       <w:r>
         <w:t xml:space="preserve"> </w:t>
       </w:r>
-      <w:hyperlink r:id="rId66">
+      <w:hyperlink r:id="rId69">
         <w:r>
           <w:rPr>
             <w:rStyle w:val="Hyperlink"/>
@@ -1961,8 +2034,8 @@
         <w:t xml:space="preserve">, 84, 1081–1091.</w:t>
       </w:r>
     </w:p>
-    <w:bookmarkEnd w:id="67"/>
-    <w:bookmarkStart w:id="69" w:name="ref-Kobler.etal2009"/>
+    <w:bookmarkEnd w:id="70"/>
+    <w:bookmarkStart w:id="72" w:name="ref-Kobler.etal2009"/>
     <w:p>
       <w:pPr>
         <w:pStyle w:val="Bibliography"/>
@@ -1973,7 +2046,7 @@
       <w:r>
         <w:t xml:space="preserve"> </w:t>
       </w:r>
-      <w:hyperlink r:id="rId68">
+      <w:hyperlink r:id="rId71">
         <w:r>
           <w:rPr>
             <w:rStyle w:val="Hyperlink"/>
@@ -1995,8 +2068,8 @@
         <w:t xml:space="preserve">, 161, 837–847.</w:t>
       </w:r>
     </w:p>
-    <w:bookmarkEnd w:id="69"/>
-    <w:bookmarkStart w:id="71" w:name="X6c7e3aeb277c8347e9da059dcf5014bc78fbbe9"/>
+    <w:bookmarkEnd w:id="72"/>
+    <w:bookmarkStart w:id="74" w:name="X6c7e3aeb277c8347e9da059dcf5014bc78fbbe9"/>
     <w:p>
       <w:pPr>
         <w:pStyle w:val="Bibliography"/>
@@ -2007,7 +2080,7 @@
       <w:r>
         <w:t xml:space="preserve"> </w:t>
       </w:r>
-      <w:hyperlink r:id="rId70">
+      <w:hyperlink r:id="rId73">
         <w:r>
           <w:rPr>
             <w:rStyle w:val="Hyperlink"/>
@@ -2092,8 +2165,8 @@
         <w:t xml:space="preserve">, 18, 386–402.</w:t>
       </w:r>
     </w:p>
-    <w:bookmarkEnd w:id="71"/>
-    <w:bookmarkStart w:id="73" w:name="ref-Manlick.etal2021"/>
+    <w:bookmarkEnd w:id="74"/>
+    <w:bookmarkStart w:id="76" w:name="ref-Manlick.etal2021"/>
     <w:p>
       <w:pPr>
         <w:pStyle w:val="Bibliography"/>
@@ -2104,7 +2177,7 @@
       <w:r>
         <w:t xml:space="preserve"> </w:t>
       </w:r>
-      <w:hyperlink r:id="rId72">
+      <w:hyperlink r:id="rId75">
         <w:r>
           <w:rPr>
             <w:rStyle w:val="Hyperlink"/>
@@ -2129,8 +2202,8 @@
         <w:t xml:space="preserve">, 90, 2806–2818.</w:t>
       </w:r>
     </w:p>
-    <w:bookmarkEnd w:id="73"/>
-    <w:bookmarkStart w:id="75" w:name="ref-Matsumura.Miyatake2022a"/>
+    <w:bookmarkEnd w:id="76"/>
+    <w:bookmarkStart w:id="78" w:name="ref-Matsumura.Miyatake2022a"/>
     <w:p>
       <w:pPr>
         <w:pStyle w:val="Bibliography"/>
@@ -2141,7 +2214,7 @@
       <w:r>
         <w:t xml:space="preserve"> </w:t>
       </w:r>
-      <w:hyperlink r:id="rId74">
+      <w:hyperlink r:id="rId77">
         <w:r>
           <w:rPr>
             <w:rStyle w:val="Hyperlink"/>
@@ -2172,8 +2245,8 @@
         <w:t xml:space="preserve">, 128, 395–401.</w:t>
       </w:r>
     </w:p>
-    <w:bookmarkEnd w:id="75"/>
-    <w:bookmarkStart w:id="77" w:name="ref-Mery.Burns2010"/>
+    <w:bookmarkEnd w:id="78"/>
+    <w:bookmarkStart w:id="80" w:name="ref-Mery.Burns2010"/>
     <w:p>
       <w:pPr>
         <w:pStyle w:val="Bibliography"/>
@@ -2184,7 +2257,7 @@
       <w:r>
         <w:t xml:space="preserve"> </w:t>
       </w:r>
-      <w:hyperlink r:id="rId76">
+      <w:hyperlink r:id="rId79">
         <w:r>
           <w:rPr>
             <w:rStyle w:val="Hyperlink"/>
@@ -2209,8 +2282,8 @@
         <w:t xml:space="preserve">, 24, 571–583.</w:t>
       </w:r>
     </w:p>
-    <w:bookmarkEnd w:id="77"/>
-    <w:bookmarkStart w:id="79" w:name="ref-Michalko.etal2021"/>
+    <w:bookmarkEnd w:id="80"/>
+    <w:bookmarkStart w:id="82" w:name="ref-Michalko.etal2021"/>
     <w:p>
       <w:pPr>
         <w:pStyle w:val="Bibliography"/>
@@ -2221,7 +2294,7 @@
       <w:r>
         <w:t xml:space="preserve"> </w:t>
       </w:r>
-      <w:hyperlink r:id="rId78">
+      <w:hyperlink r:id="rId81">
         <w:r>
           <w:rPr>
             <w:rStyle w:val="Hyperlink"/>
@@ -2246,8 +2319,8 @@
         <w:t xml:space="preserve">, 32, 257–264.</w:t>
       </w:r>
     </w:p>
-    <w:bookmarkEnd w:id="79"/>
-    <w:bookmarkStart w:id="81" w:name="ref-Michalko.Pekar2016"/>
+    <w:bookmarkEnd w:id="82"/>
+    <w:bookmarkStart w:id="84" w:name="ref-Michalko.Pekar2016"/>
     <w:p>
       <w:pPr>
         <w:pStyle w:val="Bibliography"/>
@@ -2258,7 +2331,7 @@
       <w:r>
         <w:t xml:space="preserve"> </w:t>
       </w:r>
-      <w:hyperlink r:id="rId80">
+      <w:hyperlink r:id="rId83">
         <w:r>
           <w:rPr>
             <w:rStyle w:val="Hyperlink"/>
@@ -2283,8 +2356,8 @@
         <w:t xml:space="preserve">, 181, 1187–1197.</w:t>
       </w:r>
     </w:p>
-    <w:bookmarkEnd w:id="81"/>
-    <w:bookmarkStart w:id="83" w:name="ref-Moran.etal2017"/>
+    <w:bookmarkEnd w:id="84"/>
+    <w:bookmarkStart w:id="86" w:name="ref-Moran.etal2017"/>
     <w:p>
       <w:pPr>
         <w:pStyle w:val="Bibliography"/>
@@ -2295,7 +2368,7 @@
       <w:r>
         <w:t xml:space="preserve"> </w:t>
       </w:r>
-      <w:hyperlink r:id="rId82">
+      <w:hyperlink r:id="rId85">
         <w:r>
           <w:rPr>
             <w:rStyle w:val="Hyperlink"/>
@@ -2320,8 +2393,8 @@
         <w:t xml:space="preserve">, 126, 917–930.</w:t>
       </w:r>
     </w:p>
-    <w:bookmarkEnd w:id="83"/>
-    <w:bookmarkStart w:id="85" w:name="ref-Morse2000"/>
+    <w:bookmarkEnd w:id="86"/>
+    <w:bookmarkStart w:id="88" w:name="ref-Morse2000"/>
     <w:p>
       <w:pPr>
         <w:pStyle w:val="Bibliography"/>
@@ -2332,7 +2405,7 @@
       <w:r>
         <w:t xml:space="preserve"> </w:t>
       </w:r>
-      <w:hyperlink r:id="rId84">
+      <w:hyperlink r:id="rId87">
         <w:r>
           <w:rPr>
             <w:rStyle w:val="Hyperlink"/>
@@ -2357,8 +2430,8 @@
         <w:t xml:space="preserve">, 60, 827–835.</w:t>
       </w:r>
     </w:p>
-    <w:bookmarkEnd w:id="85"/>
-    <w:bookmarkStart w:id="87" w:name="ref-Patrick.Weimerskirch2014a"/>
+    <w:bookmarkEnd w:id="88"/>
+    <w:bookmarkStart w:id="90" w:name="ref-Patrick.Weimerskirch2014a"/>
     <w:p>
       <w:pPr>
         <w:pStyle w:val="Bibliography"/>
@@ -2369,7 +2442,7 @@
       <w:r>
         <w:t xml:space="preserve"> </w:t>
       </w:r>
-      <w:hyperlink r:id="rId86">
+      <w:hyperlink r:id="rId89">
         <w:r>
           <w:rPr>
             <w:rStyle w:val="Hyperlink"/>
@@ -2394,8 +2467,8 @@
         <w:t xml:space="preserve">, 10, 20140630.</w:t>
       </w:r>
     </w:p>
-    <w:bookmarkEnd w:id="87"/>
-    <w:bookmarkStart w:id="89" w:name="ref-Patrick.Weimerskirch2014"/>
+    <w:bookmarkEnd w:id="90"/>
+    <w:bookmarkStart w:id="92" w:name="ref-Patrick.Weimerskirch2014"/>
     <w:p>
       <w:pPr>
         <w:pStyle w:val="Bibliography"/>
@@ -2406,7 +2479,7 @@
       <w:r>
         <w:t xml:space="preserve"> </w:t>
       </w:r>
-      <w:hyperlink r:id="rId88">
+      <w:hyperlink r:id="rId91">
         <w:r>
           <w:rPr>
             <w:rStyle w:val="Hyperlink"/>
@@ -2491,8 +2564,8 @@
         <w:t xml:space="preserve">, 9, e87269.</w:t>
       </w:r>
     </w:p>
-    <w:bookmarkEnd w:id="89"/>
-    <w:bookmarkStart w:id="91" w:name="ref-Paull.etal2012"/>
+    <w:bookmarkEnd w:id="92"/>
+    <w:bookmarkStart w:id="94" w:name="ref-Paull.etal2012"/>
     <w:p>
       <w:pPr>
         <w:pStyle w:val="Bibliography"/>
@@ -2503,7 +2576,7 @@
       <w:r>
         <w:t xml:space="preserve"> </w:t>
       </w:r>
-      <w:hyperlink r:id="rId90">
+      <w:hyperlink r:id="rId93">
         <w:r>
           <w:rPr>
             <w:rStyle w:val="Hyperlink"/>
@@ -2528,8 +2601,8 @@
         <w:t xml:space="preserve">, 107, 845–853.</w:t>
       </w:r>
     </w:p>
-    <w:bookmarkEnd w:id="91"/>
-    <w:bookmarkStart w:id="93" w:name="ref-Phillips.etal2017"/>
+    <w:bookmarkEnd w:id="94"/>
+    <w:bookmarkStart w:id="96" w:name="ref-Phillips.etal2017"/>
     <w:p>
       <w:pPr>
         <w:pStyle w:val="Bibliography"/>
@@ -2540,7 +2613,7 @@
       <w:r>
         <w:t xml:space="preserve"> </w:t>
       </w:r>
-      <w:hyperlink r:id="rId92">
+      <w:hyperlink r:id="rId95">
         <w:r>
           <w:rPr>
             <w:rStyle w:val="Hyperlink"/>
@@ -2565,8 +2638,8 @@
         <w:t xml:space="preserve">, 578, 117–150.</w:t>
       </w:r>
     </w:p>
-    <w:bookmarkEnd w:id="93"/>
-    <w:bookmarkStart w:id="95" w:name="ref-Potier.etal2015"/>
+    <w:bookmarkEnd w:id="96"/>
+    <w:bookmarkStart w:id="98" w:name="ref-Potier.etal2015"/>
     <w:p>
       <w:pPr>
         <w:pStyle w:val="Bibliography"/>
@@ -2577,7 +2650,7 @@
       <w:r>
         <w:t xml:space="preserve"> </w:t>
       </w:r>
-      <w:hyperlink r:id="rId94">
+      <w:hyperlink r:id="rId97">
         <w:r>
           <w:rPr>
             <w:rStyle w:val="Hyperlink"/>
@@ -2626,8 +2699,8 @@
         <w:t xml:space="preserve">, 103, 83–90.</w:t>
       </w:r>
     </w:p>
-    <w:bookmarkEnd w:id="95"/>
-    <w:bookmarkStart w:id="97" w:name="ref-Reid.etal2010"/>
+    <w:bookmarkEnd w:id="98"/>
+    <w:bookmarkStart w:id="100" w:name="ref-Reid.etal2010"/>
     <w:p>
       <w:pPr>
         <w:pStyle w:val="Bibliography"/>
@@ -2638,7 +2711,7 @@
       <w:r>
         <w:t xml:space="preserve"> </w:t>
       </w:r>
-      <w:hyperlink r:id="rId96">
+      <w:hyperlink r:id="rId99">
         <w:r>
           <w:rPr>
             <w:rStyle w:val="Hyperlink"/>
@@ -2663,8 +2736,8 @@
         <w:t xml:space="preserve">, 147, 223–233.</w:t>
       </w:r>
     </w:p>
-    <w:bookmarkEnd w:id="97"/>
-    <w:bookmarkStart w:id="99" w:name="ref-Snell-Rood2013"/>
+    <w:bookmarkEnd w:id="100"/>
+    <w:bookmarkStart w:id="102" w:name="ref-Snell-Rood2013"/>
     <w:p>
       <w:pPr>
         <w:pStyle w:val="Bibliography"/>
@@ -2675,7 +2748,7 @@
       <w:r>
         <w:t xml:space="preserve"> </w:t>
       </w:r>
-      <w:hyperlink r:id="rId98">
+      <w:hyperlink r:id="rId101">
         <w:r>
           <w:rPr>
             <w:rStyle w:val="Hyperlink"/>
@@ -2730,8 +2803,8 @@
         <w:t xml:space="preserve">, 85, 1004–1011.</w:t>
       </w:r>
     </w:p>
-    <w:bookmarkEnd w:id="99"/>
-    <w:bookmarkStart w:id="101" w:name="ref-Tinker.etal2008"/>
+    <w:bookmarkEnd w:id="102"/>
+    <w:bookmarkStart w:id="104" w:name="ref-Tinker.etal2008"/>
     <w:p>
       <w:pPr>
         <w:pStyle w:val="Bibliography"/>
@@ -2742,7 +2815,7 @@
       <w:r>
         <w:t xml:space="preserve"> </w:t>
       </w:r>
-      <w:hyperlink r:id="rId100">
+      <w:hyperlink r:id="rId103">
         <w:r>
           <w:rPr>
             <w:rStyle w:val="Hyperlink"/>
@@ -2767,8 +2840,8 @@
         <w:t xml:space="preserve">, 105, 560–565.</w:t>
       </w:r>
     </w:p>
-    <w:bookmarkEnd w:id="101"/>
-    <w:bookmarkStart w:id="102" w:name="ref-Tinker.etal2009"/>
+    <w:bookmarkEnd w:id="104"/>
+    <w:bookmarkStart w:id="105" w:name="ref-Tinker.etal2009"/>
     <w:p>
       <w:pPr>
         <w:pStyle w:val="Bibliography"/>
@@ -2790,8 +2863,8 @@
         <w:t xml:space="preserve">, 11, 841–869.</w:t>
       </w:r>
     </w:p>
-    <w:bookmarkEnd w:id="102"/>
-    <w:bookmarkStart w:id="104" w:name="Xa9f710354cc886f3275f2724e3e26c0203e8293"/>
+    <w:bookmarkEnd w:id="105"/>
+    <w:bookmarkStart w:id="107" w:name="Xa9f710354cc886f3275f2724e3e26c0203e8293"/>
     <w:p>
       <w:pPr>
         <w:pStyle w:val="Bibliography"/>
@@ -2802,7 +2875,7 @@
       <w:r>
         <w:t xml:space="preserve"> </w:t>
       </w:r>
-      <w:hyperlink r:id="rId103">
+      <w:hyperlink r:id="rId106">
         <w:r>
           <w:rPr>
             <w:rStyle w:val="Hyperlink"/>
@@ -2827,8 +2900,8 @@
         <w:t xml:space="preserve">, 182, 55–69.</w:t>
       </w:r>
     </w:p>
-    <w:bookmarkEnd w:id="104"/>
-    <w:bookmarkStart w:id="106" w:name="X2d34a8037745a9f1e9ed0eb47d31f23e92657a6"/>
+    <w:bookmarkEnd w:id="107"/>
+    <w:bookmarkStart w:id="109" w:name="X2d34a8037745a9f1e9ed0eb47d31f23e92657a6"/>
     <w:p>
       <w:pPr>
         <w:pStyle w:val="Bibliography"/>
@@ -2839,7 +2912,7 @@
       <w:r>
         <w:t xml:space="preserve"> </w:t>
       </w:r>
-      <w:hyperlink r:id="rId105">
+      <w:hyperlink r:id="rId108">
         <w:r>
           <w:rPr>
             <w:rStyle w:val="Hyperlink"/>
@@ -2864,8 +2937,8 @@
         <w:t xml:space="preserve">, 83, 1469–1477.</w:t>
       </w:r>
     </w:p>
-    <w:bookmarkEnd w:id="106"/>
-    <w:bookmarkStart w:id="108" w:name="ref-vandenBosch.etal2019"/>
+    <w:bookmarkEnd w:id="109"/>
+    <w:bookmarkStart w:id="111" w:name="ref-vandenBosch.etal2019"/>
     <w:p>
       <w:pPr>
         <w:pStyle w:val="Bibliography"/>
@@ -2876,7 +2949,7 @@
       <w:r>
         <w:t xml:space="preserve"> </w:t>
       </w:r>
-      <w:hyperlink r:id="rId107">
+      <w:hyperlink r:id="rId110">
         <w:r>
           <w:rPr>
             <w:rStyle w:val="Hyperlink"/>
@@ -2901,8 +2974,8 @@
         <w:t xml:space="preserve">, 30, 792–800.</w:t>
       </w:r>
     </w:p>
-    <w:bookmarkEnd w:id="108"/>
-    <w:bookmarkStart w:id="110" w:name="ref-Weimerskirch2007"/>
+    <w:bookmarkEnd w:id="111"/>
+    <w:bookmarkStart w:id="113" w:name="ref-Weimerskirch2007"/>
     <w:p>
       <w:pPr>
         <w:pStyle w:val="Bibliography"/>
@@ -2913,7 +2986,7 @@
       <w:r>
         <w:t xml:space="preserve"> </w:t>
       </w:r>
-      <w:hyperlink r:id="rId109">
+      <w:hyperlink r:id="rId112">
         <w:r>
           <w:rPr>
             <w:rStyle w:val="Hyperlink"/>
@@ -2977,8 +3050,8 @@
         <w:t xml:space="preserve">, 54, 211–223.</w:t>
       </w:r>
     </w:p>
-    <w:bookmarkEnd w:id="110"/>
-    <w:bookmarkStart w:id="112" w:name="ref-Wilson-Rankin2015"/>
+    <w:bookmarkEnd w:id="113"/>
+    <w:bookmarkStart w:id="115" w:name="ref-Wilson-Rankin2015"/>
     <w:p>
       <w:pPr>
         <w:pStyle w:val="Bibliography"/>
@@ -2989,7 +3062,7 @@
       <w:r>
         <w:t xml:space="preserve"> </w:t>
       </w:r>
-      <w:hyperlink r:id="rId111">
+      <w:hyperlink r:id="rId114">
         <w:r>
           <w:rPr>
             <w:rStyle w:val="Hyperlink"/>
@@ -3014,8 +3087,8 @@
         <w:t xml:space="preserve">, 69, 491–499.</w:t>
       </w:r>
     </w:p>
-    <w:bookmarkEnd w:id="112"/>
-    <w:bookmarkStart w:id="114" w:name="ref-Woo.etal2008"/>
+    <w:bookmarkEnd w:id="115"/>
+    <w:bookmarkStart w:id="117" w:name="ref-Woo.etal2008"/>
     <w:p>
       <w:pPr>
         <w:pStyle w:val="Bibliography"/>
@@ -3026,7 +3099,7 @@
       <w:r>
         <w:t xml:space="preserve"> </w:t>
       </w:r>
-      <w:hyperlink r:id="rId113">
+      <w:hyperlink r:id="rId116">
         <w:r>
           <w:rPr>
             <w:rStyle w:val="Hyperlink"/>
@@ -3051,9 +3124,9 @@
         <w:t xml:space="preserve">, 77, 1082–1091.</w:t>
       </w:r>
     </w:p>
-    <w:bookmarkEnd w:id="114"/>
-    <w:bookmarkEnd w:id="115"/>
-    <w:bookmarkEnd w:id="116"/>
+    <w:bookmarkEnd w:id="117"/>
+    <w:bookmarkEnd w:id="118"/>
+    <w:bookmarkEnd w:id="119"/>
     <w:sectPr>
       <w:footerReference r:id="rId9" w:type="default"/>
       <w:pgSz w:h="15840" w:w="12240"/>

</xml_diff>

<commit_message>
update MS with correct figure 4
</commit_message>
<xml_diff>
--- a/manuscript/Chapter3-manuscript.docx
+++ b/manuscript/Chapter3-manuscript.docx
@@ -979,7 +979,7 @@
     <w:bookmarkEnd w:id="27"/>
     <w:bookmarkEnd w:id="28"/>
     <w:bookmarkEnd w:id="29"/>
-    <w:bookmarkStart w:id="40" w:name="results"/>
+    <w:bookmarkStart w:id="43" w:name="results"/>
     <w:p>
       <w:pPr>
         <w:pStyle w:val="Heading1"/>
@@ -988,7 +988,7 @@
         <w:t xml:space="preserve">RESULTS</w:t>
       </w:r>
     </w:p>
-    <w:bookmarkStart w:id="39" w:name="X49e34d012182956988a00f0ff153f675c48b853"/>
+    <w:bookmarkStart w:id="42" w:name="X49e34d012182956988a00f0ff153f675c48b853"/>
     <w:p>
       <w:pPr>
         <w:pStyle w:val="Heading2"/>
@@ -1217,13 +1217,86 @@
       </w:r>
     </w:p>
     <w:p>
+      <w:pPr>
+        <w:pStyle w:val="BodyText"/>
+      </w:pPr>
+      <w:r>
+        <w:t xml:space="preserve">blablabla figure 4</w:t>
+      </w:r>
+    </w:p>
+    <w:p>
+      <w:pPr>
+        <w:pStyle w:val="CaptionedFigure"/>
+      </w:pPr>
+      <w:r>
+        <w:drawing>
+          <wp:inline>
+            <wp:extent cx="5969000" cy="5969000"/>
+            <wp:effectExtent b="0" l="0" r="0" t="0"/>
+            <wp:docPr descr="Figure 4. Title (A) and (B) Novice. (C) and (D) Advanced." title="" id="40" name="Picture"/>
+            <a:graphic>
+              <a:graphicData uri="http://schemas.openxmlformats.org/drawingml/2006/picture">
+                <pic:pic>
+                  <pic:nvPicPr>
+                    <pic:cNvPr descr="C:/Users/maxim/OneDrive/Documents/GitHub/Chapter3/outputs/05_outputs_figures/05_figure4.png" id="41" name="Picture"/>
+                    <pic:cNvPicPr>
+                      <a:picLocks noChangeArrowheads="1" noChangeAspect="1"/>
+                    </pic:cNvPicPr>
+                  </pic:nvPicPr>
+                  <pic:blipFill>
+                    <a:blip r:embed="rId39"/>
+                    <a:stretch>
+                      <a:fillRect/>
+                    </a:stretch>
+                  </pic:blipFill>
+                  <pic:spPr bwMode="auto">
+                    <a:xfrm>
+                      <a:off x="0" y="0"/>
+                      <a:ext cx="5969000" cy="5969000"/>
+                    </a:xfrm>
+                    <a:prstGeom prst="rect">
+                      <a:avLst/>
+                    </a:prstGeom>
+                    <a:noFill/>
+                    <a:ln w="9525">
+                      <a:noFill/>
+                      <a:headEnd/>
+                      <a:tailEnd/>
+                    </a:ln>
+                  </pic:spPr>
+                </pic:pic>
+              </a:graphicData>
+            </a:graphic>
+          </wp:inline>
+        </w:drawing>
+      </w:r>
+    </w:p>
+    <w:p>
+      <w:pPr>
+        <w:pStyle w:val="ImageCaption"/>
+      </w:pPr>
+      <w:r>
+        <w:rPr>
+          <w:bCs/>
+          <w:b/>
+        </w:rPr>
+        <w:t xml:space="preserve">Figure 4.</w:t>
+      </w:r>
+      <w:r>
+        <w:t xml:space="preserve"> </w:t>
+      </w:r>
+      <w:r>
+        <w:t xml:space="preserve">Title (A) and (B) Novice. (C) and (D) Advanced.</w:t>
+      </w:r>
+    </w:p>
+    <w:p>
       <w:r>
         <w:br w:type="page"/>
       </w:r>
     </w:p>
-    <w:bookmarkEnd w:id="39"/>
-    <w:bookmarkEnd w:id="40"/>
-    <w:bookmarkStart w:id="119" w:name="litterature-cited"/>
+    <w:bookmarkEnd w:id="42"/>
+    <w:bookmarkEnd w:id="43"/>
+    <w:bookmarkStart w:id="122" w:name="litterature-cited"/>
     <w:p>
       <w:pPr>
         <w:pStyle w:val="Heading1"/>
@@ -1232,8 +1305,8 @@
         <w:t xml:space="preserve">LITTERATURE CITED</w:t>
       </w:r>
     </w:p>
-    <w:bookmarkStart w:id="118" w:name="refs"/>
-    <w:bookmarkStart w:id="42" w:name="ref-Araujo.etal2011"/>
+    <w:bookmarkStart w:id="121" w:name="refs"/>
+    <w:bookmarkStart w:id="45" w:name="ref-Araujo.etal2011"/>
     <w:p>
       <w:pPr>
         <w:pStyle w:val="Bibliography"/>
@@ -1244,7 +1317,7 @@
       <w:r>
         <w:t xml:space="preserve"> </w:t>
       </w:r>
-      <w:hyperlink r:id="rId41">
+      <w:hyperlink r:id="rId44">
         <w:r>
           <w:rPr>
             <w:rStyle w:val="Hyperlink"/>
@@ -1269,8 +1342,8 @@
         <w:t xml:space="preserve">, 14, 948–958.</w:t>
       </w:r>
     </w:p>
-    <w:bookmarkEnd w:id="42"/>
-    <w:bookmarkStart w:id="44" w:name="ref-Beauchamp2020"/>
+    <w:bookmarkEnd w:id="45"/>
+    <w:bookmarkStart w:id="47" w:name="ref-Beauchamp2020"/>
     <w:p>
       <w:pPr>
         <w:pStyle w:val="Bibliography"/>
@@ -1281,7 +1354,7 @@
       <w:r>
         <w:t xml:space="preserve"> </w:t>
       </w:r>
-      <w:hyperlink r:id="rId43">
+      <w:hyperlink r:id="rId46">
         <w:r>
           <w:rPr>
             <w:rStyle w:val="Hyperlink"/>
@@ -1306,8 +1379,8 @@
         <w:t xml:space="preserve">, 74, 49.</w:t>
       </w:r>
     </w:p>
-    <w:bookmarkEnd w:id="44"/>
-    <w:bookmarkStart w:id="46" w:name="ref-Cere.etal2021"/>
+    <w:bookmarkEnd w:id="47"/>
+    <w:bookmarkStart w:id="49" w:name="ref-Cere.etal2021"/>
     <w:p>
       <w:pPr>
         <w:pStyle w:val="Bibliography"/>
@@ -1318,7 +1391,7 @@
       <w:r>
         <w:t xml:space="preserve"> </w:t>
       </w:r>
-      <w:hyperlink r:id="rId45">
+      <w:hyperlink r:id="rId48">
         <w:r>
           <w:rPr>
             <w:rStyle w:val="Hyperlink"/>
@@ -1343,8 +1416,8 @@
         <w:t xml:space="preserve">, 181, 105–116.</w:t>
       </w:r>
     </w:p>
-    <w:bookmarkEnd w:id="46"/>
-    <w:bookmarkStart w:id="48" w:name="ref-Chang.etal2017"/>
+    <w:bookmarkEnd w:id="49"/>
+    <w:bookmarkStart w:id="51" w:name="ref-Chang.etal2017"/>
     <w:p>
       <w:pPr>
         <w:pStyle w:val="Bibliography"/>
@@ -1355,7 +1428,7 @@
       <w:r>
         <w:t xml:space="preserve"> </w:t>
       </w:r>
-      <w:hyperlink r:id="rId47">
+      <w:hyperlink r:id="rId50">
         <w:r>
           <w:rPr>
             <w:rStyle w:val="Hyperlink"/>
@@ -1380,8 +1453,8 @@
         <w:t xml:space="preserve">, 7, 40734.</w:t>
       </w:r>
     </w:p>
-    <w:bookmarkEnd w:id="48"/>
-    <w:bookmarkStart w:id="50" w:name="ref-Courbin.etal2018"/>
+    <w:bookmarkEnd w:id="51"/>
+    <w:bookmarkStart w:id="53" w:name="ref-Courbin.etal2018"/>
     <w:p>
       <w:pPr>
         <w:pStyle w:val="Bibliography"/>
@@ -1405,7 +1478,7 @@
       <w:r>
         <w:t xml:space="preserve"> </w:t>
       </w:r>
-      <w:hyperlink r:id="rId49">
+      <w:hyperlink r:id="rId52">
         <w:r>
           <w:rPr>
             <w:rStyle w:val="Hyperlink"/>
@@ -1430,8 +1503,8 @@
         <w:t xml:space="preserve">, 21, 1043–1054.</w:t>
       </w:r>
     </w:p>
-    <w:bookmarkEnd w:id="50"/>
-    <w:bookmarkStart w:id="52" w:name="ref-Davoren.etal2003"/>
+    <w:bookmarkEnd w:id="53"/>
+    <w:bookmarkStart w:id="55" w:name="ref-Davoren.etal2003"/>
     <w:p>
       <w:pPr>
         <w:pStyle w:val="Bibliography"/>
@@ -1442,7 +1515,7 @@
       <w:r>
         <w:t xml:space="preserve"> </w:t>
       </w:r>
-      <w:hyperlink r:id="rId51">
+      <w:hyperlink r:id="rId54">
         <w:r>
           <w:rPr>
             <w:rStyle w:val="Hyperlink"/>
@@ -1551,8 +1624,8 @@
         <w:t xml:space="preserve">, 73, 463–481.</w:t>
       </w:r>
     </w:p>
-    <w:bookmarkEnd w:id="52"/>
-    <w:bookmarkStart w:id="54" w:name="ref-Dukas2019"/>
+    <w:bookmarkEnd w:id="55"/>
+    <w:bookmarkStart w:id="57" w:name="ref-Dukas2019"/>
     <w:p>
       <w:pPr>
         <w:pStyle w:val="Bibliography"/>
@@ -1563,7 +1636,7 @@
       <w:r>
         <w:t xml:space="preserve"> </w:t>
       </w:r>
-      <w:hyperlink r:id="rId53">
+      <w:hyperlink r:id="rId56">
         <w:r>
           <w:rPr>
             <w:rStyle w:val="Hyperlink"/>
@@ -1588,8 +1661,8 @@
         <w:t xml:space="preserve">, 147, 199–210.</w:t>
       </w:r>
     </w:p>
-    <w:bookmarkEnd w:id="54"/>
-    <w:bookmarkStart w:id="56" w:name="ref-Edwards.Jackson1994"/>
+    <w:bookmarkEnd w:id="57"/>
+    <w:bookmarkStart w:id="59" w:name="ref-Edwards.Jackson1994"/>
     <w:p>
       <w:pPr>
         <w:pStyle w:val="Bibliography"/>
@@ -1600,7 +1673,7 @@
       <w:r>
         <w:t xml:space="preserve"> </w:t>
       </w:r>
-      <w:hyperlink r:id="rId55">
+      <w:hyperlink r:id="rId58">
         <w:r>
           <w:rPr>
             <w:rStyle w:val="Hyperlink"/>
@@ -1691,8 +1764,8 @@
         <w:t xml:space="preserve">, 21, 269–277.</w:t>
       </w:r>
     </w:p>
-    <w:bookmarkEnd w:id="56"/>
-    <w:bookmarkStart w:id="58" w:name="ref-Estes.etal2003"/>
+    <w:bookmarkEnd w:id="59"/>
+    <w:bookmarkStart w:id="61" w:name="ref-Estes.etal2003"/>
     <w:p>
       <w:pPr>
         <w:pStyle w:val="Bibliography"/>
@@ -1703,7 +1776,7 @@
       <w:r>
         <w:t xml:space="preserve"> </w:t>
       </w:r>
-      <w:hyperlink r:id="rId57">
+      <w:hyperlink r:id="rId60">
         <w:r>
           <w:rPr>
             <w:rStyle w:val="Hyperlink"/>
@@ -1728,8 +1801,8 @@
         <w:t xml:space="preserve">, 72, 144–155.</w:t>
       </w:r>
     </w:p>
-    <w:bookmarkEnd w:id="58"/>
-    <w:bookmarkStart w:id="60" w:name="ref-FraserFranco.etal2022"/>
+    <w:bookmarkEnd w:id="61"/>
+    <w:bookmarkStart w:id="63" w:name="ref-FraserFranco.etal2022"/>
     <w:p>
       <w:pPr>
         <w:pStyle w:val="Bibliography"/>
@@ -1740,7 +1813,7 @@
       <w:r>
         <w:t xml:space="preserve"> </w:t>
       </w:r>
-      <w:hyperlink r:id="rId59">
+      <w:hyperlink r:id="rId62">
         <w:r>
           <w:rPr>
             <w:rStyle w:val="Hyperlink"/>
@@ -1765,8 +1838,8 @@
         <w:t xml:space="preserve">, arac063.</w:t>
       </w:r>
     </w:p>
-    <w:bookmarkEnd w:id="60"/>
-    <w:bookmarkStart w:id="62" w:name="ref-Griffen.etal2012"/>
+    <w:bookmarkEnd w:id="63"/>
+    <w:bookmarkStart w:id="65" w:name="ref-Griffen.etal2012"/>
     <w:p>
       <w:pPr>
         <w:pStyle w:val="Bibliography"/>
@@ -1777,7 +1850,7 @@
       <w:r>
         <w:t xml:space="preserve"> </w:t>
       </w:r>
-      <w:hyperlink r:id="rId61">
+      <w:hyperlink r:id="rId64">
         <w:r>
           <w:rPr>
             <w:rStyle w:val="Hyperlink"/>
@@ -1802,8 +1875,8 @@
         <w:t xml:space="preserve">, 93, 1935–1943.</w:t>
       </w:r>
     </w:p>
-    <w:bookmarkEnd w:id="62"/>
-    <w:bookmarkStart w:id="64" w:name="ref-Heithaus.etal2018"/>
+    <w:bookmarkEnd w:id="65"/>
+    <w:bookmarkStart w:id="67" w:name="ref-Heithaus.etal2018"/>
     <w:p>
       <w:pPr>
         <w:pStyle w:val="Bibliography"/>
@@ -1814,7 +1887,7 @@
       <w:r>
         <w:t xml:space="preserve"> </w:t>
       </w:r>
-      <w:hyperlink r:id="rId63">
+      <w:hyperlink r:id="rId66">
         <w:r>
           <w:rPr>
             <w:rStyle w:val="Hyperlink"/>
@@ -1893,8 +1966,8 @@
         <w:t xml:space="preserve">, pp. 354–363.</w:t>
       </w:r>
     </w:p>
-    <w:bookmarkEnd w:id="64"/>
-    <w:bookmarkStart w:id="66" w:name="ref-Huey.Pianka1981"/>
+    <w:bookmarkEnd w:id="67"/>
+    <w:bookmarkStart w:id="69" w:name="ref-Huey.Pianka1981"/>
     <w:p>
       <w:pPr>
         <w:pStyle w:val="Bibliography"/>
@@ -1905,7 +1978,7 @@
       <w:r>
         <w:t xml:space="preserve"> </w:t>
       </w:r>
-      <w:hyperlink r:id="rId65">
+      <w:hyperlink r:id="rId68">
         <w:r>
           <w:rPr>
             <w:rStyle w:val="Hyperlink"/>
@@ -1930,8 +2003,8 @@
         <w:t xml:space="preserve">, 62, 991–999.</w:t>
       </w:r>
     </w:p>
-    <w:bookmarkEnd w:id="66"/>
-    <w:bookmarkStart w:id="68" w:name="ref-Ishii.Shimada2010"/>
+    <w:bookmarkEnd w:id="69"/>
+    <w:bookmarkStart w:id="71" w:name="ref-Ishii.Shimada2010"/>
     <w:p>
       <w:pPr>
         <w:pStyle w:val="Bibliography"/>
@@ -1942,7 +2015,7 @@
       <w:r>
         <w:t xml:space="preserve"> </w:t>
       </w:r>
-      <w:hyperlink r:id="rId67">
+      <w:hyperlink r:id="rId70">
         <w:r>
           <w:rPr>
             <w:rStyle w:val="Hyperlink"/>
@@ -1973,8 +2046,8 @@
         <w:t xml:space="preserve">, 52, 27.</w:t>
       </w:r>
     </w:p>
-    <w:bookmarkEnd w:id="68"/>
-    <w:bookmarkStart w:id="70" w:name="X861472cb300cb4fe47c34b2285e8585ed9d2165"/>
+    <w:bookmarkEnd w:id="71"/>
+    <w:bookmarkStart w:id="73" w:name="X861472cb300cb4fe47c34b2285e8585ed9d2165"/>
     <w:p>
       <w:pPr>
         <w:pStyle w:val="Bibliography"/>
@@ -1985,7 +2058,7 @@
       <w:r>
         <w:t xml:space="preserve"> </w:t>
       </w:r>
-      <w:hyperlink r:id="rId69">
+      <w:hyperlink r:id="rId72">
         <w:r>
           <w:rPr>
             <w:rStyle w:val="Hyperlink"/>
@@ -2034,8 +2107,8 @@
         <w:t xml:space="preserve">, 84, 1081–1091.</w:t>
       </w:r>
     </w:p>
-    <w:bookmarkEnd w:id="70"/>
-    <w:bookmarkStart w:id="72" w:name="ref-Kobler.etal2009"/>
+    <w:bookmarkEnd w:id="73"/>
+    <w:bookmarkStart w:id="75" w:name="ref-Kobler.etal2009"/>
     <w:p>
       <w:pPr>
         <w:pStyle w:val="Bibliography"/>
@@ -2046,7 +2119,7 @@
       <w:r>
         <w:t xml:space="preserve"> </w:t>
       </w:r>
-      <w:hyperlink r:id="rId71">
+      <w:hyperlink r:id="rId74">
         <w:r>
           <w:rPr>
             <w:rStyle w:val="Hyperlink"/>
@@ -2068,8 +2141,8 @@
         <w:t xml:space="preserve">, 161, 837–847.</w:t>
       </w:r>
     </w:p>
-    <w:bookmarkEnd w:id="72"/>
-    <w:bookmarkStart w:id="74" w:name="X6c7e3aeb277c8347e9da059dcf5014bc78fbbe9"/>
+    <w:bookmarkEnd w:id="75"/>
+    <w:bookmarkStart w:id="77" w:name="X6c7e3aeb277c8347e9da059dcf5014bc78fbbe9"/>
     <w:p>
       <w:pPr>
         <w:pStyle w:val="Bibliography"/>
@@ -2080,7 +2153,7 @@
       <w:r>
         <w:t xml:space="preserve"> </w:t>
       </w:r>
-      <w:hyperlink r:id="rId73">
+      <w:hyperlink r:id="rId76">
         <w:r>
           <w:rPr>
             <w:rStyle w:val="Hyperlink"/>
@@ -2165,8 +2238,8 @@
         <w:t xml:space="preserve">, 18, 386–402.</w:t>
       </w:r>
     </w:p>
-    <w:bookmarkEnd w:id="74"/>
-    <w:bookmarkStart w:id="76" w:name="ref-Manlick.etal2021"/>
+    <w:bookmarkEnd w:id="77"/>
+    <w:bookmarkStart w:id="79" w:name="ref-Manlick.etal2021"/>
     <w:p>
       <w:pPr>
         <w:pStyle w:val="Bibliography"/>
@@ -2177,7 +2250,7 @@
       <w:r>
         <w:t xml:space="preserve"> </w:t>
       </w:r>
-      <w:hyperlink r:id="rId75">
+      <w:hyperlink r:id="rId78">
         <w:r>
           <w:rPr>
             <w:rStyle w:val="Hyperlink"/>
@@ -2202,8 +2275,8 @@
         <w:t xml:space="preserve">, 90, 2806–2818.</w:t>
       </w:r>
     </w:p>
-    <w:bookmarkEnd w:id="76"/>
-    <w:bookmarkStart w:id="78" w:name="ref-Matsumura.Miyatake2022a"/>
+    <w:bookmarkEnd w:id="79"/>
+    <w:bookmarkStart w:id="81" w:name="ref-Matsumura.Miyatake2022a"/>
     <w:p>
       <w:pPr>
         <w:pStyle w:val="Bibliography"/>
@@ -2214,7 +2287,7 @@
       <w:r>
         <w:t xml:space="preserve"> </w:t>
       </w:r>
-      <w:hyperlink r:id="rId77">
+      <w:hyperlink r:id="rId80">
         <w:r>
           <w:rPr>
             <w:rStyle w:val="Hyperlink"/>
@@ -2245,8 +2318,8 @@
         <w:t xml:space="preserve">, 128, 395–401.</w:t>
       </w:r>
     </w:p>
-    <w:bookmarkEnd w:id="78"/>
-    <w:bookmarkStart w:id="80" w:name="ref-Mery.Burns2010"/>
+    <w:bookmarkEnd w:id="81"/>
+    <w:bookmarkStart w:id="83" w:name="ref-Mery.Burns2010"/>
     <w:p>
       <w:pPr>
         <w:pStyle w:val="Bibliography"/>
@@ -2257,7 +2330,7 @@
       <w:r>
         <w:t xml:space="preserve"> </w:t>
       </w:r>
-      <w:hyperlink r:id="rId79">
+      <w:hyperlink r:id="rId82">
         <w:r>
           <w:rPr>
             <w:rStyle w:val="Hyperlink"/>
@@ -2282,8 +2355,8 @@
         <w:t xml:space="preserve">, 24, 571–583.</w:t>
       </w:r>
     </w:p>
-    <w:bookmarkEnd w:id="80"/>
-    <w:bookmarkStart w:id="82" w:name="ref-Michalko.etal2021"/>
+    <w:bookmarkEnd w:id="83"/>
+    <w:bookmarkStart w:id="85" w:name="ref-Michalko.etal2021"/>
     <w:p>
       <w:pPr>
         <w:pStyle w:val="Bibliography"/>
@@ -2294,7 +2367,7 @@
       <w:r>
         <w:t xml:space="preserve"> </w:t>
       </w:r>
-      <w:hyperlink r:id="rId81">
+      <w:hyperlink r:id="rId84">
         <w:r>
           <w:rPr>
             <w:rStyle w:val="Hyperlink"/>
@@ -2319,8 +2392,8 @@
         <w:t xml:space="preserve">, 32, 257–264.</w:t>
       </w:r>
     </w:p>
-    <w:bookmarkEnd w:id="82"/>
-    <w:bookmarkStart w:id="84" w:name="ref-Michalko.Pekar2016"/>
+    <w:bookmarkEnd w:id="85"/>
+    <w:bookmarkStart w:id="87" w:name="ref-Michalko.Pekar2016"/>
     <w:p>
       <w:pPr>
         <w:pStyle w:val="Bibliography"/>
@@ -2331,7 +2404,7 @@
       <w:r>
         <w:t xml:space="preserve"> </w:t>
       </w:r>
-      <w:hyperlink r:id="rId83">
+      <w:hyperlink r:id="rId86">
         <w:r>
           <w:rPr>
             <w:rStyle w:val="Hyperlink"/>
@@ -2356,8 +2429,8 @@
         <w:t xml:space="preserve">, 181, 1187–1197.</w:t>
       </w:r>
     </w:p>
-    <w:bookmarkEnd w:id="84"/>
-    <w:bookmarkStart w:id="86" w:name="ref-Moran.etal2017"/>
+    <w:bookmarkEnd w:id="87"/>
+    <w:bookmarkStart w:id="89" w:name="ref-Moran.etal2017"/>
     <w:p>
       <w:pPr>
         <w:pStyle w:val="Bibliography"/>
@@ -2368,7 +2441,7 @@
       <w:r>
         <w:t xml:space="preserve"> </w:t>
       </w:r>
-      <w:hyperlink r:id="rId85">
+      <w:hyperlink r:id="rId88">
         <w:r>
           <w:rPr>
             <w:rStyle w:val="Hyperlink"/>
@@ -2393,8 +2466,8 @@
         <w:t xml:space="preserve">, 126, 917–930.</w:t>
       </w:r>
     </w:p>
-    <w:bookmarkEnd w:id="86"/>
-    <w:bookmarkStart w:id="88" w:name="ref-Morse2000"/>
+    <w:bookmarkEnd w:id="89"/>
+    <w:bookmarkStart w:id="91" w:name="ref-Morse2000"/>
     <w:p>
       <w:pPr>
         <w:pStyle w:val="Bibliography"/>
@@ -2405,7 +2478,7 @@
       <w:r>
         <w:t xml:space="preserve"> </w:t>
       </w:r>
-      <w:hyperlink r:id="rId87">
+      <w:hyperlink r:id="rId90">
         <w:r>
           <w:rPr>
             <w:rStyle w:val="Hyperlink"/>
@@ -2430,8 +2503,8 @@
         <w:t xml:space="preserve">, 60, 827–835.</w:t>
       </w:r>
     </w:p>
-    <w:bookmarkEnd w:id="88"/>
-    <w:bookmarkStart w:id="90" w:name="ref-Patrick.Weimerskirch2014a"/>
+    <w:bookmarkEnd w:id="91"/>
+    <w:bookmarkStart w:id="93" w:name="ref-Patrick.Weimerskirch2014a"/>
     <w:p>
       <w:pPr>
         <w:pStyle w:val="Bibliography"/>
@@ -2442,7 +2515,7 @@
       <w:r>
         <w:t xml:space="preserve"> </w:t>
       </w:r>
-      <w:hyperlink r:id="rId89">
+      <w:hyperlink r:id="rId92">
         <w:r>
           <w:rPr>
             <w:rStyle w:val="Hyperlink"/>
@@ -2467,8 +2540,8 @@
         <w:t xml:space="preserve">, 10, 20140630.</w:t>
       </w:r>
     </w:p>
-    <w:bookmarkEnd w:id="90"/>
-    <w:bookmarkStart w:id="92" w:name="ref-Patrick.Weimerskirch2014"/>
+    <w:bookmarkEnd w:id="93"/>
+    <w:bookmarkStart w:id="95" w:name="ref-Patrick.Weimerskirch2014"/>
     <w:p>
       <w:pPr>
         <w:pStyle w:val="Bibliography"/>
@@ -2479,7 +2552,7 @@
       <w:r>
         <w:t xml:space="preserve"> </w:t>
       </w:r>
-      <w:hyperlink r:id="rId91">
+      <w:hyperlink r:id="rId94">
         <w:r>
           <w:rPr>
             <w:rStyle w:val="Hyperlink"/>
@@ -2564,8 +2637,8 @@
         <w:t xml:space="preserve">, 9, e87269.</w:t>
       </w:r>
     </w:p>
-    <w:bookmarkEnd w:id="92"/>
-    <w:bookmarkStart w:id="94" w:name="ref-Paull.etal2012"/>
+    <w:bookmarkEnd w:id="95"/>
+    <w:bookmarkStart w:id="97" w:name="ref-Paull.etal2012"/>
     <w:p>
       <w:pPr>
         <w:pStyle w:val="Bibliography"/>
@@ -2576,7 +2649,7 @@
       <w:r>
         <w:t xml:space="preserve"> </w:t>
       </w:r>
-      <w:hyperlink r:id="rId93">
+      <w:hyperlink r:id="rId96">
         <w:r>
           <w:rPr>
             <w:rStyle w:val="Hyperlink"/>
@@ -2601,8 +2674,8 @@
         <w:t xml:space="preserve">, 107, 845–853.</w:t>
       </w:r>
     </w:p>
-    <w:bookmarkEnd w:id="94"/>
-    <w:bookmarkStart w:id="96" w:name="ref-Phillips.etal2017"/>
+    <w:bookmarkEnd w:id="97"/>
+    <w:bookmarkStart w:id="99" w:name="ref-Phillips.etal2017"/>
     <w:p>
       <w:pPr>
         <w:pStyle w:val="Bibliography"/>
@@ -2613,7 +2686,7 @@
       <w:r>
         <w:t xml:space="preserve"> </w:t>
       </w:r>
-      <w:hyperlink r:id="rId95">
+      <w:hyperlink r:id="rId98">
         <w:r>
           <w:rPr>
             <w:rStyle w:val="Hyperlink"/>
@@ -2638,8 +2711,8 @@
         <w:t xml:space="preserve">, 578, 117–150.</w:t>
       </w:r>
     </w:p>
-    <w:bookmarkEnd w:id="96"/>
-    <w:bookmarkStart w:id="98" w:name="ref-Potier.etal2015"/>
+    <w:bookmarkEnd w:id="99"/>
+    <w:bookmarkStart w:id="101" w:name="ref-Potier.etal2015"/>
     <w:p>
       <w:pPr>
         <w:pStyle w:val="Bibliography"/>
@@ -2650,7 +2723,7 @@
       <w:r>
         <w:t xml:space="preserve"> </w:t>
       </w:r>
-      <w:hyperlink r:id="rId97">
+      <w:hyperlink r:id="rId100">
         <w:r>
           <w:rPr>
             <w:rStyle w:val="Hyperlink"/>
@@ -2699,8 +2772,8 @@
         <w:t xml:space="preserve">, 103, 83–90.</w:t>
       </w:r>
     </w:p>
-    <w:bookmarkEnd w:id="98"/>
-    <w:bookmarkStart w:id="100" w:name="ref-Reid.etal2010"/>
+    <w:bookmarkEnd w:id="101"/>
+    <w:bookmarkStart w:id="103" w:name="ref-Reid.etal2010"/>
     <w:p>
       <w:pPr>
         <w:pStyle w:val="Bibliography"/>
@@ -2711,7 +2784,7 @@
       <w:r>
         <w:t xml:space="preserve"> </w:t>
       </w:r>
-      <w:hyperlink r:id="rId99">
+      <w:hyperlink r:id="rId102">
         <w:r>
           <w:rPr>
             <w:rStyle w:val="Hyperlink"/>
@@ -2736,8 +2809,8 @@
         <w:t xml:space="preserve">, 147, 223–233.</w:t>
       </w:r>
     </w:p>
-    <w:bookmarkEnd w:id="100"/>
-    <w:bookmarkStart w:id="102" w:name="ref-Snell-Rood2013"/>
+    <w:bookmarkEnd w:id="103"/>
+    <w:bookmarkStart w:id="105" w:name="ref-Snell-Rood2013"/>
     <w:p>
       <w:pPr>
         <w:pStyle w:val="Bibliography"/>
@@ -2748,7 +2821,7 @@
       <w:r>
         <w:t xml:space="preserve"> </w:t>
       </w:r>
-      <w:hyperlink r:id="rId101">
+      <w:hyperlink r:id="rId104">
         <w:r>
           <w:rPr>
             <w:rStyle w:val="Hyperlink"/>
@@ -2803,8 +2876,8 @@
         <w:t xml:space="preserve">, 85, 1004–1011.</w:t>
       </w:r>
     </w:p>
-    <w:bookmarkEnd w:id="102"/>
-    <w:bookmarkStart w:id="104" w:name="ref-Tinker.etal2008"/>
+    <w:bookmarkEnd w:id="105"/>
+    <w:bookmarkStart w:id="107" w:name="ref-Tinker.etal2008"/>
     <w:p>
       <w:pPr>
         <w:pStyle w:val="Bibliography"/>
@@ -2815,7 +2888,7 @@
       <w:r>
         <w:t xml:space="preserve"> </w:t>
       </w:r>
-      <w:hyperlink r:id="rId103">
+      <w:hyperlink r:id="rId106">
         <w:r>
           <w:rPr>
             <w:rStyle w:val="Hyperlink"/>
@@ -2840,8 +2913,8 @@
         <w:t xml:space="preserve">, 105, 560–565.</w:t>
       </w:r>
     </w:p>
-    <w:bookmarkEnd w:id="104"/>
-    <w:bookmarkStart w:id="105" w:name="ref-Tinker.etal2009"/>
+    <w:bookmarkEnd w:id="107"/>
+    <w:bookmarkStart w:id="108" w:name="ref-Tinker.etal2009"/>
     <w:p>
       <w:pPr>
         <w:pStyle w:val="Bibliography"/>
@@ -2863,8 +2936,8 @@
         <w:t xml:space="preserve">, 11, 841–869.</w:t>
       </w:r>
     </w:p>
-    <w:bookmarkEnd w:id="105"/>
-    <w:bookmarkStart w:id="107" w:name="Xa9f710354cc886f3275f2724e3e26c0203e8293"/>
+    <w:bookmarkEnd w:id="108"/>
+    <w:bookmarkStart w:id="110" w:name="Xa9f710354cc886f3275f2724e3e26c0203e8293"/>
     <w:p>
       <w:pPr>
         <w:pStyle w:val="Bibliography"/>
@@ -2875,7 +2948,7 @@
       <w:r>
         <w:t xml:space="preserve"> </w:t>
       </w:r>
-      <w:hyperlink r:id="rId106">
+      <w:hyperlink r:id="rId109">
         <w:r>
           <w:rPr>
             <w:rStyle w:val="Hyperlink"/>
@@ -2900,8 +2973,8 @@
         <w:t xml:space="preserve">, 182, 55–69.</w:t>
       </w:r>
     </w:p>
-    <w:bookmarkEnd w:id="107"/>
-    <w:bookmarkStart w:id="109" w:name="X2d34a8037745a9f1e9ed0eb47d31f23e92657a6"/>
+    <w:bookmarkEnd w:id="110"/>
+    <w:bookmarkStart w:id="112" w:name="X2d34a8037745a9f1e9ed0eb47d31f23e92657a6"/>
     <w:p>
       <w:pPr>
         <w:pStyle w:val="Bibliography"/>
@@ -2912,7 +2985,7 @@
       <w:r>
         <w:t xml:space="preserve"> </w:t>
       </w:r>
-      <w:hyperlink r:id="rId108">
+      <w:hyperlink r:id="rId111">
         <w:r>
           <w:rPr>
             <w:rStyle w:val="Hyperlink"/>
@@ -2937,8 +3010,8 @@
         <w:t xml:space="preserve">, 83, 1469–1477.</w:t>
       </w:r>
     </w:p>
-    <w:bookmarkEnd w:id="109"/>
-    <w:bookmarkStart w:id="111" w:name="ref-vandenBosch.etal2019"/>
+    <w:bookmarkEnd w:id="112"/>
+    <w:bookmarkStart w:id="114" w:name="ref-vandenBosch.etal2019"/>
     <w:p>
       <w:pPr>
         <w:pStyle w:val="Bibliography"/>
@@ -2949,7 +3022,7 @@
       <w:r>
         <w:t xml:space="preserve"> </w:t>
       </w:r>
-      <w:hyperlink r:id="rId110">
+      <w:hyperlink r:id="rId113">
         <w:r>
           <w:rPr>
             <w:rStyle w:val="Hyperlink"/>
@@ -2974,8 +3047,8 @@
         <w:t xml:space="preserve">, 30, 792–800.</w:t>
       </w:r>
     </w:p>
-    <w:bookmarkEnd w:id="111"/>
-    <w:bookmarkStart w:id="113" w:name="ref-Weimerskirch2007"/>
+    <w:bookmarkEnd w:id="114"/>
+    <w:bookmarkStart w:id="116" w:name="ref-Weimerskirch2007"/>
     <w:p>
       <w:pPr>
         <w:pStyle w:val="Bibliography"/>
@@ -2986,7 +3059,7 @@
       <w:r>
         <w:t xml:space="preserve"> </w:t>
       </w:r>
-      <w:hyperlink r:id="rId112">
+      <w:hyperlink r:id="rId115">
         <w:r>
           <w:rPr>
             <w:rStyle w:val="Hyperlink"/>
@@ -3050,8 +3123,8 @@
         <w:t xml:space="preserve">, 54, 211–223.</w:t>
       </w:r>
     </w:p>
-    <w:bookmarkEnd w:id="113"/>
-    <w:bookmarkStart w:id="115" w:name="ref-Wilson-Rankin2015"/>
+    <w:bookmarkEnd w:id="116"/>
+    <w:bookmarkStart w:id="118" w:name="ref-Wilson-Rankin2015"/>
     <w:p>
       <w:pPr>
         <w:pStyle w:val="Bibliography"/>
@@ -3062,7 +3135,7 @@
       <w:r>
         <w:t xml:space="preserve"> </w:t>
       </w:r>
-      <w:hyperlink r:id="rId114">
+      <w:hyperlink r:id="rId117">
         <w:r>
           <w:rPr>
             <w:rStyle w:val="Hyperlink"/>
@@ -3087,8 +3160,8 @@
         <w:t xml:space="preserve">, 69, 491–499.</w:t>
       </w:r>
     </w:p>
-    <w:bookmarkEnd w:id="115"/>
-    <w:bookmarkStart w:id="117" w:name="ref-Woo.etal2008"/>
+    <w:bookmarkEnd w:id="118"/>
+    <w:bookmarkStart w:id="120" w:name="ref-Woo.etal2008"/>
     <w:p>
       <w:pPr>
         <w:pStyle w:val="Bibliography"/>
@@ -3099,7 +3172,7 @@
       <w:r>
         <w:t xml:space="preserve"> </w:t>
       </w:r>
-      <w:hyperlink r:id="rId116">
+      <w:hyperlink r:id="rId119">
         <w:r>
           <w:rPr>
             <w:rStyle w:val="Hyperlink"/>
@@ -3124,9 +3197,9 @@
         <w:t xml:space="preserve">, 77, 1082–1091.</w:t>
       </w:r>
     </w:p>
-    <w:bookmarkEnd w:id="117"/>
-    <w:bookmarkEnd w:id="118"/>
-    <w:bookmarkEnd w:id="119"/>
+    <w:bookmarkEnd w:id="120"/>
+    <w:bookmarkEnd w:id="121"/>
+    <w:bookmarkEnd w:id="122"/>
     <w:sectPr>
       <w:footerReference r:id="rId9" w:type="default"/>
       <w:pgSz w:h="15840" w:w="12240"/>

</xml_diff>

<commit_message>
update refs and introduction MS
</commit_message>
<xml_diff>
--- a/manuscript/Chapter3-manuscript.docx
+++ b/manuscript/Chapter3-manuscript.docx
@@ -604,13 +604,13 @@
         <w:t xml:space="preserve">2010; Wilson-Rankin 2015)</w:t>
       </w:r>
       <w:r>
-        <w:t xml:space="preserve">. Such optimization may thus reinforce the use of the same tactic (i.e. specialization) if its success is constant each time a prey is encountered. It may also be costly to attempt different hunting tactics when prey are scarce or highly unpredictable</w:t>
-      </w:r>
-      <w:r>
-        <w:t xml:space="preserve"> </w:t>
-      </w:r>
-      <w:r>
-        <w:t xml:space="preserve">(Estes</w:t>
+        <w:t xml:space="preserve">. Such optimization may thus reinforce the use of the same tactic (i.e. specialization) if its success is constant each time a prey is encountered. It may also be costly to attempt different hunting tactics by trial and error when prey are scarce or highly unpredictable</w:t>
+      </w:r>
+      <w:r>
+        <w:t xml:space="preserve"> </w:t>
+      </w:r>
+      <w:r>
+        <w:t xml:space="preserve">(Dukas 1998; Estes</w:t>
       </w:r>
       <w:r>
         <w:t xml:space="preserve"> </w:t>
@@ -638,7 +638,7 @@
         <w:t xml:space="preserve">(Ishii &amp; Shimada 2010; Mery &amp; Burns 2010; Snell-Rood 2013)</w:t>
       </w:r>
       <w:r>
-        <w:t xml:space="preserve">. In this case, switching between foraging tactics would be advantageous when resources are variable, as behavioral flexibility is often key for survival in novel environments</w:t>
+        <w:t xml:space="preserve">. To develop proper responses to fluctuating resources, individuals would need to sample their environment broadly during an extensive period of time, followed by higher performance at later stages of development</w:t>
       </w:r>
       <w:r>
         <w:t xml:space="preserve"> </w:t>
@@ -649,16 +649,6 @@
       <w:r>
         <w:t xml:space="preserve">.</w:t>
       </w:r>
-      <w:r>
-        <w:t xml:space="preserve"> </w:t>
-      </w:r>
-      <w:r>
-        <w:rPr>
-          <w:iCs/>
-          <w:i/>
-        </w:rPr>
-        <w:t xml:space="preserve">revoir cette phrase ça ressemble trop à l’autre. plutôt parler des processus cognitifs qui modulent cela</w:t>
-      </w:r>
     </w:p>
     <w:p>
       <w:pPr>
@@ -772,7 +762,7 @@
         <w:t xml:space="preserve">2015)</w:t>
       </w:r>
       <w:r>
-        <w:t xml:space="preserve">. While identifying the relevant contexts mediating these fitness benefits is a daunting task, in predator-prey systems, some clues indicate that fluctuations in the predictability of prey (e.g. abundance, availability, behavior) encounters throughout a predator’s lifetime may be a key factor mediating the benefits of specializing</w:t>
+        <w:t xml:space="preserve">. While quantifying the fitness consequences of specialization is a daunting task, in predator-prey systems, some clues indicate that fluctuations in the predictability of prey (e.g. abundance, availability, behavior) encounters throughout a predator’s lifetime may be a key factor</w:t>
       </w:r>
       <w:r>
         <w:t xml:space="preserve"> </w:t>
@@ -845,7 +835,64 @@
         <w:t xml:space="preserve">2018)</w:t>
       </w:r>
       <w:r>
-        <w:t xml:space="preserve">. The resource-predictability hypothesis advances that when resources are predictable, individual specialists should have higher delivery rates by reducing the energy and time required to search for and handle prey. In contrast, individual generalists should be advantaged when resources fluctuate, as fine adjustments to prey are key for a predator’s success and survival.</w:t>
+        <w:t xml:space="preserve">. The resource-predictability hypothesis advances that when resources are predictable, individual specialists should have higher delivery rates by reducing the energy and time required to search for and handle prey. In contrast, individual generalists should be advantaged when resources fluctuate, as fine adjustments to resources are key for a predator’s success and survival</w:t>
+      </w:r>
+      <w:r>
+        <w:t xml:space="preserve"> </w:t>
+      </w:r>
+      <w:r>
+        <w:t xml:space="preserve">(Karkarey</w:t>
+      </w:r>
+      <w:r>
+        <w:t xml:space="preserve"> </w:t>
+      </w:r>
+      <w:r>
+        <w:rPr>
+          <w:iCs/>
+          <w:i/>
+        </w:rPr>
+        <w:t xml:space="preserve">et al.</w:t>
+      </w:r>
+      <w:r>
+        <w:t xml:space="preserve"> </w:t>
+      </w:r>
+      <w:r>
+        <w:t xml:space="preserve">2017; Holm</w:t>
+      </w:r>
+      <w:r>
+        <w:t xml:space="preserve"> </w:t>
+      </w:r>
+      <w:r>
+        <w:rPr>
+          <w:iCs/>
+          <w:i/>
+        </w:rPr>
+        <w:t xml:space="preserve">et al.</w:t>
+      </w:r>
+      <w:r>
+        <w:t xml:space="preserve"> </w:t>
+      </w:r>
+      <w:r>
+        <w:t xml:space="preserve">2019; Santoro</w:t>
+      </w:r>
+      <w:r>
+        <w:t xml:space="preserve"> </w:t>
+      </w:r>
+      <w:r>
+        <w:rPr>
+          <w:iCs/>
+          <w:i/>
+        </w:rPr>
+        <w:t xml:space="preserve">et al.</w:t>
+      </w:r>
+      <w:r>
+        <w:t xml:space="preserve"> </w:t>
+      </w:r>
+      <w:r>
+        <w:t xml:space="preserve">2019)</w:t>
+      </w:r>
+      <w:r>
+        <w:t xml:space="preserve">.</w:t>
       </w:r>
     </w:p>
     <w:p>
@@ -1296,7 +1343,7 @@
     </w:p>
     <w:bookmarkEnd w:id="42"/>
     <w:bookmarkEnd w:id="43"/>
-    <w:bookmarkStart w:id="122" w:name="litterature-cited"/>
+    <w:bookmarkStart w:id="129" w:name="litterature-cited"/>
     <w:p>
       <w:pPr>
         <w:pStyle w:val="Heading1"/>
@@ -1305,7 +1352,7 @@
         <w:t xml:space="preserve">LITTERATURE CITED</w:t>
       </w:r>
     </w:p>
-    <w:bookmarkStart w:id="121" w:name="refs"/>
+    <w:bookmarkStart w:id="128" w:name="refs"/>
     <w:bookmarkStart w:id="45" w:name="ref-Araujo.etal2011"/>
     <w:p>
       <w:pPr>
@@ -1625,18 +1672,59 @@
       </w:r>
     </w:p>
     <w:bookmarkEnd w:id="55"/>
-    <w:bookmarkStart w:id="57" w:name="ref-Dukas2019"/>
+    <w:bookmarkStart w:id="56" w:name="ref-Dukas1998"/>
     <w:p>
       <w:pPr>
         <w:pStyle w:val="Bibliography"/>
       </w:pPr>
       <w:r>
+        <w:t xml:space="preserve">Dukas, R. (1998). Evolutionary ecology of learning. In:</w:t>
+      </w:r>
+      <w:r>
+        <w:t xml:space="preserve"> </w:t>
+      </w:r>
+      <w:r>
+        <w:rPr>
+          <w:iCs/>
+          <w:i/>
+        </w:rPr>
+        <w:t xml:space="preserve">Cognitive ecology: The evolutionary ecology of information processing and decision making</w:t>
+      </w:r>
+      <w:r>
+        <w:t xml:space="preserve">.</w:t>
+      </w:r>
+      <w:r>
+        <w:t xml:space="preserve"> </w:t>
+      </w:r>
+      <w:r>
+        <w:t xml:space="preserve">University of Chicago Press</w:t>
+      </w:r>
+      <w:r>
+        <w:t xml:space="preserve">,</w:t>
+      </w:r>
+      <w:r>
+        <w:t xml:space="preserve"> </w:t>
+      </w:r>
+      <w:r>
+        <w:t xml:space="preserve">Chicago</w:t>
+      </w:r>
+      <w:r>
+        <w:t xml:space="preserve">, pp. 129–174.</w:t>
+      </w:r>
+    </w:p>
+    <w:bookmarkEnd w:id="56"/>
+    <w:bookmarkStart w:id="58" w:name="ref-Dukas2019"/>
+    <w:p>
+      <w:pPr>
+        <w:pStyle w:val="Bibliography"/>
+      </w:pPr>
+      <w:r>
         <w:t xml:space="preserve">Dukas, R. (2019).</w:t>
       </w:r>
       <w:r>
         <w:t xml:space="preserve"> </w:t>
       </w:r>
-      <w:hyperlink r:id="rId56">
+      <w:hyperlink r:id="rId57">
         <w:r>
           <w:rPr>
             <w:rStyle w:val="Hyperlink"/>
@@ -1661,8 +1749,8 @@
         <w:t xml:space="preserve">, 147, 199–210.</w:t>
       </w:r>
     </w:p>
-    <w:bookmarkEnd w:id="57"/>
-    <w:bookmarkStart w:id="59" w:name="ref-Edwards.Jackson1994"/>
+    <w:bookmarkEnd w:id="58"/>
+    <w:bookmarkStart w:id="60" w:name="ref-Edwards.Jackson1994"/>
     <w:p>
       <w:pPr>
         <w:pStyle w:val="Bibliography"/>
@@ -1673,7 +1761,7 @@
       <w:r>
         <w:t xml:space="preserve"> </w:t>
       </w:r>
-      <w:hyperlink r:id="rId58">
+      <w:hyperlink r:id="rId59">
         <w:r>
           <w:rPr>
             <w:rStyle w:val="Hyperlink"/>
@@ -1764,8 +1852,8 @@
         <w:t xml:space="preserve">, 21, 269–277.</w:t>
       </w:r>
     </w:p>
-    <w:bookmarkEnd w:id="59"/>
-    <w:bookmarkStart w:id="61" w:name="ref-Estes.etal2003"/>
+    <w:bookmarkEnd w:id="60"/>
+    <w:bookmarkStart w:id="62" w:name="ref-Estes.etal2003"/>
     <w:p>
       <w:pPr>
         <w:pStyle w:val="Bibliography"/>
@@ -1776,7 +1864,7 @@
       <w:r>
         <w:t xml:space="preserve"> </w:t>
       </w:r>
-      <w:hyperlink r:id="rId60">
+      <w:hyperlink r:id="rId61">
         <w:r>
           <w:rPr>
             <w:rStyle w:val="Hyperlink"/>
@@ -1801,8 +1889,8 @@
         <w:t xml:space="preserve">, 72, 144–155.</w:t>
       </w:r>
     </w:p>
-    <w:bookmarkEnd w:id="61"/>
-    <w:bookmarkStart w:id="63" w:name="ref-FraserFranco.etal2022"/>
+    <w:bookmarkEnd w:id="62"/>
+    <w:bookmarkStart w:id="64" w:name="ref-FraserFranco.etal2022"/>
     <w:p>
       <w:pPr>
         <w:pStyle w:val="Bibliography"/>
@@ -1813,7 +1901,7 @@
       <w:r>
         <w:t xml:space="preserve"> </w:t>
       </w:r>
-      <w:hyperlink r:id="rId62">
+      <w:hyperlink r:id="rId63">
         <w:r>
           <w:rPr>
             <w:rStyle w:val="Hyperlink"/>
@@ -1838,8 +1926,8 @@
         <w:t xml:space="preserve">, arac063.</w:t>
       </w:r>
     </w:p>
-    <w:bookmarkEnd w:id="63"/>
-    <w:bookmarkStart w:id="65" w:name="ref-Griffen.etal2012"/>
+    <w:bookmarkEnd w:id="64"/>
+    <w:bookmarkStart w:id="66" w:name="ref-Griffen.etal2012"/>
     <w:p>
       <w:pPr>
         <w:pStyle w:val="Bibliography"/>
@@ -1850,7 +1938,7 @@
       <w:r>
         <w:t xml:space="preserve"> </w:t>
       </w:r>
-      <w:hyperlink r:id="rId64">
+      <w:hyperlink r:id="rId65">
         <w:r>
           <w:rPr>
             <w:rStyle w:val="Hyperlink"/>
@@ -1875,8 +1963,8 @@
         <w:t xml:space="preserve">, 93, 1935–1943.</w:t>
       </w:r>
     </w:p>
-    <w:bookmarkEnd w:id="65"/>
-    <w:bookmarkStart w:id="67" w:name="ref-Heithaus.etal2018"/>
+    <w:bookmarkEnd w:id="66"/>
+    <w:bookmarkStart w:id="68" w:name="ref-Heithaus.etal2018"/>
     <w:p>
       <w:pPr>
         <w:pStyle w:val="Bibliography"/>
@@ -1887,7 +1975,7 @@
       <w:r>
         <w:t xml:space="preserve"> </w:t>
       </w:r>
-      <w:hyperlink r:id="rId66">
+      <w:hyperlink r:id="rId67">
         <w:r>
           <w:rPr>
             <w:rStyle w:val="Hyperlink"/>
@@ -1966,19 +2054,56 @@
         <w:t xml:space="preserve">, pp. 354–363.</w:t>
       </w:r>
     </w:p>
-    <w:bookmarkEnd w:id="67"/>
-    <w:bookmarkStart w:id="69" w:name="ref-Huey.Pianka1981"/>
+    <w:bookmarkEnd w:id="68"/>
+    <w:bookmarkStart w:id="70" w:name="ref-Holm.etal2019"/>
     <w:p>
       <w:pPr>
         <w:pStyle w:val="Bibliography"/>
       </w:pPr>
       <w:r>
+        <w:t xml:space="preserve">Holm, M.W., Rodríguez-Torres, R., Hansen, B.W. &amp; Almeda, R. (2019).</w:t>
+      </w:r>
+      <w:r>
+        <w:t xml:space="preserve"> </w:t>
+      </w:r>
+      <w:hyperlink r:id="rId69">
+        <w:r>
+          <w:rPr>
+            <w:rStyle w:val="Hyperlink"/>
+          </w:rPr>
+          <w:t xml:space="preserve">Influence of behavioral plasticity and foraging strategy on starvation tolerance of planktonic copepods</w:t>
+        </w:r>
+      </w:hyperlink>
+      <w:r>
+        <w:t xml:space="preserve">.</w:t>
+      </w:r>
+      <w:r>
+        <w:t xml:space="preserve"> </w:t>
+      </w:r>
+      <w:r>
+        <w:rPr>
+          <w:iCs/>
+          <w:i/>
+        </w:rPr>
+        <w:t xml:space="preserve">Journal of Experimental Marine Biology and Ecology</w:t>
+      </w:r>
+      <w:r>
+        <w:t xml:space="preserve">, 511, 19–27.</w:t>
+      </w:r>
+    </w:p>
+    <w:bookmarkEnd w:id="70"/>
+    <w:bookmarkStart w:id="72" w:name="ref-Huey.Pianka1981"/>
+    <w:p>
+      <w:pPr>
+        <w:pStyle w:val="Bibliography"/>
+      </w:pPr>
+      <w:r>
         <w:t xml:space="preserve">Huey, R.B. &amp; Pianka, E.R. (1981).</w:t>
       </w:r>
       <w:r>
         <w:t xml:space="preserve"> </w:t>
       </w:r>
-      <w:hyperlink r:id="rId68">
+      <w:hyperlink r:id="rId71">
         <w:r>
           <w:rPr>
             <w:rStyle w:val="Hyperlink"/>
@@ -2003,8 +2128,8 @@
         <w:t xml:space="preserve">, 62, 991–999.</w:t>
       </w:r>
     </w:p>
-    <w:bookmarkEnd w:id="69"/>
-    <w:bookmarkStart w:id="71" w:name="ref-Ishii.Shimada2010"/>
+    <w:bookmarkEnd w:id="72"/>
+    <w:bookmarkStart w:id="74" w:name="ref-Ishii.Shimada2010"/>
     <w:p>
       <w:pPr>
         <w:pStyle w:val="Bibliography"/>
@@ -2015,7 +2140,7 @@
       <w:r>
         <w:t xml:space="preserve"> </w:t>
       </w:r>
-      <w:hyperlink r:id="rId70">
+      <w:hyperlink r:id="rId73">
         <w:r>
           <w:rPr>
             <w:rStyle w:val="Hyperlink"/>
@@ -2046,19 +2171,56 @@
         <w:t xml:space="preserve">, 52, 27.</w:t>
       </w:r>
     </w:p>
-    <w:bookmarkEnd w:id="71"/>
-    <w:bookmarkStart w:id="73" w:name="X861472cb300cb4fe47c34b2285e8585ed9d2165"/>
+    <w:bookmarkEnd w:id="74"/>
+    <w:bookmarkStart w:id="76" w:name="ref-Karkarey.etal2017"/>
     <w:p>
       <w:pPr>
         <w:pStyle w:val="Bibliography"/>
       </w:pPr>
       <w:r>
+        <w:t xml:space="preserve">Karkarey, R., Alcoverro, T., Kumar, S. &amp; Arthur, R. (2017).</w:t>
+      </w:r>
+      <w:r>
+        <w:t xml:space="preserve"> </w:t>
+      </w:r>
+      <w:hyperlink r:id="rId75">
+        <w:r>
+          <w:rPr>
+            <w:rStyle w:val="Hyperlink"/>
+          </w:rPr>
+          <w:t xml:space="preserve">Coping with catastrophe: Foraging plasticity enables a benthic predator to survive in rapidly degrading coral reefs</w:t>
+        </w:r>
+      </w:hyperlink>
+      <w:r>
+        <w:t xml:space="preserve">.</w:t>
+      </w:r>
+      <w:r>
+        <w:t xml:space="preserve"> </w:t>
+      </w:r>
+      <w:r>
+        <w:rPr>
+          <w:iCs/>
+          <w:i/>
+        </w:rPr>
+        <w:t xml:space="preserve">Animal Behaviour</w:t>
+      </w:r>
+      <w:r>
+        <w:t xml:space="preserve">, 131, 13–22.</w:t>
+      </w:r>
+    </w:p>
+    <w:bookmarkEnd w:id="76"/>
+    <w:bookmarkStart w:id="78" w:name="X861472cb300cb4fe47c34b2285e8585ed9d2165"/>
+    <w:p>
+      <w:pPr>
+        <w:pStyle w:val="Bibliography"/>
+      </w:pPr>
+      <w:r>
         <w:t xml:space="preserve">Kernaléguen, L., Arnould, J.P.Y., Guinet, C. &amp; Cherel, Y. (2015).</w:t>
       </w:r>
       <w:r>
         <w:t xml:space="preserve"> </w:t>
       </w:r>
-      <w:hyperlink r:id="rId72">
+      <w:hyperlink r:id="rId77">
         <w:r>
           <w:rPr>
             <w:rStyle w:val="Hyperlink"/>
@@ -2107,8 +2269,8 @@
         <w:t xml:space="preserve">, 84, 1081–1091.</w:t>
       </w:r>
     </w:p>
-    <w:bookmarkEnd w:id="73"/>
-    <w:bookmarkStart w:id="75" w:name="ref-Kobler.etal2009"/>
+    <w:bookmarkEnd w:id="78"/>
+    <w:bookmarkStart w:id="80" w:name="ref-Kobler.etal2009"/>
     <w:p>
       <w:pPr>
         <w:pStyle w:val="Bibliography"/>
@@ -2119,7 +2281,7 @@
       <w:r>
         <w:t xml:space="preserve"> </w:t>
       </w:r>
-      <w:hyperlink r:id="rId74">
+      <w:hyperlink r:id="rId79">
         <w:r>
           <w:rPr>
             <w:rStyle w:val="Hyperlink"/>
@@ -2141,8 +2303,8 @@
         <w:t xml:space="preserve">, 161, 837–847.</w:t>
       </w:r>
     </w:p>
-    <w:bookmarkEnd w:id="75"/>
-    <w:bookmarkStart w:id="77" w:name="X6c7e3aeb277c8347e9da059dcf5014bc78fbbe9"/>
+    <w:bookmarkEnd w:id="80"/>
+    <w:bookmarkStart w:id="82" w:name="X6c7e3aeb277c8347e9da059dcf5014bc78fbbe9"/>
     <w:p>
       <w:pPr>
         <w:pStyle w:val="Bibliography"/>
@@ -2153,7 +2315,7 @@
       <w:r>
         <w:t xml:space="preserve"> </w:t>
       </w:r>
-      <w:hyperlink r:id="rId76">
+      <w:hyperlink r:id="rId81">
         <w:r>
           <w:rPr>
             <w:rStyle w:val="Hyperlink"/>
@@ -2238,8 +2400,8 @@
         <w:t xml:space="preserve">, 18, 386–402.</w:t>
       </w:r>
     </w:p>
-    <w:bookmarkEnd w:id="77"/>
-    <w:bookmarkStart w:id="79" w:name="ref-Manlick.etal2021"/>
+    <w:bookmarkEnd w:id="82"/>
+    <w:bookmarkStart w:id="84" w:name="ref-Manlick.etal2021"/>
     <w:p>
       <w:pPr>
         <w:pStyle w:val="Bibliography"/>
@@ -2250,7 +2412,7 @@
       <w:r>
         <w:t xml:space="preserve"> </w:t>
       </w:r>
-      <w:hyperlink r:id="rId78">
+      <w:hyperlink r:id="rId83">
         <w:r>
           <w:rPr>
             <w:rStyle w:val="Hyperlink"/>
@@ -2275,8 +2437,8 @@
         <w:t xml:space="preserve">, 90, 2806–2818.</w:t>
       </w:r>
     </w:p>
-    <w:bookmarkEnd w:id="79"/>
-    <w:bookmarkStart w:id="81" w:name="ref-Matsumura.Miyatake2022a"/>
+    <w:bookmarkEnd w:id="84"/>
+    <w:bookmarkStart w:id="86" w:name="ref-Matsumura.Miyatake2022a"/>
     <w:p>
       <w:pPr>
         <w:pStyle w:val="Bibliography"/>
@@ -2287,7 +2449,7 @@
       <w:r>
         <w:t xml:space="preserve"> </w:t>
       </w:r>
-      <w:hyperlink r:id="rId80">
+      <w:hyperlink r:id="rId85">
         <w:r>
           <w:rPr>
             <w:rStyle w:val="Hyperlink"/>
@@ -2318,8 +2480,8 @@
         <w:t xml:space="preserve">, 128, 395–401.</w:t>
       </w:r>
     </w:p>
-    <w:bookmarkEnd w:id="81"/>
-    <w:bookmarkStart w:id="83" w:name="ref-Mery.Burns2010"/>
+    <w:bookmarkEnd w:id="86"/>
+    <w:bookmarkStart w:id="88" w:name="ref-Mery.Burns2010"/>
     <w:p>
       <w:pPr>
         <w:pStyle w:val="Bibliography"/>
@@ -2330,7 +2492,7 @@
       <w:r>
         <w:t xml:space="preserve"> </w:t>
       </w:r>
-      <w:hyperlink r:id="rId82">
+      <w:hyperlink r:id="rId87">
         <w:r>
           <w:rPr>
             <w:rStyle w:val="Hyperlink"/>
@@ -2355,8 +2517,8 @@
         <w:t xml:space="preserve">, 24, 571–583.</w:t>
       </w:r>
     </w:p>
-    <w:bookmarkEnd w:id="83"/>
-    <w:bookmarkStart w:id="85" w:name="ref-Michalko.etal2021"/>
+    <w:bookmarkEnd w:id="88"/>
+    <w:bookmarkStart w:id="90" w:name="ref-Michalko.etal2021"/>
     <w:p>
       <w:pPr>
         <w:pStyle w:val="Bibliography"/>
@@ -2367,7 +2529,7 @@
       <w:r>
         <w:t xml:space="preserve"> </w:t>
       </w:r>
-      <w:hyperlink r:id="rId84">
+      <w:hyperlink r:id="rId89">
         <w:r>
           <w:rPr>
             <w:rStyle w:val="Hyperlink"/>
@@ -2392,8 +2554,8 @@
         <w:t xml:space="preserve">, 32, 257–264.</w:t>
       </w:r>
     </w:p>
-    <w:bookmarkEnd w:id="85"/>
-    <w:bookmarkStart w:id="87" w:name="ref-Michalko.Pekar2016"/>
+    <w:bookmarkEnd w:id="90"/>
+    <w:bookmarkStart w:id="92" w:name="ref-Michalko.Pekar2016"/>
     <w:p>
       <w:pPr>
         <w:pStyle w:val="Bibliography"/>
@@ -2404,7 +2566,7 @@
       <w:r>
         <w:t xml:space="preserve"> </w:t>
       </w:r>
-      <w:hyperlink r:id="rId86">
+      <w:hyperlink r:id="rId91">
         <w:r>
           <w:rPr>
             <w:rStyle w:val="Hyperlink"/>
@@ -2429,8 +2591,8 @@
         <w:t xml:space="preserve">, 181, 1187–1197.</w:t>
       </w:r>
     </w:p>
-    <w:bookmarkEnd w:id="87"/>
-    <w:bookmarkStart w:id="89" w:name="ref-Moran.etal2017"/>
+    <w:bookmarkEnd w:id="92"/>
+    <w:bookmarkStart w:id="94" w:name="ref-Moran.etal2017"/>
     <w:p>
       <w:pPr>
         <w:pStyle w:val="Bibliography"/>
@@ -2441,7 +2603,7 @@
       <w:r>
         <w:t xml:space="preserve"> </w:t>
       </w:r>
-      <w:hyperlink r:id="rId88">
+      <w:hyperlink r:id="rId93">
         <w:r>
           <w:rPr>
             <w:rStyle w:val="Hyperlink"/>
@@ -2466,8 +2628,8 @@
         <w:t xml:space="preserve">, 126, 917–930.</w:t>
       </w:r>
     </w:p>
-    <w:bookmarkEnd w:id="89"/>
-    <w:bookmarkStart w:id="91" w:name="ref-Morse2000"/>
+    <w:bookmarkEnd w:id="94"/>
+    <w:bookmarkStart w:id="96" w:name="ref-Morse2000"/>
     <w:p>
       <w:pPr>
         <w:pStyle w:val="Bibliography"/>
@@ -2478,7 +2640,7 @@
       <w:r>
         <w:t xml:space="preserve"> </w:t>
       </w:r>
-      <w:hyperlink r:id="rId90">
+      <w:hyperlink r:id="rId95">
         <w:r>
           <w:rPr>
             <w:rStyle w:val="Hyperlink"/>
@@ -2503,8 +2665,8 @@
         <w:t xml:space="preserve">, 60, 827–835.</w:t>
       </w:r>
     </w:p>
-    <w:bookmarkEnd w:id="91"/>
-    <w:bookmarkStart w:id="93" w:name="ref-Patrick.Weimerskirch2014a"/>
+    <w:bookmarkEnd w:id="96"/>
+    <w:bookmarkStart w:id="98" w:name="ref-Patrick.Weimerskirch2014a"/>
     <w:p>
       <w:pPr>
         <w:pStyle w:val="Bibliography"/>
@@ -2515,7 +2677,7 @@
       <w:r>
         <w:t xml:space="preserve"> </w:t>
       </w:r>
-      <w:hyperlink r:id="rId92">
+      <w:hyperlink r:id="rId97">
         <w:r>
           <w:rPr>
             <w:rStyle w:val="Hyperlink"/>
@@ -2540,8 +2702,8 @@
         <w:t xml:space="preserve">, 10, 20140630.</w:t>
       </w:r>
     </w:p>
-    <w:bookmarkEnd w:id="93"/>
-    <w:bookmarkStart w:id="95" w:name="ref-Patrick.Weimerskirch2014"/>
+    <w:bookmarkEnd w:id="98"/>
+    <w:bookmarkStart w:id="100" w:name="ref-Patrick.Weimerskirch2014"/>
     <w:p>
       <w:pPr>
         <w:pStyle w:val="Bibliography"/>
@@ -2552,7 +2714,7 @@
       <w:r>
         <w:t xml:space="preserve"> </w:t>
       </w:r>
-      <w:hyperlink r:id="rId94">
+      <w:hyperlink r:id="rId99">
         <w:r>
           <w:rPr>
             <w:rStyle w:val="Hyperlink"/>
@@ -2637,8 +2799,8 @@
         <w:t xml:space="preserve">, 9, e87269.</w:t>
       </w:r>
     </w:p>
-    <w:bookmarkEnd w:id="95"/>
-    <w:bookmarkStart w:id="97" w:name="ref-Paull.etal2012"/>
+    <w:bookmarkEnd w:id="100"/>
+    <w:bookmarkStart w:id="102" w:name="ref-Paull.etal2012"/>
     <w:p>
       <w:pPr>
         <w:pStyle w:val="Bibliography"/>
@@ -2649,7 +2811,7 @@
       <w:r>
         <w:t xml:space="preserve"> </w:t>
       </w:r>
-      <w:hyperlink r:id="rId96">
+      <w:hyperlink r:id="rId101">
         <w:r>
           <w:rPr>
             <w:rStyle w:val="Hyperlink"/>
@@ -2674,8 +2836,8 @@
         <w:t xml:space="preserve">, 107, 845–853.</w:t>
       </w:r>
     </w:p>
-    <w:bookmarkEnd w:id="97"/>
-    <w:bookmarkStart w:id="99" w:name="ref-Phillips.etal2017"/>
+    <w:bookmarkEnd w:id="102"/>
+    <w:bookmarkStart w:id="104" w:name="ref-Phillips.etal2017"/>
     <w:p>
       <w:pPr>
         <w:pStyle w:val="Bibliography"/>
@@ -2686,7 +2848,7 @@
       <w:r>
         <w:t xml:space="preserve"> </w:t>
       </w:r>
-      <w:hyperlink r:id="rId98">
+      <w:hyperlink r:id="rId103">
         <w:r>
           <w:rPr>
             <w:rStyle w:val="Hyperlink"/>
@@ -2711,8 +2873,8 @@
         <w:t xml:space="preserve">, 578, 117–150.</w:t>
       </w:r>
     </w:p>
-    <w:bookmarkEnd w:id="99"/>
-    <w:bookmarkStart w:id="101" w:name="ref-Potier.etal2015"/>
+    <w:bookmarkEnd w:id="104"/>
+    <w:bookmarkStart w:id="106" w:name="ref-Potier.etal2015"/>
     <w:p>
       <w:pPr>
         <w:pStyle w:val="Bibliography"/>
@@ -2723,7 +2885,7 @@
       <w:r>
         <w:t xml:space="preserve"> </w:t>
       </w:r>
-      <w:hyperlink r:id="rId100">
+      <w:hyperlink r:id="rId105">
         <w:r>
           <w:rPr>
             <w:rStyle w:val="Hyperlink"/>
@@ -2772,8 +2934,8 @@
         <w:t xml:space="preserve">, 103, 83–90.</w:t>
       </w:r>
     </w:p>
-    <w:bookmarkEnd w:id="101"/>
-    <w:bookmarkStart w:id="103" w:name="ref-Reid.etal2010"/>
+    <w:bookmarkEnd w:id="106"/>
+    <w:bookmarkStart w:id="108" w:name="ref-Reid.etal2010"/>
     <w:p>
       <w:pPr>
         <w:pStyle w:val="Bibliography"/>
@@ -2784,7 +2946,7 @@
       <w:r>
         <w:t xml:space="preserve"> </w:t>
       </w:r>
-      <w:hyperlink r:id="rId102">
+      <w:hyperlink r:id="rId107">
         <w:r>
           <w:rPr>
             <w:rStyle w:val="Hyperlink"/>
@@ -2809,19 +2971,56 @@
         <w:t xml:space="preserve">, 147, 223–233.</w:t>
       </w:r>
     </w:p>
-    <w:bookmarkEnd w:id="103"/>
-    <w:bookmarkStart w:id="105" w:name="ref-Snell-Rood2013"/>
+    <w:bookmarkEnd w:id="108"/>
+    <w:bookmarkStart w:id="110" w:name="ref-Santoro.etal2019"/>
     <w:p>
       <w:pPr>
         <w:pStyle w:val="Bibliography"/>
       </w:pPr>
       <w:r>
+        <w:t xml:space="preserve">Santoro, D., Hartley, S. &amp; Lester, P.J. (2019).</w:t>
+      </w:r>
+      <w:r>
+        <w:t xml:space="preserve"> </w:t>
+      </w:r>
+      <w:hyperlink r:id="rId109">
+        <w:r>
+          <w:rPr>
+            <w:rStyle w:val="Hyperlink"/>
+          </w:rPr>
+          <w:t xml:space="preserve">Behaviourally specialized foragers are less efficient and live shorter lives than generalists in wasp colonies</w:t>
+        </w:r>
+      </w:hyperlink>
+      <w:r>
+        <w:t xml:space="preserve">.</w:t>
+      </w:r>
+      <w:r>
+        <w:t xml:space="preserve"> </w:t>
+      </w:r>
+      <w:r>
+        <w:rPr>
+          <w:iCs/>
+          <w:i/>
+        </w:rPr>
+        <w:t xml:space="preserve">Sci Rep</w:t>
+      </w:r>
+      <w:r>
+        <w:t xml:space="preserve">, 9, 5366.</w:t>
+      </w:r>
+    </w:p>
+    <w:bookmarkEnd w:id="110"/>
+    <w:bookmarkStart w:id="112" w:name="ref-Snell-Rood2013"/>
+    <w:p>
+      <w:pPr>
+        <w:pStyle w:val="Bibliography"/>
+      </w:pPr>
+      <w:r>
         <w:t xml:space="preserve">Snell-Rood, E.C. (2013).</w:t>
       </w:r>
       <w:r>
         <w:t xml:space="preserve"> </w:t>
       </w:r>
-      <w:hyperlink r:id="rId104">
+      <w:hyperlink r:id="rId111">
         <w:r>
           <w:rPr>
             <w:rStyle w:val="Hyperlink"/>
@@ -2876,8 +3075,8 @@
         <w:t xml:space="preserve">, 85, 1004–1011.</w:t>
       </w:r>
     </w:p>
-    <w:bookmarkEnd w:id="105"/>
-    <w:bookmarkStart w:id="107" w:name="ref-Tinker.etal2008"/>
+    <w:bookmarkEnd w:id="112"/>
+    <w:bookmarkStart w:id="114" w:name="ref-Tinker.etal2008"/>
     <w:p>
       <w:pPr>
         <w:pStyle w:val="Bibliography"/>
@@ -2888,7 +3087,7 @@
       <w:r>
         <w:t xml:space="preserve"> </w:t>
       </w:r>
-      <w:hyperlink r:id="rId106">
+      <w:hyperlink r:id="rId113">
         <w:r>
           <w:rPr>
             <w:rStyle w:val="Hyperlink"/>
@@ -2913,8 +3112,8 @@
         <w:t xml:space="preserve">, 105, 560–565.</w:t>
       </w:r>
     </w:p>
-    <w:bookmarkEnd w:id="107"/>
-    <w:bookmarkStart w:id="108" w:name="ref-Tinker.etal2009"/>
+    <w:bookmarkEnd w:id="114"/>
+    <w:bookmarkStart w:id="115" w:name="ref-Tinker.etal2009"/>
     <w:p>
       <w:pPr>
         <w:pStyle w:val="Bibliography"/>
@@ -2936,8 +3135,8 @@
         <w:t xml:space="preserve">, 11, 841–869.</w:t>
       </w:r>
     </w:p>
-    <w:bookmarkEnd w:id="108"/>
-    <w:bookmarkStart w:id="110" w:name="Xa9f710354cc886f3275f2724e3e26c0203e8293"/>
+    <w:bookmarkEnd w:id="115"/>
+    <w:bookmarkStart w:id="117" w:name="Xa9f710354cc886f3275f2724e3e26c0203e8293"/>
     <w:p>
       <w:pPr>
         <w:pStyle w:val="Bibliography"/>
@@ -2948,7 +3147,7 @@
       <w:r>
         <w:t xml:space="preserve"> </w:t>
       </w:r>
-      <w:hyperlink r:id="rId109">
+      <w:hyperlink r:id="rId116">
         <w:r>
           <w:rPr>
             <w:rStyle w:val="Hyperlink"/>
@@ -2973,8 +3172,8 @@
         <w:t xml:space="preserve">, 182, 55–69.</w:t>
       </w:r>
     </w:p>
-    <w:bookmarkEnd w:id="110"/>
-    <w:bookmarkStart w:id="112" w:name="X2d34a8037745a9f1e9ed0eb47d31f23e92657a6"/>
+    <w:bookmarkEnd w:id="117"/>
+    <w:bookmarkStart w:id="119" w:name="X2d34a8037745a9f1e9ed0eb47d31f23e92657a6"/>
     <w:p>
       <w:pPr>
         <w:pStyle w:val="Bibliography"/>
@@ -2985,7 +3184,7 @@
       <w:r>
         <w:t xml:space="preserve"> </w:t>
       </w:r>
-      <w:hyperlink r:id="rId111">
+      <w:hyperlink r:id="rId118">
         <w:r>
           <w:rPr>
             <w:rStyle w:val="Hyperlink"/>
@@ -3010,8 +3209,8 @@
         <w:t xml:space="preserve">, 83, 1469–1477.</w:t>
       </w:r>
     </w:p>
-    <w:bookmarkEnd w:id="112"/>
-    <w:bookmarkStart w:id="114" w:name="ref-vandenBosch.etal2019"/>
+    <w:bookmarkEnd w:id="119"/>
+    <w:bookmarkStart w:id="121" w:name="ref-vandenBosch.etal2019"/>
     <w:p>
       <w:pPr>
         <w:pStyle w:val="Bibliography"/>
@@ -3022,7 +3221,7 @@
       <w:r>
         <w:t xml:space="preserve"> </w:t>
       </w:r>
-      <w:hyperlink r:id="rId113">
+      <w:hyperlink r:id="rId120">
         <w:r>
           <w:rPr>
             <w:rStyle w:val="Hyperlink"/>
@@ -3047,8 +3246,8 @@
         <w:t xml:space="preserve">, 30, 792–800.</w:t>
       </w:r>
     </w:p>
-    <w:bookmarkEnd w:id="114"/>
-    <w:bookmarkStart w:id="116" w:name="ref-Weimerskirch2007"/>
+    <w:bookmarkEnd w:id="121"/>
+    <w:bookmarkStart w:id="123" w:name="ref-Weimerskirch2007"/>
     <w:p>
       <w:pPr>
         <w:pStyle w:val="Bibliography"/>
@@ -3059,7 +3258,7 @@
       <w:r>
         <w:t xml:space="preserve"> </w:t>
       </w:r>
-      <w:hyperlink r:id="rId115">
+      <w:hyperlink r:id="rId122">
         <w:r>
           <w:rPr>
             <w:rStyle w:val="Hyperlink"/>
@@ -3123,8 +3322,8 @@
         <w:t xml:space="preserve">, 54, 211–223.</w:t>
       </w:r>
     </w:p>
-    <w:bookmarkEnd w:id="116"/>
-    <w:bookmarkStart w:id="118" w:name="ref-Wilson-Rankin2015"/>
+    <w:bookmarkEnd w:id="123"/>
+    <w:bookmarkStart w:id="125" w:name="ref-Wilson-Rankin2015"/>
     <w:p>
       <w:pPr>
         <w:pStyle w:val="Bibliography"/>
@@ -3135,7 +3334,7 @@
       <w:r>
         <w:t xml:space="preserve"> </w:t>
       </w:r>
-      <w:hyperlink r:id="rId117">
+      <w:hyperlink r:id="rId124">
         <w:r>
           <w:rPr>
             <w:rStyle w:val="Hyperlink"/>
@@ -3160,8 +3359,8 @@
         <w:t xml:space="preserve">, 69, 491–499.</w:t>
       </w:r>
     </w:p>
-    <w:bookmarkEnd w:id="118"/>
-    <w:bookmarkStart w:id="120" w:name="ref-Woo.etal2008"/>
+    <w:bookmarkEnd w:id="125"/>
+    <w:bookmarkStart w:id="127" w:name="ref-Woo.etal2008"/>
     <w:p>
       <w:pPr>
         <w:pStyle w:val="Bibliography"/>
@@ -3172,7 +3371,7 @@
       <w:r>
         <w:t xml:space="preserve"> </w:t>
       </w:r>
-      <w:hyperlink r:id="rId119">
+      <w:hyperlink r:id="rId126">
         <w:r>
           <w:rPr>
             <w:rStyle w:val="Hyperlink"/>
@@ -3197,9 +3396,9 @@
         <w:t xml:space="preserve">, 77, 1082–1091.</w:t>
       </w:r>
     </w:p>
-    <w:bookmarkEnd w:id="120"/>
-    <w:bookmarkEnd w:id="121"/>
-    <w:bookmarkEnd w:id="122"/>
+    <w:bookmarkEnd w:id="127"/>
+    <w:bookmarkEnd w:id="128"/>
+    <w:bookmarkEnd w:id="129"/>
     <w:sectPr>
       <w:footerReference r:id="rId9" w:type="default"/>
       <w:pgSz w:h="15840" w:w="12240"/>

</xml_diff>

<commit_message>
added paragraph describind study system. 1st draft
</commit_message>
<xml_diff>
--- a/manuscript/Chapter3-manuscript.docx
+++ b/manuscript/Chapter3-manuscript.docx
@@ -655,7 +655,7 @@
         <w:pStyle w:val="BodyText"/>
       </w:pPr>
       <w:r>
-        <w:t xml:space="preserve">There is currently a lack of consensus on the fitness advantages of specialized vs flexible foraging. Importantly, we have little information on the ecological contexts - except for competition - that favors one strategy over the other. This is reflected in the literature showing contrasting results in the links between specialization and fitness. For instance, some studies report increasing benefits of specializing</w:t>
+        <w:t xml:space="preserve">There is currently a lack of consensus on the fitness advantages of specialized vs flexible foraging. Importantly, we have little information on the ecological contexts - except for competition - that favor one strategy over the other. This is reflected in the literature showing contrasting results in the links between specialization and fitness. For instance, some studies report increasing benefits of specializing</w:t>
       </w:r>
       <w:r>
         <w:t xml:space="preserve"> </w:t>
@@ -762,7 +762,7 @@
         <w:t xml:space="preserve">2015)</w:t>
       </w:r>
       <w:r>
-        <w:t xml:space="preserve">. While quantifying the fitness consequences of specialization is a daunting task, in predator-prey systems, some clues indicate that fluctuations in the predictability of prey (e.g. abundance, availability, behavior) encounters throughout a predator’s lifetime may be a key factor</w:t>
+        <w:t xml:space="preserve">. While quantifying the fitness consequences of specialization is a daunting task, in predator-prey systems, some clues indicate that fluctuations in the predictability of prey encounters throughout a predator’s lifetime may be a key factor</w:t>
       </w:r>
       <w:r>
         <w:t xml:space="preserve"> </w:t>
@@ -892,7 +892,7 @@
         <w:t xml:space="preserve">2019)</w:t>
       </w:r>
       <w:r>
-        <w:t xml:space="preserve">.</w:t>
+        <w:t xml:space="preserve">. This hypothesis has however not been tested in systems where behavioral interactions are simultaneously monitored between individuals.</w:t>
       </w:r>
     </w:p>
     <w:p>
@@ -932,7 +932,7 @@
         <w:t xml:space="preserve"> </w:t>
       </w:r>
       <w:r>
-        <w:t xml:space="preserve">is an online videogame simulating a predator-prey interaction, where one predator player hunts four prey players in different virtual environments. The data grants a high degree of precision on the behavioral interaction as both the predator and the four prey were measured simultaneously in each trial. First, we investigate how predators developed their individual hunting expertise. We hypothesize that predators should differ in the development of their expertise because they encounter varying levels of difficulty with the prey that they hunt. Second, we test the hypothesis that individual variation in foraging behavior will change with expertise. If expertise reduces the costs of switching between hunting tactics, we predict that individual predators should become more flexible with time. Alternatively, if expertise enables the refinement of the hunting tactics, then individuals may instead specialize. Third, we evaluate how predator foraging specialization interacts with variation in prey behavior. Whether predators specialize or not with expertise may depend on the behavior of their prey, for instance, as it may be harder to specialize when encounters are less predictable. Lastly, if individuals differ in their degree of foraging specialization, then we expect that the success of specialists and generalists will be equal. Specialist hunters should fare better when prey variability is lower, while flexible hunters should fare better when prey variability is higher.</w:t>
+        <w:t xml:space="preserve">is an online videogame simulating a predator-prey interaction, where one predator player hunts four prey players in different virtual environments. The data grants a high degree of precision on the behavioral interaction as both the predator and the four prey were measured simultaneously in each trial. First, we investigate how predators developed their individual hunting expertise. We hypothesize that predators should differ in the development of their expertise because they encounter varying levels of difficulty with the prey that they hunt. Second, we test the hypothesis that individual variation in foraging behavior will change with expertise. If expertise reduces the costs of switching between hunting tactics, we predict that individual predators should become more flexible with time. Alternatively, if expertise enables the refinement of the hunting tactics, then individuals may instead specialize. Third, we evaluate how predator foraging specialization interacts with variation in prey behavior. Whether predators specialize or not with expertise may depend on the behavior of their prey, for instance, as it may be harder to specialize when encounters are less predictable. Lastly, if individuals differ in their degree of foraging specialization, then we expect specialist hunters to fare better when prey variability is lower, while flexible hunters should fare better when prey variability is higher.</w:t>
       </w:r>
     </w:p>
     <w:p>
@@ -957,6 +957,57 @@
       </w:pPr>
       <w:r>
         <w:t xml:space="preserve">Study system</w:t>
+      </w:r>
+    </w:p>
+    <w:p>
+      <w:pPr>
+        <w:pStyle w:val="FirstParagraph"/>
+      </w:pPr>
+      <w:r>
+        <w:rPr>
+          <w:iCs/>
+          <w:i/>
+        </w:rPr>
+        <w:t xml:space="preserve">Dead by Daylight</w:t>
+      </w:r>
+      <w:r>
+        <w:t xml:space="preserve"> </w:t>
+      </w:r>
+      <w:r>
+        <w:t xml:space="preserve">is a survival horror asymmetric multiplayer online game developed by the videogame company Behavior Interactive Inc. In this game, players get to chose if they wish to play has a predator or a prey. The objective of the predator player is to search, stalk, and hunt the four prey players across a virtual environment. The objective of the four prey players is to forage for resources in the form of generators that once activated, will enable them to escape through an exit door and win the match. Each player, predator or prey, can chose an avatar with abilities that encourage specific play styles (e.g. bolder vs cautious prey, or ambush vs roaming predator). During our study period, the game offered X playable predator avatars, and X prey avatars. The virtual environment where matches take place is composed of fixed and procedurally generated items (e.g. vegetation, mazes, buildings) that constitute its structure. Some of these environments are larger than others, with varying levels or buildings. However, we have previously shown that they generally do not influence the behavior nor hunting success of the predator, which is probably due to a feature where predators have visual cues on the generators</w:t>
+      </w:r>
+      <w:r>
+        <w:t xml:space="preserve"> </w:t>
+      </w:r>
+      <w:r>
+        <w:t xml:space="preserve">(Fraser Franco</w:t>
+      </w:r>
+      <w:r>
+        <w:t xml:space="preserve"> </w:t>
+      </w:r>
+      <w:r>
+        <w:rPr>
+          <w:iCs/>
+          <w:i/>
+        </w:rPr>
+        <w:t xml:space="preserve">et al.</w:t>
+      </w:r>
+      <w:r>
+        <w:t xml:space="preserve"> </w:t>
+      </w:r>
+      <w:r>
+        <w:t xml:space="preserve">2022)</w:t>
+      </w:r>
+      <w:r>
+        <w:t xml:space="preserve">.</w:t>
+      </w:r>
+    </w:p>
+    <w:p>
+      <w:pPr>
+        <w:pStyle w:val="BodyText"/>
+      </w:pPr>
+      <w:r>
+        <w:t xml:space="preserve">Game objectives and what prey and predators can do…</w:t>
       </w:r>
     </w:p>
     <w:bookmarkEnd w:id="22"/>

</xml_diff>

<commit_message>
updated MS + word. added tables. first sketch.
</commit_message>
<xml_diff>
--- a/manuscript/Chapter3-manuscript.docx
+++ b/manuscript/Chapter3-manuscript.docx
@@ -374,7 +374,7 @@
         <w:t xml:space="preserve">2018)</w:t>
       </w:r>
       <w:r>
-        <w:t xml:space="preserve">, and their capacity to use them effectively is contingent on periods of extensive practice (i.e. expertise). While the development of hunting expertise may be essential to maintain foraging success, we have have limited evidence for its role in predator foraging specialization, and the ecological/fitness consequences of such among individual behavioral differences for predator-prey interactions</w:t>
+        <w:t xml:space="preserve">, and their capacity to use them effectively is contingent on periods of extensive practice (i.e. experience). While the development of hunting experience may be essential to maintain foraging success, we have have limited evidence for its role in predator foraging specialization, and the ecological/fitness consequences of such among individual behavioral differences for predator-prey interactions</w:t>
       </w:r>
       <w:r>
         <w:t xml:space="preserve"> </w:t>
@@ -416,7 +416,7 @@
         <w:t xml:space="preserve">2009; Patrick &amp; Weimerskirch 2014b; Toscano &amp; Griffen 2014; Matsumura &amp; Miyatake 2022)</w:t>
       </w:r>
       <w:r>
-        <w:t xml:space="preserve">. However, an important and recurring challenge impeding research on predator-prey behavioral interactions, at the individual level, is the need of collecting data simultaneously on both the predator and prey. We have recently demonstrated with behavioral data from an online predator-prey videogame that virtual systems can help in overcoming this challenge, and uncover subtle details on the mechanisms shaping these interactions</w:t>
+        <w:t xml:space="preserve">. However, an important and recurring challenge impeding research on predator-prey behavioral interactions, at the individual level, is the need of collecting data simultaneously on both the predator and prey. We have recently demonstrated with behavioral data from an online predator-prey videogame that virtual systems can help in overcoming this challenge, and uncover details on the mechanisms shaping these interactions</w:t>
       </w:r>
       <w:r>
         <w:t xml:space="preserve"> </w:t>
@@ -459,7 +459,7 @@
         <w:t xml:space="preserve">(Matsumura &amp; Miyatake 2022)</w:t>
       </w:r>
       <w:r>
-        <w:t xml:space="preserve">. Thus, virtual systems may be useful in identifying general ecological patterns, which may in turn help in advancing the current gaps in predator-prey research. Other examples of virtual ecological studies show that predation regimes can drive individual variation in risk perception</w:t>
+        <w:t xml:space="preserve">. Thus, virtual systems may be useful in identifying general ecological patterns, which may in turn help in advancing the current gaps in predator-prey research. Other studies on virtual predator-prey systems show that predation regimes can drive individual variation in risk perception</w:t>
       </w:r>
       <w:r>
         <w:t xml:space="preserve"> </w:t>
@@ -493,7 +493,7 @@
         <w:t xml:space="preserve">2021)</w:t>
       </w:r>
       <w:r>
-        <w:t xml:space="preserve">, and that prey face contrasting natural and social selection regimes (Santostefano et al. in prep). Because virtual systems generate large volumes of data on prey and predators simultaneously throughout their lifetime in the game, they offer the opportunity to tackle fundamental questions about the role of expertise and prey behavior on individual predator foraging specialization, and its potential fitness consequences.</w:t>
+        <w:t xml:space="preserve">, and that prey face contrasting natural and social selection regimes (Santostefano et al. in prep). Because virtual predator-prey systems generate large volumes of data on interacting players throughout their lifetime in the game, they offer the opportunity to tackle fundamental questions about the role of experience and prey behavior on individual predator foraging specialization along with its potential fitness consequences.</w:t>
       </w:r>
     </w:p>
     <w:p>
@@ -579,7 +579,7 @@
         <w:t xml:space="preserve"> </w:t>
       </w:r>
       <w:r>
-        <w:t xml:space="preserve">defines expertise as the characteristics, skills, and knowledge allowing individuals with extensive experience to outperform novices on complex tasks. This body of work suggests that the development of expertise is an optimizing process that promotes foraging specialization. Empirical studies on human and non-human hunters show that expertise optimizes the efficiency (e.g. search and handling times, return rates) of their foraging tactics potentially via associative images or reliance on prey and environmental cues</w:t>
+        <w:t xml:space="preserve">defines expertise as the characteristics, skills, and knowledge allowing individuals with extensive experience to outperform novices on complex tasks. This body of work suggests that the development of expertise is an optimizing process that promotes foraging specialization. Empirical studies on human and non-human hunters show that experience optimizes the efficiency (e.g. search and handling times, return rates) of their foraging tactics potentially via associative images or reliance on prey and environmental cues</w:t>
       </w:r>
       <w:r>
         <w:t xml:space="preserve"> </w:t>
@@ -629,7 +629,7 @@
         <w:t xml:space="preserve">2003; Mery &amp; Burns 2010)</w:t>
       </w:r>
       <w:r>
-        <w:t xml:space="preserve">. An alternative mechanism is that expertise may offset the costs/risks of switching foraging tactics as individuals gain experience and information on their prey or their environment, leading to increased individual foraging flexibility</w:t>
+        <w:t xml:space="preserve">. An alternative mechanism is that the costs/risks faced by hunters when switching foraging tactics may be offset by gaining experience and information on their prey, leading to increased individual foraging flexibility</w:t>
       </w:r>
       <w:r>
         <w:t xml:space="preserve"> </w:t>
@@ -655,7 +655,7 @@
         <w:pStyle w:val="BodyText"/>
       </w:pPr>
       <w:r>
-        <w:t xml:space="preserve">There is currently a lack of consensus on the fitness advantages of specialized vs flexible foraging. Importantly, we have little information on the ecological contexts - except for competition - that favor one strategy over the other. This is reflected in the literature showing contrasting results in the links between specialization and fitness. For instance, some studies report increasing benefits of specializing</w:t>
+        <w:t xml:space="preserve">There is currently a lack of consensus on the fitness advantages of specialized vs flexible foraging. Importantly, we have limited information on the ecological contexts - except for competition - that favor one strategy over the other. This is reflected in the literature showing contrasting results in the links between specialization and fitness. For instance, some studies report increasing benefits of specializing</w:t>
       </w:r>
       <w:r>
         <w:t xml:space="preserve"> </w:t>
@@ -892,7 +892,7 @@
         <w:t xml:space="preserve">2019)</w:t>
       </w:r>
       <w:r>
-        <w:t xml:space="preserve">. This hypothesis has however not been tested in systems where behavioral interactions are simultaneously monitored between individuals.</w:t>
+        <w:t xml:space="preserve">. This hypothesis has however not been tested in systems where behavioral interactions are simultaneously monitored between predator and prey individuals.</w:t>
       </w:r>
     </w:p>
     <w:p>
@@ -916,23 +916,33 @@
         <w:t xml:space="preserve"> </w:t>
       </w:r>
       <w:r>
-        <w:t xml:space="preserve">to test how hunting expertise and prey behavior shape predator foraging specialization.</w:t>
-      </w:r>
-      <w:r>
-        <w:t xml:space="preserve"> </w:t>
-      </w:r>
-      <w:r>
-        <w:rPr>
-          <w:iCs/>
-          <w:i/>
-        </w:rPr>
-        <w:t xml:space="preserve">Dead by Daylight</w:t>
-      </w:r>
-      <w:r>
-        <w:t xml:space="preserve"> </w:t>
-      </w:r>
-      <w:r>
-        <w:t xml:space="preserve">is an online videogame simulating a predator-prey interaction, where one predator player hunts four prey players in different virtual environments. The data grants a high degree of precision on the behavioral interaction as both the predator and the four prey were measured simultaneously in each trial. First, we investigate how predators developed their individual hunting expertise. We hypothesize that predators should differ in the development of their expertise because they encounter varying levels of difficulty with the prey that they hunt. Second, we test the hypothesis that individual variation in foraging behavior will change with expertise. If expertise reduces the costs of switching between hunting tactics, we predict that individual predators should become more flexible with time. Alternatively, if expertise enables the refinement of the hunting tactics, then individuals may instead specialize. Third, we evaluate how predator foraging specialization interacts with variation in prey behavior. Whether predators specialize or not with expertise may depend on the behavior of their prey, for instance, as it may be harder to specialize when encounters are less predictable. Lastly, if individuals differ in their degree of foraging specialization, then we expect specialist hunters to fare better when prey variability is lower, while flexible hunters should fare better when prey variability is higher.</w:t>
+        <w:t xml:space="preserve">(</w:t>
+      </w:r>
+      <w:r>
+        <w:rPr>
+          <w:iCs/>
+          <w:i/>
+        </w:rPr>
+        <w:t xml:space="preserve">DBD</w:t>
+      </w:r>
+      <w:r>
+        <w:t xml:space="preserve">) to test how hunting expertise and prey behavior shape predator foraging specialization.</w:t>
+      </w:r>
+      <w:r>
+        <w:t xml:space="preserve"> </w:t>
+      </w:r>
+      <w:r>
+        <w:rPr>
+          <w:iCs/>
+          <w:i/>
+        </w:rPr>
+        <w:t xml:space="preserve">DBD</w:t>
+      </w:r>
+      <w:r>
+        <w:t xml:space="preserve"> </w:t>
+      </w:r>
+      <w:r>
+        <w:t xml:space="preserve">is an online videogame simulating a predator-prey interaction, where one predator player hunts four prey players in different virtual environments. The data grants a high degree of precision on the behavioral interaction as both the predator and the four prey are measured simultaneously in each trial. First, we investigate how predators developed their individual hunting expertise. We hypothesize that predators should differ in the development of their expertise because they encounter varying levels of difficulty with the prey that they hunt. Second, we test the hypothesis that individual variation in foraging behavior will change with experience. If experience reduces the costs of switching between hunting tactics, we predict that individual predators should become more flexible with time. Alternatively, if experience enables the refinement of the hunting tactics, then individuals may instead specialize. Third, we evaluate how predator foraging specialization interacts with variation in prey behavior. Whether predators specialize or not with experience may depend on the behavior of their prey, for instance, as it may be harder to specialize when encounters are less predictable. Lastly, if individuals differ in their degree of foraging specialization, then we expect specialist hunters to fare better when prey variability is lower, while flexible hunters should fare better when prey variability is higher.</w:t>
       </w:r>
     </w:p>
     <w:p>
@@ -941,7 +951,7 @@
       </w:r>
     </w:p>
     <w:bookmarkEnd w:id="21"/>
-    <w:bookmarkStart w:id="29" w:name="materials-and-methods"/>
+    <w:bookmarkStart w:id="30" w:name="materials-and-methods"/>
     <w:p>
       <w:pPr>
         <w:pStyle w:val="Heading1"/>
@@ -968,13 +978,13 @@
           <w:iCs/>
           <w:i/>
         </w:rPr>
-        <w:t xml:space="preserve">Dead by Daylight</w:t>
-      </w:r>
-      <w:r>
-        <w:t xml:space="preserve"> </w:t>
-      </w:r>
-      <w:r>
-        <w:t xml:space="preserve">is a survival horror asymmetric multiplayer online game developed by the videogame company Behavior Interactive Inc. In this game, players get to chose if they wish to play has a predator or a prey. The objective of the predator player is to search, stalk, and hunt the four prey players across a virtual environment. The objective of the four prey players is to forage for resources in the form of generators that once activated, will enable them to escape through an exit door and win the match. Each player, predator or prey, can chose an avatar with abilities that encourage specific play styles (e.g. bolder vs cautious prey, or ambush vs roaming predator). During our study period, the game offered X playable predator avatars, and X prey avatars. The virtual environment where matches take place is composed of fixed and procedurally generated items (e.g. vegetation, mazes, buildings) that constitute its structure. Some of these environments are larger than others, with varying levels or buildings. However, we have previously shown that they generally do not influence the behavior nor hunting success of the predator, which is probably due to a feature where predators have visual cues on the generators</w:t>
+        <w:t xml:space="preserve">DBD</w:t>
+      </w:r>
+      <w:r>
+        <w:t xml:space="preserve"> </w:t>
+      </w:r>
+      <w:r>
+        <w:t xml:space="preserve">is a survival horror asymmetric multiplayer online game developed by Behavior Interactive Inc. In this game, players get to chose if they wish to play has a predator or a prey. The objective of the predator player is to search, stalk, and hunt the four prey players across a virtual environment. The objective of the four prey players is to forage for resources while avoiding the predator. The resources take the the form of power generators that once activated, will enable the prey to escape through one of two exit doors. A match ends when the predator kills all the prey available (i.e. that haven’t escaped), or when the last remaining prey escapes the virtual environment. Each player, predator or prey, can chose an avatar with abilities that encourage specific play styles (e.g. bolder vs cautious prey, or ambush vs roaming predator). During our study period, the game offered 23 playable predator avatars. The virtual environment where matches take place is composed of fixed and procedurally generated habitat components, such as vegetation, mazes, and buildings. Some of these environments are larger than others, with varying structural complexity. However, we have previously shown that predators display only minimal changes in behavior and hunting success across the environments, probably due to a game feature enabling predators to have visual cues on the generators</w:t>
       </w:r>
       <w:r>
         <w:t xml:space="preserve"> </w:t>
@@ -999,7 +1009,7 @@
         <w:t xml:space="preserve">2022)</w:t>
       </w:r>
       <w:r>
-        <w:t xml:space="preserve">.</w:t>
+        <w:t xml:space="preserve">. There were 35 virtual game environments available for play during our study period.</w:t>
       </w:r>
     </w:p>
     <w:p>
@@ -1007,7 +1017,89 @@
         <w:pStyle w:val="BodyText"/>
       </w:pPr>
       <w:r>
-        <w:t xml:space="preserve">Game objectives and what prey and predators can do…</w:t>
+        <w:t xml:space="preserve">Individual predators in</w:t>
+      </w:r>
+      <w:r>
+        <w:t xml:space="preserve"> </w:t>
+      </w:r>
+      <w:r>
+        <w:rPr>
+          <w:iCs/>
+          <w:i/>
+        </w:rPr>
+        <w:t xml:space="preserve">DBD</w:t>
+      </w:r>
+      <w:r>
+        <w:t xml:space="preserve"> </w:t>
+      </w:r>
+      <w:r>
+        <w:t xml:space="preserve">display variation in the hunting strategies that they use. Some specialize at hunting at high speeds and covering space in the environment, while others prefer to stalk and ambush their prey</w:t>
+      </w:r>
+      <w:r>
+        <w:t xml:space="preserve"> </w:t>
+      </w:r>
+      <w:r>
+        <w:t xml:space="preserve">(Fraser Franco</w:t>
+      </w:r>
+      <w:r>
+        <w:t xml:space="preserve"> </w:t>
+      </w:r>
+      <w:r>
+        <w:rPr>
+          <w:iCs/>
+          <w:i/>
+        </w:rPr>
+        <w:t xml:space="preserve">et al.</w:t>
+      </w:r>
+      <w:r>
+        <w:t xml:space="preserve"> </w:t>
+      </w:r>
+      <w:r>
+        <w:t xml:space="preserve">2022)</w:t>
+      </w:r>
+      <w:r>
+        <w:t xml:space="preserve">. They also display flexibility in the use of these tactics by switching between them across matches. The expression of these tactics and their success is highly dependent on the behavior of the prey group. The prey need to forage for resources while maintaining a high level of attention on the predator cues to avoid being detected and chased. Some prey contribute to the group’s success by healing or helping others escape the predator, while other self-centered individuals play alone and attempt to escape by themselves</w:t>
+      </w:r>
+      <w:r>
+        <w:t xml:space="preserve"> </w:t>
+      </w:r>
+      <w:r>
+        <w:t xml:space="preserve">(Céré</w:t>
+      </w:r>
+      <w:r>
+        <w:t xml:space="preserve"> </w:t>
+      </w:r>
+      <w:r>
+        <w:rPr>
+          <w:iCs/>
+          <w:i/>
+        </w:rPr>
+        <w:t xml:space="preserve">et al.</w:t>
+      </w:r>
+      <w:r>
+        <w:t xml:space="preserve"> </w:t>
+      </w:r>
+      <w:r>
+        <w:t xml:space="preserve">2021)</w:t>
+      </w:r>
+      <w:r>
+        <w:t xml:space="preserve">. Predators must be wary of how the prey behave to chose the right way to capture them. Thus,</w:t>
+      </w:r>
+      <w:r>
+        <w:t xml:space="preserve"> </w:t>
+      </w:r>
+      <w:r>
+        <w:rPr>
+          <w:iCs/>
+          <w:i/>
+        </w:rPr>
+        <w:t xml:space="preserve">DBD</w:t>
+      </w:r>
+      <w:r>
+        <w:t xml:space="preserve"> </w:t>
+      </w:r>
+      <w:r>
+        <w:t xml:space="preserve">simulates a highly dynamic system where both predators and prey must constantly adapt to each other to be successful.</w:t>
       </w:r>
     </w:p>
     <w:bookmarkEnd w:id="22"/>
@@ -1020,18 +1112,57 @@
         <w:t xml:space="preserve">Data collection</w:t>
       </w:r>
     </w:p>
+    <w:p>
+      <w:pPr>
+        <w:pStyle w:val="FirstParagraph"/>
+      </w:pPr>
+      <w:r>
+        <w:t xml:space="preserve">We were provided raw data by the videogame company that spanned a period of 6 months of gameplay recorded for every player. The first recorded match was played on 2020-12-01, and the last one on 2021-06-01. We applied cleaning and filtering procedures on the raw data to produce a synthetic dataset for our analyses. We only analyzed matches where players did not know each other (i.e. </w:t>
+      </w:r>
+      <w:r>
+        <w:t xml:space="preserve">“</w:t>
+      </w:r>
+      <w:r>
+        <w:t xml:space="preserve">Online</w:t>
+      </w:r>
+      <w:r>
+        <w:t xml:space="preserve">”</w:t>
+      </w:r>
+      <w:r>
+        <w:t xml:space="preserve"> </w:t>
+      </w:r>
+      <w:r>
+        <w:t xml:space="preserve">mode). We filtered any matches where players were inactive, such as when speed values were equal to, or very close to, zero. Moreover, we used our knowledge of the game to remove any matches where players were potentially hacking, or not playing the game has it is supposed to be played. These matches were not considered as player experience.</w:t>
+      </w:r>
+    </w:p>
+    <w:p>
+      <w:pPr>
+        <w:pStyle w:val="BodyText"/>
+      </w:pPr>
+      <w:r>
+        <w:t xml:space="preserve">Our population consists of 341 predator players with a total record of 87908 matches. The predator players’ experience varied between 5 and 500 matches played. These matches lasted between 3 and 35 minutes (mean = 11). For every match, we report the predator player’s anonymous ID, its avatar, the game environment, the predator player’s experience along with its speed, and the average speed of the group of prey it encountered.</w:t>
+      </w:r>
+    </w:p>
     <w:bookmarkEnd w:id="23"/>
-    <w:bookmarkStart w:id="24" w:name="behaviors"/>
+    <w:bookmarkStart w:id="24" w:name="variables"/>
     <w:p>
       <w:pPr>
         <w:pStyle w:val="Heading2"/>
       </w:pPr>
       <w:r>
-        <w:t xml:space="preserve">Behaviors</w:t>
+        <w:t xml:space="preserve">Variables</w:t>
+      </w:r>
+    </w:p>
+    <w:p>
+      <w:pPr>
+        <w:pStyle w:val="FirstParagraph"/>
+      </w:pPr>
+      <w:r>
+        <w:t xml:space="preserve">We analyzed the predator’s average speed and the average speed of the prey encountered by the predator. The predator’s average speed is measured as the average distance per second traveled during a match (m/s) (mean = 3.28, sd = mean = 0.56). For the prey, we averaged the travel speed of the four individuals within a match to obtain the average speed of the group, also measured in meters per second (mean = NA, sd = mean = NA). Hunting success was defined as the number of prey consumed during the match (min = 0, max = 4). Lastly, the predator’s cumulative experience was defined as the number of matches played prior to the match being monitored. For example, the first match of a player would have a cumulative experience value of 0, while the 10^th match would have a value of 9.</w:t>
       </w:r>
     </w:p>
     <w:bookmarkEnd w:id="24"/>
-    <w:bookmarkStart w:id="28" w:name="statistical-analyses"/>
+    <w:bookmarkStart w:id="29" w:name="statistical-analyses"/>
     <w:p>
       <w:pPr>
         <w:pStyle w:val="Heading2"/>
@@ -1040,17 +1171,93 @@
         <w:t xml:space="preserve">Statistical analyses</w:t>
       </w:r>
     </w:p>
-    <w:bookmarkStart w:id="25" w:name="software-and-computer-components"/>
+    <w:bookmarkStart w:id="26" w:name="software-and-computer-specifications"/>
     <w:p>
       <w:pPr>
         <w:pStyle w:val="Heading3"/>
       </w:pPr>
       <w:r>
-        <w:t xml:space="preserve">Software and computer components</w:t>
-      </w:r>
-    </w:p>
-    <w:bookmarkEnd w:id="25"/>
-    <w:bookmarkStart w:id="26" w:name="effect-of-experience-on-hunting-success"/>
+        <w:t xml:space="preserve">Software and computer specifications</w:t>
+      </w:r>
+    </w:p>
+    <w:p>
+      <w:pPr>
+        <w:pStyle w:val="FirstParagraph"/>
+      </w:pPr>
+      <w:r>
+        <w:t xml:space="preserve">All our statistical analyses were executed on Cedar (</w:t>
+      </w:r>
+      <w:hyperlink r:id="rId25">
+        <w:r>
+          <w:rPr>
+            <w:rStyle w:val="Hyperlink"/>
+          </w:rPr>
+          <w:t xml:space="preserve">https://docs.alliancecan.ca/wiki/Cedar</w:t>
+        </w:r>
+      </w:hyperlink>
+      <w:r>
+        <w:t xml:space="preserve">), a computer cluster maintained by the Digital Research Alliance of Canada. The operating system for Cedar is CentOS Linux 7. The models were fitted in R (version 4.1.2) using Markov chain Monte Carlo sampling with the package</w:t>
+      </w:r>
+      <w:r>
+        <w:t xml:space="preserve"> </w:t>
+      </w:r>
+      <w:r>
+        <w:t xml:space="preserve">“</w:t>
+      </w:r>
+      <w:r>
+        <w:t xml:space="preserve">brms</w:t>
+      </w:r>
+      <w:r>
+        <w:t xml:space="preserve">”</w:t>
+      </w:r>
+      <w:r>
+        <w:t xml:space="preserve"> </w:t>
+      </w:r>
+      <w:r>
+        <w:t xml:space="preserve">version 2.16.3</w:t>
+      </w:r>
+      <w:r>
+        <w:t xml:space="preserve"> </w:t>
+      </w:r>
+      <w:r>
+        <w:t xml:space="preserve">(Bürkner 2017)</w:t>
+      </w:r>
+      <w:r>
+        <w:t xml:space="preserve">, and</w:t>
+      </w:r>
+      <w:r>
+        <w:t xml:space="preserve"> </w:t>
+      </w:r>
+      <w:r>
+        <w:t xml:space="preserve">“</w:t>
+      </w:r>
+      <w:r>
+        <w:t xml:space="preserve">cmdstanr</w:t>
+      </w:r>
+      <w:r>
+        <w:t xml:space="preserve">”</w:t>
+      </w:r>
+      <w:r>
+        <w:t xml:space="preserve"> </w:t>
+      </w:r>
+      <w:r>
+        <w:t xml:space="preserve">version 0.4.0</w:t>
+      </w:r>
+      <w:r>
+        <w:t xml:space="preserve"> </w:t>
+      </w:r>
+      <w:r>
+        <w:t xml:space="preserve">(Gabry &amp; Češnovar 2021)</w:t>
+      </w:r>
+      <w:r>
+        <w:t xml:space="preserve"> </w:t>
+      </w:r>
+      <w:r>
+        <w:t xml:space="preserve">as the backend for estimation (cmdstan installation version 2.28.2).</w:t>
+      </w:r>
+    </w:p>
+    <w:bookmarkEnd w:id="26"/>
+    <w:bookmarkStart w:id="27" w:name="effect-of-experience-on-hunting-success"/>
     <w:p>
       <w:pPr>
         <w:pStyle w:val="Heading3"/>
@@ -1059,8 +1266,410 @@
         <w:t xml:space="preserve">Effect of experience on hunting success</w:t>
       </w:r>
     </w:p>
-    <w:bookmarkEnd w:id="26"/>
-    <w:bookmarkStart w:id="27" w:name="Xaeb68c8bb3e3089afbeedd52726a83a2e694de2"/>
+    <w:p>
+      <w:pPr>
+        <w:pStyle w:val="FirstParagraph"/>
+      </w:pPr>
+      <w:r>
+        <w:t xml:space="preserve">We tested whether predators varied in the development of their expertise by computing 3 Bayesian generalized additive mixed models with thin plate regression splines. Here, we estimated the relationship between hunting success (i.e. number of prey captured) and the predators’ cumulative experience (i.e. number of matches played before the current match). We parametrized the models with increasing complexity following</w:t>
+      </w:r>
+      <w:r>
+        <w:t xml:space="preserve"> </w:t>
+      </w:r>
+      <w:r>
+        <w:t xml:space="preserve">Pedersen</w:t>
+      </w:r>
+      <w:r>
+        <w:t xml:space="preserve"> </w:t>
+      </w:r>
+      <w:r>
+        <w:rPr>
+          <w:iCs/>
+          <w:i/>
+        </w:rPr>
+        <w:t xml:space="preserve">et al.</w:t>
+      </w:r>
+      <w:r>
+        <w:t xml:space="preserve"> </w:t>
+      </w:r>
+      <w:r>
+        <w:t xml:space="preserve">(2019)</w:t>
+      </w:r>
+      <w:r>
+        <w:t xml:space="preserve">. The first model was the simplest, with a common global smoothing function for all observations and random intercepts for the predator ID. In this model, we assume that individuals have the same development of expertise, with the model estimating a trend for the average individual (i.e. global smoother). For the second model, we included varying group-level smoothers for the predator ID. In this model, we assume that individuals share a similar relationship between success and experience, but that this relationship can vary (e.g. individual 1 has a steeper curve than individual 2). This enabled us to test whether predators differed in the development of their expertise. In the third model, we kept the group-level smoothers for the predators, but removed the global smoother. This allows each individual to have a unique relationship between success and experience without penalization by the global smoother. Thus, this model assumes that predators do not share a common relationship between success and experience. For all three models, we controlled for the match duration.</w:t>
+      </w:r>
+    </w:p>
+    <w:p>
+      <w:pPr>
+        <w:pStyle w:val="BodyText"/>
+      </w:pPr>
+      <w:r>
+        <w:t xml:space="preserve">Because a maximum of four prey can be captured in the game, we used the beta-binomial family distribution to estimate the probability of capturing all prey while controlling for overdispersion. The model parameters were estimated with a logit link function, while the dispersion parameter (</w:t>
+      </w:r>
+      <m:oMath>
+        <m:r>
+          <m:t>ϕ</m:t>
+        </m:r>
+      </m:oMath>
+      <w:r>
+        <w:t xml:space="preserve">) was estimated with an identity link. The probability of capturing the four prey</w:t>
+      </w:r>
+      <w:r>
+        <w:t xml:space="preserve"> </w:t>
+      </w:r>
+      <m:oMath>
+        <m:sSub>
+          <m:e>
+            <m:r>
+              <m:t>P</m:t>
+            </m:r>
+          </m:e>
+          <m:sub>
+            <m:r>
+              <m:t>i</m:t>
+            </m:r>
+          </m:sub>
+        </m:sSub>
+      </m:oMath>
+      <w:r>
+        <w:t xml:space="preserve"> </w:t>
+      </w:r>
+      <w:r>
+        <w:t xml:space="preserve">is drawn from a Beta distribution (</w:t>
+      </w:r>
+      <m:oMath>
+        <m:sSub>
+          <m:e>
+            <m:r>
+              <m:t>P</m:t>
+            </m:r>
+          </m:e>
+          <m:sub>
+            <m:r>
+              <m:t>i</m:t>
+            </m:r>
+          </m:sub>
+        </m:sSub>
+        <m:r>
+          <m:t> </m:t>
+        </m:r>
+        <m:r>
+          <m:t>B</m:t>
+        </m:r>
+        <m:r>
+          <m:t>e</m:t>
+        </m:r>
+        <m:r>
+          <m:t>t</m:t>
+        </m:r>
+        <m:r>
+          <m:t>a</m:t>
+        </m:r>
+        <m:d>
+          <m:dPr>
+            <m:begChr m:val="("/>
+            <m:endChr m:val=")"/>
+            <m:sepChr m:val=""/>
+            <m:grow/>
+          </m:dPr>
+          <m:e>
+            <m:sSub>
+              <m:e>
+                <m:r>
+                  <m:t>a</m:t>
+                </m:r>
+              </m:e>
+              <m:sub>
+                <m:r>
+                  <m:t>i</m:t>
+                </m:r>
+              </m:sub>
+            </m:sSub>
+            <m:r>
+              <m:rPr>
+                <m:sty m:val="p"/>
+              </m:rPr>
+              <m:t>,</m:t>
+            </m:r>
+            <m:sSub>
+              <m:e>
+                <m:r>
+                  <m:t>b</m:t>
+                </m:r>
+              </m:e>
+              <m:sub>
+                <m:r>
+                  <m:t>i</m:t>
+                </m:r>
+              </m:sub>
+            </m:sSub>
+          </m:e>
+        </m:d>
+      </m:oMath>
+      <w:r>
+        <w:t xml:space="preserve">) with shape (</w:t>
+      </w:r>
+      <m:oMath>
+        <m:sSub>
+          <m:e>
+            <m:r>
+              <m:t>a</m:t>
+            </m:r>
+          </m:e>
+          <m:sub>
+            <m:r>
+              <m:t>i</m:t>
+            </m:r>
+          </m:sub>
+        </m:sSub>
+        <m:r>
+          <m:rPr>
+            <m:sty m:val="p"/>
+          </m:rPr>
+          <m:t>=</m:t>
+        </m:r>
+        <m:f>
+          <m:fPr>
+            <m:type m:val="bar"/>
+          </m:fPr>
+          <m:num>
+            <m:sSub>
+              <m:e>
+                <m:r>
+                  <m:t>P</m:t>
+                </m:r>
+              </m:e>
+              <m:sub>
+                <m:r>
+                  <m:t>i</m:t>
+                </m:r>
+              </m:sub>
+            </m:sSub>
+          </m:num>
+          <m:den>
+            <m:r>
+              <m:t>ϕ</m:t>
+            </m:r>
+          </m:den>
+        </m:f>
+      </m:oMath>
+      <w:r>
+        <w:t xml:space="preserve">) and scale (</w:t>
+      </w:r>
+      <m:oMath>
+        <m:sSub>
+          <m:e>
+            <m:r>
+              <m:t>b</m:t>
+            </m:r>
+          </m:e>
+          <m:sub>
+            <m:r>
+              <m:t>i</m:t>
+            </m:r>
+          </m:sub>
+        </m:sSub>
+        <m:r>
+          <m:rPr>
+            <m:sty m:val="p"/>
+          </m:rPr>
+          <m:t>=</m:t>
+        </m:r>
+        <m:f>
+          <m:fPr>
+            <m:type m:val="bar"/>
+          </m:fPr>
+          <m:num>
+            <m:r>
+              <m:t>1</m:t>
+            </m:r>
+            <m:r>
+              <m:rPr>
+                <m:sty m:val="p"/>
+              </m:rPr>
+              <m:t>−</m:t>
+            </m:r>
+            <m:sSub>
+              <m:e>
+                <m:r>
+                  <m:t>P</m:t>
+                </m:r>
+              </m:e>
+              <m:sub>
+                <m:r>
+                  <m:t>i</m:t>
+                </m:r>
+              </m:sub>
+            </m:sSub>
+          </m:num>
+          <m:den>
+            <m:r>
+              <m:t>ϕ</m:t>
+            </m:r>
+          </m:den>
+        </m:f>
+      </m:oMath>
+      <w:r>
+        <w:t xml:space="preserve">) parameters. We employed the default number of basis functions (K) in</w:t>
+      </w:r>
+      <w:r>
+        <w:t xml:space="preserve"> </w:t>
+      </w:r>
+      <w:r>
+        <w:t xml:space="preserve">“</w:t>
+      </w:r>
+      <w:r>
+        <w:t xml:space="preserve">brms</w:t>
+      </w:r>
+      <w:r>
+        <w:t xml:space="preserve">”</w:t>
+      </w:r>
+      <w:r>
+        <w:t xml:space="preserve"> </w:t>
+      </w:r>
+      <w:r>
+        <w:t xml:space="preserve">for the model to estimate the relationship between hunting success and experience. We assumed that the random intercepts for the predator ID</w:t>
+      </w:r>
+      <w:r>
+        <w:t xml:space="preserve"> </w:t>
+      </w:r>
+      <m:oMath>
+        <m:r>
+          <m:t>i</m:t>
+        </m:r>
+        <m:sSub>
+          <m:e>
+            <m:r>
+              <m:t>d</m:t>
+            </m:r>
+          </m:e>
+          <m:sub>
+            <m:r>
+              <m:t>0</m:t>
+            </m:r>
+            <m:r>
+              <m:rPr>
+                <m:sty m:val="p"/>
+              </m:rPr>
+              <m:t>,</m:t>
+            </m:r>
+            <m:r>
+              <m:t>i</m:t>
+            </m:r>
+          </m:sub>
+        </m:sSub>
+      </m:oMath>
+      <w:r>
+        <w:t xml:space="preserve"> </w:t>
+      </w:r>
+      <w:r>
+        <w:t xml:space="preserve">followed a Gaussian distribution with estimated variance (</w:t>
+      </w:r>
+      <m:oMath>
+        <m:r>
+          <m:t>i</m:t>
+        </m:r>
+        <m:sSub>
+          <m:e>
+            <m:r>
+              <m:t>d</m:t>
+            </m:r>
+          </m:e>
+          <m:sub>
+            <m:r>
+              <m:t>0</m:t>
+            </m:r>
+            <m:r>
+              <m:rPr>
+                <m:sty m:val="p"/>
+              </m:rPr>
+              <m:t>,</m:t>
+            </m:r>
+            <m:r>
+              <m:t>i</m:t>
+            </m:r>
+          </m:sub>
+        </m:sSub>
+        <m:r>
+          <m:t> </m:t>
+        </m:r>
+        <m:r>
+          <m:t>N</m:t>
+        </m:r>
+        <m:d>
+          <m:dPr>
+            <m:begChr m:val="("/>
+            <m:endChr m:val=")"/>
+            <m:sepChr m:val=""/>
+            <m:grow/>
+          </m:dPr>
+          <m:e>
+            <m:r>
+              <m:t>0</m:t>
+            </m:r>
+            <m:r>
+              <m:rPr>
+                <m:sty m:val="p"/>
+              </m:rPr>
+              <m:t>,</m:t>
+            </m:r>
+            <m:sSub>
+              <m:e>
+                <m:r>
+                  <m:t>V</m:t>
+                </m:r>
+              </m:e>
+              <m:sub>
+                <m:r>
+                  <m:t>i</m:t>
+                </m:r>
+                <m:r>
+                  <m:t>d</m:t>
+                </m:r>
+              </m:sub>
+            </m:sSub>
+          </m:e>
+        </m:d>
+      </m:oMath>
+      <w:r>
+        <w:t xml:space="preserve">). We parametrized all the models to run 4 MCMC chains with 1000 posterior samples for each parameter. We ran 2500 iterations for the first model with a thinning set to 8, and 1500 iterations with a thinning set to 4 for the second and third models. The first 500 iterations were used as warmups for all models. We provide a description on how we specified the priors of each model in the supporting information.</w:t>
+      </w:r>
+    </w:p>
+    <w:p>
+      <w:pPr>
+        <w:pStyle w:val="BodyText"/>
+      </w:pPr>
+      <w:r>
+        <w:t xml:space="preserve">After fitting the 3 models, we proceeded to select the one with the best predictive accuracy using approximate leave-one-out cross-validation with Pareto-smoothed importance sampling</w:t>
+      </w:r>
+      <w:r>
+        <w:t xml:space="preserve"> </w:t>
+      </w:r>
+      <w:r>
+        <w:t xml:space="preserve">(Vehtari</w:t>
+      </w:r>
+      <w:r>
+        <w:t xml:space="preserve"> </w:t>
+      </w:r>
+      <w:r>
+        <w:rPr>
+          <w:iCs/>
+          <w:i/>
+        </w:rPr>
+        <w:t xml:space="preserve">et al.</w:t>
+      </w:r>
+      <w:r>
+        <w:t xml:space="preserve"> </w:t>
+      </w:r>
+      <w:r>
+        <w:t xml:space="preserve">2017)</w:t>
+      </w:r>
+      <w:r>
+        <w:t xml:space="preserve">.</w:t>
+      </w:r>
+    </w:p>
+    <w:bookmarkEnd w:id="27"/>
+    <w:bookmarkStart w:id="28" w:name="Xaeb68c8bb3e3089afbeedd52726a83a2e694de2"/>
     <w:p>
       <w:pPr>
         <w:pStyle w:val="Heading3"/>
@@ -1074,10 +1683,10 @@
         <w:br w:type="page"/>
       </w:r>
     </w:p>
-    <w:bookmarkEnd w:id="27"/>
     <w:bookmarkEnd w:id="28"/>
     <w:bookmarkEnd w:id="29"/>
-    <w:bookmarkStart w:id="43" w:name="results"/>
+    <w:bookmarkEnd w:id="30"/>
+    <w:bookmarkStart w:id="41" w:name="results"/>
     <w:p>
       <w:pPr>
         <w:pStyle w:val="Heading1"/>
@@ -1086,7 +1695,7 @@
         <w:t xml:space="preserve">RESULTS</w:t>
       </w:r>
     </w:p>
-    <w:bookmarkStart w:id="42" w:name="X49e34d012182956988a00f0ff153f675c48b853"/>
+    <w:bookmarkStart w:id="40" w:name="X49e34d012182956988a00f0ff153f675c48b853"/>
     <w:p>
       <w:pPr>
         <w:pStyle w:val="Heading2"/>
@@ -1101,6 +1710,2732 @@
       </w:pPr>
       <w:r>
         <w:t xml:space="preserve">Contrary to our predictions, individual predators did not differ in the development of their expertise, as the best model was the one with a general population trend with varying intercepts only (Table x.). Moreover, we did not detect a relationship between experience (i.e. the cumulative amount of matches played) and hunting success, such that players did not optimize their success with increasing experience as we expected (Figure 1 A). However, predators did differ in their average hunting success across the study period (Figure 1 B).</w:t>
+      </w:r>
+    </w:p>
+    <w:p>
+      <w:pPr>
+        <w:pStyle w:val="TableCaption"/>
+      </w:pPr>
+      <w:r>
+        <w:rPr>
+          <w:rFonts/>
+          <w:b w:val="true"/>
+        </w:rPr>
+        <w:t xml:space="preserve">Table </w:t>
+      </w:r>
+      <w:bookmarkStart w:id="0e7c020f-b2a5-4ef5-9716-556e27497843" w:name="unnamed-chunk-3"/>
+      <w:r xmlns:w="http://schemas.openxmlformats.org/wordprocessingml/2006/main" xmlns:wp="http://schemas.openxmlformats.org/drawingml/2006/wordprocessingDrawing" xmlns:r="http://schemas.openxmlformats.org/officeDocument/2006/relationships" xmlns:w14="http://schemas.microsoft.com/office/word/2010/wordml">
+        <w:rPr>
+          <w:rFonts/>
+          <w:b w:val="true"/>
+        </w:rPr>
+        <w:fldChar w:fldCharType="begin" w:dirty="true"/>
+      </w:r>
+      <w:r xmlns:w="http://schemas.openxmlformats.org/wordprocessingml/2006/main" xmlns:wp="http://schemas.openxmlformats.org/drawingml/2006/wordprocessingDrawing" xmlns:r="http://schemas.openxmlformats.org/officeDocument/2006/relationships" xmlns:w14="http://schemas.microsoft.com/office/word/2010/wordml">
+        <w:rPr>
+          <w:rFonts/>
+          <w:b w:val="true"/>
+        </w:rPr>
+        <w:instrText xml:space="preserve" w:dirty="true">SEQ tab \* Arabic</w:instrText>
+      </w:r>
+      <w:r xmlns:w="http://schemas.openxmlformats.org/wordprocessingml/2006/main" xmlns:wp="http://schemas.openxmlformats.org/drawingml/2006/wordprocessingDrawing" xmlns:r="http://schemas.openxmlformats.org/officeDocument/2006/relationships" xmlns:w14="http://schemas.microsoft.com/office/word/2010/wordml">
+        <w:rPr>
+          <w:rFonts/>
+          <w:b w:val="true"/>
+        </w:rPr>
+        <w:fldChar w:fldCharType="end" w:dirty="true"/>
+      </w:r>
+      <w:bookmarkEnd w:id="0e7c020f-b2a5-4ef5-9716-556e27497843"/>
+      <w:r>
+        <w:t xml:space="preserve">: </w:t>
+      </w:r>
+      <w:r>
+        <w:t xml:space="preserve">LOO table</w:t>
+      </w:r>
+    </w:p>
+    <w:tbl xmlns:w="http://schemas.openxmlformats.org/wordprocessingml/2006/main" xmlns:r="http://schemas.openxmlformats.org/officeDocument/2006/relationships" xmlns:w14="http://schemas.microsoft.com/office/word/2010/wordml" xmlns:wp="http://schemas.openxmlformats.org/drawingml/2006/wordprocessingDrawing" xmlns:a="http://schemas.openxmlformats.org/drawingml/2006/main" xmlns:pic="http://schemas.openxmlformats.org/drawingml/2006/picture">
+      <w:tblPr>
+        <w:tblLayout w:type="fixed"/>
+        <w:jc w:val="start"/>
+        <w:tblLook w:firstRow="1" w:lastRow="0" w:firstColumn="0" w:lastColumn="0" w:noHBand="0" w:noVBand="1"/>
+      </w:tblPr>
+      <w:tblGrid>
+        <w:gridCol w:w="3156"/>
+        <w:gridCol w:w="1463"/>
+        <w:gridCol w:w="1377"/>
+        <w:gridCol w:w="1585"/>
+        <w:gridCol w:w="1792"/>
+      </w:tblGrid>
+      <w:tr>
+        <w:trPr>
+          <w:cantSplit/>
+          <w:trHeight w:val="775" w:hRule="auto"/>
+          <w:tblHeader/>
+        </w:trPr>
+        header1
+        <w:tc>
+          <w:tcPr>
+            <w:tcBorders>
+              <w:bottom w:val="single" w:sz="8" w:space="0" w:color="000000"/>
+              <w:top w:val="single" w:sz="8" w:space="0" w:color="000000"/>
+              <w:left w:val="none" w:sz="0" w:space="0" w:color="000000"/>
+              <w:right w:val="none" w:sz="0" w:space="0" w:color="000000"/>
+            </w:tcBorders>
+            <w:shd w:val="clear" w:color="auto" w:fill="FFFFFF"/>
+            <w:tcMar>
+              <w:top w:w="0" w:type="dxa"/>
+              <w:bottom w:w="0" w:type="dxa"/>
+              <w:left w:w="0" w:type="dxa"/>
+              <w:right w:w="0" w:type="dxa"/>
+            </w:tcMar>
+            <w:vAlign w:val="center"/>
+          </w:tcPr>
+          <w:p>
+            <w:pPr>
+              <w:jc w:val="left"/>
+              <w:keepNext/>
+              <w:pBdr>
+                <w:bottom w:val="none" w:sz="0" w:space="0" w:color="000000"/>
+                <w:top w:val="none" w:sz="0" w:space="0" w:color="000000"/>
+                <w:left w:val="none" w:sz="0" w:space="0" w:color="000000"/>
+                <w:right w:val="none" w:sz="0" w:space="0" w:color="000000"/>
+              </w:pBdr>
+              <w:spacing w:after="100" w:before="100" w:line="240"/>
+              <w:ind w:firstLine="0" w:left="100" w:right="100"/>
+            </w:pPr>
+            <w:r xmlns:w="http://schemas.openxmlformats.org/wordprocessingml/2006/main" xmlns:wp="http://schemas.openxmlformats.org/drawingml/2006/wordprocessingDrawing" xmlns:r="http://schemas.openxmlformats.org/officeDocument/2006/relationships" xmlns:w14="http://schemas.microsoft.com/office/word/2010/wordml">
+              <w:rPr>
+                <w:rFonts w:ascii="Times New Roman" w:hAnsi="Times New Roman" w:eastAsia="Times New Roman" w:cs="Times New Roman"/>
+                <w:i w:val="false"/>
+                <w:b w:val="false"/>
+                <w:u w:val="none"/>
+                <w:sz w:val="20"/>
+                <w:szCs w:val="20"/>
+                <w:color w:val="000000"/>
+              </w:rPr>
+              <w:t xml:space="preserve">model</w:t>
+            </w:r>
+          </w:p>
+        </w:tc>
+        <w:tc>
+          <w:tcPr>
+            <w:tcBorders>
+              <w:bottom w:val="single" w:sz="8" w:space="0" w:color="000000"/>
+              <w:top w:val="single" w:sz="8" w:space="0" w:color="000000"/>
+              <w:left w:val="none" w:sz="0" w:space="0" w:color="000000"/>
+              <w:right w:val="none" w:sz="0" w:space="0" w:color="000000"/>
+            </w:tcBorders>
+            <w:shd w:val="clear" w:color="auto" w:fill="FFFFFF"/>
+            <w:tcMar>
+              <w:top w:w="0" w:type="dxa"/>
+              <w:bottom w:w="0" w:type="dxa"/>
+              <w:left w:w="0" w:type="dxa"/>
+              <w:right w:w="0" w:type="dxa"/>
+            </w:tcMar>
+            <w:vAlign w:val="center"/>
+          </w:tcPr>
+          <w:p>
+            <w:pPr>
+              <w:jc w:val="center"/>
+              <w:keepNext/>
+              <w:pBdr>
+                <w:bottom w:val="none" w:sz="0" w:space="0" w:color="000000"/>
+                <w:top w:val="none" w:sz="0" w:space="0" w:color="000000"/>
+                <w:left w:val="none" w:sz="0" w:space="0" w:color="000000"/>
+                <w:right w:val="none" w:sz="0" w:space="0" w:color="000000"/>
+              </w:pBdr>
+              <w:spacing w:after="100" w:before="100" w:line="240"/>
+              <w:ind w:firstLine="0" w:left="100" w:right="100"/>
+            </w:pPr>
+            <w:r xmlns:w="http://schemas.openxmlformats.org/wordprocessingml/2006/main" xmlns:wp="http://schemas.openxmlformats.org/drawingml/2006/wordprocessingDrawing" xmlns:r="http://schemas.openxmlformats.org/officeDocument/2006/relationships" xmlns:w14="http://schemas.microsoft.com/office/word/2010/wordml">
+              <w:rPr>
+                <w:rFonts w:ascii="Times New Roman" w:hAnsi="Times New Roman" w:eastAsia="Times New Roman" w:cs="Times New Roman"/>
+                <w:i w:val="false"/>
+                <w:b w:val="false"/>
+                <w:u w:val="none"/>
+                <w:sz w:val="20"/>
+                <w:szCs w:val="20"/>
+                <w:color w:val="000000"/>
+              </w:rPr>
+              <w:t xml:space="preserve">elpd </w:t>
+            </w:r>
+            <w:r xmlns:w="http://schemas.openxmlformats.org/wordprocessingml/2006/main" xmlns:wp="http://schemas.openxmlformats.org/drawingml/2006/wordprocessingDrawing" xmlns:r="http://schemas.openxmlformats.org/officeDocument/2006/relationships" xmlns:w14="http://schemas.microsoft.com/office/word/2010/wordml">
+              <w:rPr>
+                <w:rFonts w:ascii="Times New Roman" w:hAnsi="Times New Roman" w:eastAsia="Times New Roman" w:cs="Times New Roman"/>
+                <w:i w:val="false"/>
+                <w:b w:val="false"/>
+                <w:u w:val="none"/>
+                <w:sz w:val="20"/>
+                <w:szCs w:val="20"/>
+                <w:color w:val="000000"/>
+              </w:rPr>
+              <w:br/>
+            </w:r>
+            <w:r xmlns:w="http://schemas.openxmlformats.org/wordprocessingml/2006/main" xmlns:wp="http://schemas.openxmlformats.org/drawingml/2006/wordprocessingDrawing" xmlns:r="http://schemas.openxmlformats.org/officeDocument/2006/relationships" xmlns:w14="http://schemas.microsoft.com/office/word/2010/wordml">
+              <w:rPr>
+                <w:rFonts w:ascii="Times New Roman" w:hAnsi="Times New Roman" w:eastAsia="Times New Roman" w:cs="Times New Roman"/>
+                <w:i w:val="false"/>
+                <w:b w:val="false"/>
+                <w:u w:val="none"/>
+                <w:sz w:val="20"/>
+                <w:szCs w:val="20"/>
+                <w:color w:val="000000"/>
+              </w:rPr>
+              <w:t xml:space="preserve">difference</w:t>
+            </w:r>
+          </w:p>
+        </w:tc>
+        <w:tc>
+          <w:tcPr>
+            <w:tcBorders>
+              <w:bottom w:val="single" w:sz="8" w:space="0" w:color="000000"/>
+              <w:top w:val="single" w:sz="8" w:space="0" w:color="000000"/>
+              <w:left w:val="none" w:sz="0" w:space="0" w:color="000000"/>
+              <w:right w:val="none" w:sz="0" w:space="0" w:color="000000"/>
+            </w:tcBorders>
+            <w:shd w:val="clear" w:color="auto" w:fill="FFFFFF"/>
+            <w:tcMar>
+              <w:top w:w="0" w:type="dxa"/>
+              <w:bottom w:w="0" w:type="dxa"/>
+              <w:left w:w="0" w:type="dxa"/>
+              <w:right w:w="0" w:type="dxa"/>
+            </w:tcMar>
+            <w:vAlign w:val="center"/>
+          </w:tcPr>
+          <w:p>
+            <w:pPr>
+              <w:jc w:val="center"/>
+              <w:keepNext/>
+              <w:pBdr>
+                <w:bottom w:val="none" w:sz="0" w:space="0" w:color="000000"/>
+                <w:top w:val="none" w:sz="0" w:space="0" w:color="000000"/>
+                <w:left w:val="none" w:sz="0" w:space="0" w:color="000000"/>
+                <w:right w:val="none" w:sz="0" w:space="0" w:color="000000"/>
+              </w:pBdr>
+              <w:spacing w:after="100" w:before="100" w:line="240"/>
+              <w:ind w:firstLine="0" w:left="100" w:right="100"/>
+            </w:pPr>
+            <w:r xmlns:w="http://schemas.openxmlformats.org/wordprocessingml/2006/main" xmlns:wp="http://schemas.openxmlformats.org/drawingml/2006/wordprocessingDrawing" xmlns:r="http://schemas.openxmlformats.org/officeDocument/2006/relationships" xmlns:w14="http://schemas.microsoft.com/office/word/2010/wordml">
+              <w:rPr>
+                <w:rFonts w:ascii="Times New Roman" w:hAnsi="Times New Roman" w:eastAsia="Times New Roman" w:cs="Times New Roman"/>
+                <w:i w:val="false"/>
+                <w:b w:val="false"/>
+                <w:u w:val="none"/>
+                <w:sz w:val="20"/>
+                <w:szCs w:val="20"/>
+                <w:color w:val="000000"/>
+              </w:rPr>
+              <w:t xml:space="preserve">sd </w:t>
+            </w:r>
+            <w:r xmlns:w="http://schemas.openxmlformats.org/wordprocessingml/2006/main" xmlns:wp="http://schemas.openxmlformats.org/drawingml/2006/wordprocessingDrawing" xmlns:r="http://schemas.openxmlformats.org/officeDocument/2006/relationships" xmlns:w14="http://schemas.microsoft.com/office/word/2010/wordml">
+              <w:rPr>
+                <w:rFonts w:ascii="Times New Roman" w:hAnsi="Times New Roman" w:eastAsia="Times New Roman" w:cs="Times New Roman"/>
+                <w:i w:val="false"/>
+                <w:b w:val="false"/>
+                <w:u w:val="none"/>
+                <w:sz w:val="20"/>
+                <w:szCs w:val="20"/>
+                <w:color w:val="000000"/>
+              </w:rPr>
+              <w:br/>
+            </w:r>
+            <w:r xmlns:w="http://schemas.openxmlformats.org/wordprocessingml/2006/main" xmlns:wp="http://schemas.openxmlformats.org/drawingml/2006/wordprocessingDrawing" xmlns:r="http://schemas.openxmlformats.org/officeDocument/2006/relationships" xmlns:w14="http://schemas.microsoft.com/office/word/2010/wordml">
+              <w:rPr>
+                <w:rFonts w:ascii="Times New Roman" w:hAnsi="Times New Roman" w:eastAsia="Times New Roman" w:cs="Times New Roman"/>
+                <w:i w:val="false"/>
+                <w:b w:val="false"/>
+                <w:u w:val="none"/>
+                <w:sz w:val="20"/>
+                <w:szCs w:val="20"/>
+                <w:color w:val="000000"/>
+              </w:rPr>
+              <w:t xml:space="preserve">difference</w:t>
+            </w:r>
+          </w:p>
+        </w:tc>
+        <w:tc>
+          <w:tcPr>
+            <w:tcBorders>
+              <w:bottom w:val="single" w:sz="8" w:space="0" w:color="000000"/>
+              <w:top w:val="single" w:sz="8" w:space="0" w:color="000000"/>
+              <w:left w:val="none" w:sz="0" w:space="0" w:color="000000"/>
+              <w:right w:val="none" w:sz="0" w:space="0" w:color="000000"/>
+            </w:tcBorders>
+            <w:shd w:val="clear" w:color="auto" w:fill="FFFFFF"/>
+            <w:tcMar>
+              <w:top w:w="0" w:type="dxa"/>
+              <w:bottom w:w="0" w:type="dxa"/>
+              <w:left w:w="0" w:type="dxa"/>
+              <w:right w:w="0" w:type="dxa"/>
+            </w:tcMar>
+            <w:vAlign w:val="center"/>
+          </w:tcPr>
+          <w:p>
+            <w:pPr>
+              <w:jc w:val="center"/>
+              <w:keepNext/>
+              <w:pBdr>
+                <w:bottom w:val="none" w:sz="0" w:space="0" w:color="000000"/>
+                <w:top w:val="none" w:sz="0" w:space="0" w:color="000000"/>
+                <w:left w:val="none" w:sz="0" w:space="0" w:color="000000"/>
+                <w:right w:val="none" w:sz="0" w:space="0" w:color="000000"/>
+              </w:pBdr>
+              <w:spacing w:after="100" w:before="100" w:line="240"/>
+              <w:ind w:firstLine="0" w:left="100" w:right="100"/>
+            </w:pPr>
+            <w:r xmlns:w="http://schemas.openxmlformats.org/wordprocessingml/2006/main" xmlns:wp="http://schemas.openxmlformats.org/drawingml/2006/wordprocessingDrawing" xmlns:r="http://schemas.openxmlformats.org/officeDocument/2006/relationships" xmlns:w14="http://schemas.microsoft.com/office/word/2010/wordml">
+              <w:rPr>
+                <w:rFonts w:ascii="Times New Roman" w:hAnsi="Times New Roman" w:eastAsia="Times New Roman" w:cs="Times New Roman"/>
+                <w:i w:val="false"/>
+                <w:b w:val="false"/>
+                <w:u w:val="none"/>
+                <w:sz w:val="20"/>
+                <w:szCs w:val="20"/>
+                <w:color w:val="000000"/>
+              </w:rPr>
+              <w:t xml:space="preserve">elpd loo </w:t>
+            </w:r>
+            <w:r xmlns:w="http://schemas.openxmlformats.org/wordprocessingml/2006/main" xmlns:wp="http://schemas.openxmlformats.org/drawingml/2006/wordprocessingDrawing" xmlns:r="http://schemas.openxmlformats.org/officeDocument/2006/relationships" xmlns:w14="http://schemas.microsoft.com/office/word/2010/wordml">
+              <w:rPr>
+                <w:rFonts w:ascii="Times New Roman" w:hAnsi="Times New Roman" w:eastAsia="Times New Roman" w:cs="Times New Roman"/>
+                <w:i w:val="false"/>
+                <w:b w:val="false"/>
+                <w:u w:val="none"/>
+                <w:sz w:val="20"/>
+                <w:szCs w:val="20"/>
+                <w:color w:val="000000"/>
+              </w:rPr>
+              <w:br/>
+            </w:r>
+            <w:r xmlns:w="http://schemas.openxmlformats.org/wordprocessingml/2006/main" xmlns:wp="http://schemas.openxmlformats.org/drawingml/2006/wordprocessingDrawing" xmlns:r="http://schemas.openxmlformats.org/officeDocument/2006/relationships" xmlns:w14="http://schemas.microsoft.com/office/word/2010/wordml">
+              <w:rPr>
+                <w:rFonts w:ascii="Times New Roman" w:hAnsi="Times New Roman" w:eastAsia="Times New Roman" w:cs="Times New Roman"/>
+                <w:i w:val="false"/>
+                <w:b w:val="false"/>
+                <w:u w:val="none"/>
+                <w:sz w:val="20"/>
+                <w:szCs w:val="20"/>
+                <w:color w:val="000000"/>
+              </w:rPr>
+              <w:t xml:space="preserve">value</w:t>
+            </w:r>
+          </w:p>
+        </w:tc>
+        <w:tc>
+          <w:tcPr>
+            <w:tcBorders>
+              <w:bottom w:val="single" w:sz="8" w:space="0" w:color="000000"/>
+              <w:top w:val="single" w:sz="8" w:space="0" w:color="000000"/>
+              <w:left w:val="none" w:sz="0" w:space="0" w:color="000000"/>
+              <w:right w:val="none" w:sz="0" w:space="0" w:color="000000"/>
+            </w:tcBorders>
+            <w:shd w:val="clear" w:color="auto" w:fill="FFFFFF"/>
+            <w:tcMar>
+              <w:top w:w="0" w:type="dxa"/>
+              <w:bottom w:w="0" w:type="dxa"/>
+              <w:left w:w="0" w:type="dxa"/>
+              <w:right w:w="0" w:type="dxa"/>
+            </w:tcMar>
+            <w:vAlign w:val="center"/>
+          </w:tcPr>
+          <w:p>
+            <w:pPr>
+              <w:jc w:val="center"/>
+              <w:keepNext/>
+              <w:pBdr>
+                <w:bottom w:val="none" w:sz="0" w:space="0" w:color="000000"/>
+                <w:top w:val="none" w:sz="0" w:space="0" w:color="000000"/>
+                <w:left w:val="none" w:sz="0" w:space="0" w:color="000000"/>
+                <w:right w:val="none" w:sz="0" w:space="0" w:color="000000"/>
+              </w:pBdr>
+              <w:spacing w:after="100" w:before="100" w:line="240"/>
+              <w:ind w:firstLine="0" w:left="100" w:right="100"/>
+            </w:pPr>
+            <w:r xmlns:w="http://schemas.openxmlformats.org/wordprocessingml/2006/main" xmlns:wp="http://schemas.openxmlformats.org/drawingml/2006/wordprocessingDrawing" xmlns:r="http://schemas.openxmlformats.org/officeDocument/2006/relationships" xmlns:w14="http://schemas.microsoft.com/office/word/2010/wordml">
+              <w:rPr>
+                <w:rFonts w:ascii="Times New Roman" w:hAnsi="Times New Roman" w:eastAsia="Times New Roman" w:cs="Times New Roman"/>
+                <w:i w:val="false"/>
+                <w:b w:val="false"/>
+                <w:u w:val="none"/>
+                <w:sz w:val="20"/>
+                <w:szCs w:val="20"/>
+                <w:color w:val="000000"/>
+              </w:rPr>
+              <w:t xml:space="preserve">elpd loo </w:t>
+            </w:r>
+            <w:r xmlns:w="http://schemas.openxmlformats.org/wordprocessingml/2006/main" xmlns:wp="http://schemas.openxmlformats.org/drawingml/2006/wordprocessingDrawing" xmlns:r="http://schemas.openxmlformats.org/officeDocument/2006/relationships" xmlns:w14="http://schemas.microsoft.com/office/word/2010/wordml">
+              <w:rPr>
+                <w:rFonts w:ascii="Times New Roman" w:hAnsi="Times New Roman" w:eastAsia="Times New Roman" w:cs="Times New Roman"/>
+                <w:i w:val="false"/>
+                <w:b w:val="false"/>
+                <w:u w:val="none"/>
+                <w:sz w:val="20"/>
+                <w:szCs w:val="20"/>
+                <w:color w:val="000000"/>
+              </w:rPr>
+              <w:br/>
+            </w:r>
+            <w:r xmlns:w="http://schemas.openxmlformats.org/wordprocessingml/2006/main" xmlns:wp="http://schemas.openxmlformats.org/drawingml/2006/wordprocessingDrawing" xmlns:r="http://schemas.openxmlformats.org/officeDocument/2006/relationships" xmlns:w14="http://schemas.microsoft.com/office/word/2010/wordml">
+              <w:rPr>
+                <w:rFonts w:ascii="Times New Roman" w:hAnsi="Times New Roman" w:eastAsia="Times New Roman" w:cs="Times New Roman"/>
+                <w:i w:val="false"/>
+                <w:b w:val="false"/>
+                <w:u w:val="none"/>
+                <w:sz w:val="20"/>
+                <w:szCs w:val="20"/>
+                <w:color w:val="000000"/>
+              </w:rPr>
+              <w:t xml:space="preserve">standard error</w:t>
+            </w:r>
+          </w:p>
+        </w:tc>
+      </w:tr>
+      <w:tr>
+        <w:trPr>
+          <w:cantSplit/>
+          <w:trHeight w:val="617" w:hRule="auto"/>
+        </w:trPr>
+        body1
+        <w:tc>
+          <w:tcPr>
+            <w:tcBorders>
+              <w:bottom w:val="none" w:sz="0" w:space="0" w:color="000000"/>
+              <w:top w:val="none" w:sz="0" w:space="0" w:color="000000"/>
+              <w:left w:val="none" w:sz="0" w:space="0" w:color="000000"/>
+              <w:right w:val="none" w:sz="0" w:space="0" w:color="000000"/>
+            </w:tcBorders>
+            <w:shd w:val="clear" w:color="auto" w:fill="FFFFFF"/>
+            <w:tcMar>
+              <w:top w:w="0" w:type="dxa"/>
+              <w:bottom w:w="0" w:type="dxa"/>
+              <w:left w:w="0" w:type="dxa"/>
+              <w:right w:w="0" w:type="dxa"/>
+            </w:tcMar>
+            <w:vAlign w:val="center"/>
+          </w:tcPr>
+          <w:p>
+            <w:pPr>
+              <w:jc w:val="left"/>
+              <w:keepNext/>
+              <w:pBdr>
+                <w:bottom w:val="none" w:sz="0" w:space="0" w:color="000000"/>
+                <w:top w:val="none" w:sz="0" w:space="0" w:color="000000"/>
+                <w:left w:val="none" w:sz="0" w:space="0" w:color="000000"/>
+                <w:right w:val="none" w:sz="0" w:space="0" w:color="000000"/>
+              </w:pBdr>
+              <w:spacing w:after="100" w:before="100" w:line="240"/>
+              <w:ind w:firstLine="0" w:left="100" w:right="100"/>
+            </w:pPr>
+            <w:r xmlns:w="http://schemas.openxmlformats.org/wordprocessingml/2006/main" xmlns:wp="http://schemas.openxmlformats.org/drawingml/2006/wordprocessingDrawing" xmlns:r="http://schemas.openxmlformats.org/officeDocument/2006/relationships" xmlns:w14="http://schemas.microsoft.com/office/word/2010/wordml">
+              <w:rPr>
+                <w:rFonts w:ascii="Times New Roman" w:hAnsi="Times New Roman" w:eastAsia="Times New Roman" w:cs="Times New Roman"/>
+                <w:i w:val="false"/>
+                <w:b w:val="false"/>
+                <w:u w:val="none"/>
+                <w:sz w:val="20"/>
+                <w:szCs w:val="20"/>
+                <w:color w:val="000000"/>
+              </w:rPr>
+              <w:t xml:space="preserve">Global smoother (GS)</w:t>
+            </w:r>
+          </w:p>
+        </w:tc>
+        <w:tc>
+          <w:tcPr>
+            <w:tcBorders>
+              <w:bottom w:val="none" w:sz="0" w:space="0" w:color="000000"/>
+              <w:top w:val="none" w:sz="0" w:space="0" w:color="000000"/>
+              <w:left w:val="none" w:sz="0" w:space="0" w:color="000000"/>
+              <w:right w:val="none" w:sz="0" w:space="0" w:color="000000"/>
+            </w:tcBorders>
+            <w:shd w:val="clear" w:color="auto" w:fill="FFFFFF"/>
+            <w:tcMar>
+              <w:top w:w="0" w:type="dxa"/>
+              <w:bottom w:w="0" w:type="dxa"/>
+              <w:left w:w="0" w:type="dxa"/>
+              <w:right w:w="0" w:type="dxa"/>
+            </w:tcMar>
+            <w:vAlign w:val="center"/>
+          </w:tcPr>
+          <w:p>
+            <w:pPr>
+              <w:jc w:val="center"/>
+              <w:keepNext/>
+              <w:pBdr>
+                <w:bottom w:val="none" w:sz="0" w:space="0" w:color="000000"/>
+                <w:top w:val="none" w:sz="0" w:space="0" w:color="000000"/>
+                <w:left w:val="none" w:sz="0" w:space="0" w:color="000000"/>
+                <w:right w:val="none" w:sz="0" w:space="0" w:color="000000"/>
+              </w:pBdr>
+              <w:spacing w:after="100" w:before="100" w:line="240"/>
+              <w:ind w:firstLine="0" w:left="100" w:right="100"/>
+            </w:pPr>
+            <w:r xmlns:w="http://schemas.openxmlformats.org/wordprocessingml/2006/main" xmlns:wp="http://schemas.openxmlformats.org/drawingml/2006/wordprocessingDrawing" xmlns:r="http://schemas.openxmlformats.org/officeDocument/2006/relationships" xmlns:w14="http://schemas.microsoft.com/office/word/2010/wordml">
+              <w:rPr>
+                <w:rFonts w:ascii="Times New Roman" w:hAnsi="Times New Roman" w:eastAsia="Times New Roman" w:cs="Times New Roman"/>
+                <w:i w:val="false"/>
+                <w:b w:val="false"/>
+                <w:u w:val="none"/>
+                <w:sz w:val="20"/>
+                <w:szCs w:val="20"/>
+                <w:color w:val="000000"/>
+              </w:rPr>
+              <w:t xml:space="preserve">0.00</w:t>
+            </w:r>
+          </w:p>
+        </w:tc>
+        <w:tc>
+          <w:tcPr>
+            <w:tcBorders>
+              <w:bottom w:val="none" w:sz="0" w:space="0" w:color="000000"/>
+              <w:top w:val="none" w:sz="0" w:space="0" w:color="000000"/>
+              <w:left w:val="none" w:sz="0" w:space="0" w:color="000000"/>
+              <w:right w:val="none" w:sz="0" w:space="0" w:color="000000"/>
+            </w:tcBorders>
+            <w:shd w:val="clear" w:color="auto" w:fill="FFFFFF"/>
+            <w:tcMar>
+              <w:top w:w="0" w:type="dxa"/>
+              <w:bottom w:w="0" w:type="dxa"/>
+              <w:left w:w="0" w:type="dxa"/>
+              <w:right w:w="0" w:type="dxa"/>
+            </w:tcMar>
+            <w:vAlign w:val="center"/>
+          </w:tcPr>
+          <w:p>
+            <w:pPr>
+              <w:jc w:val="center"/>
+              <w:keepNext/>
+              <w:pBdr>
+                <w:bottom w:val="none" w:sz="0" w:space="0" w:color="000000"/>
+                <w:top w:val="none" w:sz="0" w:space="0" w:color="000000"/>
+                <w:left w:val="none" w:sz="0" w:space="0" w:color="000000"/>
+                <w:right w:val="none" w:sz="0" w:space="0" w:color="000000"/>
+              </w:pBdr>
+              <w:spacing w:after="100" w:before="100" w:line="240"/>
+              <w:ind w:firstLine="0" w:left="100" w:right="100"/>
+            </w:pPr>
+            <w:r xmlns:w="http://schemas.openxmlformats.org/wordprocessingml/2006/main" xmlns:wp="http://schemas.openxmlformats.org/drawingml/2006/wordprocessingDrawing" xmlns:r="http://schemas.openxmlformats.org/officeDocument/2006/relationships" xmlns:w14="http://schemas.microsoft.com/office/word/2010/wordml">
+              <w:rPr>
+                <w:rFonts w:ascii="Times New Roman" w:hAnsi="Times New Roman" w:eastAsia="Times New Roman" w:cs="Times New Roman"/>
+                <w:i w:val="false"/>
+                <w:b w:val="false"/>
+                <w:u w:val="none"/>
+                <w:sz w:val="20"/>
+                <w:szCs w:val="20"/>
+                <w:color w:val="000000"/>
+              </w:rPr>
+              <w:t xml:space="preserve">0.00</w:t>
+            </w:r>
+          </w:p>
+        </w:tc>
+        <w:tc>
+          <w:tcPr>
+            <w:tcBorders>
+              <w:bottom w:val="none" w:sz="0" w:space="0" w:color="000000"/>
+              <w:top w:val="none" w:sz="0" w:space="0" w:color="000000"/>
+              <w:left w:val="none" w:sz="0" w:space="0" w:color="000000"/>
+              <w:right w:val="none" w:sz="0" w:space="0" w:color="000000"/>
+            </w:tcBorders>
+            <w:shd w:val="clear" w:color="auto" w:fill="FFFFFF"/>
+            <w:tcMar>
+              <w:top w:w="0" w:type="dxa"/>
+              <w:bottom w:w="0" w:type="dxa"/>
+              <w:left w:w="0" w:type="dxa"/>
+              <w:right w:w="0" w:type="dxa"/>
+            </w:tcMar>
+            <w:vAlign w:val="center"/>
+          </w:tcPr>
+          <w:p>
+            <w:pPr>
+              <w:jc w:val="center"/>
+              <w:keepNext/>
+              <w:pBdr>
+                <w:bottom w:val="none" w:sz="0" w:space="0" w:color="000000"/>
+                <w:top w:val="none" w:sz="0" w:space="0" w:color="000000"/>
+                <w:left w:val="none" w:sz="0" w:space="0" w:color="000000"/>
+                <w:right w:val="none" w:sz="0" w:space="0" w:color="000000"/>
+              </w:pBdr>
+              <w:spacing w:after="100" w:before="100" w:line="240"/>
+              <w:ind w:firstLine="0" w:left="100" w:right="100"/>
+            </w:pPr>
+            <w:r xmlns:w="http://schemas.openxmlformats.org/wordprocessingml/2006/main" xmlns:wp="http://schemas.openxmlformats.org/drawingml/2006/wordprocessingDrawing" xmlns:r="http://schemas.openxmlformats.org/officeDocument/2006/relationships" xmlns:w14="http://schemas.microsoft.com/office/word/2010/wordml">
+              <w:rPr>
+                <w:rFonts w:ascii="Times New Roman" w:hAnsi="Times New Roman" w:eastAsia="Times New Roman" w:cs="Times New Roman"/>
+                <w:i w:val="false"/>
+                <w:b w:val="false"/>
+                <w:u w:val="none"/>
+                <w:sz w:val="20"/>
+                <w:szCs w:val="20"/>
+                <w:color w:val="000000"/>
+              </w:rPr>
+              <w:t xml:space="preserve">-129 102.09</w:t>
+            </w:r>
+          </w:p>
+        </w:tc>
+        <w:tc>
+          <w:tcPr>
+            <w:tcBorders>
+              <w:bottom w:val="none" w:sz="0" w:space="0" w:color="000000"/>
+              <w:top w:val="none" w:sz="0" w:space="0" w:color="000000"/>
+              <w:left w:val="none" w:sz="0" w:space="0" w:color="000000"/>
+              <w:right w:val="none" w:sz="0" w:space="0" w:color="000000"/>
+            </w:tcBorders>
+            <w:shd w:val="clear" w:color="auto" w:fill="FFFFFF"/>
+            <w:tcMar>
+              <w:top w:w="0" w:type="dxa"/>
+              <w:bottom w:w="0" w:type="dxa"/>
+              <w:left w:w="0" w:type="dxa"/>
+              <w:right w:w="0" w:type="dxa"/>
+            </w:tcMar>
+            <w:vAlign w:val="center"/>
+          </w:tcPr>
+          <w:p>
+            <w:pPr>
+              <w:jc w:val="center"/>
+              <w:keepNext/>
+              <w:pBdr>
+                <w:bottom w:val="none" w:sz="0" w:space="0" w:color="000000"/>
+                <w:top w:val="none" w:sz="0" w:space="0" w:color="000000"/>
+                <w:left w:val="none" w:sz="0" w:space="0" w:color="000000"/>
+                <w:right w:val="none" w:sz="0" w:space="0" w:color="000000"/>
+              </w:pBdr>
+              <w:spacing w:after="100" w:before="100" w:line="240"/>
+              <w:ind w:firstLine="0" w:left="100" w:right="100"/>
+            </w:pPr>
+            <w:r xmlns:w="http://schemas.openxmlformats.org/wordprocessingml/2006/main" xmlns:wp="http://schemas.openxmlformats.org/drawingml/2006/wordprocessingDrawing" xmlns:r="http://schemas.openxmlformats.org/officeDocument/2006/relationships" xmlns:w14="http://schemas.microsoft.com/office/word/2010/wordml">
+              <w:rPr>
+                <w:rFonts w:ascii="Times New Roman" w:hAnsi="Times New Roman" w:eastAsia="Times New Roman" w:cs="Times New Roman"/>
+                <w:i w:val="false"/>
+                <w:b w:val="false"/>
+                <w:u w:val="none"/>
+                <w:sz w:val="20"/>
+                <w:szCs w:val="20"/>
+                <w:color w:val="000000"/>
+              </w:rPr>
+              <w:t xml:space="preserve">152.41</w:t>
+            </w:r>
+          </w:p>
+        </w:tc>
+      </w:tr>
+      <w:tr>
+        <w:trPr>
+          <w:cantSplit/>
+          <w:trHeight w:val="617" w:hRule="auto"/>
+        </w:trPr>
+        body2
+        <w:tc>
+          <w:tcPr>
+            <w:tcBorders>
+              <w:bottom w:val="none" w:sz="0" w:space="0" w:color="000000"/>
+              <w:top w:val="none" w:sz="0" w:space="0" w:color="000000"/>
+              <w:left w:val="none" w:sz="0" w:space="0" w:color="000000"/>
+              <w:right w:val="none" w:sz="0" w:space="0" w:color="000000"/>
+            </w:tcBorders>
+            <w:shd w:val="clear" w:color="auto" w:fill="FFFFFF"/>
+            <w:tcMar>
+              <w:top w:w="0" w:type="dxa"/>
+              <w:bottom w:w="0" w:type="dxa"/>
+              <w:left w:w="0" w:type="dxa"/>
+              <w:right w:w="0" w:type="dxa"/>
+            </w:tcMar>
+            <w:vAlign w:val="center"/>
+          </w:tcPr>
+          <w:p>
+            <w:pPr>
+              <w:jc w:val="left"/>
+              <w:keepNext/>
+              <w:pBdr>
+                <w:bottom w:val="none" w:sz="0" w:space="0" w:color="000000"/>
+                <w:top w:val="none" w:sz="0" w:space="0" w:color="000000"/>
+                <w:left w:val="none" w:sz="0" w:space="0" w:color="000000"/>
+                <w:right w:val="none" w:sz="0" w:space="0" w:color="000000"/>
+              </w:pBdr>
+              <w:spacing w:after="100" w:before="100" w:line="240"/>
+              <w:ind w:firstLine="0" w:left="100" w:right="100"/>
+            </w:pPr>
+            <w:r xmlns:w="http://schemas.openxmlformats.org/wordprocessingml/2006/main" xmlns:wp="http://schemas.openxmlformats.org/drawingml/2006/wordprocessingDrawing" xmlns:r="http://schemas.openxmlformats.org/officeDocument/2006/relationships" xmlns:w14="http://schemas.microsoft.com/office/word/2010/wordml">
+              <w:rPr>
+                <w:rFonts w:ascii="Times New Roman" w:hAnsi="Times New Roman" w:eastAsia="Times New Roman" w:cs="Times New Roman"/>
+                <w:i w:val="false"/>
+                <w:b w:val="false"/>
+                <w:u w:val="none"/>
+                <w:sz w:val="20"/>
+                <w:szCs w:val="20"/>
+                <w:color w:val="000000"/>
+              </w:rPr>
+              <w:t xml:space="preserve">GS + group-level smoothers</w:t>
+            </w:r>
+          </w:p>
+        </w:tc>
+        <w:tc>
+          <w:tcPr>
+            <w:tcBorders>
+              <w:bottom w:val="none" w:sz="0" w:space="0" w:color="000000"/>
+              <w:top w:val="none" w:sz="0" w:space="0" w:color="000000"/>
+              <w:left w:val="none" w:sz="0" w:space="0" w:color="000000"/>
+              <w:right w:val="none" w:sz="0" w:space="0" w:color="000000"/>
+            </w:tcBorders>
+            <w:shd w:val="clear" w:color="auto" w:fill="FFFFFF"/>
+            <w:tcMar>
+              <w:top w:w="0" w:type="dxa"/>
+              <w:bottom w:w="0" w:type="dxa"/>
+              <w:left w:w="0" w:type="dxa"/>
+              <w:right w:w="0" w:type="dxa"/>
+            </w:tcMar>
+            <w:vAlign w:val="center"/>
+          </w:tcPr>
+          <w:p>
+            <w:pPr>
+              <w:jc w:val="center"/>
+              <w:keepNext/>
+              <w:pBdr>
+                <w:bottom w:val="none" w:sz="0" w:space="0" w:color="000000"/>
+                <w:top w:val="none" w:sz="0" w:space="0" w:color="000000"/>
+                <w:left w:val="none" w:sz="0" w:space="0" w:color="000000"/>
+                <w:right w:val="none" w:sz="0" w:space="0" w:color="000000"/>
+              </w:pBdr>
+              <w:spacing w:after="100" w:before="100" w:line="240"/>
+              <w:ind w:firstLine="0" w:left="100" w:right="100"/>
+            </w:pPr>
+            <w:r xmlns:w="http://schemas.openxmlformats.org/wordprocessingml/2006/main" xmlns:wp="http://schemas.openxmlformats.org/drawingml/2006/wordprocessingDrawing" xmlns:r="http://schemas.openxmlformats.org/officeDocument/2006/relationships" xmlns:w14="http://schemas.microsoft.com/office/word/2010/wordml">
+              <w:rPr>
+                <w:rFonts w:ascii="Times New Roman" w:hAnsi="Times New Roman" w:eastAsia="Times New Roman" w:cs="Times New Roman"/>
+                <w:i w:val="false"/>
+                <w:b w:val="false"/>
+                <w:u w:val="none"/>
+                <w:sz w:val="20"/>
+                <w:szCs w:val="20"/>
+                <w:color w:val="000000"/>
+              </w:rPr>
+              <w:t xml:space="preserve">-11 263.02</w:t>
+            </w:r>
+          </w:p>
+        </w:tc>
+        <w:tc>
+          <w:tcPr>
+            <w:tcBorders>
+              <w:bottom w:val="none" w:sz="0" w:space="0" w:color="000000"/>
+              <w:top w:val="none" w:sz="0" w:space="0" w:color="000000"/>
+              <w:left w:val="none" w:sz="0" w:space="0" w:color="000000"/>
+              <w:right w:val="none" w:sz="0" w:space="0" w:color="000000"/>
+            </w:tcBorders>
+            <w:shd w:val="clear" w:color="auto" w:fill="FFFFFF"/>
+            <w:tcMar>
+              <w:top w:w="0" w:type="dxa"/>
+              <w:bottom w:w="0" w:type="dxa"/>
+              <w:left w:w="0" w:type="dxa"/>
+              <w:right w:w="0" w:type="dxa"/>
+            </w:tcMar>
+            <w:vAlign w:val="center"/>
+          </w:tcPr>
+          <w:p>
+            <w:pPr>
+              <w:jc w:val="center"/>
+              <w:keepNext/>
+              <w:pBdr>
+                <w:bottom w:val="none" w:sz="0" w:space="0" w:color="000000"/>
+                <w:top w:val="none" w:sz="0" w:space="0" w:color="000000"/>
+                <w:left w:val="none" w:sz="0" w:space="0" w:color="000000"/>
+                <w:right w:val="none" w:sz="0" w:space="0" w:color="000000"/>
+              </w:pBdr>
+              <w:spacing w:after="100" w:before="100" w:line="240"/>
+              <w:ind w:firstLine="0" w:left="100" w:right="100"/>
+            </w:pPr>
+            <w:r xmlns:w="http://schemas.openxmlformats.org/wordprocessingml/2006/main" xmlns:wp="http://schemas.openxmlformats.org/drawingml/2006/wordprocessingDrawing" xmlns:r="http://schemas.openxmlformats.org/officeDocument/2006/relationships" xmlns:w14="http://schemas.microsoft.com/office/word/2010/wordml">
+              <w:rPr>
+                <w:rFonts w:ascii="Times New Roman" w:hAnsi="Times New Roman" w:eastAsia="Times New Roman" w:cs="Times New Roman"/>
+                <w:i w:val="false"/>
+                <w:b w:val="false"/>
+                <w:u w:val="none"/>
+                <w:sz w:val="20"/>
+                <w:szCs w:val="20"/>
+                <w:color w:val="000000"/>
+              </w:rPr>
+              <w:t xml:space="preserve">166.30</w:t>
+            </w:r>
+          </w:p>
+        </w:tc>
+        <w:tc>
+          <w:tcPr>
+            <w:tcBorders>
+              <w:bottom w:val="none" w:sz="0" w:space="0" w:color="000000"/>
+              <w:top w:val="none" w:sz="0" w:space="0" w:color="000000"/>
+              <w:left w:val="none" w:sz="0" w:space="0" w:color="000000"/>
+              <w:right w:val="none" w:sz="0" w:space="0" w:color="000000"/>
+            </w:tcBorders>
+            <w:shd w:val="clear" w:color="auto" w:fill="FFFFFF"/>
+            <w:tcMar>
+              <w:top w:w="0" w:type="dxa"/>
+              <w:bottom w:w="0" w:type="dxa"/>
+              <w:left w:w="0" w:type="dxa"/>
+              <w:right w:w="0" w:type="dxa"/>
+            </w:tcMar>
+            <w:vAlign w:val="center"/>
+          </w:tcPr>
+          <w:p>
+            <w:pPr>
+              <w:jc w:val="center"/>
+              <w:keepNext/>
+              <w:pBdr>
+                <w:bottom w:val="none" w:sz="0" w:space="0" w:color="000000"/>
+                <w:top w:val="none" w:sz="0" w:space="0" w:color="000000"/>
+                <w:left w:val="none" w:sz="0" w:space="0" w:color="000000"/>
+                <w:right w:val="none" w:sz="0" w:space="0" w:color="000000"/>
+              </w:pBdr>
+              <w:spacing w:after="100" w:before="100" w:line="240"/>
+              <w:ind w:firstLine="0" w:left="100" w:right="100"/>
+            </w:pPr>
+            <w:r xmlns:w="http://schemas.openxmlformats.org/wordprocessingml/2006/main" xmlns:wp="http://schemas.openxmlformats.org/drawingml/2006/wordprocessingDrawing" xmlns:r="http://schemas.openxmlformats.org/officeDocument/2006/relationships" xmlns:w14="http://schemas.microsoft.com/office/word/2010/wordml">
+              <w:rPr>
+                <w:rFonts w:ascii="Times New Roman" w:hAnsi="Times New Roman" w:eastAsia="Times New Roman" w:cs="Times New Roman"/>
+                <w:i w:val="false"/>
+                <w:b w:val="false"/>
+                <w:u w:val="none"/>
+                <w:sz w:val="20"/>
+                <w:szCs w:val="20"/>
+                <w:color w:val="000000"/>
+              </w:rPr>
+              <w:t xml:space="preserve">-140 365.11</w:t>
+            </w:r>
+          </w:p>
+        </w:tc>
+        <w:tc>
+          <w:tcPr>
+            <w:tcBorders>
+              <w:bottom w:val="none" w:sz="0" w:space="0" w:color="000000"/>
+              <w:top w:val="none" w:sz="0" w:space="0" w:color="000000"/>
+              <w:left w:val="none" w:sz="0" w:space="0" w:color="000000"/>
+              <w:right w:val="none" w:sz="0" w:space="0" w:color="000000"/>
+            </w:tcBorders>
+            <w:shd w:val="clear" w:color="auto" w:fill="FFFFFF"/>
+            <w:tcMar>
+              <w:top w:w="0" w:type="dxa"/>
+              <w:bottom w:w="0" w:type="dxa"/>
+              <w:left w:w="0" w:type="dxa"/>
+              <w:right w:w="0" w:type="dxa"/>
+            </w:tcMar>
+            <w:vAlign w:val="center"/>
+          </w:tcPr>
+          <w:p>
+            <w:pPr>
+              <w:jc w:val="center"/>
+              <w:keepNext/>
+              <w:pBdr>
+                <w:bottom w:val="none" w:sz="0" w:space="0" w:color="000000"/>
+                <w:top w:val="none" w:sz="0" w:space="0" w:color="000000"/>
+                <w:left w:val="none" w:sz="0" w:space="0" w:color="000000"/>
+                <w:right w:val="none" w:sz="0" w:space="0" w:color="000000"/>
+              </w:pBdr>
+              <w:spacing w:after="100" w:before="100" w:line="240"/>
+              <w:ind w:firstLine="0" w:left="100" w:right="100"/>
+            </w:pPr>
+            <w:r xmlns:w="http://schemas.openxmlformats.org/wordprocessingml/2006/main" xmlns:wp="http://schemas.openxmlformats.org/drawingml/2006/wordprocessingDrawing" xmlns:r="http://schemas.openxmlformats.org/officeDocument/2006/relationships" xmlns:w14="http://schemas.microsoft.com/office/word/2010/wordml">
+              <w:rPr>
+                <w:rFonts w:ascii="Times New Roman" w:hAnsi="Times New Roman" w:eastAsia="Times New Roman" w:cs="Times New Roman"/>
+                <w:i w:val="false"/>
+                <w:b w:val="false"/>
+                <w:u w:val="none"/>
+                <w:sz w:val="20"/>
+                <w:szCs w:val="20"/>
+                <w:color w:val="000000"/>
+              </w:rPr>
+              <w:t xml:space="preserve">184.40</w:t>
+            </w:r>
+          </w:p>
+        </w:tc>
+      </w:tr>
+      <w:tr>
+        <w:trPr>
+          <w:cantSplit/>
+          <w:trHeight w:val="617" w:hRule="auto"/>
+        </w:trPr>
+        body3
+        <w:tc>
+          <w:tcPr>
+            <w:tcBorders>
+              <w:bottom w:val="single" w:sz="8" w:space="0" w:color="000000"/>
+              <w:top w:val="none" w:sz="0" w:space="0" w:color="000000"/>
+              <w:left w:val="none" w:sz="0" w:space="0" w:color="000000"/>
+              <w:right w:val="none" w:sz="0" w:space="0" w:color="000000"/>
+            </w:tcBorders>
+            <w:shd w:val="clear" w:color="auto" w:fill="FFFFFF"/>
+            <w:tcMar>
+              <w:top w:w="0" w:type="dxa"/>
+              <w:bottom w:w="0" w:type="dxa"/>
+              <w:left w:w="0" w:type="dxa"/>
+              <w:right w:w="0" w:type="dxa"/>
+            </w:tcMar>
+            <w:vAlign w:val="center"/>
+          </w:tcPr>
+          <w:p>
+            <w:pPr>
+              <w:jc w:val="left"/>
+              <w:keepNext/>
+              <w:pBdr>
+                <w:bottom w:val="none" w:sz="0" w:space="0" w:color="000000"/>
+                <w:top w:val="none" w:sz="0" w:space="0" w:color="000000"/>
+                <w:left w:val="none" w:sz="0" w:space="0" w:color="000000"/>
+                <w:right w:val="none" w:sz="0" w:space="0" w:color="000000"/>
+              </w:pBdr>
+              <w:spacing w:after="100" w:before="100" w:line="240"/>
+              <w:ind w:firstLine="0" w:left="100" w:right="100"/>
+            </w:pPr>
+            <w:r xmlns:w="http://schemas.openxmlformats.org/wordprocessingml/2006/main" xmlns:wp="http://schemas.openxmlformats.org/drawingml/2006/wordprocessingDrawing" xmlns:r="http://schemas.openxmlformats.org/officeDocument/2006/relationships" xmlns:w14="http://schemas.microsoft.com/office/word/2010/wordml">
+              <w:rPr>
+                <w:rFonts w:ascii="Times New Roman" w:hAnsi="Times New Roman" w:eastAsia="Times New Roman" w:cs="Times New Roman"/>
+                <w:i w:val="false"/>
+                <w:b w:val="false"/>
+                <w:u w:val="none"/>
+                <w:sz w:val="20"/>
+                <w:szCs w:val="20"/>
+                <w:color w:val="000000"/>
+              </w:rPr>
+              <w:t xml:space="preserve">Group-level smoothers only</w:t>
+            </w:r>
+          </w:p>
+        </w:tc>
+        <w:tc>
+          <w:tcPr>
+            <w:tcBorders>
+              <w:bottom w:val="single" w:sz="8" w:space="0" w:color="000000"/>
+              <w:top w:val="none" w:sz="0" w:space="0" w:color="000000"/>
+              <w:left w:val="none" w:sz="0" w:space="0" w:color="000000"/>
+              <w:right w:val="none" w:sz="0" w:space="0" w:color="000000"/>
+            </w:tcBorders>
+            <w:shd w:val="clear" w:color="auto" w:fill="FFFFFF"/>
+            <w:tcMar>
+              <w:top w:w="0" w:type="dxa"/>
+              <w:bottom w:w="0" w:type="dxa"/>
+              <w:left w:w="0" w:type="dxa"/>
+              <w:right w:w="0" w:type="dxa"/>
+            </w:tcMar>
+            <w:vAlign w:val="center"/>
+          </w:tcPr>
+          <w:p>
+            <w:pPr>
+              <w:jc w:val="center"/>
+              <w:keepNext/>
+              <w:pBdr>
+                <w:bottom w:val="none" w:sz="0" w:space="0" w:color="000000"/>
+                <w:top w:val="none" w:sz="0" w:space="0" w:color="000000"/>
+                <w:left w:val="none" w:sz="0" w:space="0" w:color="000000"/>
+                <w:right w:val="none" w:sz="0" w:space="0" w:color="000000"/>
+              </w:pBdr>
+              <w:spacing w:after="100" w:before="100" w:line="240"/>
+              <w:ind w:firstLine="0" w:left="100" w:right="100"/>
+            </w:pPr>
+            <w:r xmlns:w="http://schemas.openxmlformats.org/wordprocessingml/2006/main" xmlns:wp="http://schemas.openxmlformats.org/drawingml/2006/wordprocessingDrawing" xmlns:r="http://schemas.openxmlformats.org/officeDocument/2006/relationships" xmlns:w14="http://schemas.microsoft.com/office/word/2010/wordml">
+              <w:rPr>
+                <w:rFonts w:ascii="Times New Roman" w:hAnsi="Times New Roman" w:eastAsia="Times New Roman" w:cs="Times New Roman"/>
+                <w:i w:val="false"/>
+                <w:b w:val="false"/>
+                <w:u w:val="none"/>
+                <w:sz w:val="20"/>
+                <w:szCs w:val="20"/>
+                <w:color w:val="000000"/>
+              </w:rPr>
+              <w:t xml:space="preserve">-11 382.70</w:t>
+            </w:r>
+          </w:p>
+        </w:tc>
+        <w:tc>
+          <w:tcPr>
+            <w:tcBorders>
+              <w:bottom w:val="single" w:sz="8" w:space="0" w:color="000000"/>
+              <w:top w:val="none" w:sz="0" w:space="0" w:color="000000"/>
+              <w:left w:val="none" w:sz="0" w:space="0" w:color="000000"/>
+              <w:right w:val="none" w:sz="0" w:space="0" w:color="000000"/>
+            </w:tcBorders>
+            <w:shd w:val="clear" w:color="auto" w:fill="FFFFFF"/>
+            <w:tcMar>
+              <w:top w:w="0" w:type="dxa"/>
+              <w:bottom w:w="0" w:type="dxa"/>
+              <w:left w:w="0" w:type="dxa"/>
+              <w:right w:w="0" w:type="dxa"/>
+            </w:tcMar>
+            <w:vAlign w:val="center"/>
+          </w:tcPr>
+          <w:p>
+            <w:pPr>
+              <w:jc w:val="center"/>
+              <w:keepNext/>
+              <w:pBdr>
+                <w:bottom w:val="none" w:sz="0" w:space="0" w:color="000000"/>
+                <w:top w:val="none" w:sz="0" w:space="0" w:color="000000"/>
+                <w:left w:val="none" w:sz="0" w:space="0" w:color="000000"/>
+                <w:right w:val="none" w:sz="0" w:space="0" w:color="000000"/>
+              </w:pBdr>
+              <w:spacing w:after="100" w:before="100" w:line="240"/>
+              <w:ind w:firstLine="0" w:left="100" w:right="100"/>
+            </w:pPr>
+            <w:r xmlns:w="http://schemas.openxmlformats.org/wordprocessingml/2006/main" xmlns:wp="http://schemas.openxmlformats.org/drawingml/2006/wordprocessingDrawing" xmlns:r="http://schemas.openxmlformats.org/officeDocument/2006/relationships" xmlns:w14="http://schemas.microsoft.com/office/word/2010/wordml">
+              <w:rPr>
+                <w:rFonts w:ascii="Times New Roman" w:hAnsi="Times New Roman" w:eastAsia="Times New Roman" w:cs="Times New Roman"/>
+                <w:i w:val="false"/>
+                <w:b w:val="false"/>
+                <w:u w:val="none"/>
+                <w:sz w:val="20"/>
+                <w:szCs w:val="20"/>
+                <w:color w:val="000000"/>
+              </w:rPr>
+              <w:t xml:space="preserve">167.42</w:t>
+            </w:r>
+          </w:p>
+        </w:tc>
+        <w:tc>
+          <w:tcPr>
+            <w:tcBorders>
+              <w:bottom w:val="single" w:sz="8" w:space="0" w:color="000000"/>
+              <w:top w:val="none" w:sz="0" w:space="0" w:color="000000"/>
+              <w:left w:val="none" w:sz="0" w:space="0" w:color="000000"/>
+              <w:right w:val="none" w:sz="0" w:space="0" w:color="000000"/>
+            </w:tcBorders>
+            <w:shd w:val="clear" w:color="auto" w:fill="FFFFFF"/>
+            <w:tcMar>
+              <w:top w:w="0" w:type="dxa"/>
+              <w:bottom w:w="0" w:type="dxa"/>
+              <w:left w:w="0" w:type="dxa"/>
+              <w:right w:w="0" w:type="dxa"/>
+            </w:tcMar>
+            <w:vAlign w:val="center"/>
+          </w:tcPr>
+          <w:p>
+            <w:pPr>
+              <w:jc w:val="center"/>
+              <w:keepNext/>
+              <w:pBdr>
+                <w:bottom w:val="none" w:sz="0" w:space="0" w:color="000000"/>
+                <w:top w:val="none" w:sz="0" w:space="0" w:color="000000"/>
+                <w:left w:val="none" w:sz="0" w:space="0" w:color="000000"/>
+                <w:right w:val="none" w:sz="0" w:space="0" w:color="000000"/>
+              </w:pBdr>
+              <w:spacing w:after="100" w:before="100" w:line="240"/>
+              <w:ind w:firstLine="0" w:left="100" w:right="100"/>
+            </w:pPr>
+            <w:r xmlns:w="http://schemas.openxmlformats.org/wordprocessingml/2006/main" xmlns:wp="http://schemas.openxmlformats.org/drawingml/2006/wordprocessingDrawing" xmlns:r="http://schemas.openxmlformats.org/officeDocument/2006/relationships" xmlns:w14="http://schemas.microsoft.com/office/word/2010/wordml">
+              <w:rPr>
+                <w:rFonts w:ascii="Times New Roman" w:hAnsi="Times New Roman" w:eastAsia="Times New Roman" w:cs="Times New Roman"/>
+                <w:i w:val="false"/>
+                <w:b w:val="false"/>
+                <w:u w:val="none"/>
+                <w:sz w:val="20"/>
+                <w:szCs w:val="20"/>
+                <w:color w:val="000000"/>
+              </w:rPr>
+              <w:t xml:space="preserve">-140 484.79</w:t>
+            </w:r>
+          </w:p>
+        </w:tc>
+        <w:tc>
+          <w:tcPr>
+            <w:tcBorders>
+              <w:bottom w:val="single" w:sz="8" w:space="0" w:color="000000"/>
+              <w:top w:val="none" w:sz="0" w:space="0" w:color="000000"/>
+              <w:left w:val="none" w:sz="0" w:space="0" w:color="000000"/>
+              <w:right w:val="none" w:sz="0" w:space="0" w:color="000000"/>
+            </w:tcBorders>
+            <w:shd w:val="clear" w:color="auto" w:fill="FFFFFF"/>
+            <w:tcMar>
+              <w:top w:w="0" w:type="dxa"/>
+              <w:bottom w:w="0" w:type="dxa"/>
+              <w:left w:w="0" w:type="dxa"/>
+              <w:right w:w="0" w:type="dxa"/>
+            </w:tcMar>
+            <w:vAlign w:val="center"/>
+          </w:tcPr>
+          <w:p>
+            <w:pPr>
+              <w:jc w:val="center"/>
+              <w:keepNext/>
+              <w:pBdr>
+                <w:bottom w:val="none" w:sz="0" w:space="0" w:color="000000"/>
+                <w:top w:val="none" w:sz="0" w:space="0" w:color="000000"/>
+                <w:left w:val="none" w:sz="0" w:space="0" w:color="000000"/>
+                <w:right w:val="none" w:sz="0" w:space="0" w:color="000000"/>
+              </w:pBdr>
+              <w:spacing w:after="100" w:before="100" w:line="240"/>
+              <w:ind w:firstLine="0" w:left="100" w:right="100"/>
+            </w:pPr>
+            <w:r xmlns:w="http://schemas.openxmlformats.org/wordprocessingml/2006/main" xmlns:wp="http://schemas.openxmlformats.org/drawingml/2006/wordprocessingDrawing" xmlns:r="http://schemas.openxmlformats.org/officeDocument/2006/relationships" xmlns:w14="http://schemas.microsoft.com/office/word/2010/wordml">
+              <w:rPr>
+                <w:rFonts w:ascii="Times New Roman" w:hAnsi="Times New Roman" w:eastAsia="Times New Roman" w:cs="Times New Roman"/>
+                <w:i w:val="false"/>
+                <w:b w:val="false"/>
+                <w:u w:val="none"/>
+                <w:sz w:val="20"/>
+                <w:szCs w:val="20"/>
+                <w:color w:val="000000"/>
+              </w:rPr>
+              <w:t xml:space="preserve">184.02</w:t>
+            </w:r>
+          </w:p>
+        </w:tc>
+      </w:tr>
+    </w:tbl>
+    <w:p>
+      <w:pPr>
+        <w:pStyle w:val="BodyText"/>
+      </w:pPr>
+    </w:p>
+    <w:p>
+      <w:pPr>
+        <w:pStyle w:val="BodyText"/>
+      </w:pPr>
+      <w:r>
+        <w:t xml:space="preserve">blablabla</w:t>
+      </w:r>
+    </w:p>
+    <w:p>
+      <w:pPr>
+        <w:pStyle w:val="TableCaption"/>
+      </w:pPr>
+      <w:r>
+        <w:rPr>
+          <w:rFonts/>
+          <w:b w:val="true"/>
+        </w:rPr>
+        <w:t xml:space="preserve">Table </w:t>
+      </w:r>
+      <w:bookmarkStart w:id="9c393d3f-789b-46f2-aeb3-d79f50bb729e" w:name="unnamed-chunk-4"/>
+      <w:r xmlns:w="http://schemas.openxmlformats.org/wordprocessingml/2006/main" xmlns:wp="http://schemas.openxmlformats.org/drawingml/2006/wordprocessingDrawing" xmlns:r="http://schemas.openxmlformats.org/officeDocument/2006/relationships" xmlns:w14="http://schemas.microsoft.com/office/word/2010/wordml">
+        <w:rPr>
+          <w:rFonts/>
+          <w:b w:val="true"/>
+        </w:rPr>
+        <w:fldChar w:fldCharType="begin" w:dirty="true"/>
+      </w:r>
+      <w:r xmlns:w="http://schemas.openxmlformats.org/wordprocessingml/2006/main" xmlns:wp="http://schemas.openxmlformats.org/drawingml/2006/wordprocessingDrawing" xmlns:r="http://schemas.openxmlformats.org/officeDocument/2006/relationships" xmlns:w14="http://schemas.microsoft.com/office/word/2010/wordml">
+        <w:rPr>
+          <w:rFonts/>
+          <w:b w:val="true"/>
+        </w:rPr>
+        <w:instrText xml:space="preserve" w:dirty="true">SEQ tab \* Arabic</w:instrText>
+      </w:r>
+      <w:r xmlns:w="http://schemas.openxmlformats.org/wordprocessingml/2006/main" xmlns:wp="http://schemas.openxmlformats.org/drawingml/2006/wordprocessingDrawing" xmlns:r="http://schemas.openxmlformats.org/officeDocument/2006/relationships" xmlns:w14="http://schemas.microsoft.com/office/word/2010/wordml">
+        <w:rPr>
+          <w:rFonts/>
+          <w:b w:val="true"/>
+        </w:rPr>
+        <w:fldChar w:fldCharType="end" w:dirty="true"/>
+      </w:r>
+      <w:bookmarkEnd w:id="9c393d3f-789b-46f2-aeb3-d79f50bb729e"/>
+      <w:r>
+        <w:t xml:space="preserve">: </w:t>
+      </w:r>
+      <w:r>
+        <w:t xml:space="preserve">Posterior mean values, standard errors, and 95% credible intervals for the GAMM with a common global smoother</w:t>
+      </w:r>
+    </w:p>
+    <w:tbl xmlns:w="http://schemas.openxmlformats.org/wordprocessingml/2006/main" xmlns:r="http://schemas.openxmlformats.org/officeDocument/2006/relationships" xmlns:w14="http://schemas.microsoft.com/office/word/2010/wordml" xmlns:wp="http://schemas.openxmlformats.org/drawingml/2006/wordprocessingDrawing" xmlns:a="http://schemas.openxmlformats.org/drawingml/2006/main" xmlns:pic="http://schemas.openxmlformats.org/drawingml/2006/picture">
+      <w:tblPr>
+        <w:tblLayout w:type="fixed"/>
+        <w:jc w:val="start"/>
+        <w:tblLook w:firstRow="1" w:lastRow="0" w:firstColumn="0" w:lastColumn="0" w:noHBand="0" w:noVBand="1"/>
+      </w:tblPr>
+      <w:tblGrid>
+        <w:gridCol w:w="2526"/>
+        <w:gridCol w:w="1902"/>
+        <w:gridCol w:w="1279"/>
+        <w:gridCol w:w="1034"/>
+        <w:gridCol w:w="1034"/>
+      </w:tblGrid>
+      <w:tr>
+        <w:trPr>
+          <w:cantSplit/>
+          <w:trHeight w:val="577" w:hRule="auto"/>
+          <w:tblHeader/>
+        </w:trPr>
+        header1
+        <w:tc>
+          <w:tcPr>
+            <w:tcBorders>
+              <w:bottom w:val="single" w:sz="8" w:space="0" w:color="000000"/>
+              <w:top w:val="single" w:sz="8" w:space="0" w:color="000000"/>
+              <w:left w:val="none" w:sz="0" w:space="0" w:color="000000"/>
+              <w:right w:val="none" w:sz="0" w:space="0" w:color="000000"/>
+            </w:tcBorders>
+            <w:shd w:val="clear" w:color="auto" w:fill="FFFFFF"/>
+            <w:tcMar>
+              <w:top w:w="0" w:type="dxa"/>
+              <w:bottom w:w="0" w:type="dxa"/>
+              <w:left w:w="0" w:type="dxa"/>
+              <w:right w:w="0" w:type="dxa"/>
+            </w:tcMar>
+            <w:vAlign w:val="center"/>
+          </w:tcPr>
+          <w:p>
+            <w:pPr>
+              <w:jc w:val="left"/>
+              <w:keepNext/>
+              <w:pBdr>
+                <w:bottom w:val="none" w:sz="0" w:space="0" w:color="000000"/>
+                <w:top w:val="none" w:sz="0" w:space="0" w:color="000000"/>
+                <w:left w:val="none" w:sz="0" w:space="0" w:color="000000"/>
+                <w:right w:val="none" w:sz="0" w:space="0" w:color="000000"/>
+              </w:pBdr>
+              <w:spacing w:after="100" w:before="100" w:line="240"/>
+              <w:ind w:firstLine="0" w:left="100" w:right="100"/>
+            </w:pPr>
+            <w:r xmlns:w="http://schemas.openxmlformats.org/wordprocessingml/2006/main" xmlns:wp="http://schemas.openxmlformats.org/drawingml/2006/wordprocessingDrawing" xmlns:r="http://schemas.openxmlformats.org/officeDocument/2006/relationships" xmlns:w14="http://schemas.microsoft.com/office/word/2010/wordml">
+              <w:rPr>
+                <w:rFonts w:ascii="Times New Roman" w:hAnsi="Times New Roman" w:eastAsia="Times New Roman" w:cs="Times New Roman"/>
+                <w:i w:val="false"/>
+                <w:b w:val="false"/>
+                <w:u w:val="none"/>
+                <w:sz w:val="20"/>
+                <w:szCs w:val="20"/>
+                <w:color w:val="000000"/>
+              </w:rPr>
+              <w:t xml:space="preserve">Parameter</w:t>
+            </w:r>
+          </w:p>
+        </w:tc>
+        <w:tc>
+          <w:tcPr>
+            <w:tcBorders>
+              <w:bottom w:val="single" w:sz="8" w:space="0" w:color="000000"/>
+              <w:top w:val="single" w:sz="8" w:space="0" w:color="000000"/>
+              <w:left w:val="none" w:sz="0" w:space="0" w:color="000000"/>
+              <w:right w:val="none" w:sz="0" w:space="0" w:color="000000"/>
+            </w:tcBorders>
+            <w:shd w:val="clear" w:color="auto" w:fill="FFFFFF"/>
+            <w:tcMar>
+              <w:top w:w="0" w:type="dxa"/>
+              <w:bottom w:w="0" w:type="dxa"/>
+              <w:left w:w="0" w:type="dxa"/>
+              <w:right w:w="0" w:type="dxa"/>
+            </w:tcMar>
+            <w:vAlign w:val="center"/>
+          </w:tcPr>
+          <w:p>
+            <w:pPr>
+              <w:jc w:val="center"/>
+              <w:keepNext/>
+              <w:pBdr>
+                <w:bottom w:val="none" w:sz="0" w:space="0" w:color="000000"/>
+                <w:top w:val="none" w:sz="0" w:space="0" w:color="000000"/>
+                <w:left w:val="none" w:sz="0" w:space="0" w:color="000000"/>
+                <w:right w:val="none" w:sz="0" w:space="0" w:color="000000"/>
+              </w:pBdr>
+              <w:spacing w:after="100" w:before="100" w:line="240"/>
+              <w:ind w:firstLine="0" w:left="100" w:right="100"/>
+            </w:pPr>
+            <w:r xmlns:w="http://schemas.openxmlformats.org/wordprocessingml/2006/main" xmlns:wp="http://schemas.openxmlformats.org/drawingml/2006/wordprocessingDrawing" xmlns:r="http://schemas.openxmlformats.org/officeDocument/2006/relationships" xmlns:w14="http://schemas.microsoft.com/office/word/2010/wordml">
+              <w:rPr>
+                <w:rFonts w:ascii="Times New Roman" w:hAnsi="Times New Roman" w:eastAsia="Times New Roman" w:cs="Times New Roman"/>
+                <w:i w:val="false"/>
+                <w:b w:val="false"/>
+                <w:u w:val="none"/>
+                <w:sz w:val="20"/>
+                <w:szCs w:val="20"/>
+                <w:color w:val="000000"/>
+              </w:rPr>
+              <w:t xml:space="preserve">Posterior mean</w:t>
+            </w:r>
+          </w:p>
+        </w:tc>
+        <w:tc>
+          <w:tcPr>
+            <w:tcBorders>
+              <w:bottom w:val="single" w:sz="8" w:space="0" w:color="000000"/>
+              <w:top w:val="single" w:sz="8" w:space="0" w:color="000000"/>
+              <w:left w:val="none" w:sz="0" w:space="0" w:color="000000"/>
+              <w:right w:val="none" w:sz="0" w:space="0" w:color="000000"/>
+            </w:tcBorders>
+            <w:shd w:val="clear" w:color="auto" w:fill="FFFFFF"/>
+            <w:tcMar>
+              <w:top w:w="0" w:type="dxa"/>
+              <w:bottom w:w="0" w:type="dxa"/>
+              <w:left w:w="0" w:type="dxa"/>
+              <w:right w:w="0" w:type="dxa"/>
+            </w:tcMar>
+            <w:vAlign w:val="center"/>
+          </w:tcPr>
+          <w:p>
+            <w:pPr>
+              <w:jc w:val="center"/>
+              <w:keepNext/>
+              <w:pBdr>
+                <w:bottom w:val="none" w:sz="0" w:space="0" w:color="000000"/>
+                <w:top w:val="none" w:sz="0" w:space="0" w:color="000000"/>
+                <w:left w:val="none" w:sz="0" w:space="0" w:color="000000"/>
+                <w:right w:val="none" w:sz="0" w:space="0" w:color="000000"/>
+              </w:pBdr>
+              <w:spacing w:after="100" w:before="100" w:line="240"/>
+              <w:ind w:firstLine="0" w:left="100" w:right="100"/>
+            </w:pPr>
+            <w:r xmlns:w="http://schemas.openxmlformats.org/wordprocessingml/2006/main" xmlns:wp="http://schemas.openxmlformats.org/drawingml/2006/wordprocessingDrawing" xmlns:r="http://schemas.openxmlformats.org/officeDocument/2006/relationships" xmlns:w14="http://schemas.microsoft.com/office/word/2010/wordml">
+              <w:rPr>
+                <w:rFonts w:ascii="Times New Roman" w:hAnsi="Times New Roman" w:eastAsia="Times New Roman" w:cs="Times New Roman"/>
+                <w:i w:val="false"/>
+                <w:b w:val="false"/>
+                <w:u w:val="none"/>
+                <w:sz w:val="20"/>
+                <w:szCs w:val="20"/>
+                <w:color w:val="000000"/>
+              </w:rPr>
+              <w:t xml:space="preserve">Est.Error</w:t>
+            </w:r>
+          </w:p>
+        </w:tc>
+        <w:tc>
+          <w:tcPr>
+            <w:tcBorders>
+              <w:bottom w:val="single" w:sz="8" w:space="0" w:color="000000"/>
+              <w:top w:val="single" w:sz="8" w:space="0" w:color="000000"/>
+              <w:left w:val="none" w:sz="0" w:space="0" w:color="000000"/>
+              <w:right w:val="none" w:sz="0" w:space="0" w:color="000000"/>
+            </w:tcBorders>
+            <w:shd w:val="clear" w:color="auto" w:fill="FFFFFF"/>
+            <w:tcMar>
+              <w:top w:w="0" w:type="dxa"/>
+              <w:bottom w:w="0" w:type="dxa"/>
+              <w:left w:w="0" w:type="dxa"/>
+              <w:right w:w="0" w:type="dxa"/>
+            </w:tcMar>
+            <w:vAlign w:val="center"/>
+          </w:tcPr>
+          <w:p>
+            <w:pPr>
+              <w:jc w:val="center"/>
+              <w:keepNext/>
+              <w:pBdr>
+                <w:bottom w:val="none" w:sz="0" w:space="0" w:color="000000"/>
+                <w:top w:val="none" w:sz="0" w:space="0" w:color="000000"/>
+                <w:left w:val="none" w:sz="0" w:space="0" w:color="000000"/>
+                <w:right w:val="none" w:sz="0" w:space="0" w:color="000000"/>
+              </w:pBdr>
+              <w:spacing w:after="100" w:before="100" w:line="240"/>
+              <w:ind w:firstLine="0" w:left="100" w:right="100"/>
+            </w:pPr>
+            <w:r xmlns:w="http://schemas.openxmlformats.org/wordprocessingml/2006/main" xmlns:wp="http://schemas.openxmlformats.org/drawingml/2006/wordprocessingDrawing" xmlns:r="http://schemas.openxmlformats.org/officeDocument/2006/relationships" xmlns:w14="http://schemas.microsoft.com/office/word/2010/wordml">
+              <w:rPr>
+                <w:rFonts w:ascii="Times New Roman" w:hAnsi="Times New Roman" w:eastAsia="Times New Roman" w:cs="Times New Roman"/>
+                <w:i w:val="false"/>
+                <w:b w:val="false"/>
+                <w:u w:val="none"/>
+                <w:sz w:val="20"/>
+                <w:szCs w:val="20"/>
+                <w:color w:val="000000"/>
+              </w:rPr>
+              <w:t xml:space="preserve">2.5%</w:t>
+            </w:r>
+          </w:p>
+        </w:tc>
+        <w:tc>
+          <w:tcPr>
+            <w:tcBorders>
+              <w:bottom w:val="single" w:sz="8" w:space="0" w:color="000000"/>
+              <w:top w:val="single" w:sz="8" w:space="0" w:color="000000"/>
+              <w:left w:val="none" w:sz="0" w:space="0" w:color="000000"/>
+              <w:right w:val="none" w:sz="0" w:space="0" w:color="000000"/>
+            </w:tcBorders>
+            <w:shd w:val="clear" w:color="auto" w:fill="FFFFFF"/>
+            <w:tcMar>
+              <w:top w:w="0" w:type="dxa"/>
+              <w:bottom w:w="0" w:type="dxa"/>
+              <w:left w:w="0" w:type="dxa"/>
+              <w:right w:w="0" w:type="dxa"/>
+            </w:tcMar>
+            <w:vAlign w:val="center"/>
+          </w:tcPr>
+          <w:p>
+            <w:pPr>
+              <w:jc w:val="center"/>
+              <w:keepNext/>
+              <w:pBdr>
+                <w:bottom w:val="none" w:sz="0" w:space="0" w:color="000000"/>
+                <w:top w:val="none" w:sz="0" w:space="0" w:color="000000"/>
+                <w:left w:val="none" w:sz="0" w:space="0" w:color="000000"/>
+                <w:right w:val="none" w:sz="0" w:space="0" w:color="000000"/>
+              </w:pBdr>
+              <w:spacing w:after="100" w:before="100" w:line="240"/>
+              <w:ind w:firstLine="0" w:left="100" w:right="100"/>
+            </w:pPr>
+            <w:r xmlns:w="http://schemas.openxmlformats.org/wordprocessingml/2006/main" xmlns:wp="http://schemas.openxmlformats.org/drawingml/2006/wordprocessingDrawing" xmlns:r="http://schemas.openxmlformats.org/officeDocument/2006/relationships" xmlns:w14="http://schemas.microsoft.com/office/word/2010/wordml">
+              <w:rPr>
+                <w:rFonts w:ascii="Times New Roman" w:hAnsi="Times New Roman" w:eastAsia="Times New Roman" w:cs="Times New Roman"/>
+                <w:i w:val="false"/>
+                <w:b w:val="false"/>
+                <w:u w:val="none"/>
+                <w:sz w:val="20"/>
+                <w:szCs w:val="20"/>
+                <w:color w:val="000000"/>
+              </w:rPr>
+              <w:t xml:space="preserve">97.5%</w:t>
+            </w:r>
+          </w:p>
+        </w:tc>
+      </w:tr>
+      <w:tr>
+        <w:trPr>
+          <w:cantSplit/>
+          <w:trHeight w:val="612" w:hRule="auto"/>
+        </w:trPr>
+        body1
+        <w:tc>
+          <w:tcPr>
+            <w:tcBorders>
+              <w:bottom w:val="none" w:sz="0" w:space="0" w:color="000000"/>
+              <w:top w:val="none" w:sz="0" w:space="0" w:color="000000"/>
+              <w:left w:val="none" w:sz="0" w:space="0" w:color="000000"/>
+              <w:right w:val="none" w:sz="0" w:space="0" w:color="000000"/>
+            </w:tcBorders>
+            <w:shd w:val="clear" w:color="auto" w:fill="FFFFFF"/>
+            <w:tcMar>
+              <w:top w:w="0" w:type="dxa"/>
+              <w:bottom w:w="0" w:type="dxa"/>
+              <w:left w:w="0" w:type="dxa"/>
+              <w:right w:w="0" w:type="dxa"/>
+            </w:tcMar>
+            <w:vAlign w:val="center"/>
+          </w:tcPr>
+          <w:p>
+            <w:pPr>
+              <w:jc w:val="left"/>
+              <w:keepNext/>
+              <w:pBdr>
+                <w:bottom w:val="none" w:sz="0" w:space="0" w:color="000000"/>
+                <w:top w:val="none" w:sz="0" w:space="0" w:color="000000"/>
+                <w:left w:val="none" w:sz="0" w:space="0" w:color="000000"/>
+                <w:right w:val="none" w:sz="0" w:space="0" w:color="000000"/>
+              </w:pBdr>
+              <w:spacing w:after="100" w:before="100" w:line="240"/>
+              <w:ind w:firstLine="0" w:left="100" w:right="100"/>
+            </w:pPr>
+            <w:r xmlns:w="http://schemas.openxmlformats.org/wordprocessingml/2006/main" xmlns:wp="http://schemas.openxmlformats.org/drawingml/2006/wordprocessingDrawing" xmlns:r="http://schemas.openxmlformats.org/officeDocument/2006/relationships" xmlns:w14="http://schemas.microsoft.com/office/word/2010/wordml">
+              <w:rPr>
+                <w:rFonts w:ascii="Times New Roman" w:hAnsi="Times New Roman" w:eastAsia="Times New Roman" w:cs="Times New Roman"/>
+                <w:i w:val="false"/>
+                <w:b w:val="false"/>
+                <w:u w:val="none"/>
+                <w:sz w:val="20"/>
+                <w:szCs w:val="20"/>
+                <w:color w:val="000000"/>
+              </w:rPr>
+              <w:t xml:space="preserve">Intercept</w:t>
+            </w:r>
+          </w:p>
+        </w:tc>
+        <w:tc>
+          <w:tcPr>
+            <w:tcBorders>
+              <w:bottom w:val="none" w:sz="0" w:space="0" w:color="000000"/>
+              <w:top w:val="none" w:sz="0" w:space="0" w:color="000000"/>
+              <w:left w:val="none" w:sz="0" w:space="0" w:color="000000"/>
+              <w:right w:val="none" w:sz="0" w:space="0" w:color="000000"/>
+            </w:tcBorders>
+            <w:shd w:val="clear" w:color="auto" w:fill="FFFFFF"/>
+            <w:tcMar>
+              <w:top w:w="0" w:type="dxa"/>
+              <w:bottom w:w="0" w:type="dxa"/>
+              <w:left w:w="0" w:type="dxa"/>
+              <w:right w:w="0" w:type="dxa"/>
+            </w:tcMar>
+            <w:vAlign w:val="center"/>
+          </w:tcPr>
+          <w:p>
+            <w:pPr>
+              <w:jc w:val="center"/>
+              <w:keepNext/>
+              <w:pBdr>
+                <w:bottom w:val="none" w:sz="0" w:space="0" w:color="000000"/>
+                <w:top w:val="none" w:sz="0" w:space="0" w:color="000000"/>
+                <w:left w:val="none" w:sz="0" w:space="0" w:color="000000"/>
+                <w:right w:val="none" w:sz="0" w:space="0" w:color="000000"/>
+              </w:pBdr>
+              <w:spacing w:after="100" w:before="100" w:line="240"/>
+              <w:ind w:firstLine="0" w:left="100" w:right="100"/>
+            </w:pPr>
+            <w:r xmlns:w="http://schemas.openxmlformats.org/wordprocessingml/2006/main" xmlns:wp="http://schemas.openxmlformats.org/drawingml/2006/wordprocessingDrawing" xmlns:r="http://schemas.openxmlformats.org/officeDocument/2006/relationships" xmlns:w14="http://schemas.microsoft.com/office/word/2010/wordml">
+              <w:rPr>
+                <w:rFonts w:ascii="Times New Roman" w:hAnsi="Times New Roman" w:eastAsia="Times New Roman" w:cs="Times New Roman"/>
+                <w:i w:val="false"/>
+                <w:b w:val="false"/>
+                <w:u w:val="none"/>
+                <w:sz w:val="20"/>
+                <w:szCs w:val="20"/>
+                <w:color w:val="000000"/>
+              </w:rPr>
+              <w:t xml:space="preserve">0.066</w:t>
+            </w:r>
+          </w:p>
+        </w:tc>
+        <w:tc>
+          <w:tcPr>
+            <w:tcBorders>
+              <w:bottom w:val="none" w:sz="0" w:space="0" w:color="000000"/>
+              <w:top w:val="none" w:sz="0" w:space="0" w:color="000000"/>
+              <w:left w:val="none" w:sz="0" w:space="0" w:color="000000"/>
+              <w:right w:val="none" w:sz="0" w:space="0" w:color="000000"/>
+            </w:tcBorders>
+            <w:shd w:val="clear" w:color="auto" w:fill="FFFFFF"/>
+            <w:tcMar>
+              <w:top w:w="0" w:type="dxa"/>
+              <w:bottom w:w="0" w:type="dxa"/>
+              <w:left w:w="0" w:type="dxa"/>
+              <w:right w:w="0" w:type="dxa"/>
+            </w:tcMar>
+            <w:vAlign w:val="center"/>
+          </w:tcPr>
+          <w:p>
+            <w:pPr>
+              <w:jc w:val="center"/>
+              <w:keepNext/>
+              <w:pBdr>
+                <w:bottom w:val="none" w:sz="0" w:space="0" w:color="000000"/>
+                <w:top w:val="none" w:sz="0" w:space="0" w:color="000000"/>
+                <w:left w:val="none" w:sz="0" w:space="0" w:color="000000"/>
+                <w:right w:val="none" w:sz="0" w:space="0" w:color="000000"/>
+              </w:pBdr>
+              <w:spacing w:after="100" w:before="100" w:line="240"/>
+              <w:ind w:firstLine="0" w:left="100" w:right="100"/>
+            </w:pPr>
+            <w:r xmlns:w="http://schemas.openxmlformats.org/wordprocessingml/2006/main" xmlns:wp="http://schemas.openxmlformats.org/drawingml/2006/wordprocessingDrawing" xmlns:r="http://schemas.openxmlformats.org/officeDocument/2006/relationships" xmlns:w14="http://schemas.microsoft.com/office/word/2010/wordml">
+              <w:rPr>
+                <w:rFonts w:ascii="Times New Roman" w:hAnsi="Times New Roman" w:eastAsia="Times New Roman" w:cs="Times New Roman"/>
+                <w:i w:val="false"/>
+                <w:b w:val="false"/>
+                <w:u w:val="none"/>
+                <w:sz w:val="20"/>
+                <w:szCs w:val="20"/>
+                <w:color w:val="000000"/>
+              </w:rPr>
+              <w:t xml:space="preserve">0.036</w:t>
+            </w:r>
+          </w:p>
+        </w:tc>
+        <w:tc>
+          <w:tcPr>
+            <w:tcBorders>
+              <w:bottom w:val="none" w:sz="0" w:space="0" w:color="000000"/>
+              <w:top w:val="none" w:sz="0" w:space="0" w:color="000000"/>
+              <w:left w:val="none" w:sz="0" w:space="0" w:color="000000"/>
+              <w:right w:val="none" w:sz="0" w:space="0" w:color="000000"/>
+            </w:tcBorders>
+            <w:shd w:val="clear" w:color="auto" w:fill="FFFFFF"/>
+            <w:tcMar>
+              <w:top w:w="0" w:type="dxa"/>
+              <w:bottom w:w="0" w:type="dxa"/>
+              <w:left w:w="0" w:type="dxa"/>
+              <w:right w:w="0" w:type="dxa"/>
+            </w:tcMar>
+            <w:vAlign w:val="center"/>
+          </w:tcPr>
+          <w:p>
+            <w:pPr>
+              <w:jc w:val="center"/>
+              <w:keepNext/>
+              <w:pBdr>
+                <w:bottom w:val="none" w:sz="0" w:space="0" w:color="000000"/>
+                <w:top w:val="none" w:sz="0" w:space="0" w:color="000000"/>
+                <w:left w:val="none" w:sz="0" w:space="0" w:color="000000"/>
+                <w:right w:val="none" w:sz="0" w:space="0" w:color="000000"/>
+              </w:pBdr>
+              <w:spacing w:after="100" w:before="100" w:line="240"/>
+              <w:ind w:firstLine="0" w:left="100" w:right="100"/>
+            </w:pPr>
+            <w:r xmlns:w="http://schemas.openxmlformats.org/wordprocessingml/2006/main" xmlns:wp="http://schemas.openxmlformats.org/drawingml/2006/wordprocessingDrawing" xmlns:r="http://schemas.openxmlformats.org/officeDocument/2006/relationships" xmlns:w14="http://schemas.microsoft.com/office/word/2010/wordml">
+              <w:rPr>
+                <w:rFonts w:ascii="Times New Roman" w:hAnsi="Times New Roman" w:eastAsia="Times New Roman" w:cs="Times New Roman"/>
+                <w:i w:val="false"/>
+                <w:b w:val="false"/>
+                <w:u w:val="none"/>
+                <w:sz w:val="20"/>
+                <w:szCs w:val="20"/>
+                <w:color w:val="000000"/>
+              </w:rPr>
+              <w:t xml:space="preserve">-0.005</w:t>
+            </w:r>
+          </w:p>
+        </w:tc>
+        <w:tc>
+          <w:tcPr>
+            <w:tcBorders>
+              <w:bottom w:val="none" w:sz="0" w:space="0" w:color="000000"/>
+              <w:top w:val="none" w:sz="0" w:space="0" w:color="000000"/>
+              <w:left w:val="none" w:sz="0" w:space="0" w:color="000000"/>
+              <w:right w:val="none" w:sz="0" w:space="0" w:color="000000"/>
+            </w:tcBorders>
+            <w:shd w:val="clear" w:color="auto" w:fill="FFFFFF"/>
+            <w:tcMar>
+              <w:top w:w="0" w:type="dxa"/>
+              <w:bottom w:w="0" w:type="dxa"/>
+              <w:left w:w="0" w:type="dxa"/>
+              <w:right w:w="0" w:type="dxa"/>
+            </w:tcMar>
+            <w:vAlign w:val="center"/>
+          </w:tcPr>
+          <w:p>
+            <w:pPr>
+              <w:jc w:val="center"/>
+              <w:keepNext/>
+              <w:pBdr>
+                <w:bottom w:val="none" w:sz="0" w:space="0" w:color="000000"/>
+                <w:top w:val="none" w:sz="0" w:space="0" w:color="000000"/>
+                <w:left w:val="none" w:sz="0" w:space="0" w:color="000000"/>
+                <w:right w:val="none" w:sz="0" w:space="0" w:color="000000"/>
+              </w:pBdr>
+              <w:spacing w:after="100" w:before="100" w:line="240"/>
+              <w:ind w:firstLine="0" w:left="100" w:right="100"/>
+            </w:pPr>
+            <w:r xmlns:w="http://schemas.openxmlformats.org/wordprocessingml/2006/main" xmlns:wp="http://schemas.openxmlformats.org/drawingml/2006/wordprocessingDrawing" xmlns:r="http://schemas.openxmlformats.org/officeDocument/2006/relationships" xmlns:w14="http://schemas.microsoft.com/office/word/2010/wordml">
+              <w:rPr>
+                <w:rFonts w:ascii="Times New Roman" w:hAnsi="Times New Roman" w:eastAsia="Times New Roman" w:cs="Times New Roman"/>
+                <w:i w:val="false"/>
+                <w:b w:val="false"/>
+                <w:u w:val="none"/>
+                <w:sz w:val="20"/>
+                <w:szCs w:val="20"/>
+                <w:color w:val="000000"/>
+              </w:rPr>
+              <w:t xml:space="preserve">0.135</w:t>
+            </w:r>
+          </w:p>
+        </w:tc>
+      </w:tr>
+      <w:tr>
+        <w:trPr>
+          <w:cantSplit/>
+          <w:trHeight w:val="614" w:hRule="auto"/>
+        </w:trPr>
+        body2
+        <w:tc>
+          <w:tcPr>
+            <w:tcBorders>
+              <w:bottom w:val="none" w:sz="0" w:space="0" w:color="000000"/>
+              <w:top w:val="none" w:sz="0" w:space="0" w:color="000000"/>
+              <w:left w:val="none" w:sz="0" w:space="0" w:color="000000"/>
+              <w:right w:val="none" w:sz="0" w:space="0" w:color="000000"/>
+            </w:tcBorders>
+            <w:shd w:val="clear" w:color="auto" w:fill="FFFFFF"/>
+            <w:tcMar>
+              <w:top w:w="0" w:type="dxa"/>
+              <w:bottom w:w="0" w:type="dxa"/>
+              <w:left w:w="0" w:type="dxa"/>
+              <w:right w:w="0" w:type="dxa"/>
+            </w:tcMar>
+            <w:vAlign w:val="center"/>
+          </w:tcPr>
+          <w:p>
+            <w:pPr>
+              <w:jc w:val="left"/>
+              <w:keepNext/>
+              <w:pBdr>
+                <w:bottom w:val="none" w:sz="0" w:space="0" w:color="000000"/>
+                <w:top w:val="none" w:sz="0" w:space="0" w:color="000000"/>
+                <w:left w:val="none" w:sz="0" w:space="0" w:color="000000"/>
+                <w:right w:val="none" w:sz="0" w:space="0" w:color="000000"/>
+              </w:pBdr>
+              <w:spacing w:after="100" w:before="100" w:line="240"/>
+              <w:ind w:firstLine="0" w:left="100" w:right="100"/>
+            </w:pPr>
+            <w:r xmlns:w="http://schemas.openxmlformats.org/wordprocessingml/2006/main" xmlns:wp="http://schemas.openxmlformats.org/drawingml/2006/wordprocessingDrawing" xmlns:r="http://schemas.openxmlformats.org/officeDocument/2006/relationships" xmlns:w14="http://schemas.microsoft.com/office/word/2010/wordml">
+              <w:rPr>
+                <w:rFonts w:ascii="Times New Roman" w:hAnsi="Times New Roman" w:eastAsia="Times New Roman" w:cs="Times New Roman"/>
+                <w:i w:val="false"/>
+                <w:b w:val="false"/>
+                <w:u w:val="none"/>
+                <w:sz w:val="20"/>
+                <w:szCs w:val="20"/>
+                <w:color w:val="000000"/>
+              </w:rPr>
+              <w:t xml:space="preserve">Z game duration</w:t>
+            </w:r>
+          </w:p>
+        </w:tc>
+        <w:tc>
+          <w:tcPr>
+            <w:tcBorders>
+              <w:bottom w:val="none" w:sz="0" w:space="0" w:color="000000"/>
+              <w:top w:val="none" w:sz="0" w:space="0" w:color="000000"/>
+              <w:left w:val="none" w:sz="0" w:space="0" w:color="000000"/>
+              <w:right w:val="none" w:sz="0" w:space="0" w:color="000000"/>
+            </w:tcBorders>
+            <w:shd w:val="clear" w:color="auto" w:fill="FFFFFF"/>
+            <w:tcMar>
+              <w:top w:w="0" w:type="dxa"/>
+              <w:bottom w:w="0" w:type="dxa"/>
+              <w:left w:w="0" w:type="dxa"/>
+              <w:right w:w="0" w:type="dxa"/>
+            </w:tcMar>
+            <w:vAlign w:val="center"/>
+          </w:tcPr>
+          <w:p>
+            <w:pPr>
+              <w:jc w:val="center"/>
+              <w:keepNext/>
+              <w:pBdr>
+                <w:bottom w:val="none" w:sz="0" w:space="0" w:color="000000"/>
+                <w:top w:val="none" w:sz="0" w:space="0" w:color="000000"/>
+                <w:left w:val="none" w:sz="0" w:space="0" w:color="000000"/>
+                <w:right w:val="none" w:sz="0" w:space="0" w:color="000000"/>
+              </w:pBdr>
+              <w:spacing w:after="100" w:before="100" w:line="240"/>
+              <w:ind w:firstLine="0" w:left="100" w:right="100"/>
+            </w:pPr>
+            <w:r xmlns:w="http://schemas.openxmlformats.org/wordprocessingml/2006/main" xmlns:wp="http://schemas.openxmlformats.org/drawingml/2006/wordprocessingDrawing" xmlns:r="http://schemas.openxmlformats.org/officeDocument/2006/relationships" xmlns:w14="http://schemas.microsoft.com/office/word/2010/wordml">
+              <w:rPr>
+                <w:rFonts w:ascii="Times New Roman" w:hAnsi="Times New Roman" w:eastAsia="Times New Roman" w:cs="Times New Roman"/>
+                <w:i w:val="false"/>
+                <w:b w:val="false"/>
+                <w:u w:val="none"/>
+                <w:sz w:val="20"/>
+                <w:szCs w:val="20"/>
+                <w:color w:val="000000"/>
+              </w:rPr>
+              <w:t xml:space="preserve">0.592</w:t>
+            </w:r>
+          </w:p>
+        </w:tc>
+        <w:tc>
+          <w:tcPr>
+            <w:tcBorders>
+              <w:bottom w:val="none" w:sz="0" w:space="0" w:color="000000"/>
+              <w:top w:val="none" w:sz="0" w:space="0" w:color="000000"/>
+              <w:left w:val="none" w:sz="0" w:space="0" w:color="000000"/>
+              <w:right w:val="none" w:sz="0" w:space="0" w:color="000000"/>
+            </w:tcBorders>
+            <w:shd w:val="clear" w:color="auto" w:fill="FFFFFF"/>
+            <w:tcMar>
+              <w:top w:w="0" w:type="dxa"/>
+              <w:bottom w:w="0" w:type="dxa"/>
+              <w:left w:w="0" w:type="dxa"/>
+              <w:right w:w="0" w:type="dxa"/>
+            </w:tcMar>
+            <w:vAlign w:val="center"/>
+          </w:tcPr>
+          <w:p>
+            <w:pPr>
+              <w:jc w:val="center"/>
+              <w:keepNext/>
+              <w:pBdr>
+                <w:bottom w:val="none" w:sz="0" w:space="0" w:color="000000"/>
+                <w:top w:val="none" w:sz="0" w:space="0" w:color="000000"/>
+                <w:left w:val="none" w:sz="0" w:space="0" w:color="000000"/>
+                <w:right w:val="none" w:sz="0" w:space="0" w:color="000000"/>
+              </w:pBdr>
+              <w:spacing w:after="100" w:before="100" w:line="240"/>
+              <w:ind w:firstLine="0" w:left="100" w:right="100"/>
+            </w:pPr>
+            <w:r xmlns:w="http://schemas.openxmlformats.org/wordprocessingml/2006/main" xmlns:wp="http://schemas.openxmlformats.org/drawingml/2006/wordprocessingDrawing" xmlns:r="http://schemas.openxmlformats.org/officeDocument/2006/relationships" xmlns:w14="http://schemas.microsoft.com/office/word/2010/wordml">
+              <w:rPr>
+                <w:rFonts w:ascii="Times New Roman" w:hAnsi="Times New Roman" w:eastAsia="Times New Roman" w:cs="Times New Roman"/>
+                <w:i w:val="false"/>
+                <w:b w:val="false"/>
+                <w:u w:val="none"/>
+                <w:sz w:val="20"/>
+                <w:szCs w:val="20"/>
+                <w:color w:val="000000"/>
+              </w:rPr>
+              <w:t xml:space="preserve">0.006</w:t>
+            </w:r>
+          </w:p>
+        </w:tc>
+        <w:tc>
+          <w:tcPr>
+            <w:tcBorders>
+              <w:bottom w:val="none" w:sz="0" w:space="0" w:color="000000"/>
+              <w:top w:val="none" w:sz="0" w:space="0" w:color="000000"/>
+              <w:left w:val="none" w:sz="0" w:space="0" w:color="000000"/>
+              <w:right w:val="none" w:sz="0" w:space="0" w:color="000000"/>
+            </w:tcBorders>
+            <w:shd w:val="clear" w:color="auto" w:fill="FFFFFF"/>
+            <w:tcMar>
+              <w:top w:w="0" w:type="dxa"/>
+              <w:bottom w:w="0" w:type="dxa"/>
+              <w:left w:w="0" w:type="dxa"/>
+              <w:right w:w="0" w:type="dxa"/>
+            </w:tcMar>
+            <w:vAlign w:val="center"/>
+          </w:tcPr>
+          <w:p>
+            <w:pPr>
+              <w:jc w:val="center"/>
+              <w:keepNext/>
+              <w:pBdr>
+                <w:bottom w:val="none" w:sz="0" w:space="0" w:color="000000"/>
+                <w:top w:val="none" w:sz="0" w:space="0" w:color="000000"/>
+                <w:left w:val="none" w:sz="0" w:space="0" w:color="000000"/>
+                <w:right w:val="none" w:sz="0" w:space="0" w:color="000000"/>
+              </w:pBdr>
+              <w:spacing w:after="100" w:before="100" w:line="240"/>
+              <w:ind w:firstLine="0" w:left="100" w:right="100"/>
+            </w:pPr>
+            <w:r xmlns:w="http://schemas.openxmlformats.org/wordprocessingml/2006/main" xmlns:wp="http://schemas.openxmlformats.org/drawingml/2006/wordprocessingDrawing" xmlns:r="http://schemas.openxmlformats.org/officeDocument/2006/relationships" xmlns:w14="http://schemas.microsoft.com/office/word/2010/wordml">
+              <w:rPr>
+                <w:rFonts w:ascii="Times New Roman" w:hAnsi="Times New Roman" w:eastAsia="Times New Roman" w:cs="Times New Roman"/>
+                <w:i w:val="false"/>
+                <w:b w:val="false"/>
+                <w:u w:val="none"/>
+                <w:sz w:val="20"/>
+                <w:szCs w:val="20"/>
+                <w:color w:val="000000"/>
+              </w:rPr>
+              <w:t xml:space="preserve">0.581</w:t>
+            </w:r>
+          </w:p>
+        </w:tc>
+        <w:tc>
+          <w:tcPr>
+            <w:tcBorders>
+              <w:bottom w:val="none" w:sz="0" w:space="0" w:color="000000"/>
+              <w:top w:val="none" w:sz="0" w:space="0" w:color="000000"/>
+              <w:left w:val="none" w:sz="0" w:space="0" w:color="000000"/>
+              <w:right w:val="none" w:sz="0" w:space="0" w:color="000000"/>
+            </w:tcBorders>
+            <w:shd w:val="clear" w:color="auto" w:fill="FFFFFF"/>
+            <w:tcMar>
+              <w:top w:w="0" w:type="dxa"/>
+              <w:bottom w:w="0" w:type="dxa"/>
+              <w:left w:w="0" w:type="dxa"/>
+              <w:right w:w="0" w:type="dxa"/>
+            </w:tcMar>
+            <w:vAlign w:val="center"/>
+          </w:tcPr>
+          <w:p>
+            <w:pPr>
+              <w:jc w:val="center"/>
+              <w:keepNext/>
+              <w:pBdr>
+                <w:bottom w:val="none" w:sz="0" w:space="0" w:color="000000"/>
+                <w:top w:val="none" w:sz="0" w:space="0" w:color="000000"/>
+                <w:left w:val="none" w:sz="0" w:space="0" w:color="000000"/>
+                <w:right w:val="none" w:sz="0" w:space="0" w:color="000000"/>
+              </w:pBdr>
+              <w:spacing w:after="100" w:before="100" w:line="240"/>
+              <w:ind w:firstLine="0" w:left="100" w:right="100"/>
+            </w:pPr>
+            <w:r xmlns:w="http://schemas.openxmlformats.org/wordprocessingml/2006/main" xmlns:wp="http://schemas.openxmlformats.org/drawingml/2006/wordprocessingDrawing" xmlns:r="http://schemas.openxmlformats.org/officeDocument/2006/relationships" xmlns:w14="http://schemas.microsoft.com/office/word/2010/wordml">
+              <w:rPr>
+                <w:rFonts w:ascii="Times New Roman" w:hAnsi="Times New Roman" w:eastAsia="Times New Roman" w:cs="Times New Roman"/>
+                <w:i w:val="false"/>
+                <w:b w:val="false"/>
+                <w:u w:val="none"/>
+                <w:sz w:val="20"/>
+                <w:szCs w:val="20"/>
+                <w:color w:val="000000"/>
+              </w:rPr>
+              <w:t xml:space="preserve">0.603</w:t>
+            </w:r>
+          </w:p>
+        </w:tc>
+      </w:tr>
+      <w:tr>
+        <w:trPr>
+          <w:cantSplit/>
+          <w:trHeight w:val="617" w:hRule="auto"/>
+        </w:trPr>
+        body3
+        <w:tc>
+          <w:tcPr>
+            <w:tcBorders>
+              <w:bottom w:val="none" w:sz="0" w:space="0" w:color="000000"/>
+              <w:top w:val="none" w:sz="0" w:space="0" w:color="000000"/>
+              <w:left w:val="none" w:sz="0" w:space="0" w:color="000000"/>
+              <w:right w:val="none" w:sz="0" w:space="0" w:color="000000"/>
+            </w:tcBorders>
+            <w:shd w:val="clear" w:color="auto" w:fill="FFFFFF"/>
+            <w:tcMar>
+              <w:top w:w="0" w:type="dxa"/>
+              <w:bottom w:w="0" w:type="dxa"/>
+              <w:left w:w="0" w:type="dxa"/>
+              <w:right w:w="0" w:type="dxa"/>
+            </w:tcMar>
+            <w:vAlign w:val="center"/>
+          </w:tcPr>
+          <w:p>
+            <w:pPr>
+              <w:jc w:val="left"/>
+              <w:keepNext/>
+              <w:pBdr>
+                <w:bottom w:val="none" w:sz="0" w:space="0" w:color="000000"/>
+                <w:top w:val="none" w:sz="0" w:space="0" w:color="000000"/>
+                <w:left w:val="none" w:sz="0" w:space="0" w:color="000000"/>
+                <w:right w:val="none" w:sz="0" w:space="0" w:color="000000"/>
+              </w:pBdr>
+              <w:spacing w:after="100" w:before="100" w:line="240"/>
+              <w:ind w:firstLine="0" w:left="100" w:right="100"/>
+            </w:pPr>
+            <w:r xmlns:w="http://schemas.openxmlformats.org/wordprocessingml/2006/main" xmlns:wp="http://schemas.openxmlformats.org/drawingml/2006/wordprocessingDrawing" xmlns:r="http://schemas.openxmlformats.org/officeDocument/2006/relationships" xmlns:w14="http://schemas.microsoft.com/office/word/2010/wordml">
+              <w:rPr>
+                <w:rFonts w:ascii="Times New Roman" w:hAnsi="Times New Roman" w:eastAsia="Times New Roman" w:cs="Times New Roman"/>
+                <w:i w:val="false"/>
+                <w:b w:val="false"/>
+                <w:u w:val="none"/>
+                <w:sz w:val="20"/>
+                <w:szCs w:val="20"/>
+                <w:color w:val="000000"/>
+              </w:rPr>
+              <w:t xml:space="preserve">f(Z cumulative xp)</w:t>
+            </w:r>
+          </w:p>
+        </w:tc>
+        <w:tc>
+          <w:tcPr>
+            <w:tcBorders>
+              <w:bottom w:val="none" w:sz="0" w:space="0" w:color="000000"/>
+              <w:top w:val="none" w:sz="0" w:space="0" w:color="000000"/>
+              <w:left w:val="none" w:sz="0" w:space="0" w:color="000000"/>
+              <w:right w:val="none" w:sz="0" w:space="0" w:color="000000"/>
+            </w:tcBorders>
+            <w:shd w:val="clear" w:color="auto" w:fill="FFFFFF"/>
+            <w:tcMar>
+              <w:top w:w="0" w:type="dxa"/>
+              <w:bottom w:w="0" w:type="dxa"/>
+              <w:left w:w="0" w:type="dxa"/>
+              <w:right w:w="0" w:type="dxa"/>
+            </w:tcMar>
+            <w:vAlign w:val="center"/>
+          </w:tcPr>
+          <w:p>
+            <w:pPr>
+              <w:jc w:val="center"/>
+              <w:keepNext/>
+              <w:pBdr>
+                <w:bottom w:val="none" w:sz="0" w:space="0" w:color="000000"/>
+                <w:top w:val="none" w:sz="0" w:space="0" w:color="000000"/>
+                <w:left w:val="none" w:sz="0" w:space="0" w:color="000000"/>
+                <w:right w:val="none" w:sz="0" w:space="0" w:color="000000"/>
+              </w:pBdr>
+              <w:spacing w:after="100" w:before="100" w:line="240"/>
+              <w:ind w:firstLine="0" w:left="100" w:right="100"/>
+            </w:pPr>
+            <w:r xmlns:w="http://schemas.openxmlformats.org/wordprocessingml/2006/main" xmlns:wp="http://schemas.openxmlformats.org/drawingml/2006/wordprocessingDrawing" xmlns:r="http://schemas.openxmlformats.org/officeDocument/2006/relationships" xmlns:w14="http://schemas.microsoft.com/office/word/2010/wordml">
+              <w:rPr>
+                <w:rFonts w:ascii="Times New Roman" w:hAnsi="Times New Roman" w:eastAsia="Times New Roman" w:cs="Times New Roman"/>
+                <w:i w:val="false"/>
+                <w:b w:val="false"/>
+                <w:u w:val="none"/>
+                <w:sz w:val="20"/>
+                <w:szCs w:val="20"/>
+                <w:color w:val="000000"/>
+              </w:rPr>
+              <w:t xml:space="preserve">0.590</w:t>
+            </w:r>
+          </w:p>
+        </w:tc>
+        <w:tc>
+          <w:tcPr>
+            <w:tcBorders>
+              <w:bottom w:val="none" w:sz="0" w:space="0" w:color="000000"/>
+              <w:top w:val="none" w:sz="0" w:space="0" w:color="000000"/>
+              <w:left w:val="none" w:sz="0" w:space="0" w:color="000000"/>
+              <w:right w:val="none" w:sz="0" w:space="0" w:color="000000"/>
+            </w:tcBorders>
+            <w:shd w:val="clear" w:color="auto" w:fill="FFFFFF"/>
+            <w:tcMar>
+              <w:top w:w="0" w:type="dxa"/>
+              <w:bottom w:w="0" w:type="dxa"/>
+              <w:left w:w="0" w:type="dxa"/>
+              <w:right w:w="0" w:type="dxa"/>
+            </w:tcMar>
+            <w:vAlign w:val="center"/>
+          </w:tcPr>
+          <w:p>
+            <w:pPr>
+              <w:jc w:val="center"/>
+              <w:keepNext/>
+              <w:pBdr>
+                <w:bottom w:val="none" w:sz="0" w:space="0" w:color="000000"/>
+                <w:top w:val="none" w:sz="0" w:space="0" w:color="000000"/>
+                <w:left w:val="none" w:sz="0" w:space="0" w:color="000000"/>
+                <w:right w:val="none" w:sz="0" w:space="0" w:color="000000"/>
+              </w:pBdr>
+              <w:spacing w:after="100" w:before="100" w:line="240"/>
+              <w:ind w:firstLine="0" w:left="100" w:right="100"/>
+            </w:pPr>
+            <w:r xmlns:w="http://schemas.openxmlformats.org/wordprocessingml/2006/main" xmlns:wp="http://schemas.openxmlformats.org/drawingml/2006/wordprocessingDrawing" xmlns:r="http://schemas.openxmlformats.org/officeDocument/2006/relationships" xmlns:w14="http://schemas.microsoft.com/office/word/2010/wordml">
+              <w:rPr>
+                <w:rFonts w:ascii="Times New Roman" w:hAnsi="Times New Roman" w:eastAsia="Times New Roman" w:cs="Times New Roman"/>
+                <w:i w:val="false"/>
+                <w:b w:val="false"/>
+                <w:u w:val="none"/>
+                <w:sz w:val="20"/>
+                <w:szCs w:val="20"/>
+                <w:color w:val="000000"/>
+              </w:rPr>
+              <w:t xml:space="preserve">0.407</w:t>
+            </w:r>
+          </w:p>
+        </w:tc>
+        <w:tc>
+          <w:tcPr>
+            <w:tcBorders>
+              <w:bottom w:val="none" w:sz="0" w:space="0" w:color="000000"/>
+              <w:top w:val="none" w:sz="0" w:space="0" w:color="000000"/>
+              <w:left w:val="none" w:sz="0" w:space="0" w:color="000000"/>
+              <w:right w:val="none" w:sz="0" w:space="0" w:color="000000"/>
+            </w:tcBorders>
+            <w:shd w:val="clear" w:color="auto" w:fill="FFFFFF"/>
+            <w:tcMar>
+              <w:top w:w="0" w:type="dxa"/>
+              <w:bottom w:w="0" w:type="dxa"/>
+              <w:left w:w="0" w:type="dxa"/>
+              <w:right w:w="0" w:type="dxa"/>
+            </w:tcMar>
+            <w:vAlign w:val="center"/>
+          </w:tcPr>
+          <w:p>
+            <w:pPr>
+              <w:jc w:val="center"/>
+              <w:keepNext/>
+              <w:pBdr>
+                <w:bottom w:val="none" w:sz="0" w:space="0" w:color="000000"/>
+                <w:top w:val="none" w:sz="0" w:space="0" w:color="000000"/>
+                <w:left w:val="none" w:sz="0" w:space="0" w:color="000000"/>
+                <w:right w:val="none" w:sz="0" w:space="0" w:color="000000"/>
+              </w:pBdr>
+              <w:spacing w:after="100" w:before="100" w:line="240"/>
+              <w:ind w:firstLine="0" w:left="100" w:right="100"/>
+            </w:pPr>
+            <w:r xmlns:w="http://schemas.openxmlformats.org/wordprocessingml/2006/main" xmlns:wp="http://schemas.openxmlformats.org/drawingml/2006/wordprocessingDrawing" xmlns:r="http://schemas.openxmlformats.org/officeDocument/2006/relationships" xmlns:w14="http://schemas.microsoft.com/office/word/2010/wordml">
+              <w:rPr>
+                <w:rFonts w:ascii="Times New Roman" w:hAnsi="Times New Roman" w:eastAsia="Times New Roman" w:cs="Times New Roman"/>
+                <w:i w:val="false"/>
+                <w:b w:val="false"/>
+                <w:u w:val="none"/>
+                <w:sz w:val="20"/>
+                <w:szCs w:val="20"/>
+                <w:color w:val="000000"/>
+              </w:rPr>
+              <w:t xml:space="preserve">0.095</w:t>
+            </w:r>
+          </w:p>
+        </w:tc>
+        <w:tc>
+          <w:tcPr>
+            <w:tcBorders>
+              <w:bottom w:val="none" w:sz="0" w:space="0" w:color="000000"/>
+              <w:top w:val="none" w:sz="0" w:space="0" w:color="000000"/>
+              <w:left w:val="none" w:sz="0" w:space="0" w:color="000000"/>
+              <w:right w:val="none" w:sz="0" w:space="0" w:color="000000"/>
+            </w:tcBorders>
+            <w:shd w:val="clear" w:color="auto" w:fill="FFFFFF"/>
+            <w:tcMar>
+              <w:top w:w="0" w:type="dxa"/>
+              <w:bottom w:w="0" w:type="dxa"/>
+              <w:left w:w="0" w:type="dxa"/>
+              <w:right w:w="0" w:type="dxa"/>
+            </w:tcMar>
+            <w:vAlign w:val="center"/>
+          </w:tcPr>
+          <w:p>
+            <w:pPr>
+              <w:jc w:val="center"/>
+              <w:keepNext/>
+              <w:pBdr>
+                <w:bottom w:val="none" w:sz="0" w:space="0" w:color="000000"/>
+                <w:top w:val="none" w:sz="0" w:space="0" w:color="000000"/>
+                <w:left w:val="none" w:sz="0" w:space="0" w:color="000000"/>
+                <w:right w:val="none" w:sz="0" w:space="0" w:color="000000"/>
+              </w:pBdr>
+              <w:spacing w:after="100" w:before="100" w:line="240"/>
+              <w:ind w:firstLine="0" w:left="100" w:right="100"/>
+            </w:pPr>
+            <w:r xmlns:w="http://schemas.openxmlformats.org/wordprocessingml/2006/main" xmlns:wp="http://schemas.openxmlformats.org/drawingml/2006/wordprocessingDrawing" xmlns:r="http://schemas.openxmlformats.org/officeDocument/2006/relationships" xmlns:w14="http://schemas.microsoft.com/office/word/2010/wordml">
+              <w:rPr>
+                <w:rFonts w:ascii="Times New Roman" w:hAnsi="Times New Roman" w:eastAsia="Times New Roman" w:cs="Times New Roman"/>
+                <w:i w:val="false"/>
+                <w:b w:val="false"/>
+                <w:u w:val="none"/>
+                <w:sz w:val="20"/>
+                <w:szCs w:val="20"/>
+                <w:color w:val="000000"/>
+              </w:rPr>
+              <w:t xml:space="preserve">1.780</w:t>
+            </w:r>
+          </w:p>
+        </w:tc>
+      </w:tr>
+      <w:tr>
+        <w:trPr>
+          <w:cantSplit/>
+          <w:trHeight w:val="617" w:hRule="auto"/>
+        </w:trPr>
+        body4
+        <w:tc>
+          <w:tcPr>
+            <w:tcBorders>
+              <w:bottom w:val="none" w:sz="0" w:space="0" w:color="000000"/>
+              <w:top w:val="none" w:sz="0" w:space="0" w:color="000000"/>
+              <w:left w:val="none" w:sz="0" w:space="0" w:color="000000"/>
+              <w:right w:val="none" w:sz="0" w:space="0" w:color="000000"/>
+            </w:tcBorders>
+            <w:shd w:val="clear" w:color="auto" w:fill="FFFFFF"/>
+            <w:tcMar>
+              <w:top w:w="0" w:type="dxa"/>
+              <w:bottom w:w="0" w:type="dxa"/>
+              <w:left w:w="0" w:type="dxa"/>
+              <w:right w:w="0" w:type="dxa"/>
+            </w:tcMar>
+            <w:vAlign w:val="center"/>
+          </w:tcPr>
+          <w:p>
+            <w:pPr>
+              <w:jc w:val="left"/>
+              <w:keepNext/>
+              <w:pBdr>
+                <w:bottom w:val="none" w:sz="0" w:space="0" w:color="000000"/>
+                <w:top w:val="none" w:sz="0" w:space="0" w:color="000000"/>
+                <w:left w:val="none" w:sz="0" w:space="0" w:color="000000"/>
+                <w:right w:val="none" w:sz="0" w:space="0" w:color="000000"/>
+              </w:pBdr>
+              <w:spacing w:after="100" w:before="100" w:line="240"/>
+              <w:ind w:firstLine="0" w:left="100" w:right="100"/>
+            </w:pPr>
+            <w:r xmlns:w="http://schemas.openxmlformats.org/wordprocessingml/2006/main" xmlns:wp="http://schemas.openxmlformats.org/drawingml/2006/wordprocessingDrawing" xmlns:r="http://schemas.openxmlformats.org/officeDocument/2006/relationships" xmlns:w14="http://schemas.microsoft.com/office/word/2010/wordml">
+              <w:rPr>
+                <w:rFonts w:ascii="Times New Roman" w:hAnsi="Times New Roman" w:eastAsia="Times New Roman" w:cs="Times New Roman"/>
+                <w:i w:val="false"/>
+                <w:b w:val="false"/>
+                <w:u w:val="none"/>
+                <w:sz w:val="20"/>
+                <w:szCs w:val="20"/>
+                <w:color w:val="000000"/>
+              </w:rPr>
+              <w:t xml:space="preserve">SD f(Z cumulative xp)</w:t>
+            </w:r>
+          </w:p>
+        </w:tc>
+        <w:tc>
+          <w:tcPr>
+            <w:tcBorders>
+              <w:bottom w:val="none" w:sz="0" w:space="0" w:color="000000"/>
+              <w:top w:val="none" w:sz="0" w:space="0" w:color="000000"/>
+              <w:left w:val="none" w:sz="0" w:space="0" w:color="000000"/>
+              <w:right w:val="none" w:sz="0" w:space="0" w:color="000000"/>
+            </w:tcBorders>
+            <w:shd w:val="clear" w:color="auto" w:fill="FFFFFF"/>
+            <w:tcMar>
+              <w:top w:w="0" w:type="dxa"/>
+              <w:bottom w:w="0" w:type="dxa"/>
+              <w:left w:w="0" w:type="dxa"/>
+              <w:right w:w="0" w:type="dxa"/>
+            </w:tcMar>
+            <w:vAlign w:val="center"/>
+          </w:tcPr>
+          <w:p>
+            <w:pPr>
+              <w:jc w:val="center"/>
+              <w:keepNext/>
+              <w:pBdr>
+                <w:bottom w:val="none" w:sz="0" w:space="0" w:color="000000"/>
+                <w:top w:val="none" w:sz="0" w:space="0" w:color="000000"/>
+                <w:left w:val="none" w:sz="0" w:space="0" w:color="000000"/>
+                <w:right w:val="none" w:sz="0" w:space="0" w:color="000000"/>
+              </w:pBdr>
+              <w:spacing w:after="100" w:before="100" w:line="240"/>
+              <w:ind w:firstLine="0" w:left="100" w:right="100"/>
+            </w:pPr>
+            <w:r xmlns:w="http://schemas.openxmlformats.org/wordprocessingml/2006/main" xmlns:wp="http://schemas.openxmlformats.org/drawingml/2006/wordprocessingDrawing" xmlns:r="http://schemas.openxmlformats.org/officeDocument/2006/relationships" xmlns:w14="http://schemas.microsoft.com/office/word/2010/wordml">
+              <w:rPr>
+                <w:rFonts w:ascii="Times New Roman" w:hAnsi="Times New Roman" w:eastAsia="Times New Roman" w:cs="Times New Roman"/>
+                <w:i w:val="false"/>
+                <w:b w:val="false"/>
+                <w:u w:val="none"/>
+                <w:sz w:val="20"/>
+                <w:szCs w:val="20"/>
+                <w:color w:val="000000"/>
+              </w:rPr>
+              <w:t xml:space="preserve">0.173</w:t>
+            </w:r>
+          </w:p>
+        </w:tc>
+        <w:tc>
+          <w:tcPr>
+            <w:tcBorders>
+              <w:bottom w:val="none" w:sz="0" w:space="0" w:color="000000"/>
+              <w:top w:val="none" w:sz="0" w:space="0" w:color="000000"/>
+              <w:left w:val="none" w:sz="0" w:space="0" w:color="000000"/>
+              <w:right w:val="none" w:sz="0" w:space="0" w:color="000000"/>
+            </w:tcBorders>
+            <w:shd w:val="clear" w:color="auto" w:fill="FFFFFF"/>
+            <w:tcMar>
+              <w:top w:w="0" w:type="dxa"/>
+              <w:bottom w:w="0" w:type="dxa"/>
+              <w:left w:w="0" w:type="dxa"/>
+              <w:right w:w="0" w:type="dxa"/>
+            </w:tcMar>
+            <w:vAlign w:val="center"/>
+          </w:tcPr>
+          <w:p>
+            <w:pPr>
+              <w:jc w:val="center"/>
+              <w:keepNext/>
+              <w:pBdr>
+                <w:bottom w:val="none" w:sz="0" w:space="0" w:color="000000"/>
+                <w:top w:val="none" w:sz="0" w:space="0" w:color="000000"/>
+                <w:left w:val="none" w:sz="0" w:space="0" w:color="000000"/>
+                <w:right w:val="none" w:sz="0" w:space="0" w:color="000000"/>
+              </w:pBdr>
+              <w:spacing w:after="100" w:before="100" w:line="240"/>
+              <w:ind w:firstLine="0" w:left="100" w:right="100"/>
+            </w:pPr>
+            <w:r xmlns:w="http://schemas.openxmlformats.org/wordprocessingml/2006/main" xmlns:wp="http://schemas.openxmlformats.org/drawingml/2006/wordprocessingDrawing" xmlns:r="http://schemas.openxmlformats.org/officeDocument/2006/relationships" xmlns:w14="http://schemas.microsoft.com/office/word/2010/wordml">
+              <w:rPr>
+                <w:rFonts w:ascii="Times New Roman" w:hAnsi="Times New Roman" w:eastAsia="Times New Roman" w:cs="Times New Roman"/>
+                <w:i w:val="false"/>
+                <w:b w:val="false"/>
+                <w:u w:val="none"/>
+                <w:sz w:val="20"/>
+                <w:szCs w:val="20"/>
+                <w:color w:val="000000"/>
+              </w:rPr>
+              <w:t xml:space="preserve">0.163</w:t>
+            </w:r>
+          </w:p>
+        </w:tc>
+        <w:tc>
+          <w:tcPr>
+            <w:tcBorders>
+              <w:bottom w:val="none" w:sz="0" w:space="0" w:color="000000"/>
+              <w:top w:val="none" w:sz="0" w:space="0" w:color="000000"/>
+              <w:left w:val="none" w:sz="0" w:space="0" w:color="000000"/>
+              <w:right w:val="none" w:sz="0" w:space="0" w:color="000000"/>
+            </w:tcBorders>
+            <w:shd w:val="clear" w:color="auto" w:fill="FFFFFF"/>
+            <w:tcMar>
+              <w:top w:w="0" w:type="dxa"/>
+              <w:bottom w:w="0" w:type="dxa"/>
+              <w:left w:w="0" w:type="dxa"/>
+              <w:right w:w="0" w:type="dxa"/>
+            </w:tcMar>
+            <w:vAlign w:val="center"/>
+          </w:tcPr>
+          <w:p>
+            <w:pPr>
+              <w:jc w:val="center"/>
+              <w:keepNext/>
+              <w:pBdr>
+                <w:bottom w:val="none" w:sz="0" w:space="0" w:color="000000"/>
+                <w:top w:val="none" w:sz="0" w:space="0" w:color="000000"/>
+                <w:left w:val="none" w:sz="0" w:space="0" w:color="000000"/>
+                <w:right w:val="none" w:sz="0" w:space="0" w:color="000000"/>
+              </w:pBdr>
+              <w:spacing w:after="100" w:before="100" w:line="240"/>
+              <w:ind w:firstLine="0" w:left="100" w:right="100"/>
+            </w:pPr>
+            <w:r xmlns:w="http://schemas.openxmlformats.org/wordprocessingml/2006/main" xmlns:wp="http://schemas.openxmlformats.org/drawingml/2006/wordprocessingDrawing" xmlns:r="http://schemas.openxmlformats.org/officeDocument/2006/relationships" xmlns:w14="http://schemas.microsoft.com/office/word/2010/wordml">
+              <w:rPr>
+                <w:rFonts w:ascii="Times New Roman" w:hAnsi="Times New Roman" w:eastAsia="Times New Roman" w:cs="Times New Roman"/>
+                <w:i w:val="false"/>
+                <w:b w:val="false"/>
+                <w:u w:val="none"/>
+                <w:sz w:val="20"/>
+                <w:szCs w:val="20"/>
+                <w:color w:val="000000"/>
+              </w:rPr>
+              <w:t xml:space="preserve">0.026</w:t>
+            </w:r>
+          </w:p>
+        </w:tc>
+        <w:tc>
+          <w:tcPr>
+            <w:tcBorders>
+              <w:bottom w:val="none" w:sz="0" w:space="0" w:color="000000"/>
+              <w:top w:val="none" w:sz="0" w:space="0" w:color="000000"/>
+              <w:left w:val="none" w:sz="0" w:space="0" w:color="000000"/>
+              <w:right w:val="none" w:sz="0" w:space="0" w:color="000000"/>
+            </w:tcBorders>
+            <w:shd w:val="clear" w:color="auto" w:fill="FFFFFF"/>
+            <w:tcMar>
+              <w:top w:w="0" w:type="dxa"/>
+              <w:bottom w:w="0" w:type="dxa"/>
+              <w:left w:w="0" w:type="dxa"/>
+              <w:right w:w="0" w:type="dxa"/>
+            </w:tcMar>
+            <w:vAlign w:val="center"/>
+          </w:tcPr>
+          <w:p>
+            <w:pPr>
+              <w:jc w:val="center"/>
+              <w:keepNext/>
+              <w:pBdr>
+                <w:bottom w:val="none" w:sz="0" w:space="0" w:color="000000"/>
+                <w:top w:val="none" w:sz="0" w:space="0" w:color="000000"/>
+                <w:left w:val="none" w:sz="0" w:space="0" w:color="000000"/>
+                <w:right w:val="none" w:sz="0" w:space="0" w:color="000000"/>
+              </w:pBdr>
+              <w:spacing w:after="100" w:before="100" w:line="240"/>
+              <w:ind w:firstLine="0" w:left="100" w:right="100"/>
+            </w:pPr>
+            <w:r xmlns:w="http://schemas.openxmlformats.org/wordprocessingml/2006/main" xmlns:wp="http://schemas.openxmlformats.org/drawingml/2006/wordprocessingDrawing" xmlns:r="http://schemas.openxmlformats.org/officeDocument/2006/relationships" xmlns:w14="http://schemas.microsoft.com/office/word/2010/wordml">
+              <w:rPr>
+                <w:rFonts w:ascii="Times New Roman" w:hAnsi="Times New Roman" w:eastAsia="Times New Roman" w:cs="Times New Roman"/>
+                <w:i w:val="false"/>
+                <w:b w:val="false"/>
+                <w:u w:val="none"/>
+                <w:sz w:val="20"/>
+                <w:szCs w:val="20"/>
+                <w:color w:val="000000"/>
+              </w:rPr>
+              <w:t xml:space="preserve">0.666</w:t>
+            </w:r>
+          </w:p>
+        </w:tc>
+      </w:tr>
+      <w:tr>
+        <w:trPr>
+          <w:cantSplit/>
+          <w:trHeight w:val="615" w:hRule="auto"/>
+        </w:trPr>
+        body5
+        <w:tc>
+          <w:tcPr>
+            <w:tcBorders>
+              <w:bottom w:val="none" w:sz="0" w:space="0" w:color="000000"/>
+              <w:top w:val="none" w:sz="0" w:space="0" w:color="000000"/>
+              <w:left w:val="none" w:sz="0" w:space="0" w:color="000000"/>
+              <w:right w:val="none" w:sz="0" w:space="0" w:color="000000"/>
+            </w:tcBorders>
+            <w:shd w:val="clear" w:color="auto" w:fill="FFFFFF"/>
+            <w:tcMar>
+              <w:top w:w="0" w:type="dxa"/>
+              <w:bottom w:w="0" w:type="dxa"/>
+              <w:left w:w="0" w:type="dxa"/>
+              <w:right w:w="0" w:type="dxa"/>
+            </w:tcMar>
+            <w:vAlign w:val="center"/>
+          </w:tcPr>
+          <w:p>
+            <w:pPr>
+              <w:jc w:val="left"/>
+              <w:keepNext/>
+              <w:pBdr>
+                <w:bottom w:val="none" w:sz="0" w:space="0" w:color="000000"/>
+                <w:top w:val="none" w:sz="0" w:space="0" w:color="000000"/>
+                <w:left w:val="none" w:sz="0" w:space="0" w:color="000000"/>
+                <w:right w:val="none" w:sz="0" w:space="0" w:color="000000"/>
+              </w:pBdr>
+              <w:spacing w:after="100" w:before="100" w:line="240"/>
+              <w:ind w:firstLine="0" w:left="100" w:right="100"/>
+            </w:pPr>
+            <w:r xmlns:w="http://schemas.openxmlformats.org/wordprocessingml/2006/main" xmlns:wp="http://schemas.openxmlformats.org/drawingml/2006/wordprocessingDrawing" xmlns:r="http://schemas.openxmlformats.org/officeDocument/2006/relationships" xmlns:w14="http://schemas.microsoft.com/office/word/2010/wordml">
+              <w:rPr>
+                <w:rFonts w:ascii="Times New Roman" w:hAnsi="Times New Roman" w:eastAsia="Times New Roman" w:cs="Times New Roman"/>
+                <w:i w:val="false"/>
+                <w:b w:val="false"/>
+                <w:u w:val="none"/>
+                <w:sz w:val="20"/>
+                <w:szCs w:val="20"/>
+                <w:color w:val="000000"/>
+              </w:rPr>
+              <w:t xml:space="preserve">SD predator ID</w:t>
+            </w:r>
+          </w:p>
+        </w:tc>
+        <w:tc>
+          <w:tcPr>
+            <w:tcBorders>
+              <w:bottom w:val="none" w:sz="0" w:space="0" w:color="000000"/>
+              <w:top w:val="none" w:sz="0" w:space="0" w:color="000000"/>
+              <w:left w:val="none" w:sz="0" w:space="0" w:color="000000"/>
+              <w:right w:val="none" w:sz="0" w:space="0" w:color="000000"/>
+            </w:tcBorders>
+            <w:shd w:val="clear" w:color="auto" w:fill="FFFFFF"/>
+            <w:tcMar>
+              <w:top w:w="0" w:type="dxa"/>
+              <w:bottom w:w="0" w:type="dxa"/>
+              <w:left w:w="0" w:type="dxa"/>
+              <w:right w:w="0" w:type="dxa"/>
+            </w:tcMar>
+            <w:vAlign w:val="center"/>
+          </w:tcPr>
+          <w:p>
+            <w:pPr>
+              <w:jc w:val="center"/>
+              <w:keepNext/>
+              <w:pBdr>
+                <w:bottom w:val="none" w:sz="0" w:space="0" w:color="000000"/>
+                <w:top w:val="none" w:sz="0" w:space="0" w:color="000000"/>
+                <w:left w:val="none" w:sz="0" w:space="0" w:color="000000"/>
+                <w:right w:val="none" w:sz="0" w:space="0" w:color="000000"/>
+              </w:pBdr>
+              <w:spacing w:after="100" w:before="100" w:line="240"/>
+              <w:ind w:firstLine="0" w:left="100" w:right="100"/>
+            </w:pPr>
+            <w:r xmlns:w="http://schemas.openxmlformats.org/wordprocessingml/2006/main" xmlns:wp="http://schemas.openxmlformats.org/drawingml/2006/wordprocessingDrawing" xmlns:r="http://schemas.openxmlformats.org/officeDocument/2006/relationships" xmlns:w14="http://schemas.microsoft.com/office/word/2010/wordml">
+              <w:rPr>
+                <w:rFonts w:ascii="Times New Roman" w:hAnsi="Times New Roman" w:eastAsia="Times New Roman" w:cs="Times New Roman"/>
+                <w:i w:val="false"/>
+                <w:b w:val="false"/>
+                <w:u w:val="none"/>
+                <w:sz w:val="20"/>
+                <w:szCs w:val="20"/>
+                <w:color w:val="000000"/>
+              </w:rPr>
+              <w:t xml:space="preserve">0.634</w:t>
+            </w:r>
+          </w:p>
+        </w:tc>
+        <w:tc>
+          <w:tcPr>
+            <w:tcBorders>
+              <w:bottom w:val="none" w:sz="0" w:space="0" w:color="000000"/>
+              <w:top w:val="none" w:sz="0" w:space="0" w:color="000000"/>
+              <w:left w:val="none" w:sz="0" w:space="0" w:color="000000"/>
+              <w:right w:val="none" w:sz="0" w:space="0" w:color="000000"/>
+            </w:tcBorders>
+            <w:shd w:val="clear" w:color="auto" w:fill="FFFFFF"/>
+            <w:tcMar>
+              <w:top w:w="0" w:type="dxa"/>
+              <w:bottom w:w="0" w:type="dxa"/>
+              <w:left w:w="0" w:type="dxa"/>
+              <w:right w:w="0" w:type="dxa"/>
+            </w:tcMar>
+            <w:vAlign w:val="center"/>
+          </w:tcPr>
+          <w:p>
+            <w:pPr>
+              <w:jc w:val="center"/>
+              <w:keepNext/>
+              <w:pBdr>
+                <w:bottom w:val="none" w:sz="0" w:space="0" w:color="000000"/>
+                <w:top w:val="none" w:sz="0" w:space="0" w:color="000000"/>
+                <w:left w:val="none" w:sz="0" w:space="0" w:color="000000"/>
+                <w:right w:val="none" w:sz="0" w:space="0" w:color="000000"/>
+              </w:pBdr>
+              <w:spacing w:after="100" w:before="100" w:line="240"/>
+              <w:ind w:firstLine="0" w:left="100" w:right="100"/>
+            </w:pPr>
+            <w:r xmlns:w="http://schemas.openxmlformats.org/wordprocessingml/2006/main" xmlns:wp="http://schemas.openxmlformats.org/drawingml/2006/wordprocessingDrawing" xmlns:r="http://schemas.openxmlformats.org/officeDocument/2006/relationships" xmlns:w14="http://schemas.microsoft.com/office/word/2010/wordml">
+              <w:rPr>
+                <w:rFonts w:ascii="Times New Roman" w:hAnsi="Times New Roman" w:eastAsia="Times New Roman" w:cs="Times New Roman"/>
+                <w:i w:val="false"/>
+                <w:b w:val="false"/>
+                <w:u w:val="none"/>
+                <w:sz w:val="20"/>
+                <w:szCs w:val="20"/>
+                <w:color w:val="000000"/>
+              </w:rPr>
+              <w:t xml:space="preserve">0.026</w:t>
+            </w:r>
+          </w:p>
+        </w:tc>
+        <w:tc>
+          <w:tcPr>
+            <w:tcBorders>
+              <w:bottom w:val="none" w:sz="0" w:space="0" w:color="000000"/>
+              <w:top w:val="none" w:sz="0" w:space="0" w:color="000000"/>
+              <w:left w:val="none" w:sz="0" w:space="0" w:color="000000"/>
+              <w:right w:val="none" w:sz="0" w:space="0" w:color="000000"/>
+            </w:tcBorders>
+            <w:shd w:val="clear" w:color="auto" w:fill="FFFFFF"/>
+            <w:tcMar>
+              <w:top w:w="0" w:type="dxa"/>
+              <w:bottom w:w="0" w:type="dxa"/>
+              <w:left w:w="0" w:type="dxa"/>
+              <w:right w:w="0" w:type="dxa"/>
+            </w:tcMar>
+            <w:vAlign w:val="center"/>
+          </w:tcPr>
+          <w:p>
+            <w:pPr>
+              <w:jc w:val="center"/>
+              <w:keepNext/>
+              <w:pBdr>
+                <w:bottom w:val="none" w:sz="0" w:space="0" w:color="000000"/>
+                <w:top w:val="none" w:sz="0" w:space="0" w:color="000000"/>
+                <w:left w:val="none" w:sz="0" w:space="0" w:color="000000"/>
+                <w:right w:val="none" w:sz="0" w:space="0" w:color="000000"/>
+              </w:pBdr>
+              <w:spacing w:after="100" w:before="100" w:line="240"/>
+              <w:ind w:firstLine="0" w:left="100" w:right="100"/>
+            </w:pPr>
+            <w:r xmlns:w="http://schemas.openxmlformats.org/wordprocessingml/2006/main" xmlns:wp="http://schemas.openxmlformats.org/drawingml/2006/wordprocessingDrawing" xmlns:r="http://schemas.openxmlformats.org/officeDocument/2006/relationships" xmlns:w14="http://schemas.microsoft.com/office/word/2010/wordml">
+              <w:rPr>
+                <w:rFonts w:ascii="Times New Roman" w:hAnsi="Times New Roman" w:eastAsia="Times New Roman" w:cs="Times New Roman"/>
+                <w:i w:val="false"/>
+                <w:b w:val="false"/>
+                <w:u w:val="none"/>
+                <w:sz w:val="20"/>
+                <w:szCs w:val="20"/>
+                <w:color w:val="000000"/>
+              </w:rPr>
+              <w:t xml:space="preserve">0.585</w:t>
+            </w:r>
+          </w:p>
+        </w:tc>
+        <w:tc>
+          <w:tcPr>
+            <w:tcBorders>
+              <w:bottom w:val="none" w:sz="0" w:space="0" w:color="000000"/>
+              <w:top w:val="none" w:sz="0" w:space="0" w:color="000000"/>
+              <w:left w:val="none" w:sz="0" w:space="0" w:color="000000"/>
+              <w:right w:val="none" w:sz="0" w:space="0" w:color="000000"/>
+            </w:tcBorders>
+            <w:shd w:val="clear" w:color="auto" w:fill="FFFFFF"/>
+            <w:tcMar>
+              <w:top w:w="0" w:type="dxa"/>
+              <w:bottom w:w="0" w:type="dxa"/>
+              <w:left w:w="0" w:type="dxa"/>
+              <w:right w:w="0" w:type="dxa"/>
+            </w:tcMar>
+            <w:vAlign w:val="center"/>
+          </w:tcPr>
+          <w:p>
+            <w:pPr>
+              <w:jc w:val="center"/>
+              <w:keepNext/>
+              <w:pBdr>
+                <w:bottom w:val="none" w:sz="0" w:space="0" w:color="000000"/>
+                <w:top w:val="none" w:sz="0" w:space="0" w:color="000000"/>
+                <w:left w:val="none" w:sz="0" w:space="0" w:color="000000"/>
+                <w:right w:val="none" w:sz="0" w:space="0" w:color="000000"/>
+              </w:pBdr>
+              <w:spacing w:after="100" w:before="100" w:line="240"/>
+              <w:ind w:firstLine="0" w:left="100" w:right="100"/>
+            </w:pPr>
+            <w:r xmlns:w="http://schemas.openxmlformats.org/wordprocessingml/2006/main" xmlns:wp="http://schemas.openxmlformats.org/drawingml/2006/wordprocessingDrawing" xmlns:r="http://schemas.openxmlformats.org/officeDocument/2006/relationships" xmlns:w14="http://schemas.microsoft.com/office/word/2010/wordml">
+              <w:rPr>
+                <w:rFonts w:ascii="Times New Roman" w:hAnsi="Times New Roman" w:eastAsia="Times New Roman" w:cs="Times New Roman"/>
+                <w:i w:val="false"/>
+                <w:b w:val="false"/>
+                <w:u w:val="none"/>
+                <w:sz w:val="20"/>
+                <w:szCs w:val="20"/>
+                <w:color w:val="000000"/>
+              </w:rPr>
+              <w:t xml:space="preserve">0.686</w:t>
+            </w:r>
+          </w:p>
+        </w:tc>
+      </w:tr>
+      <w:tr>
+        <w:trPr>
+          <w:cantSplit/>
+          <w:trHeight w:val="612" w:hRule="auto"/>
+        </w:trPr>
+        body6
+        <w:tc>
+          <w:tcPr>
+            <w:tcBorders>
+              <w:bottom w:val="single" w:sz="8" w:space="0" w:color="000000"/>
+              <w:top w:val="none" w:sz="0" w:space="0" w:color="000000"/>
+              <w:left w:val="none" w:sz="0" w:space="0" w:color="000000"/>
+              <w:right w:val="none" w:sz="0" w:space="0" w:color="000000"/>
+            </w:tcBorders>
+            <w:shd w:val="clear" w:color="auto" w:fill="FFFFFF"/>
+            <w:tcMar>
+              <w:top w:w="0" w:type="dxa"/>
+              <w:bottom w:w="0" w:type="dxa"/>
+              <w:left w:w="0" w:type="dxa"/>
+              <w:right w:w="0" w:type="dxa"/>
+            </w:tcMar>
+            <w:vAlign w:val="center"/>
+          </w:tcPr>
+          <w:p>
+            <w:pPr>
+              <w:jc w:val="left"/>
+              <w:keepNext/>
+              <w:pBdr>
+                <w:bottom w:val="none" w:sz="0" w:space="0" w:color="000000"/>
+                <w:top w:val="none" w:sz="0" w:space="0" w:color="000000"/>
+                <w:left w:val="none" w:sz="0" w:space="0" w:color="000000"/>
+                <w:right w:val="none" w:sz="0" w:space="0" w:color="000000"/>
+              </w:pBdr>
+              <w:spacing w:after="100" w:before="100" w:line="240"/>
+              <w:ind w:firstLine="0" w:left="100" w:right="100"/>
+            </w:pPr>
+            <w:r xmlns:w="http://schemas.openxmlformats.org/wordprocessingml/2006/main" xmlns:wp="http://schemas.openxmlformats.org/drawingml/2006/wordprocessingDrawing" xmlns:r="http://schemas.openxmlformats.org/officeDocument/2006/relationships" xmlns:w14="http://schemas.microsoft.com/office/word/2010/wordml">
+              <w:rPr>
+                <w:rFonts w:ascii="Times New Roman" w:hAnsi="Times New Roman" w:eastAsia="Times New Roman" w:cs="Times New Roman"/>
+                <w:i w:val="false"/>
+                <w:b w:val="false"/>
+                <w:u w:val="none"/>
+                <w:sz w:val="20"/>
+                <w:szCs w:val="20"/>
+                <w:color w:val="000000"/>
+              </w:rPr>
+              <w:t xml:space="preserve">phi</w:t>
+            </w:r>
+          </w:p>
+        </w:tc>
+        <w:tc>
+          <w:tcPr>
+            <w:tcBorders>
+              <w:bottom w:val="single" w:sz="8" w:space="0" w:color="000000"/>
+              <w:top w:val="none" w:sz="0" w:space="0" w:color="000000"/>
+              <w:left w:val="none" w:sz="0" w:space="0" w:color="000000"/>
+              <w:right w:val="none" w:sz="0" w:space="0" w:color="000000"/>
+            </w:tcBorders>
+            <w:shd w:val="clear" w:color="auto" w:fill="FFFFFF"/>
+            <w:tcMar>
+              <w:top w:w="0" w:type="dxa"/>
+              <w:bottom w:w="0" w:type="dxa"/>
+              <w:left w:w="0" w:type="dxa"/>
+              <w:right w:w="0" w:type="dxa"/>
+            </w:tcMar>
+            <w:vAlign w:val="center"/>
+          </w:tcPr>
+          <w:p>
+            <w:pPr>
+              <w:jc w:val="center"/>
+              <w:keepNext/>
+              <w:pBdr>
+                <w:bottom w:val="none" w:sz="0" w:space="0" w:color="000000"/>
+                <w:top w:val="none" w:sz="0" w:space="0" w:color="000000"/>
+                <w:left w:val="none" w:sz="0" w:space="0" w:color="000000"/>
+                <w:right w:val="none" w:sz="0" w:space="0" w:color="000000"/>
+              </w:pBdr>
+              <w:spacing w:after="100" w:before="100" w:line="240"/>
+              <w:ind w:firstLine="0" w:left="100" w:right="100"/>
+            </w:pPr>
+            <w:r xmlns:w="http://schemas.openxmlformats.org/wordprocessingml/2006/main" xmlns:wp="http://schemas.openxmlformats.org/drawingml/2006/wordprocessingDrawing" xmlns:r="http://schemas.openxmlformats.org/officeDocument/2006/relationships" xmlns:w14="http://schemas.microsoft.com/office/word/2010/wordml">
+              <w:rPr>
+                <w:rFonts w:ascii="Times New Roman" w:hAnsi="Times New Roman" w:eastAsia="Times New Roman" w:cs="Times New Roman"/>
+                <w:i w:val="false"/>
+                <w:b w:val="false"/>
+                <w:u w:val="none"/>
+                <w:sz w:val="20"/>
+                <w:szCs w:val="20"/>
+                <w:color w:val="000000"/>
+              </w:rPr>
+              <w:t xml:space="preserve">2.063</w:t>
+            </w:r>
+          </w:p>
+        </w:tc>
+        <w:tc>
+          <w:tcPr>
+            <w:tcBorders>
+              <w:bottom w:val="single" w:sz="8" w:space="0" w:color="000000"/>
+              <w:top w:val="none" w:sz="0" w:space="0" w:color="000000"/>
+              <w:left w:val="none" w:sz="0" w:space="0" w:color="000000"/>
+              <w:right w:val="none" w:sz="0" w:space="0" w:color="000000"/>
+            </w:tcBorders>
+            <w:shd w:val="clear" w:color="auto" w:fill="FFFFFF"/>
+            <w:tcMar>
+              <w:top w:w="0" w:type="dxa"/>
+              <w:bottom w:w="0" w:type="dxa"/>
+              <w:left w:w="0" w:type="dxa"/>
+              <w:right w:w="0" w:type="dxa"/>
+            </w:tcMar>
+            <w:vAlign w:val="center"/>
+          </w:tcPr>
+          <w:p>
+            <w:pPr>
+              <w:jc w:val="center"/>
+              <w:keepNext/>
+              <w:pBdr>
+                <w:bottom w:val="none" w:sz="0" w:space="0" w:color="000000"/>
+                <w:top w:val="none" w:sz="0" w:space="0" w:color="000000"/>
+                <w:left w:val="none" w:sz="0" w:space="0" w:color="000000"/>
+                <w:right w:val="none" w:sz="0" w:space="0" w:color="000000"/>
+              </w:pBdr>
+              <w:spacing w:after="100" w:before="100" w:line="240"/>
+              <w:ind w:firstLine="0" w:left="100" w:right="100"/>
+            </w:pPr>
+            <w:r xmlns:w="http://schemas.openxmlformats.org/wordprocessingml/2006/main" xmlns:wp="http://schemas.openxmlformats.org/drawingml/2006/wordprocessingDrawing" xmlns:r="http://schemas.openxmlformats.org/officeDocument/2006/relationships" xmlns:w14="http://schemas.microsoft.com/office/word/2010/wordml">
+              <w:rPr>
+                <w:rFonts w:ascii="Times New Roman" w:hAnsi="Times New Roman" w:eastAsia="Times New Roman" w:cs="Times New Roman"/>
+                <w:i w:val="false"/>
+                <w:b w:val="false"/>
+                <w:u w:val="none"/>
+                <w:sz w:val="20"/>
+                <w:szCs w:val="20"/>
+                <w:color w:val="000000"/>
+              </w:rPr>
+              <w:t xml:space="preserve">0.018</w:t>
+            </w:r>
+          </w:p>
+        </w:tc>
+        <w:tc>
+          <w:tcPr>
+            <w:tcBorders>
+              <w:bottom w:val="single" w:sz="8" w:space="0" w:color="000000"/>
+              <w:top w:val="none" w:sz="0" w:space="0" w:color="000000"/>
+              <w:left w:val="none" w:sz="0" w:space="0" w:color="000000"/>
+              <w:right w:val="none" w:sz="0" w:space="0" w:color="000000"/>
+            </w:tcBorders>
+            <w:shd w:val="clear" w:color="auto" w:fill="FFFFFF"/>
+            <w:tcMar>
+              <w:top w:w="0" w:type="dxa"/>
+              <w:bottom w:w="0" w:type="dxa"/>
+              <w:left w:w="0" w:type="dxa"/>
+              <w:right w:w="0" w:type="dxa"/>
+            </w:tcMar>
+            <w:vAlign w:val="center"/>
+          </w:tcPr>
+          <w:p>
+            <w:pPr>
+              <w:jc w:val="center"/>
+              <w:keepNext/>
+              <w:pBdr>
+                <w:bottom w:val="none" w:sz="0" w:space="0" w:color="000000"/>
+                <w:top w:val="none" w:sz="0" w:space="0" w:color="000000"/>
+                <w:left w:val="none" w:sz="0" w:space="0" w:color="000000"/>
+                <w:right w:val="none" w:sz="0" w:space="0" w:color="000000"/>
+              </w:pBdr>
+              <w:spacing w:after="100" w:before="100" w:line="240"/>
+              <w:ind w:firstLine="0" w:left="100" w:right="100"/>
+            </w:pPr>
+            <w:r xmlns:w="http://schemas.openxmlformats.org/wordprocessingml/2006/main" xmlns:wp="http://schemas.openxmlformats.org/drawingml/2006/wordprocessingDrawing" xmlns:r="http://schemas.openxmlformats.org/officeDocument/2006/relationships" xmlns:w14="http://schemas.microsoft.com/office/word/2010/wordml">
+              <w:rPr>
+                <w:rFonts w:ascii="Times New Roman" w:hAnsi="Times New Roman" w:eastAsia="Times New Roman" w:cs="Times New Roman"/>
+                <w:i w:val="false"/>
+                <w:b w:val="false"/>
+                <w:u w:val="none"/>
+                <w:sz w:val="20"/>
+                <w:szCs w:val="20"/>
+                <w:color w:val="000000"/>
+              </w:rPr>
+              <w:t xml:space="preserve">2.026</w:t>
+            </w:r>
+          </w:p>
+        </w:tc>
+        <w:tc>
+          <w:tcPr>
+            <w:tcBorders>
+              <w:bottom w:val="single" w:sz="8" w:space="0" w:color="000000"/>
+              <w:top w:val="none" w:sz="0" w:space="0" w:color="000000"/>
+              <w:left w:val="none" w:sz="0" w:space="0" w:color="000000"/>
+              <w:right w:val="none" w:sz="0" w:space="0" w:color="000000"/>
+            </w:tcBorders>
+            <w:shd w:val="clear" w:color="auto" w:fill="FFFFFF"/>
+            <w:tcMar>
+              <w:top w:w="0" w:type="dxa"/>
+              <w:bottom w:w="0" w:type="dxa"/>
+              <w:left w:w="0" w:type="dxa"/>
+              <w:right w:w="0" w:type="dxa"/>
+            </w:tcMar>
+            <w:vAlign w:val="center"/>
+          </w:tcPr>
+          <w:p>
+            <w:pPr>
+              <w:jc w:val="center"/>
+              <w:keepNext/>
+              <w:pBdr>
+                <w:bottom w:val="none" w:sz="0" w:space="0" w:color="000000"/>
+                <w:top w:val="none" w:sz="0" w:space="0" w:color="000000"/>
+                <w:left w:val="none" w:sz="0" w:space="0" w:color="000000"/>
+                <w:right w:val="none" w:sz="0" w:space="0" w:color="000000"/>
+              </w:pBdr>
+              <w:spacing w:after="100" w:before="100" w:line="240"/>
+              <w:ind w:firstLine="0" w:left="100" w:right="100"/>
+            </w:pPr>
+            <w:r xmlns:w="http://schemas.openxmlformats.org/wordprocessingml/2006/main" xmlns:wp="http://schemas.openxmlformats.org/drawingml/2006/wordprocessingDrawing" xmlns:r="http://schemas.openxmlformats.org/officeDocument/2006/relationships" xmlns:w14="http://schemas.microsoft.com/office/word/2010/wordml">
+              <w:rPr>
+                <w:rFonts w:ascii="Times New Roman" w:hAnsi="Times New Roman" w:eastAsia="Times New Roman" w:cs="Times New Roman"/>
+                <w:i w:val="false"/>
+                <w:b w:val="false"/>
+                <w:u w:val="none"/>
+                <w:sz w:val="20"/>
+                <w:szCs w:val="20"/>
+                <w:color w:val="000000"/>
+              </w:rPr>
+              <w:t xml:space="preserve">2.097</w:t>
+            </w:r>
+          </w:p>
+        </w:tc>
+      </w:tr>
+    </w:tbl>
+    <w:p>
+      <w:pPr>
+        <w:pStyle w:val="BodyText"/>
+      </w:pPr>
+      <w:r>
+        <w:t xml:space="preserve">blablabla figure 2</w:t>
       </w:r>
     </w:p>
     <w:p>
@@ -1110,20 +4445,93 @@
       <w:r>
         <w:drawing>
           <wp:inline>
-            <wp:extent cx="5969000" cy="3069771"/>
+            <wp:extent cx="5969000" cy="2728685"/>
             <wp:effectExtent b="0" l="0" r="0" t="0"/>
-            <wp:docPr descr="Figure 1. Results from the Bayesian generalized linear mixed model. (A) Fitted (solid) line displaying the posterior predicted values relating the predators’ hunting success to their cumulative experience. Here, we transformed the hunting success and cumulative experience back to their original scale (i.e. the amount of prey captured and the number of matches played respectively). The band around the solid line represents the 95% credible intervals. (B) The estimated posterior predicted mean hunting success of each predator player. We display the hunting success back-transformed to its original scale." title="" id="31" name="Picture"/>
+            <wp:docPr descr="Figure 2. Coefficient of variation for the predator’s speed and for the speed of the prey encountered at each level of experience. (A) Coefficient of variation for the among individual differences in average behavior. (B) Coefficient fo variation for the among individual differences in within individual variance (i.e. specialization)." title="" id="32" name="Picture"/>
             <a:graphic>
               <a:graphicData uri="http://schemas.openxmlformats.org/drawingml/2006/picture">
                 <pic:pic>
                   <pic:nvPicPr>
-                    <pic:cNvPr descr="C:/Users/maxim/OneDrive/Documents/GitHub/Chapter3/outputs/05_outputs_figures/05_figure1.png" id="32" name="Picture"/>
+                    <pic:cNvPr descr="C:/Users/maxim/OneDrive/Documents/GitHub/Chapter3/outputs/05_outputs_figures/05_figure2.png" id="33" name="Picture"/>
                     <pic:cNvPicPr>
                       <a:picLocks noChangeArrowheads="1" noChangeAspect="1"/>
                     </pic:cNvPicPr>
                   </pic:nvPicPr>
                   <pic:blipFill>
-                    <a:blip r:embed="rId30"/>
+                    <a:blip r:embed="rId31"/>
+                    <a:stretch>
+                      <a:fillRect/>
+                    </a:stretch>
+                  </pic:blipFill>
+                  <pic:spPr bwMode="auto">
+                    <a:xfrm>
+                      <a:off x="0" y="0"/>
+                      <a:ext cx="5969000" cy="2728685"/>
+                    </a:xfrm>
+                    <a:prstGeom prst="rect">
+                      <a:avLst/>
+                    </a:prstGeom>
+                    <a:noFill/>
+                    <a:ln w="9525">
+                      <a:noFill/>
+                      <a:headEnd/>
+                      <a:tailEnd/>
+                    </a:ln>
+                  </pic:spPr>
+                </pic:pic>
+              </a:graphicData>
+            </a:graphic>
+          </wp:inline>
+        </w:drawing>
+      </w:r>
+    </w:p>
+    <w:p>
+      <w:pPr>
+        <w:pStyle w:val="ImageCaption"/>
+      </w:pPr>
+      <w:r>
+        <w:rPr>
+          <w:bCs/>
+          <w:b/>
+        </w:rPr>
+        <w:t xml:space="preserve">Figure 2.</w:t>
+      </w:r>
+      <w:r>
+        <w:t xml:space="preserve"> </w:t>
+      </w:r>
+      <w:r>
+        <w:t xml:space="preserve">Coefficient of variation for the predator’s speed and for the speed of the prey encountered at each level of experience. (A) Coefficient of variation for the among individual differences in average behavior. (B) Coefficient fo variation for the among individual differences in within individual variance (i.e. specialization).</w:t>
+      </w:r>
+    </w:p>
+    <w:p>
+      <w:pPr>
+        <w:pStyle w:val="BodyText"/>
+      </w:pPr>
+      <w:r>
+        <w:t xml:space="preserve">blablabla figure 3</w:t>
+      </w:r>
+    </w:p>
+    <w:p>
+      <w:pPr>
+        <w:pStyle w:val="CaptionedFigure"/>
+      </w:pPr>
+      <w:r>
+        <w:drawing>
+          <wp:inline>
+            <wp:extent cx="5969000" cy="3069771"/>
+            <wp:effectExtent b="0" l="0" r="0" t="0"/>
+            <wp:docPr descr="Figure 3. Title (A) Novice. (B) Advanced." title="" id="35" name="Picture"/>
+            <a:graphic>
+              <a:graphicData uri="http://schemas.openxmlformats.org/drawingml/2006/picture">
+                <pic:pic>
+                  <pic:nvPicPr>
+                    <pic:cNvPr descr="C:/Users/maxim/OneDrive/Documents/GitHub/Chapter3/outputs/05_outputs_figures/05_figure3.png" id="36" name="Picture"/>
+                    <pic:cNvPicPr>
+                      <a:picLocks noChangeArrowheads="1" noChangeAspect="1"/>
+                    </pic:cNvPicPr>
+                  </pic:nvPicPr>
+                  <pic:blipFill>
+                    <a:blip r:embed="rId34"/>
                     <a:stretch>
                       <a:fillRect/>
                     </a:stretch>
@@ -1159,13 +4567,13 @@
           <w:bCs/>
           <w:b/>
         </w:rPr>
-        <w:t xml:space="preserve">Figure 1.</w:t>
-      </w:r>
-      <w:r>
-        <w:t xml:space="preserve"> </w:t>
-      </w:r>
-      <w:r>
-        <w:t xml:space="preserve">Results from the Bayesian generalized linear mixed model. (A) Fitted (solid) line displaying the posterior predicted values relating the predators’ hunting success to their cumulative experience. Here, we transformed the hunting success and cumulative experience back to their original scale (i.e. the amount of prey captured and the number of matches played respectively). The band around the solid line represents the 95% credible intervals. (B) The estimated posterior predicted mean hunting success of each predator player. We display the hunting success back-transformed to its original scale.</w:t>
+        <w:t xml:space="preserve">Figure 3.</w:t>
+      </w:r>
+      <w:r>
+        <w:t xml:space="preserve"> </w:t>
+      </w:r>
+      <w:r>
+        <w:t xml:space="preserve">Title (A) Novice. (B) Advanced.</w:t>
       </w:r>
     </w:p>
     <w:p>
@@ -1173,7 +4581,7 @@
         <w:pStyle w:val="BodyText"/>
       </w:pPr>
       <w:r>
-        <w:t xml:space="preserve">blablabla figure 2</w:t>
+        <w:t xml:space="preserve">blablabla figure 4</w:t>
       </w:r>
     </w:p>
     <w:p>
@@ -1183,166 +4591,20 @@
       <w:r>
         <w:drawing>
           <wp:inline>
-            <wp:extent cx="5969000" cy="2728685"/>
+            <wp:extent cx="5969000" cy="5969000"/>
             <wp:effectExtent b="0" l="0" r="0" t="0"/>
-            <wp:docPr descr="Figure 2. Coefficient of variation for the predator’s speed and for the speed of the prey encountered at each level of experience. (A) Coefficient of variation for the among individual differences in average behavior. (B) Coefficient fo variation for the among individual differences in within individual variance (i.e. specialization)." title="" id="34" name="Picture"/>
+            <wp:docPr descr="Figure 4. Title (A) and (B) Novice. (C) and (D) Advanced." title="" id="38" name="Picture"/>
             <a:graphic>
               <a:graphicData uri="http://schemas.openxmlformats.org/drawingml/2006/picture">
                 <pic:pic>
                   <pic:nvPicPr>
-                    <pic:cNvPr descr="C:/Users/maxim/OneDrive/Documents/GitHub/Chapter3/outputs/05_outputs_figures/05_figure2.png" id="35" name="Picture"/>
+                    <pic:cNvPr descr="C:/Users/maxim/OneDrive/Documents/GitHub/Chapter3/outputs/05_outputs_figures/05_figure4.png" id="39" name="Picture"/>
                     <pic:cNvPicPr>
                       <a:picLocks noChangeArrowheads="1" noChangeAspect="1"/>
                     </pic:cNvPicPr>
                   </pic:nvPicPr>
                   <pic:blipFill>
-                    <a:blip r:embed="rId33"/>
-                    <a:stretch>
-                      <a:fillRect/>
-                    </a:stretch>
-                  </pic:blipFill>
-                  <pic:spPr bwMode="auto">
-                    <a:xfrm>
-                      <a:off x="0" y="0"/>
-                      <a:ext cx="5969000" cy="2728685"/>
-                    </a:xfrm>
-                    <a:prstGeom prst="rect">
-                      <a:avLst/>
-                    </a:prstGeom>
-                    <a:noFill/>
-                    <a:ln w="9525">
-                      <a:noFill/>
-                      <a:headEnd/>
-                      <a:tailEnd/>
-                    </a:ln>
-                  </pic:spPr>
-                </pic:pic>
-              </a:graphicData>
-            </a:graphic>
-          </wp:inline>
-        </w:drawing>
-      </w:r>
-    </w:p>
-    <w:p>
-      <w:pPr>
-        <w:pStyle w:val="ImageCaption"/>
-      </w:pPr>
-      <w:r>
-        <w:rPr>
-          <w:bCs/>
-          <w:b/>
-        </w:rPr>
-        <w:t xml:space="preserve">Figure 2.</w:t>
-      </w:r>
-      <w:r>
-        <w:t xml:space="preserve"> </w:t>
-      </w:r>
-      <w:r>
-        <w:t xml:space="preserve">Coefficient of variation for the predator’s speed and for the speed of the prey encountered at each level of experience. (A) Coefficient of variation for the among individual differences in average behavior. (B) Coefficient fo variation for the among individual differences in within individual variance (i.e. specialization).</w:t>
-      </w:r>
-    </w:p>
-    <w:p>
-      <w:pPr>
-        <w:pStyle w:val="BodyText"/>
-      </w:pPr>
-      <w:r>
-        <w:t xml:space="preserve">blablabla figure 3</w:t>
-      </w:r>
-    </w:p>
-    <w:p>
-      <w:pPr>
-        <w:pStyle w:val="CaptionedFigure"/>
-      </w:pPr>
-      <w:r>
-        <w:drawing>
-          <wp:inline>
-            <wp:extent cx="5969000" cy="3069771"/>
-            <wp:effectExtent b="0" l="0" r="0" t="0"/>
-            <wp:docPr descr="Figure 3. Title (A) Novice. (B) Advanced." title="" id="37" name="Picture"/>
-            <a:graphic>
-              <a:graphicData uri="http://schemas.openxmlformats.org/drawingml/2006/picture">
-                <pic:pic>
-                  <pic:nvPicPr>
-                    <pic:cNvPr descr="C:/Users/maxim/OneDrive/Documents/GitHub/Chapter3/outputs/05_outputs_figures/05_figure3.png" id="38" name="Picture"/>
-                    <pic:cNvPicPr>
-                      <a:picLocks noChangeArrowheads="1" noChangeAspect="1"/>
-                    </pic:cNvPicPr>
-                  </pic:nvPicPr>
-                  <pic:blipFill>
-                    <a:blip r:embed="rId36"/>
-                    <a:stretch>
-                      <a:fillRect/>
-                    </a:stretch>
-                  </pic:blipFill>
-                  <pic:spPr bwMode="auto">
-                    <a:xfrm>
-                      <a:off x="0" y="0"/>
-                      <a:ext cx="5969000" cy="3069771"/>
-                    </a:xfrm>
-                    <a:prstGeom prst="rect">
-                      <a:avLst/>
-                    </a:prstGeom>
-                    <a:noFill/>
-                    <a:ln w="9525">
-                      <a:noFill/>
-                      <a:headEnd/>
-                      <a:tailEnd/>
-                    </a:ln>
-                  </pic:spPr>
-                </pic:pic>
-              </a:graphicData>
-            </a:graphic>
-          </wp:inline>
-        </w:drawing>
-      </w:r>
-    </w:p>
-    <w:p>
-      <w:pPr>
-        <w:pStyle w:val="ImageCaption"/>
-      </w:pPr>
-      <w:r>
-        <w:rPr>
-          <w:bCs/>
-          <w:b/>
-        </w:rPr>
-        <w:t xml:space="preserve">Figure 3.</w:t>
-      </w:r>
-      <w:r>
-        <w:t xml:space="preserve"> </w:t>
-      </w:r>
-      <w:r>
-        <w:t xml:space="preserve">Title (A) Novice. (B) Advanced.</w:t>
-      </w:r>
-    </w:p>
-    <w:p>
-      <w:pPr>
-        <w:pStyle w:val="BodyText"/>
-      </w:pPr>
-      <w:r>
-        <w:t xml:space="preserve">blablabla figure 4</w:t>
-      </w:r>
-    </w:p>
-    <w:p>
-      <w:pPr>
-        <w:pStyle w:val="CaptionedFigure"/>
-      </w:pPr>
-      <w:r>
-        <w:drawing>
-          <wp:inline>
-            <wp:extent cx="5969000" cy="5969000"/>
-            <wp:effectExtent b="0" l="0" r="0" t="0"/>
-            <wp:docPr descr="Figure 4. Title (A) and (B) Novice. (C) and (D) Advanced." title="" id="40" name="Picture"/>
-            <a:graphic>
-              <a:graphicData uri="http://schemas.openxmlformats.org/drawingml/2006/picture">
-                <pic:pic>
-                  <pic:nvPicPr>
-                    <pic:cNvPr descr="C:/Users/maxim/OneDrive/Documents/GitHub/Chapter3/outputs/05_outputs_figures/05_figure4.png" id="41" name="Picture"/>
-                    <pic:cNvPicPr>
-                      <a:picLocks noChangeArrowheads="1" noChangeAspect="1"/>
-                    </pic:cNvPicPr>
-                  </pic:nvPicPr>
-                  <pic:blipFill>
-                    <a:blip r:embed="rId39"/>
+                    <a:blip r:embed="rId37"/>
                     <a:stretch>
                       <a:fillRect/>
                     </a:stretch>
@@ -1392,25 +4654,62 @@
         <w:br w:type="page"/>
       </w:r>
     </w:p>
-    <w:bookmarkEnd w:id="42"/>
+    <w:bookmarkEnd w:id="40"/>
+    <w:bookmarkEnd w:id="41"/>
+    <w:bookmarkStart w:id="134" w:name="litterature-cited"/>
+    <w:p>
+      <w:pPr>
+        <w:pStyle w:val="Heading1"/>
+      </w:pPr>
+      <w:r>
+        <w:t xml:space="preserve">LITTERATURE CITED</w:t>
+      </w:r>
+    </w:p>
+    <w:bookmarkStart w:id="133" w:name="refs"/>
+    <w:bookmarkStart w:id="43" w:name="ref-Araujo.etal2011"/>
+    <w:p>
+      <w:pPr>
+        <w:pStyle w:val="Bibliography"/>
+      </w:pPr>
+      <w:r>
+        <w:t xml:space="preserve">Araújo, M.S., Bolnick, D.I. &amp; Layman, C.A. (2011).</w:t>
+      </w:r>
+      <w:r>
+        <w:t xml:space="preserve"> </w:t>
+      </w:r>
+      <w:hyperlink r:id="rId42">
+        <w:r>
+          <w:rPr>
+            <w:rStyle w:val="Hyperlink"/>
+          </w:rPr>
+          <w:t xml:space="preserve">The ecological causes of individual specialisation</w:t>
+        </w:r>
+      </w:hyperlink>
+      <w:r>
+        <w:t xml:space="preserve">.</w:t>
+      </w:r>
+      <w:r>
+        <w:t xml:space="preserve"> </w:t>
+      </w:r>
+      <w:r>
+        <w:rPr>
+          <w:iCs/>
+          <w:i/>
+        </w:rPr>
+        <w:t xml:space="preserve">Ecol. Lett.</w:t>
+      </w:r>
+      <w:r>
+        <w:t xml:space="preserve">, 14, 948–958.</w:t>
+      </w:r>
+    </w:p>
     <w:bookmarkEnd w:id="43"/>
-    <w:bookmarkStart w:id="129" w:name="litterature-cited"/>
-    <w:p>
-      <w:pPr>
-        <w:pStyle w:val="Heading1"/>
-      </w:pPr>
-      <w:r>
-        <w:t xml:space="preserve">LITTERATURE CITED</w:t>
-      </w:r>
-    </w:p>
-    <w:bookmarkStart w:id="128" w:name="refs"/>
-    <w:bookmarkStart w:id="45" w:name="ref-Araujo.etal2011"/>
+    <w:bookmarkStart w:id="45" w:name="ref-Beauchamp2020"/>
     <w:p>
       <w:pPr>
         <w:pStyle w:val="Bibliography"/>
       </w:pPr>
       <w:r>
-        <w:t xml:space="preserve">Araújo, M.S., Bolnick, D.I. &amp; Layman, C.A. (2011).</w:t>
+        <w:t xml:space="preserve">Beauchamp, G. (2020).</w:t>
       </w:r>
       <w:r>
         <w:t xml:space="preserve"> </w:t>
@@ -1420,7 +4719,7 @@
           <w:rPr>
             <w:rStyle w:val="Hyperlink"/>
           </w:rPr>
-          <w:t xml:space="preserve">The ecological causes of individual specialisation</w:t>
+          <w:t xml:space="preserve">Predator attack patterns influence vigilance in a virtual experiment</w:t>
         </w:r>
       </w:hyperlink>
       <w:r>
@@ -1434,20 +4733,20 @@
           <w:iCs/>
           <w:i/>
         </w:rPr>
-        <w:t xml:space="preserve">Ecol. Lett.</w:t>
-      </w:r>
-      <w:r>
-        <w:t xml:space="preserve">, 14, 948–958.</w:t>
+        <w:t xml:space="preserve">Behav Ecol Sociobiol</w:t>
+      </w:r>
+      <w:r>
+        <w:t xml:space="preserve">, 74, 49.</w:t>
       </w:r>
     </w:p>
     <w:bookmarkEnd w:id="45"/>
-    <w:bookmarkStart w:id="47" w:name="ref-Beauchamp2020"/>
+    <w:bookmarkStart w:id="47" w:name="ref-Burkner2017"/>
     <w:p>
       <w:pPr>
         <w:pStyle w:val="Bibliography"/>
       </w:pPr>
       <w:r>
-        <w:t xml:space="preserve">Beauchamp, G. (2020).</w:t>
+        <w:t xml:space="preserve">Bürkner, P.-C. (2017).</w:t>
       </w:r>
       <w:r>
         <w:t xml:space="preserve"> </w:t>
@@ -1457,7 +4756,43 @@
           <w:rPr>
             <w:rStyle w:val="Hyperlink"/>
           </w:rPr>
-          <w:t xml:space="preserve">Predator attack patterns influence vigilance in a virtual experiment</w:t>
+          <w:t xml:space="preserve">Brms:</w:t>
+        </w:r>
+        <w:r>
+          <w:rPr>
+            <w:rStyle w:val="Hyperlink"/>
+          </w:rPr>
+          <w:t xml:space="preserve"> </w:t>
+        </w:r>
+        <w:r>
+          <w:rPr>
+            <w:rStyle w:val="Hyperlink"/>
+          </w:rPr>
+          <w:t xml:space="preserve">An R Package</w:t>
+        </w:r>
+        <w:r>
+          <w:rPr>
+            <w:rStyle w:val="Hyperlink"/>
+          </w:rPr>
+          <w:t xml:space="preserve"> </w:t>
+        </w:r>
+        <w:r>
+          <w:rPr>
+            <w:rStyle w:val="Hyperlink"/>
+          </w:rPr>
+          <w:t xml:space="preserve">for</w:t>
+        </w:r>
+        <w:r>
+          <w:rPr>
+            <w:rStyle w:val="Hyperlink"/>
+          </w:rPr>
+          <w:t xml:space="preserve"> </w:t>
+        </w:r>
+        <w:r>
+          <w:rPr>
+            <w:rStyle w:val="Hyperlink"/>
+          </w:rPr>
+          <w:t xml:space="preserve">Bayesian Multilevel Models Using Stan</w:t>
         </w:r>
       </w:hyperlink>
       <w:r>
@@ -1471,10 +4806,10 @@
           <w:iCs/>
           <w:i/>
         </w:rPr>
-        <w:t xml:space="preserve">Behav Ecol Sociobiol</w:t>
-      </w:r>
-      <w:r>
-        <w:t xml:space="preserve">, 74, 49.</w:t>
+        <w:t xml:space="preserve">J. Stat. Softw.</w:t>
+      </w:r>
+      <w:r>
+        <w:t xml:space="preserve">, 80, 1–28.</w:t>
       </w:r>
     </w:p>
     <w:bookmarkEnd w:id="47"/>
@@ -1978,18 +5313,41 @@
       </w:r>
     </w:p>
     <w:bookmarkEnd w:id="64"/>
-    <w:bookmarkStart w:id="66" w:name="ref-Griffen.etal2012"/>
+    <w:bookmarkStart w:id="65" w:name="ref-Gabry2021"/>
     <w:p>
       <w:pPr>
         <w:pStyle w:val="Bibliography"/>
       </w:pPr>
       <w:r>
+        <w:t xml:space="preserve">Gabry, J. &amp; Češnovar, R. (2021).</w:t>
+      </w:r>
+      <w:r>
+        <w:t xml:space="preserve"> </w:t>
+      </w:r>
+      <w:r>
+        <w:rPr>
+          <w:iCs/>
+          <w:i/>
+        </w:rPr>
+        <w:t xml:space="preserve">Cmdstanr: R interface to ’CmdStan’</w:t>
+      </w:r>
+      <w:r>
+        <w:t xml:space="preserve">.</w:t>
+      </w:r>
+    </w:p>
+    <w:bookmarkEnd w:id="65"/>
+    <w:bookmarkStart w:id="67" w:name="ref-Griffen.etal2012"/>
+    <w:p>
+      <w:pPr>
+        <w:pStyle w:val="Bibliography"/>
+      </w:pPr>
+      <w:r>
         <w:t xml:space="preserve">Griffen, B.D., Toscano, B.J. &amp; Gatto, J. (2012).</w:t>
       </w:r>
       <w:r>
         <w:t xml:space="preserve"> </w:t>
       </w:r>
-      <w:hyperlink r:id="rId65">
+      <w:hyperlink r:id="rId66">
         <w:r>
           <w:rPr>
             <w:rStyle w:val="Hyperlink"/>
@@ -2014,8 +5372,8 @@
         <w:t xml:space="preserve">, 93, 1935–1943.</w:t>
       </w:r>
     </w:p>
-    <w:bookmarkEnd w:id="66"/>
-    <w:bookmarkStart w:id="68" w:name="ref-Heithaus.etal2018"/>
+    <w:bookmarkEnd w:id="67"/>
+    <w:bookmarkStart w:id="69" w:name="ref-Heithaus.etal2018"/>
     <w:p>
       <w:pPr>
         <w:pStyle w:val="Bibliography"/>
@@ -2026,7 +5384,7 @@
       <w:r>
         <w:t xml:space="preserve"> </w:t>
       </w:r>
-      <w:hyperlink r:id="rId67">
+      <w:hyperlink r:id="rId68">
         <w:r>
           <w:rPr>
             <w:rStyle w:val="Hyperlink"/>
@@ -2105,8 +5463,8 @@
         <w:t xml:space="preserve">, pp. 354–363.</w:t>
       </w:r>
     </w:p>
-    <w:bookmarkEnd w:id="68"/>
-    <w:bookmarkStart w:id="70" w:name="ref-Holm.etal2019"/>
+    <w:bookmarkEnd w:id="69"/>
+    <w:bookmarkStart w:id="71" w:name="ref-Holm.etal2019"/>
     <w:p>
       <w:pPr>
         <w:pStyle w:val="Bibliography"/>
@@ -2117,7 +5475,7 @@
       <w:r>
         <w:t xml:space="preserve"> </w:t>
       </w:r>
-      <w:hyperlink r:id="rId69">
+      <w:hyperlink r:id="rId70">
         <w:r>
           <w:rPr>
             <w:rStyle w:val="Hyperlink"/>
@@ -2142,8 +5500,8 @@
         <w:t xml:space="preserve">, 511, 19–27.</w:t>
       </w:r>
     </w:p>
-    <w:bookmarkEnd w:id="70"/>
-    <w:bookmarkStart w:id="72" w:name="ref-Huey.Pianka1981"/>
+    <w:bookmarkEnd w:id="71"/>
+    <w:bookmarkStart w:id="73" w:name="ref-Huey.Pianka1981"/>
     <w:p>
       <w:pPr>
         <w:pStyle w:val="Bibliography"/>
@@ -2154,7 +5512,7 @@
       <w:r>
         <w:t xml:space="preserve"> </w:t>
       </w:r>
-      <w:hyperlink r:id="rId71">
+      <w:hyperlink r:id="rId72">
         <w:r>
           <w:rPr>
             <w:rStyle w:val="Hyperlink"/>
@@ -2179,8 +5537,8 @@
         <w:t xml:space="preserve">, 62, 991–999.</w:t>
       </w:r>
     </w:p>
-    <w:bookmarkEnd w:id="72"/>
-    <w:bookmarkStart w:id="74" w:name="ref-Ishii.Shimada2010"/>
+    <w:bookmarkEnd w:id="73"/>
+    <w:bookmarkStart w:id="75" w:name="ref-Ishii.Shimada2010"/>
     <w:p>
       <w:pPr>
         <w:pStyle w:val="Bibliography"/>
@@ -2191,7 +5549,7 @@
       <w:r>
         <w:t xml:space="preserve"> </w:t>
       </w:r>
-      <w:hyperlink r:id="rId73">
+      <w:hyperlink r:id="rId74">
         <w:r>
           <w:rPr>
             <w:rStyle w:val="Hyperlink"/>
@@ -2222,8 +5580,8 @@
         <w:t xml:space="preserve">, 52, 27.</w:t>
       </w:r>
     </w:p>
-    <w:bookmarkEnd w:id="74"/>
-    <w:bookmarkStart w:id="76" w:name="ref-Karkarey.etal2017"/>
+    <w:bookmarkEnd w:id="75"/>
+    <w:bookmarkStart w:id="77" w:name="ref-Karkarey.etal2017"/>
     <w:p>
       <w:pPr>
         <w:pStyle w:val="Bibliography"/>
@@ -2234,7 +5592,7 @@
       <w:r>
         <w:t xml:space="preserve"> </w:t>
       </w:r>
-      <w:hyperlink r:id="rId75">
+      <w:hyperlink r:id="rId76">
         <w:r>
           <w:rPr>
             <w:rStyle w:val="Hyperlink"/>
@@ -2259,8 +5617,8 @@
         <w:t xml:space="preserve">, 131, 13–22.</w:t>
       </w:r>
     </w:p>
-    <w:bookmarkEnd w:id="76"/>
-    <w:bookmarkStart w:id="78" w:name="X861472cb300cb4fe47c34b2285e8585ed9d2165"/>
+    <w:bookmarkEnd w:id="77"/>
+    <w:bookmarkStart w:id="79" w:name="X861472cb300cb4fe47c34b2285e8585ed9d2165"/>
     <w:p>
       <w:pPr>
         <w:pStyle w:val="Bibliography"/>
@@ -2271,7 +5629,7 @@
       <w:r>
         <w:t xml:space="preserve"> </w:t>
       </w:r>
-      <w:hyperlink r:id="rId77">
+      <w:hyperlink r:id="rId78">
         <w:r>
           <w:rPr>
             <w:rStyle w:val="Hyperlink"/>
@@ -2320,8 +5678,8 @@
         <w:t xml:space="preserve">, 84, 1081–1091.</w:t>
       </w:r>
     </w:p>
-    <w:bookmarkEnd w:id="78"/>
-    <w:bookmarkStart w:id="80" w:name="ref-Kobler.etal2009"/>
+    <w:bookmarkEnd w:id="79"/>
+    <w:bookmarkStart w:id="81" w:name="ref-Kobler.etal2009"/>
     <w:p>
       <w:pPr>
         <w:pStyle w:val="Bibliography"/>
@@ -2332,7 +5690,7 @@
       <w:r>
         <w:t xml:space="preserve"> </w:t>
       </w:r>
-      <w:hyperlink r:id="rId79">
+      <w:hyperlink r:id="rId80">
         <w:r>
           <w:rPr>
             <w:rStyle w:val="Hyperlink"/>
@@ -2354,8 +5712,8 @@
         <w:t xml:space="preserve">, 161, 837–847.</w:t>
       </w:r>
     </w:p>
-    <w:bookmarkEnd w:id="80"/>
-    <w:bookmarkStart w:id="82" w:name="X6c7e3aeb277c8347e9da059dcf5014bc78fbbe9"/>
+    <w:bookmarkEnd w:id="81"/>
+    <w:bookmarkStart w:id="83" w:name="X6c7e3aeb277c8347e9da059dcf5014bc78fbbe9"/>
     <w:p>
       <w:pPr>
         <w:pStyle w:val="Bibliography"/>
@@ -2366,7 +5724,7 @@
       <w:r>
         <w:t xml:space="preserve"> </w:t>
       </w:r>
-      <w:hyperlink r:id="rId81">
+      <w:hyperlink r:id="rId82">
         <w:r>
           <w:rPr>
             <w:rStyle w:val="Hyperlink"/>
@@ -2451,8 +5809,8 @@
         <w:t xml:space="preserve">, 18, 386–402.</w:t>
       </w:r>
     </w:p>
-    <w:bookmarkEnd w:id="82"/>
-    <w:bookmarkStart w:id="84" w:name="ref-Manlick.etal2021"/>
+    <w:bookmarkEnd w:id="83"/>
+    <w:bookmarkStart w:id="85" w:name="ref-Manlick.etal2021"/>
     <w:p>
       <w:pPr>
         <w:pStyle w:val="Bibliography"/>
@@ -2463,7 +5821,7 @@
       <w:r>
         <w:t xml:space="preserve"> </w:t>
       </w:r>
-      <w:hyperlink r:id="rId83">
+      <w:hyperlink r:id="rId84">
         <w:r>
           <w:rPr>
             <w:rStyle w:val="Hyperlink"/>
@@ -2488,8 +5846,8 @@
         <w:t xml:space="preserve">, 90, 2806–2818.</w:t>
       </w:r>
     </w:p>
-    <w:bookmarkEnd w:id="84"/>
-    <w:bookmarkStart w:id="86" w:name="ref-Matsumura.Miyatake2022a"/>
+    <w:bookmarkEnd w:id="85"/>
+    <w:bookmarkStart w:id="87" w:name="ref-Matsumura.Miyatake2022a"/>
     <w:p>
       <w:pPr>
         <w:pStyle w:val="Bibliography"/>
@@ -2500,7 +5858,7 @@
       <w:r>
         <w:t xml:space="preserve"> </w:t>
       </w:r>
-      <w:hyperlink r:id="rId85">
+      <w:hyperlink r:id="rId86">
         <w:r>
           <w:rPr>
             <w:rStyle w:val="Hyperlink"/>
@@ -2531,8 +5889,8 @@
         <w:t xml:space="preserve">, 128, 395–401.</w:t>
       </w:r>
     </w:p>
-    <w:bookmarkEnd w:id="86"/>
-    <w:bookmarkStart w:id="88" w:name="ref-Mery.Burns2010"/>
+    <w:bookmarkEnd w:id="87"/>
+    <w:bookmarkStart w:id="89" w:name="ref-Mery.Burns2010"/>
     <w:p>
       <w:pPr>
         <w:pStyle w:val="Bibliography"/>
@@ -2543,7 +5901,7 @@
       <w:r>
         <w:t xml:space="preserve"> </w:t>
       </w:r>
-      <w:hyperlink r:id="rId87">
+      <w:hyperlink r:id="rId88">
         <w:r>
           <w:rPr>
             <w:rStyle w:val="Hyperlink"/>
@@ -2568,8 +5926,8 @@
         <w:t xml:space="preserve">, 24, 571–583.</w:t>
       </w:r>
     </w:p>
-    <w:bookmarkEnd w:id="88"/>
-    <w:bookmarkStart w:id="90" w:name="ref-Michalko.etal2021"/>
+    <w:bookmarkEnd w:id="89"/>
+    <w:bookmarkStart w:id="91" w:name="ref-Michalko.etal2021"/>
     <w:p>
       <w:pPr>
         <w:pStyle w:val="Bibliography"/>
@@ -2580,7 +5938,7 @@
       <w:r>
         <w:t xml:space="preserve"> </w:t>
       </w:r>
-      <w:hyperlink r:id="rId89">
+      <w:hyperlink r:id="rId90">
         <w:r>
           <w:rPr>
             <w:rStyle w:val="Hyperlink"/>
@@ -2605,8 +5963,8 @@
         <w:t xml:space="preserve">, 32, 257–264.</w:t>
       </w:r>
     </w:p>
-    <w:bookmarkEnd w:id="90"/>
-    <w:bookmarkStart w:id="92" w:name="ref-Michalko.Pekar2016"/>
+    <w:bookmarkEnd w:id="91"/>
+    <w:bookmarkStart w:id="93" w:name="ref-Michalko.Pekar2016"/>
     <w:p>
       <w:pPr>
         <w:pStyle w:val="Bibliography"/>
@@ -2617,7 +5975,7 @@
       <w:r>
         <w:t xml:space="preserve"> </w:t>
       </w:r>
-      <w:hyperlink r:id="rId91">
+      <w:hyperlink r:id="rId92">
         <w:r>
           <w:rPr>
             <w:rStyle w:val="Hyperlink"/>
@@ -2642,8 +6000,8 @@
         <w:t xml:space="preserve">, 181, 1187–1197.</w:t>
       </w:r>
     </w:p>
-    <w:bookmarkEnd w:id="92"/>
-    <w:bookmarkStart w:id="94" w:name="ref-Moran.etal2017"/>
+    <w:bookmarkEnd w:id="93"/>
+    <w:bookmarkStart w:id="95" w:name="ref-Moran.etal2017"/>
     <w:p>
       <w:pPr>
         <w:pStyle w:val="Bibliography"/>
@@ -2654,7 +6012,7 @@
       <w:r>
         <w:t xml:space="preserve"> </w:t>
       </w:r>
-      <w:hyperlink r:id="rId93">
+      <w:hyperlink r:id="rId94">
         <w:r>
           <w:rPr>
             <w:rStyle w:val="Hyperlink"/>
@@ -2679,8 +6037,8 @@
         <w:t xml:space="preserve">, 126, 917–930.</w:t>
       </w:r>
     </w:p>
-    <w:bookmarkEnd w:id="94"/>
-    <w:bookmarkStart w:id="96" w:name="ref-Morse2000"/>
+    <w:bookmarkEnd w:id="95"/>
+    <w:bookmarkStart w:id="97" w:name="ref-Morse2000"/>
     <w:p>
       <w:pPr>
         <w:pStyle w:val="Bibliography"/>
@@ -2691,7 +6049,7 @@
       <w:r>
         <w:t xml:space="preserve"> </w:t>
       </w:r>
-      <w:hyperlink r:id="rId95">
+      <w:hyperlink r:id="rId96">
         <w:r>
           <w:rPr>
             <w:rStyle w:val="Hyperlink"/>
@@ -2716,8 +6074,8 @@
         <w:t xml:space="preserve">, 60, 827–835.</w:t>
       </w:r>
     </w:p>
-    <w:bookmarkEnd w:id="96"/>
-    <w:bookmarkStart w:id="98" w:name="ref-Patrick.Weimerskirch2014a"/>
+    <w:bookmarkEnd w:id="97"/>
+    <w:bookmarkStart w:id="99" w:name="ref-Patrick.Weimerskirch2014a"/>
     <w:p>
       <w:pPr>
         <w:pStyle w:val="Bibliography"/>
@@ -2728,7 +6086,7 @@
       <w:r>
         <w:t xml:space="preserve"> </w:t>
       </w:r>
-      <w:hyperlink r:id="rId97">
+      <w:hyperlink r:id="rId98">
         <w:r>
           <w:rPr>
             <w:rStyle w:val="Hyperlink"/>
@@ -2753,8 +6111,8 @@
         <w:t xml:space="preserve">, 10, 20140630.</w:t>
       </w:r>
     </w:p>
-    <w:bookmarkEnd w:id="98"/>
-    <w:bookmarkStart w:id="100" w:name="ref-Patrick.Weimerskirch2014"/>
+    <w:bookmarkEnd w:id="99"/>
+    <w:bookmarkStart w:id="101" w:name="ref-Patrick.Weimerskirch2014"/>
     <w:p>
       <w:pPr>
         <w:pStyle w:val="Bibliography"/>
@@ -2765,7 +6123,7 @@
       <w:r>
         <w:t xml:space="preserve"> </w:t>
       </w:r>
-      <w:hyperlink r:id="rId99">
+      <w:hyperlink r:id="rId100">
         <w:r>
           <w:rPr>
             <w:rStyle w:val="Hyperlink"/>
@@ -2850,8 +6208,8 @@
         <w:t xml:space="preserve">, 9, e87269.</w:t>
       </w:r>
     </w:p>
-    <w:bookmarkEnd w:id="100"/>
-    <w:bookmarkStart w:id="102" w:name="ref-Paull.etal2012"/>
+    <w:bookmarkEnd w:id="101"/>
+    <w:bookmarkStart w:id="103" w:name="ref-Paull.etal2012"/>
     <w:p>
       <w:pPr>
         <w:pStyle w:val="Bibliography"/>
@@ -2862,7 +6220,7 @@
       <w:r>
         <w:t xml:space="preserve"> </w:t>
       </w:r>
-      <w:hyperlink r:id="rId101">
+      <w:hyperlink r:id="rId102">
         <w:r>
           <w:rPr>
             <w:rStyle w:val="Hyperlink"/>
@@ -2887,19 +6245,56 @@
         <w:t xml:space="preserve">, 107, 845–853.</w:t>
       </w:r>
     </w:p>
-    <w:bookmarkEnd w:id="102"/>
-    <w:bookmarkStart w:id="104" w:name="ref-Phillips.etal2017"/>
+    <w:bookmarkEnd w:id="103"/>
+    <w:bookmarkStart w:id="105" w:name="ref-Pedersen.etal2019"/>
     <w:p>
       <w:pPr>
         <w:pStyle w:val="Bibliography"/>
       </w:pPr>
       <w:r>
+        <w:t xml:space="preserve">Pedersen, E.J., Miller, D.L., Simpson, G.L. &amp; Ross, N. (2019).</w:t>
+      </w:r>
+      <w:r>
+        <w:t xml:space="preserve"> </w:t>
+      </w:r>
+      <w:hyperlink r:id="rId104">
+        <w:r>
+          <w:rPr>
+            <w:rStyle w:val="Hyperlink"/>
+          </w:rPr>
+          <w:t xml:space="preserve">Hierarchical generalized additive models in ecology: An introduction with mgcv</w:t>
+        </w:r>
+      </w:hyperlink>
+      <w:r>
+        <w:t xml:space="preserve">.</w:t>
+      </w:r>
+      <w:r>
+        <w:t xml:space="preserve"> </w:t>
+      </w:r>
+      <w:r>
+        <w:rPr>
+          <w:iCs/>
+          <w:i/>
+        </w:rPr>
+        <w:t xml:space="preserve">PeerJ</w:t>
+      </w:r>
+      <w:r>
+        <w:t xml:space="preserve">, 7, e6876.</w:t>
+      </w:r>
+    </w:p>
+    <w:bookmarkEnd w:id="105"/>
+    <w:bookmarkStart w:id="107" w:name="ref-Phillips.etal2017"/>
+    <w:p>
+      <w:pPr>
+        <w:pStyle w:val="Bibliography"/>
+      </w:pPr>
+      <w:r>
         <w:t xml:space="preserve">Phillips, R.A., Lewis, S., González-Solís, J. &amp; Daunt, F. (2017).</w:t>
       </w:r>
       <w:r>
         <w:t xml:space="preserve"> </w:t>
       </w:r>
-      <w:hyperlink r:id="rId103">
+      <w:hyperlink r:id="rId106">
         <w:r>
           <w:rPr>
             <w:rStyle w:val="Hyperlink"/>
@@ -2924,8 +6319,8 @@
         <w:t xml:space="preserve">, 578, 117–150.</w:t>
       </w:r>
     </w:p>
-    <w:bookmarkEnd w:id="104"/>
-    <w:bookmarkStart w:id="106" w:name="ref-Potier.etal2015"/>
+    <w:bookmarkEnd w:id="107"/>
+    <w:bookmarkStart w:id="109" w:name="ref-Potier.etal2015"/>
     <w:p>
       <w:pPr>
         <w:pStyle w:val="Bibliography"/>
@@ -2936,7 +6331,7 @@
       <w:r>
         <w:t xml:space="preserve"> </w:t>
       </w:r>
-      <w:hyperlink r:id="rId105">
+      <w:hyperlink r:id="rId108">
         <w:r>
           <w:rPr>
             <w:rStyle w:val="Hyperlink"/>
@@ -2985,8 +6380,8 @@
         <w:t xml:space="preserve">, 103, 83–90.</w:t>
       </w:r>
     </w:p>
-    <w:bookmarkEnd w:id="106"/>
-    <w:bookmarkStart w:id="108" w:name="ref-Reid.etal2010"/>
+    <w:bookmarkEnd w:id="109"/>
+    <w:bookmarkStart w:id="111" w:name="ref-Reid.etal2010"/>
     <w:p>
       <w:pPr>
         <w:pStyle w:val="Bibliography"/>
@@ -2997,7 +6392,7 @@
       <w:r>
         <w:t xml:space="preserve"> </w:t>
       </w:r>
-      <w:hyperlink r:id="rId107">
+      <w:hyperlink r:id="rId110">
         <w:r>
           <w:rPr>
             <w:rStyle w:val="Hyperlink"/>
@@ -3022,8 +6417,8 @@
         <w:t xml:space="preserve">, 147, 223–233.</w:t>
       </w:r>
     </w:p>
-    <w:bookmarkEnd w:id="108"/>
-    <w:bookmarkStart w:id="110" w:name="ref-Santoro.etal2019"/>
+    <w:bookmarkEnd w:id="111"/>
+    <w:bookmarkStart w:id="113" w:name="ref-Santoro.etal2019"/>
     <w:p>
       <w:pPr>
         <w:pStyle w:val="Bibliography"/>
@@ -3034,7 +6429,7 @@
       <w:r>
         <w:t xml:space="preserve"> </w:t>
       </w:r>
-      <w:hyperlink r:id="rId109">
+      <w:hyperlink r:id="rId112">
         <w:r>
           <w:rPr>
             <w:rStyle w:val="Hyperlink"/>
@@ -3059,8 +6454,8 @@
         <w:t xml:space="preserve">, 9, 5366.</w:t>
       </w:r>
     </w:p>
-    <w:bookmarkEnd w:id="110"/>
-    <w:bookmarkStart w:id="112" w:name="ref-Snell-Rood2013"/>
+    <w:bookmarkEnd w:id="113"/>
+    <w:bookmarkStart w:id="115" w:name="ref-Snell-Rood2013"/>
     <w:p>
       <w:pPr>
         <w:pStyle w:val="Bibliography"/>
@@ -3071,7 +6466,7 @@
       <w:r>
         <w:t xml:space="preserve"> </w:t>
       </w:r>
-      <w:hyperlink r:id="rId111">
+      <w:hyperlink r:id="rId114">
         <w:r>
           <w:rPr>
             <w:rStyle w:val="Hyperlink"/>
@@ -3126,8 +6521,8 @@
         <w:t xml:space="preserve">, 85, 1004–1011.</w:t>
       </w:r>
     </w:p>
-    <w:bookmarkEnd w:id="112"/>
-    <w:bookmarkStart w:id="114" w:name="ref-Tinker.etal2008"/>
+    <w:bookmarkEnd w:id="115"/>
+    <w:bookmarkStart w:id="117" w:name="ref-Tinker.etal2008"/>
     <w:p>
       <w:pPr>
         <w:pStyle w:val="Bibliography"/>
@@ -3138,7 +6533,7 @@
       <w:r>
         <w:t xml:space="preserve"> </w:t>
       </w:r>
-      <w:hyperlink r:id="rId113">
+      <w:hyperlink r:id="rId116">
         <w:r>
           <w:rPr>
             <w:rStyle w:val="Hyperlink"/>
@@ -3163,8 +6558,8 @@
         <w:t xml:space="preserve">, 105, 560–565.</w:t>
       </w:r>
     </w:p>
-    <w:bookmarkEnd w:id="114"/>
-    <w:bookmarkStart w:id="115" w:name="ref-Tinker.etal2009"/>
+    <w:bookmarkEnd w:id="117"/>
+    <w:bookmarkStart w:id="118" w:name="ref-Tinker.etal2009"/>
     <w:p>
       <w:pPr>
         <w:pStyle w:val="Bibliography"/>
@@ -3186,8 +6581,8 @@
         <w:t xml:space="preserve">, 11, 841–869.</w:t>
       </w:r>
     </w:p>
-    <w:bookmarkEnd w:id="115"/>
-    <w:bookmarkStart w:id="117" w:name="Xa9f710354cc886f3275f2724e3e26c0203e8293"/>
+    <w:bookmarkEnd w:id="118"/>
+    <w:bookmarkStart w:id="120" w:name="Xa9f710354cc886f3275f2724e3e26c0203e8293"/>
     <w:p>
       <w:pPr>
         <w:pStyle w:val="Bibliography"/>
@@ -3198,7 +6593,7 @@
       <w:r>
         <w:t xml:space="preserve"> </w:t>
       </w:r>
-      <w:hyperlink r:id="rId116">
+      <w:hyperlink r:id="rId119">
         <w:r>
           <w:rPr>
             <w:rStyle w:val="Hyperlink"/>
@@ -3223,8 +6618,8 @@
         <w:t xml:space="preserve">, 182, 55–69.</w:t>
       </w:r>
     </w:p>
-    <w:bookmarkEnd w:id="117"/>
-    <w:bookmarkStart w:id="119" w:name="X2d34a8037745a9f1e9ed0eb47d31f23e92657a6"/>
+    <w:bookmarkEnd w:id="120"/>
+    <w:bookmarkStart w:id="122" w:name="X2d34a8037745a9f1e9ed0eb47d31f23e92657a6"/>
     <w:p>
       <w:pPr>
         <w:pStyle w:val="Bibliography"/>
@@ -3235,7 +6630,7 @@
       <w:r>
         <w:t xml:space="preserve"> </w:t>
       </w:r>
-      <w:hyperlink r:id="rId118">
+      <w:hyperlink r:id="rId121">
         <w:r>
           <w:rPr>
             <w:rStyle w:val="Hyperlink"/>
@@ -3260,8 +6655,8 @@
         <w:t xml:space="preserve">, 83, 1469–1477.</w:t>
       </w:r>
     </w:p>
-    <w:bookmarkEnd w:id="119"/>
-    <w:bookmarkStart w:id="121" w:name="ref-vandenBosch.etal2019"/>
+    <w:bookmarkEnd w:id="122"/>
+    <w:bookmarkStart w:id="124" w:name="ref-vandenBosch.etal2019"/>
     <w:p>
       <w:pPr>
         <w:pStyle w:val="Bibliography"/>
@@ -3272,7 +6667,7 @@
       <w:r>
         <w:t xml:space="preserve"> </w:t>
       </w:r>
-      <w:hyperlink r:id="rId120">
+      <w:hyperlink r:id="rId123">
         <w:r>
           <w:rPr>
             <w:rStyle w:val="Hyperlink"/>
@@ -3297,19 +6692,92 @@
         <w:t xml:space="preserve">, 30, 792–800.</w:t>
       </w:r>
     </w:p>
-    <w:bookmarkEnd w:id="121"/>
-    <w:bookmarkStart w:id="123" w:name="ref-Weimerskirch2007"/>
+    <w:bookmarkEnd w:id="124"/>
+    <w:bookmarkStart w:id="126" w:name="ref-Vehtari.etal2017"/>
     <w:p>
       <w:pPr>
         <w:pStyle w:val="Bibliography"/>
       </w:pPr>
       <w:r>
+        <w:t xml:space="preserve">Vehtari, A., Gelman, A. &amp; Gabry, J. (2017).</w:t>
+      </w:r>
+      <w:r>
+        <w:t xml:space="preserve"> </w:t>
+      </w:r>
+      <w:hyperlink r:id="rId125">
+        <w:r>
+          <w:rPr>
+            <w:rStyle w:val="Hyperlink"/>
+          </w:rPr>
+          <w:t xml:space="preserve">Practical</w:t>
+        </w:r>
+        <w:r>
+          <w:rPr>
+            <w:rStyle w:val="Hyperlink"/>
+          </w:rPr>
+          <w:t xml:space="preserve"> </w:t>
+        </w:r>
+        <w:r>
+          <w:rPr>
+            <w:rStyle w:val="Hyperlink"/>
+          </w:rPr>
+          <w:t xml:space="preserve">Bayesian</w:t>
+        </w:r>
+        <w:r>
+          <w:rPr>
+            <w:rStyle w:val="Hyperlink"/>
+          </w:rPr>
+          <w:t xml:space="preserve"> </w:t>
+        </w:r>
+        <w:r>
+          <w:rPr>
+            <w:rStyle w:val="Hyperlink"/>
+          </w:rPr>
+          <w:t xml:space="preserve">model evaluation using leave-one-out cross-validation and</w:t>
+        </w:r>
+        <w:r>
+          <w:rPr>
+            <w:rStyle w:val="Hyperlink"/>
+          </w:rPr>
+          <w:t xml:space="preserve"> </w:t>
+        </w:r>
+        <w:r>
+          <w:rPr>
+            <w:rStyle w:val="Hyperlink"/>
+          </w:rPr>
+          <w:t xml:space="preserve">WAIC</w:t>
+        </w:r>
+      </w:hyperlink>
+      <w:r>
+        <w:t xml:space="preserve">.</w:t>
+      </w:r>
+      <w:r>
+        <w:t xml:space="preserve"> </w:t>
+      </w:r>
+      <w:r>
+        <w:rPr>
+          <w:iCs/>
+          <w:i/>
+        </w:rPr>
+        <w:t xml:space="preserve">Stat Comput</w:t>
+      </w:r>
+      <w:r>
+        <w:t xml:space="preserve">, 27, 1413–1432.</w:t>
+      </w:r>
+    </w:p>
+    <w:bookmarkEnd w:id="126"/>
+    <w:bookmarkStart w:id="128" w:name="ref-Weimerskirch2007"/>
+    <w:p>
+      <w:pPr>
+        <w:pStyle w:val="Bibliography"/>
+      </w:pPr>
+      <w:r>
         <w:t xml:space="preserve">Weimerskirch, H. (2007).</w:t>
       </w:r>
       <w:r>
         <w:t xml:space="preserve"> </w:t>
       </w:r>
-      <w:hyperlink r:id="rId122">
+      <w:hyperlink r:id="rId127">
         <w:r>
           <w:rPr>
             <w:rStyle w:val="Hyperlink"/>
@@ -3373,8 +6841,8 @@
         <w:t xml:space="preserve">, 54, 211–223.</w:t>
       </w:r>
     </w:p>
-    <w:bookmarkEnd w:id="123"/>
-    <w:bookmarkStart w:id="125" w:name="ref-Wilson-Rankin2015"/>
+    <w:bookmarkEnd w:id="128"/>
+    <w:bookmarkStart w:id="130" w:name="ref-Wilson-Rankin2015"/>
     <w:p>
       <w:pPr>
         <w:pStyle w:val="Bibliography"/>
@@ -3385,7 +6853,7 @@
       <w:r>
         <w:t xml:space="preserve"> </w:t>
       </w:r>
-      <w:hyperlink r:id="rId124">
+      <w:hyperlink r:id="rId129">
         <w:r>
           <w:rPr>
             <w:rStyle w:val="Hyperlink"/>
@@ -3410,8 +6878,8 @@
         <w:t xml:space="preserve">, 69, 491–499.</w:t>
       </w:r>
     </w:p>
-    <w:bookmarkEnd w:id="125"/>
-    <w:bookmarkStart w:id="127" w:name="ref-Woo.etal2008"/>
+    <w:bookmarkEnd w:id="130"/>
+    <w:bookmarkStart w:id="132" w:name="ref-Woo.etal2008"/>
     <w:p>
       <w:pPr>
         <w:pStyle w:val="Bibliography"/>
@@ -3422,7 +6890,7 @@
       <w:r>
         <w:t xml:space="preserve"> </w:t>
       </w:r>
-      <w:hyperlink r:id="rId126">
+      <w:hyperlink r:id="rId131">
         <w:r>
           <w:rPr>
             <w:rStyle w:val="Hyperlink"/>
@@ -3447,9 +6915,9 @@
         <w:t xml:space="preserve">, 77, 1082–1091.</w:t>
       </w:r>
     </w:p>
-    <w:bookmarkEnd w:id="127"/>
-    <w:bookmarkEnd w:id="128"/>
-    <w:bookmarkEnd w:id="129"/>
+    <w:bookmarkEnd w:id="132"/>
+    <w:bookmarkEnd w:id="133"/>
+    <w:bookmarkEnd w:id="134"/>
     <w:sectPr>
       <w:footerReference r:id="rId9" w:type="default"/>
       <w:pgSz w:h="15840" w:w="12240"/>
@@ -3543,7 +7011,7 @@
   <w:abstractNum w15:restartNumberingAfterBreak="0" w:abstractNumId="0">
     <w:nsid w:val="FFFFFF7C"/>
     <w:multiLevelType w:val="singleLevel"/>
-    <w:tmpl w:val="5E00C2B2"/>
+    <w:tmpl w:val="0860B53A"/>
     <w:lvl w:ilvl="0">
       <w:start w:val="1"/>
       <w:numFmt w:val="decimal"/>
@@ -3560,7 +7028,7 @@
   <w:abstractNum w15:restartNumberingAfterBreak="0" w:abstractNumId="1">
     <w:nsid w:val="FFFFFF7D"/>
     <w:multiLevelType w:val="singleLevel"/>
-    <w:tmpl w:val="B4ACD0EA"/>
+    <w:tmpl w:val="3126F79E"/>
     <w:lvl w:ilvl="0">
       <w:start w:val="1"/>
       <w:numFmt w:val="decimal"/>
@@ -3577,7 +7045,7 @@
   <w:abstractNum w15:restartNumberingAfterBreak="0" w:abstractNumId="2">
     <w:nsid w:val="FFFFFF7E"/>
     <w:multiLevelType w:val="singleLevel"/>
-    <w:tmpl w:val="7242D216"/>
+    <w:tmpl w:val="50ECD51E"/>
     <w:lvl w:ilvl="0">
       <w:start w:val="1"/>
       <w:numFmt w:val="decimal"/>
@@ -3594,7 +7062,7 @@
   <w:abstractNum w15:restartNumberingAfterBreak="0" w:abstractNumId="3">
     <w:nsid w:val="FFFFFF7F"/>
     <w:multiLevelType w:val="singleLevel"/>
-    <w:tmpl w:val="19645BA0"/>
+    <w:tmpl w:val="3AFEA90C"/>
     <w:lvl w:ilvl="0">
       <w:start w:val="1"/>
       <w:numFmt w:val="decimal"/>
@@ -3611,7 +7079,7 @@
   <w:abstractNum w15:restartNumberingAfterBreak="0" w:abstractNumId="4">
     <w:nsid w:val="FFFFFF80"/>
     <w:multiLevelType w:val="singleLevel"/>
-    <w:tmpl w:val="6D48EC24"/>
+    <w:tmpl w:val="1BD62498"/>
     <w:lvl w:ilvl="0">
       <w:start w:val="1"/>
       <w:numFmt w:val="bullet"/>
@@ -3631,7 +7099,7 @@
   <w:abstractNum w15:restartNumberingAfterBreak="0" w:abstractNumId="5">
     <w:nsid w:val="FFFFFF81"/>
     <w:multiLevelType w:val="singleLevel"/>
-    <w:tmpl w:val="83F4CF9C"/>
+    <w:tmpl w:val="6204D190"/>
     <w:lvl w:ilvl="0">
       <w:start w:val="1"/>
       <w:numFmt w:val="bullet"/>
@@ -3651,7 +7119,7 @@
   <w:abstractNum w15:restartNumberingAfterBreak="0" w:abstractNumId="6">
     <w:nsid w:val="FFFFFF82"/>
     <w:multiLevelType w:val="singleLevel"/>
-    <w:tmpl w:val="43C670D2"/>
+    <w:tmpl w:val="80F4AE86"/>
     <w:lvl w:ilvl="0">
       <w:start w:val="1"/>
       <w:numFmt w:val="bullet"/>
@@ -3671,7 +7139,7 @@
   <w:abstractNum w15:restartNumberingAfterBreak="0" w:abstractNumId="7">
     <w:nsid w:val="FFFFFF83"/>
     <w:multiLevelType w:val="singleLevel"/>
-    <w:tmpl w:val="392E25A2"/>
+    <w:tmpl w:val="E2CAF256"/>
     <w:lvl w:ilvl="0">
       <w:start w:val="1"/>
       <w:numFmt w:val="bullet"/>
@@ -3691,7 +7159,7 @@
   <w:abstractNum w15:restartNumberingAfterBreak="0" w:abstractNumId="8">
     <w:nsid w:val="FFFFFF88"/>
     <w:multiLevelType w:val="singleLevel"/>
-    <w:tmpl w:val="7D4A1E24"/>
+    <w:tmpl w:val="ED84920E"/>
     <w:lvl w:ilvl="0">
       <w:start w:val="1"/>
       <w:numFmt w:val="decimal"/>
@@ -3708,7 +7176,7 @@
   <w:abstractNum w15:restartNumberingAfterBreak="0" w:abstractNumId="9">
     <w:nsid w:val="FFFFFF89"/>
     <w:multiLevelType w:val="singleLevel"/>
-    <w:tmpl w:val="4BAC74A8"/>
+    <w:tmpl w:val="7AE648B2"/>
     <w:lvl w:ilvl="0">
       <w:start w:val="1"/>
       <w:numFmt w:val="bullet"/>
@@ -4679,9 +8147,13 @@
   <w:style w:customStyle="1" w:styleId="TableCaption" w:type="paragraph">
     <w:name w:val="Table Caption"/>
     <w:basedOn w:val="Caption"/>
+    <w:rsid w:val="0013501F"/>
     <w:pPr>
       <w:keepNext/>
     </w:pPr>
+    <w:rPr>
+      <w:i w:val="0"/>
+    </w:rPr>
   </w:style>
   <w:style w:customStyle="1" w:styleId="ImageCaption" w:type="paragraph">
     <w:name w:val="Image Caption"/>

</xml_diff>